<commit_message>
tuy chinh giao dien admin custom admin stite django
</commit_message>
<xml_diff>
--- a/TomTatDjango.docx
+++ b/TomTatDjango.docx
@@ -13219,53 +13219,1270 @@
           <w:szCs w:val="24"/>
         </w:rPr>
       </w:pPr>
+    </w:p>
+    <w:p>
+      <w:pPr>
+        <w:pStyle w:val="ListParagraph"/>
+        <w:spacing w:line="240" w:lineRule="auto"/>
+        <w:rPr>
+          <w:rFonts w:ascii="Times New Roman" w:hAnsi="Times New Roman" w:cs="Times New Roman"/>
+          <w:color w:val="FF0000"/>
+          <w:sz w:val="24"/>
+          <w:szCs w:val="24"/>
+        </w:rPr>
+      </w:pPr>
+    </w:p>
+    <w:p>
+      <w:pPr>
+        <w:spacing w:line="240" w:lineRule="auto"/>
+        <w:rPr>
+          <w:rFonts w:ascii="Times New Roman" w:hAnsi="Times New Roman" w:cs="Times New Roman"/>
+          <w:color w:val="FF0000"/>
+          <w:sz w:val="24"/>
+          <w:szCs w:val="24"/>
+        </w:rPr>
+      </w:pPr>
+    </w:p>
+    <w:p>
+      <w:pPr>
+        <w:spacing w:line="240" w:lineRule="auto"/>
+        <w:rPr>
+          <w:rFonts w:ascii="Times New Roman" w:hAnsi="Times New Roman" w:cs="Times New Roman"/>
+          <w:b/>
+          <w:color w:val="FF0000"/>
+          <w:sz w:val="28"/>
+          <w:szCs w:val="28"/>
+        </w:rPr>
+      </w:pPr>
+      <w:r>
+        <w:rPr>
+          <w:rFonts w:ascii="Times New Roman" w:hAnsi="Times New Roman" w:cs="Times New Roman"/>
+          <w:b/>
+          <w:color w:val="FF0000"/>
+          <w:sz w:val="28"/>
+          <w:szCs w:val="28"/>
+        </w:rPr>
+        <w:t xml:space="preserve">……………. Bài học </w:t>
+      </w:r>
+      <w:r>
+        <w:rPr>
+          <w:rFonts w:ascii="Times New Roman" w:hAnsi="Times New Roman" w:cs="Times New Roman"/>
+          <w:b/>
+          <w:color w:val="FF0000"/>
+          <w:sz w:val="28"/>
+          <w:szCs w:val="28"/>
+        </w:rPr>
+        <w:t xml:space="preserve">tùy chỉnh giao diện admin custom admin site </w:t>
+      </w:r>
+      <w:r>
+        <w:rPr>
+          <w:rFonts w:ascii="Times New Roman" w:hAnsi="Times New Roman" w:cs="Times New Roman"/>
+          <w:b/>
+          <w:color w:val="FF0000"/>
+          <w:sz w:val="28"/>
+          <w:szCs w:val="28"/>
+        </w:rPr>
+        <w:t xml:space="preserve">trong Django </w:t>
+      </w:r>
+      <w:r>
+        <w:rPr>
+          <w:rFonts w:ascii="Times New Roman" w:hAnsi="Times New Roman" w:cs="Times New Roman"/>
+          <w:b/>
+          <w:color w:val="FF0000"/>
+          <w:sz w:val="28"/>
+          <w:szCs w:val="28"/>
+        </w:rPr>
+        <w:t>-------------------------</w:t>
+      </w:r>
+    </w:p>
+    <w:p>
+      <w:pPr>
+        <w:spacing w:line="240" w:lineRule="auto"/>
+        <w:rPr>
+          <w:rFonts w:ascii="Times New Roman" w:hAnsi="Times New Roman" w:cs="Times New Roman"/>
+          <w:color w:val="000000" w:themeColor="text1"/>
+          <w:sz w:val="24"/>
+          <w:szCs w:val="24"/>
+        </w:rPr>
+      </w:pPr>
+    </w:p>
+    <w:p>
+      <w:pPr>
+        <w:shd w:val="clear" w:color="auto" w:fill="2B2B2B"/>
+        <w:tabs>
+          <w:tab w:val="left" w:pos="916"/>
+          <w:tab w:val="left" w:pos="1832"/>
+          <w:tab w:val="left" w:pos="2748"/>
+          <w:tab w:val="left" w:pos="3664"/>
+          <w:tab w:val="left" w:pos="4580"/>
+          <w:tab w:val="left" w:pos="5496"/>
+          <w:tab w:val="left" w:pos="6412"/>
+          <w:tab w:val="left" w:pos="7328"/>
+          <w:tab w:val="left" w:pos="8244"/>
+          <w:tab w:val="left" w:pos="9160"/>
+          <w:tab w:val="left" w:pos="10076"/>
+          <w:tab w:val="left" w:pos="10992"/>
+          <w:tab w:val="left" w:pos="11908"/>
+          <w:tab w:val="left" w:pos="12824"/>
+          <w:tab w:val="left" w:pos="13740"/>
+          <w:tab w:val="left" w:pos="14656"/>
+        </w:tabs>
+        <w:spacing w:after="0" w:line="240" w:lineRule="auto"/>
+        <w:rPr>
+          <w:rFonts w:ascii="Consolas" w:eastAsia="Times New Roman" w:hAnsi="Consolas" w:cs="Courier New"/>
+          <w:color w:val="A9B7C6"/>
+          <w:sz w:val="20"/>
+          <w:szCs w:val="20"/>
+        </w:rPr>
+      </w:pPr>
+      <w:r>
+        <w:rPr>
+          <w:rFonts w:ascii="Consolas" w:eastAsia="Times New Roman" w:hAnsi="Consolas" w:cs="Courier New"/>
+          <w:color w:val="A9B7C6"/>
+          <w:sz w:val="20"/>
+          <w:szCs w:val="20"/>
+        </w:rPr>
+        <w:t xml:space="preserve">STATIC_ROOT = </w:t>
+      </w:r>
+      <w:r>
+        <w:rPr>
+          <w:rFonts w:ascii="Consolas" w:eastAsia="Times New Roman" w:hAnsi="Consolas" w:cs="Courier New"/>
+          <w:color w:val="A5C261"/>
+          <w:sz w:val="20"/>
+          <w:szCs w:val="20"/>
+        </w:rPr>
+        <w:t>'static'</w:t>
+      </w:r>
+    </w:p>
+    <w:p>
+      <w:pPr>
+        <w:spacing w:line="240" w:lineRule="auto"/>
+        <w:rPr>
+          <w:rFonts w:ascii="Times New Roman" w:hAnsi="Times New Roman" w:cs="Times New Roman"/>
+          <w:color w:val="000000" w:themeColor="text1"/>
+          <w:sz w:val="24"/>
+          <w:szCs w:val="24"/>
+        </w:rPr>
+      </w:pPr>
+    </w:p>
+    <w:p>
+      <w:pPr>
+        <w:spacing w:line="240" w:lineRule="auto"/>
+        <w:rPr>
+          <w:rFonts w:ascii="Times New Roman" w:hAnsi="Times New Roman" w:cs="Times New Roman"/>
+          <w:color w:val="000000" w:themeColor="text1"/>
+          <w:sz w:val="24"/>
+          <w:szCs w:val="24"/>
+        </w:rPr>
+      </w:pPr>
+      <w:r>
+        <w:rPr>
+          <w:rFonts w:ascii="Times New Roman" w:hAnsi="Times New Roman" w:cs="Times New Roman"/>
+          <w:color w:val="000000" w:themeColor="text1"/>
+          <w:sz w:val="24"/>
+          <w:szCs w:val="24"/>
+        </w:rPr>
+        <w:t>Static_root này khi các bạn dùng một câu lệnh trong manage thì nó lấy tất cả các static của các app trong project chúng ta và nhét vào thư mục có tên là static</w:t>
+      </w:r>
+    </w:p>
+    <w:p>
+      <w:pPr>
+        <w:spacing w:line="240" w:lineRule="auto"/>
+        <w:rPr>
+          <w:rFonts w:ascii="Times New Roman" w:hAnsi="Times New Roman" w:cs="Times New Roman"/>
+          <w:color w:val="000000" w:themeColor="text1"/>
+          <w:sz w:val="24"/>
+          <w:szCs w:val="24"/>
+        </w:rPr>
+      </w:pPr>
+      <w:r>
+        <w:rPr>
+          <w:rFonts w:ascii="Times New Roman" w:hAnsi="Times New Roman" w:cs="Times New Roman"/>
+          <w:color w:val="000000" w:themeColor="text1"/>
+          <w:sz w:val="24"/>
+          <w:szCs w:val="24"/>
+        </w:rPr>
+        <w:t>Tạo ra thư mục có tên static (giống như mình định nghĩa nó trong static_root trong file settings.py) cùng cấp với file manage.py</w:t>
+      </w:r>
+    </w:p>
+    <w:p>
+      <w:pPr>
+        <w:spacing w:line="240" w:lineRule="auto"/>
+        <w:rPr>
+          <w:rFonts w:ascii="Times New Roman" w:hAnsi="Times New Roman" w:cs="Times New Roman"/>
+          <w:color w:val="000000" w:themeColor="text1"/>
+          <w:sz w:val="24"/>
+          <w:szCs w:val="24"/>
+        </w:rPr>
+      </w:pPr>
+    </w:p>
+    <w:p>
+      <w:pPr>
+        <w:spacing w:line="240" w:lineRule="auto"/>
+        <w:rPr>
+          <w:rFonts w:ascii="Times New Roman" w:hAnsi="Times New Roman" w:cs="Times New Roman"/>
+          <w:color w:val="000000" w:themeColor="text1"/>
+          <w:sz w:val="24"/>
+          <w:szCs w:val="24"/>
+        </w:rPr>
+      </w:pPr>
+      <w:r>
+        <w:rPr>
+          <w:rFonts w:ascii="Times New Roman" w:hAnsi="Times New Roman" w:cs="Times New Roman"/>
+          <w:color w:val="000000" w:themeColor="text1"/>
+          <w:sz w:val="24"/>
+          <w:szCs w:val="24"/>
+        </w:rPr>
+        <w:t>Chạy câu lệnh python manage.py để coi</w:t>
+      </w:r>
+    </w:p>
+    <w:p>
+      <w:pPr>
+        <w:spacing w:line="240" w:lineRule="auto"/>
+        <w:rPr>
+          <w:rFonts w:ascii="Times New Roman" w:hAnsi="Times New Roman" w:cs="Times New Roman"/>
+          <w:color w:val="FF0000"/>
+          <w:sz w:val="24"/>
+          <w:szCs w:val="24"/>
+        </w:rPr>
+      </w:pPr>
+      <w:r>
+        <w:rPr>
+          <w:rFonts w:ascii="Times New Roman" w:hAnsi="Times New Roman" w:cs="Times New Roman"/>
+          <w:color w:val="000000" w:themeColor="text1"/>
+          <w:sz w:val="24"/>
+          <w:szCs w:val="24"/>
+        </w:rPr>
+        <w:t xml:space="preserve">Rồi sau đó chạy lại câu lệnh </w:t>
+      </w:r>
+      <w:r>
+        <w:rPr>
+          <w:rFonts w:ascii="Times New Roman" w:hAnsi="Times New Roman" w:cs="Times New Roman"/>
+          <w:color w:val="FF0000"/>
+          <w:sz w:val="24"/>
+          <w:szCs w:val="24"/>
+        </w:rPr>
+        <w:t xml:space="preserve">python </w:t>
+      </w:r>
+      <w:proofErr w:type="gramStart"/>
+      <w:r>
+        <w:rPr>
+          <w:rFonts w:ascii="Times New Roman" w:hAnsi="Times New Roman" w:cs="Times New Roman"/>
+          <w:color w:val="FF0000"/>
+          <w:sz w:val="24"/>
+          <w:szCs w:val="24"/>
+        </w:rPr>
+        <w:t>manage.py  collectstatic</w:t>
+      </w:r>
+      <w:proofErr w:type="gramEnd"/>
+    </w:p>
+    <w:p>
+      <w:pPr>
+        <w:spacing w:line="240" w:lineRule="auto"/>
+        <w:rPr>
+          <w:rFonts w:ascii="Times New Roman" w:hAnsi="Times New Roman" w:cs="Times New Roman"/>
+          <w:color w:val="000000" w:themeColor="text1"/>
+          <w:sz w:val="24"/>
+          <w:szCs w:val="24"/>
+        </w:rPr>
+      </w:pPr>
+    </w:p>
+    <w:p>
+      <w:pPr>
+        <w:shd w:val="clear" w:color="auto" w:fill="2B2B2B"/>
+        <w:tabs>
+          <w:tab w:val="left" w:pos="916"/>
+          <w:tab w:val="left" w:pos="1832"/>
+          <w:tab w:val="left" w:pos="2748"/>
+          <w:tab w:val="left" w:pos="3664"/>
+          <w:tab w:val="left" w:pos="4580"/>
+          <w:tab w:val="left" w:pos="5496"/>
+          <w:tab w:val="left" w:pos="6412"/>
+          <w:tab w:val="left" w:pos="7328"/>
+          <w:tab w:val="left" w:pos="8244"/>
+          <w:tab w:val="left" w:pos="9160"/>
+          <w:tab w:val="left" w:pos="10076"/>
+          <w:tab w:val="left" w:pos="10992"/>
+          <w:tab w:val="left" w:pos="11908"/>
+          <w:tab w:val="left" w:pos="12824"/>
+          <w:tab w:val="left" w:pos="13740"/>
+          <w:tab w:val="left" w:pos="14656"/>
+        </w:tabs>
+        <w:spacing w:after="0" w:line="240" w:lineRule="auto"/>
+        <w:rPr>
+          <w:rFonts w:ascii="Consolas" w:eastAsia="Times New Roman" w:hAnsi="Consolas" w:cs="Courier New"/>
+          <w:color w:val="A9B7C6"/>
+          <w:sz w:val="20"/>
+          <w:szCs w:val="20"/>
+        </w:rPr>
+      </w:pPr>
+      <w:r>
+        <w:rPr>
+          <w:rFonts w:ascii="Consolas" w:eastAsia="Times New Roman" w:hAnsi="Consolas" w:cs="Courier New"/>
+          <w:color w:val="A9B7C6"/>
+          <w:sz w:val="20"/>
+          <w:szCs w:val="20"/>
+        </w:rPr>
+        <w:t>STATICFILES_DIRS = [</w:t>
+      </w:r>
+      <w:r>
+        <w:rPr>
+          <w:rFonts w:ascii="Consolas" w:eastAsia="Times New Roman" w:hAnsi="Consolas" w:cs="Courier New"/>
+          <w:color w:val="A9B7C6"/>
+          <w:sz w:val="20"/>
+          <w:szCs w:val="20"/>
+        </w:rPr>
+        <w:br/>
+        <w:t xml:space="preserve"> </w:t>
+      </w:r>
+      <w:proofErr w:type="gramStart"/>
+      <w:r>
+        <w:rPr>
+          <w:rFonts w:ascii="Consolas" w:eastAsia="Times New Roman" w:hAnsi="Consolas" w:cs="Courier New"/>
+          <w:color w:val="A9B7C6"/>
+          <w:sz w:val="20"/>
+          <w:szCs w:val="20"/>
+        </w:rPr>
+        <w:t>os.path</w:t>
+      </w:r>
+      <w:proofErr w:type="gramEnd"/>
+      <w:r>
+        <w:rPr>
+          <w:rFonts w:ascii="Consolas" w:eastAsia="Times New Roman" w:hAnsi="Consolas" w:cs="Courier New"/>
+          <w:color w:val="A9B7C6"/>
+          <w:sz w:val="20"/>
+          <w:szCs w:val="20"/>
+        </w:rPr>
+        <w:t>.join(BASE_DIR</w:t>
+      </w:r>
+      <w:r>
+        <w:rPr>
+          <w:rFonts w:ascii="Consolas" w:eastAsia="Times New Roman" w:hAnsi="Consolas" w:cs="Courier New"/>
+          <w:color w:val="CC7832"/>
+          <w:sz w:val="20"/>
+          <w:szCs w:val="20"/>
+        </w:rPr>
+        <w:t xml:space="preserve">, </w:t>
+      </w:r>
+      <w:r>
+        <w:rPr>
+          <w:rFonts w:ascii="Consolas" w:eastAsia="Times New Roman" w:hAnsi="Consolas" w:cs="Courier New"/>
+          <w:color w:val="A5C261"/>
+          <w:sz w:val="20"/>
+          <w:szCs w:val="20"/>
+        </w:rPr>
+        <w:t>"static"</w:t>
+      </w:r>
+      <w:r>
+        <w:rPr>
+          <w:rFonts w:ascii="Consolas" w:eastAsia="Times New Roman" w:hAnsi="Consolas" w:cs="Courier New"/>
+          <w:color w:val="A9B7C6"/>
+          <w:sz w:val="20"/>
+          <w:szCs w:val="20"/>
+        </w:rPr>
+        <w:t>)</w:t>
+      </w:r>
+      <w:r>
+        <w:rPr>
+          <w:rFonts w:ascii="Consolas" w:eastAsia="Times New Roman" w:hAnsi="Consolas" w:cs="Courier New"/>
+          <w:color w:val="CC7832"/>
+          <w:sz w:val="20"/>
+          <w:szCs w:val="20"/>
+        </w:rPr>
+        <w:t>,</w:t>
+      </w:r>
+      <w:r>
+        <w:rPr>
+          <w:rFonts w:ascii="Consolas" w:eastAsia="Times New Roman" w:hAnsi="Consolas" w:cs="Courier New"/>
+          <w:color w:val="CC7832"/>
+          <w:sz w:val="20"/>
+          <w:szCs w:val="20"/>
+        </w:rPr>
+        <w:br/>
+        <w:t xml:space="preserve"> </w:t>
+      </w:r>
+      <w:r>
+        <w:rPr>
+          <w:rFonts w:ascii="Consolas" w:eastAsia="Times New Roman" w:hAnsi="Consolas" w:cs="Courier New"/>
+          <w:color w:val="CC7832"/>
+          <w:sz w:val="20"/>
+          <w:szCs w:val="20"/>
+        </w:rPr>
+        <w:br/>
+      </w:r>
+      <w:r>
+        <w:rPr>
+          <w:rFonts w:ascii="Consolas" w:eastAsia="Times New Roman" w:hAnsi="Consolas" w:cs="Courier New"/>
+          <w:color w:val="A9B7C6"/>
+          <w:sz w:val="20"/>
+          <w:szCs w:val="20"/>
+        </w:rPr>
+        <w:t>]</w:t>
+      </w:r>
+    </w:p>
+    <w:p>
+      <w:pPr>
+        <w:spacing w:line="240" w:lineRule="auto"/>
+        <w:rPr>
+          <w:rFonts w:ascii="Times New Roman" w:hAnsi="Times New Roman" w:cs="Times New Roman"/>
+          <w:color w:val="000000" w:themeColor="text1"/>
+          <w:sz w:val="24"/>
+          <w:szCs w:val="24"/>
+        </w:rPr>
+      </w:pPr>
+    </w:p>
+    <w:p>
+      <w:pPr>
+        <w:spacing w:line="240" w:lineRule="auto"/>
+        <w:rPr>
+          <w:rFonts w:ascii="Times New Roman" w:hAnsi="Times New Roman" w:cs="Times New Roman"/>
+          <w:color w:val="000000" w:themeColor="text1"/>
+          <w:sz w:val="24"/>
+          <w:szCs w:val="24"/>
+        </w:rPr>
+      </w:pPr>
+      <w:r>
+        <w:rPr>
+          <w:rFonts w:ascii="Times New Roman" w:hAnsi="Times New Roman" w:cs="Times New Roman"/>
+          <w:color w:val="000000" w:themeColor="text1"/>
+          <w:sz w:val="24"/>
+          <w:szCs w:val="24"/>
+        </w:rPr>
+        <w:t>Với static là cái tên static_</w:t>
+      </w:r>
+      <w:proofErr w:type="gramStart"/>
+      <w:r>
+        <w:rPr>
+          <w:rFonts w:ascii="Times New Roman" w:hAnsi="Times New Roman" w:cs="Times New Roman"/>
+          <w:color w:val="000000" w:themeColor="text1"/>
+          <w:sz w:val="24"/>
+          <w:szCs w:val="24"/>
+        </w:rPr>
+        <w:t>root  cấu</w:t>
+      </w:r>
+      <w:proofErr w:type="gramEnd"/>
+      <w:r>
+        <w:rPr>
+          <w:rFonts w:ascii="Times New Roman" w:hAnsi="Times New Roman" w:cs="Times New Roman"/>
+          <w:color w:val="000000" w:themeColor="text1"/>
+          <w:sz w:val="24"/>
+          <w:szCs w:val="24"/>
+        </w:rPr>
+        <w:t xml:space="preserve"> hình và đã tạo ra thư mục static</w:t>
+      </w:r>
+    </w:p>
+    <w:p>
+      <w:pPr>
+        <w:shd w:val="clear" w:color="auto" w:fill="2B2B2B"/>
+        <w:tabs>
+          <w:tab w:val="left" w:pos="916"/>
+          <w:tab w:val="left" w:pos="1832"/>
+          <w:tab w:val="left" w:pos="2748"/>
+          <w:tab w:val="left" w:pos="3664"/>
+          <w:tab w:val="left" w:pos="4580"/>
+          <w:tab w:val="left" w:pos="5496"/>
+          <w:tab w:val="left" w:pos="6412"/>
+          <w:tab w:val="left" w:pos="7328"/>
+          <w:tab w:val="left" w:pos="8244"/>
+          <w:tab w:val="left" w:pos="9160"/>
+          <w:tab w:val="left" w:pos="10076"/>
+          <w:tab w:val="left" w:pos="10992"/>
+          <w:tab w:val="left" w:pos="11908"/>
+          <w:tab w:val="left" w:pos="12824"/>
+          <w:tab w:val="left" w:pos="13740"/>
+          <w:tab w:val="left" w:pos="14656"/>
+        </w:tabs>
+        <w:spacing w:after="0" w:line="240" w:lineRule="auto"/>
+        <w:rPr>
+          <w:rFonts w:ascii="Consolas" w:eastAsia="Times New Roman" w:hAnsi="Consolas" w:cs="Courier New"/>
+          <w:color w:val="A9B7C6"/>
+          <w:sz w:val="20"/>
+          <w:szCs w:val="20"/>
+        </w:rPr>
+      </w:pPr>
+      <w:r>
+        <w:rPr>
+          <w:rFonts w:ascii="Consolas" w:eastAsia="Times New Roman" w:hAnsi="Consolas" w:cs="Courier New"/>
+          <w:color w:val="A9B7C6"/>
+          <w:sz w:val="20"/>
+          <w:szCs w:val="20"/>
+        </w:rPr>
+        <w:lastRenderedPageBreak/>
+        <w:t>TEMPLATES = [</w:t>
+      </w:r>
+      <w:r>
+        <w:rPr>
+          <w:rFonts w:ascii="Consolas" w:eastAsia="Times New Roman" w:hAnsi="Consolas" w:cs="Courier New"/>
+          <w:color w:val="A9B7C6"/>
+          <w:sz w:val="20"/>
+          <w:szCs w:val="20"/>
+        </w:rPr>
+        <w:br/>
+        <w:t xml:space="preserve">    {</w:t>
+      </w:r>
+      <w:r>
+        <w:rPr>
+          <w:rFonts w:ascii="Consolas" w:eastAsia="Times New Roman" w:hAnsi="Consolas" w:cs="Courier New"/>
+          <w:color w:val="A9B7C6"/>
+          <w:sz w:val="20"/>
+          <w:szCs w:val="20"/>
+        </w:rPr>
+        <w:br/>
+        <w:t xml:space="preserve">        </w:t>
+      </w:r>
+      <w:r>
+        <w:rPr>
+          <w:rFonts w:ascii="Consolas" w:eastAsia="Times New Roman" w:hAnsi="Consolas" w:cs="Courier New"/>
+          <w:color w:val="A5C261"/>
+          <w:sz w:val="20"/>
+          <w:szCs w:val="20"/>
+        </w:rPr>
+        <w:t>'BACKEND'</w:t>
+      </w:r>
+      <w:r>
+        <w:rPr>
+          <w:rFonts w:ascii="Consolas" w:eastAsia="Times New Roman" w:hAnsi="Consolas" w:cs="Courier New"/>
+          <w:color w:val="A9B7C6"/>
+          <w:sz w:val="20"/>
+          <w:szCs w:val="20"/>
+        </w:rPr>
+        <w:t xml:space="preserve">: </w:t>
+      </w:r>
+      <w:r>
+        <w:rPr>
+          <w:rFonts w:ascii="Consolas" w:eastAsia="Times New Roman" w:hAnsi="Consolas" w:cs="Courier New"/>
+          <w:color w:val="A5C261"/>
+          <w:sz w:val="20"/>
+          <w:szCs w:val="20"/>
+        </w:rPr>
+        <w:t>'django.template.backends.django.DjangoTemplates'</w:t>
+      </w:r>
+      <w:r>
+        <w:rPr>
+          <w:rFonts w:ascii="Consolas" w:eastAsia="Times New Roman" w:hAnsi="Consolas" w:cs="Courier New"/>
+          <w:color w:val="CC7832"/>
+          <w:sz w:val="20"/>
+          <w:szCs w:val="20"/>
+        </w:rPr>
+        <w:t>,</w:t>
+      </w:r>
+      <w:r>
+        <w:rPr>
+          <w:rFonts w:ascii="Consolas" w:eastAsia="Times New Roman" w:hAnsi="Consolas" w:cs="Courier New"/>
+          <w:color w:val="CC7832"/>
+          <w:sz w:val="20"/>
+          <w:szCs w:val="20"/>
+        </w:rPr>
+        <w:br/>
+        <w:t xml:space="preserve">        </w:t>
+      </w:r>
+      <w:r>
+        <w:rPr>
+          <w:rFonts w:ascii="Consolas" w:eastAsia="Times New Roman" w:hAnsi="Consolas" w:cs="Courier New"/>
+          <w:color w:val="A5C261"/>
+          <w:sz w:val="20"/>
+          <w:szCs w:val="20"/>
+        </w:rPr>
+        <w:t>'DIRS'</w:t>
+      </w:r>
+      <w:r>
+        <w:rPr>
+          <w:rFonts w:ascii="Consolas" w:eastAsia="Times New Roman" w:hAnsi="Consolas" w:cs="Courier New"/>
+          <w:color w:val="A9B7C6"/>
+          <w:sz w:val="20"/>
+          <w:szCs w:val="20"/>
+        </w:rPr>
+        <w:t>: [os.path.join(BASE_DIR</w:t>
+      </w:r>
+      <w:r>
+        <w:rPr>
+          <w:rFonts w:ascii="Consolas" w:eastAsia="Times New Roman" w:hAnsi="Consolas" w:cs="Courier New"/>
+          <w:color w:val="CC7832"/>
+          <w:sz w:val="20"/>
+          <w:szCs w:val="20"/>
+        </w:rPr>
+        <w:t xml:space="preserve">, </w:t>
+      </w:r>
+      <w:r>
+        <w:rPr>
+          <w:rFonts w:ascii="Consolas" w:eastAsia="Times New Roman" w:hAnsi="Consolas" w:cs="Courier New"/>
+          <w:color w:val="A5C261"/>
+          <w:sz w:val="20"/>
+          <w:szCs w:val="20"/>
+        </w:rPr>
+        <w:t>templates</w:t>
+      </w:r>
+      <w:r>
+        <w:rPr>
+          <w:rFonts w:ascii="Consolas" w:eastAsia="Times New Roman" w:hAnsi="Consolas" w:cs="Courier New"/>
+          <w:color w:val="A9B7C6"/>
+          <w:sz w:val="20"/>
+          <w:szCs w:val="20"/>
+        </w:rPr>
+        <w:t>)]</w:t>
+      </w:r>
+      <w:r>
+        <w:rPr>
+          <w:rFonts w:ascii="Consolas" w:eastAsia="Times New Roman" w:hAnsi="Consolas" w:cs="Courier New"/>
+          <w:color w:val="CC7832"/>
+          <w:sz w:val="20"/>
+          <w:szCs w:val="20"/>
+        </w:rPr>
+        <w:t>,</w:t>
+      </w:r>
+      <w:r>
+        <w:rPr>
+          <w:rFonts w:ascii="Consolas" w:eastAsia="Times New Roman" w:hAnsi="Consolas" w:cs="Courier New"/>
+          <w:color w:val="CC7832"/>
+          <w:sz w:val="20"/>
+          <w:szCs w:val="20"/>
+        </w:rPr>
+        <w:br/>
+        <w:t xml:space="preserve">        </w:t>
+      </w:r>
+      <w:r>
+        <w:rPr>
+          <w:rFonts w:ascii="Consolas" w:eastAsia="Times New Roman" w:hAnsi="Consolas" w:cs="Courier New"/>
+          <w:color w:val="A5C261"/>
+          <w:sz w:val="20"/>
+          <w:szCs w:val="20"/>
+        </w:rPr>
+        <w:t>'APP_DIRS'</w:t>
+      </w:r>
+      <w:r>
+        <w:rPr>
+          <w:rFonts w:ascii="Consolas" w:eastAsia="Times New Roman" w:hAnsi="Consolas" w:cs="Courier New"/>
+          <w:color w:val="A9B7C6"/>
+          <w:sz w:val="20"/>
+          <w:szCs w:val="20"/>
+        </w:rPr>
+        <w:t xml:space="preserve">: </w:t>
+      </w:r>
+      <w:r>
+        <w:rPr>
+          <w:rFonts w:ascii="Consolas" w:eastAsia="Times New Roman" w:hAnsi="Consolas" w:cs="Courier New"/>
+          <w:color w:val="8888C6"/>
+          <w:sz w:val="20"/>
+          <w:szCs w:val="20"/>
+        </w:rPr>
+        <w:t>True</w:t>
+      </w:r>
+      <w:r>
+        <w:rPr>
+          <w:rFonts w:ascii="Consolas" w:eastAsia="Times New Roman" w:hAnsi="Consolas" w:cs="Courier New"/>
+          <w:color w:val="CC7832"/>
+          <w:sz w:val="20"/>
+          <w:szCs w:val="20"/>
+        </w:rPr>
+        <w:t>,</w:t>
+      </w:r>
+      <w:r>
+        <w:rPr>
+          <w:rFonts w:ascii="Consolas" w:eastAsia="Times New Roman" w:hAnsi="Consolas" w:cs="Courier New"/>
+          <w:color w:val="CC7832"/>
+          <w:sz w:val="20"/>
+          <w:szCs w:val="20"/>
+        </w:rPr>
+        <w:br/>
+        <w:t xml:space="preserve">        </w:t>
+      </w:r>
+      <w:r>
+        <w:rPr>
+          <w:rFonts w:ascii="Consolas" w:eastAsia="Times New Roman" w:hAnsi="Consolas" w:cs="Courier New"/>
+          <w:color w:val="A5C261"/>
+          <w:sz w:val="20"/>
+          <w:szCs w:val="20"/>
+        </w:rPr>
+        <w:t>'OPTIONS'</w:t>
+      </w:r>
+      <w:r>
+        <w:rPr>
+          <w:rFonts w:ascii="Consolas" w:eastAsia="Times New Roman" w:hAnsi="Consolas" w:cs="Courier New"/>
+          <w:color w:val="A9B7C6"/>
+          <w:sz w:val="20"/>
+          <w:szCs w:val="20"/>
+        </w:rPr>
+        <w:t>: {</w:t>
+      </w:r>
+      <w:r>
+        <w:rPr>
+          <w:rFonts w:ascii="Consolas" w:eastAsia="Times New Roman" w:hAnsi="Consolas" w:cs="Courier New"/>
+          <w:color w:val="A9B7C6"/>
+          <w:sz w:val="20"/>
+          <w:szCs w:val="20"/>
+        </w:rPr>
+        <w:br/>
+        <w:t xml:space="preserve">            </w:t>
+      </w:r>
+      <w:r>
+        <w:rPr>
+          <w:rFonts w:ascii="Consolas" w:eastAsia="Times New Roman" w:hAnsi="Consolas" w:cs="Courier New"/>
+          <w:color w:val="A5C261"/>
+          <w:sz w:val="20"/>
+          <w:szCs w:val="20"/>
+        </w:rPr>
+        <w:t>'context_processors'</w:t>
+      </w:r>
+      <w:r>
+        <w:rPr>
+          <w:rFonts w:ascii="Consolas" w:eastAsia="Times New Roman" w:hAnsi="Consolas" w:cs="Courier New"/>
+          <w:color w:val="A9B7C6"/>
+          <w:sz w:val="20"/>
+          <w:szCs w:val="20"/>
+        </w:rPr>
+        <w:t>: [</w:t>
+      </w:r>
+      <w:r>
+        <w:rPr>
+          <w:rFonts w:ascii="Consolas" w:eastAsia="Times New Roman" w:hAnsi="Consolas" w:cs="Courier New"/>
+          <w:color w:val="A9B7C6"/>
+          <w:sz w:val="20"/>
+          <w:szCs w:val="20"/>
+        </w:rPr>
+        <w:br/>
+        <w:t xml:space="preserve">                </w:t>
+      </w:r>
+      <w:r>
+        <w:rPr>
+          <w:rFonts w:ascii="Consolas" w:eastAsia="Times New Roman" w:hAnsi="Consolas" w:cs="Courier New"/>
+          <w:color w:val="A5C261"/>
+          <w:sz w:val="20"/>
+          <w:szCs w:val="20"/>
+        </w:rPr>
+        <w:t>'django.template.context_processors.debug'</w:t>
+      </w:r>
+      <w:r>
+        <w:rPr>
+          <w:rFonts w:ascii="Consolas" w:eastAsia="Times New Roman" w:hAnsi="Consolas" w:cs="Courier New"/>
+          <w:color w:val="CC7832"/>
+          <w:sz w:val="20"/>
+          <w:szCs w:val="20"/>
+        </w:rPr>
+        <w:t>,</w:t>
+      </w:r>
+      <w:r>
+        <w:rPr>
+          <w:rFonts w:ascii="Consolas" w:eastAsia="Times New Roman" w:hAnsi="Consolas" w:cs="Courier New"/>
+          <w:color w:val="CC7832"/>
+          <w:sz w:val="20"/>
+          <w:szCs w:val="20"/>
+        </w:rPr>
+        <w:br/>
+        <w:t xml:space="preserve">                </w:t>
+      </w:r>
+      <w:r>
+        <w:rPr>
+          <w:rFonts w:ascii="Consolas" w:eastAsia="Times New Roman" w:hAnsi="Consolas" w:cs="Courier New"/>
+          <w:color w:val="A5C261"/>
+          <w:sz w:val="20"/>
+          <w:szCs w:val="20"/>
+        </w:rPr>
+        <w:t>'django.template.context_processors.request'</w:t>
+      </w:r>
+      <w:r>
+        <w:rPr>
+          <w:rFonts w:ascii="Consolas" w:eastAsia="Times New Roman" w:hAnsi="Consolas" w:cs="Courier New"/>
+          <w:color w:val="CC7832"/>
+          <w:sz w:val="20"/>
+          <w:szCs w:val="20"/>
+        </w:rPr>
+        <w:t>,</w:t>
+      </w:r>
+      <w:r>
+        <w:rPr>
+          <w:rFonts w:ascii="Consolas" w:eastAsia="Times New Roman" w:hAnsi="Consolas" w:cs="Courier New"/>
+          <w:color w:val="CC7832"/>
+          <w:sz w:val="20"/>
+          <w:szCs w:val="20"/>
+        </w:rPr>
+        <w:br/>
+        <w:t xml:space="preserve">                </w:t>
+      </w:r>
+      <w:r>
+        <w:rPr>
+          <w:rFonts w:ascii="Consolas" w:eastAsia="Times New Roman" w:hAnsi="Consolas" w:cs="Courier New"/>
+          <w:color w:val="A5C261"/>
+          <w:sz w:val="20"/>
+          <w:szCs w:val="20"/>
+        </w:rPr>
+        <w:t>'django.contrib.auth.context_processors.auth'</w:t>
+      </w:r>
+      <w:r>
+        <w:rPr>
+          <w:rFonts w:ascii="Consolas" w:eastAsia="Times New Roman" w:hAnsi="Consolas" w:cs="Courier New"/>
+          <w:color w:val="CC7832"/>
+          <w:sz w:val="20"/>
+          <w:szCs w:val="20"/>
+        </w:rPr>
+        <w:t>,</w:t>
+      </w:r>
+      <w:r>
+        <w:rPr>
+          <w:rFonts w:ascii="Consolas" w:eastAsia="Times New Roman" w:hAnsi="Consolas" w:cs="Courier New"/>
+          <w:color w:val="CC7832"/>
+          <w:sz w:val="20"/>
+          <w:szCs w:val="20"/>
+        </w:rPr>
+        <w:br/>
+        <w:t xml:space="preserve">                </w:t>
+      </w:r>
+      <w:r>
+        <w:rPr>
+          <w:rFonts w:ascii="Consolas" w:eastAsia="Times New Roman" w:hAnsi="Consolas" w:cs="Courier New"/>
+          <w:color w:val="A5C261"/>
+          <w:sz w:val="20"/>
+          <w:szCs w:val="20"/>
+        </w:rPr>
+        <w:t>'django.contrib.messages.context_processors.messages'</w:t>
+      </w:r>
+      <w:r>
+        <w:rPr>
+          <w:rFonts w:ascii="Consolas" w:eastAsia="Times New Roman" w:hAnsi="Consolas" w:cs="Courier New"/>
+          <w:color w:val="CC7832"/>
+          <w:sz w:val="20"/>
+          <w:szCs w:val="20"/>
+        </w:rPr>
+        <w:t>,</w:t>
+      </w:r>
+      <w:r>
+        <w:rPr>
+          <w:rFonts w:ascii="Consolas" w:eastAsia="Times New Roman" w:hAnsi="Consolas" w:cs="Courier New"/>
+          <w:color w:val="CC7832"/>
+          <w:sz w:val="20"/>
+          <w:szCs w:val="20"/>
+        </w:rPr>
+        <w:br/>
+        <w:t xml:space="preserve">            </w:t>
+      </w:r>
+      <w:r>
+        <w:rPr>
+          <w:rFonts w:ascii="Consolas" w:eastAsia="Times New Roman" w:hAnsi="Consolas" w:cs="Courier New"/>
+          <w:color w:val="A9B7C6"/>
+          <w:sz w:val="20"/>
+          <w:szCs w:val="20"/>
+        </w:rPr>
+        <w:t>]</w:t>
+      </w:r>
+      <w:r>
+        <w:rPr>
+          <w:rFonts w:ascii="Consolas" w:eastAsia="Times New Roman" w:hAnsi="Consolas" w:cs="Courier New"/>
+          <w:color w:val="CC7832"/>
+          <w:sz w:val="20"/>
+          <w:szCs w:val="20"/>
+        </w:rPr>
+        <w:t>,</w:t>
+      </w:r>
+      <w:r>
+        <w:rPr>
+          <w:rFonts w:ascii="Consolas" w:eastAsia="Times New Roman" w:hAnsi="Consolas" w:cs="Courier New"/>
+          <w:color w:val="CC7832"/>
+          <w:sz w:val="20"/>
+          <w:szCs w:val="20"/>
+        </w:rPr>
+        <w:br/>
+        <w:t xml:space="preserve">        </w:t>
+      </w:r>
+      <w:r>
+        <w:rPr>
+          <w:rFonts w:ascii="Consolas" w:eastAsia="Times New Roman" w:hAnsi="Consolas" w:cs="Courier New"/>
+          <w:color w:val="A9B7C6"/>
+          <w:sz w:val="20"/>
+          <w:szCs w:val="20"/>
+        </w:rPr>
+        <w:t>}</w:t>
+      </w:r>
+      <w:r>
+        <w:rPr>
+          <w:rFonts w:ascii="Consolas" w:eastAsia="Times New Roman" w:hAnsi="Consolas" w:cs="Courier New"/>
+          <w:color w:val="CC7832"/>
+          <w:sz w:val="20"/>
+          <w:szCs w:val="20"/>
+        </w:rPr>
+        <w:t>,</w:t>
+      </w:r>
+      <w:r>
+        <w:rPr>
+          <w:rFonts w:ascii="Consolas" w:eastAsia="Times New Roman" w:hAnsi="Consolas" w:cs="Courier New"/>
+          <w:color w:val="CC7832"/>
+          <w:sz w:val="20"/>
+          <w:szCs w:val="20"/>
+        </w:rPr>
+        <w:br/>
+        <w:t xml:space="preserve">    </w:t>
+      </w:r>
+      <w:r>
+        <w:rPr>
+          <w:rFonts w:ascii="Consolas" w:eastAsia="Times New Roman" w:hAnsi="Consolas" w:cs="Courier New"/>
+          <w:color w:val="A9B7C6"/>
+          <w:sz w:val="20"/>
+          <w:szCs w:val="20"/>
+        </w:rPr>
+        <w:t>}</w:t>
+      </w:r>
+      <w:r>
+        <w:rPr>
+          <w:rFonts w:ascii="Consolas" w:eastAsia="Times New Roman" w:hAnsi="Consolas" w:cs="Courier New"/>
+          <w:color w:val="CC7832"/>
+          <w:sz w:val="20"/>
+          <w:szCs w:val="20"/>
+        </w:rPr>
+        <w:t>,</w:t>
+      </w:r>
+      <w:r>
+        <w:rPr>
+          <w:rFonts w:ascii="Consolas" w:eastAsia="Times New Roman" w:hAnsi="Consolas" w:cs="Courier New"/>
+          <w:color w:val="CC7832"/>
+          <w:sz w:val="20"/>
+          <w:szCs w:val="20"/>
+        </w:rPr>
+        <w:br/>
+      </w:r>
+      <w:r>
+        <w:rPr>
+          <w:rFonts w:ascii="Consolas" w:eastAsia="Times New Roman" w:hAnsi="Consolas" w:cs="Courier New"/>
+          <w:color w:val="A9B7C6"/>
+          <w:sz w:val="20"/>
+          <w:szCs w:val="20"/>
+        </w:rPr>
+        <w:t>]</w:t>
+      </w:r>
+    </w:p>
+    <w:p>
+      <w:pPr>
+        <w:spacing w:line="240" w:lineRule="auto"/>
+        <w:rPr>
+          <w:rFonts w:ascii="Times New Roman" w:hAnsi="Times New Roman" w:cs="Times New Roman"/>
+          <w:color w:val="000000" w:themeColor="text1"/>
+          <w:sz w:val="24"/>
+          <w:szCs w:val="24"/>
+        </w:rPr>
+      </w:pPr>
+    </w:p>
+    <w:p>
+      <w:pPr>
+        <w:spacing w:line="240" w:lineRule="auto"/>
+        <w:rPr>
+          <w:rFonts w:ascii="Times New Roman" w:hAnsi="Times New Roman" w:cs="Times New Roman"/>
+          <w:color w:val="000000" w:themeColor="text1"/>
+          <w:sz w:val="24"/>
+          <w:szCs w:val="24"/>
+        </w:rPr>
+      </w:pPr>
+      <w:r>
+        <w:rPr>
+          <w:rFonts w:ascii="Times New Roman" w:hAnsi="Times New Roman" w:cs="Times New Roman"/>
+          <w:color w:val="000000" w:themeColor="text1"/>
+          <w:sz w:val="24"/>
+          <w:szCs w:val="24"/>
+        </w:rPr>
+        <w:t xml:space="preserve">Nếu muốn thêm templates vào trong trang admin thì thêm vào </w:t>
+      </w:r>
+      <w:proofErr w:type="gramStart"/>
+      <w:r>
+        <w:rPr>
+          <w:rFonts w:ascii="Times New Roman" w:hAnsi="Times New Roman" w:cs="Times New Roman"/>
+          <w:color w:val="000000" w:themeColor="text1"/>
+          <w:sz w:val="24"/>
+          <w:szCs w:val="24"/>
+        </w:rPr>
+        <w:t>DIRS ,</w:t>
+      </w:r>
+      <w:proofErr w:type="gramEnd"/>
+      <w:r>
+        <w:rPr>
+          <w:rFonts w:ascii="Times New Roman" w:hAnsi="Times New Roman" w:cs="Times New Roman"/>
+          <w:color w:val="000000" w:themeColor="text1"/>
+          <w:sz w:val="24"/>
+          <w:szCs w:val="24"/>
+        </w:rPr>
+        <w:t xml:space="preserve"> với </w:t>
+      </w:r>
+      <w:r>
+        <w:rPr>
+          <w:rFonts w:ascii="Times New Roman" w:hAnsi="Times New Roman" w:cs="Times New Roman"/>
+          <w:color w:val="000000" w:themeColor="text1"/>
+          <w:sz w:val="24"/>
+          <w:szCs w:val="24"/>
+        </w:rPr>
+        <w:t>templates</w:t>
+      </w:r>
+      <w:r>
+        <w:rPr>
+          <w:rFonts w:ascii="Times New Roman" w:hAnsi="Times New Roman" w:cs="Times New Roman"/>
+          <w:color w:val="000000" w:themeColor="text1"/>
+          <w:sz w:val="24"/>
+          <w:szCs w:val="24"/>
+        </w:rPr>
+        <w:t xml:space="preserve"> là tên thư mục mình tạo muốn đặt tên gì cũng được</w:t>
+      </w:r>
+    </w:p>
+    <w:p>
+      <w:pPr>
+        <w:pStyle w:val="ListParagraph"/>
+        <w:numPr>
+          <w:ilvl w:val="0"/>
+          <w:numId w:val="11"/>
+        </w:numPr>
+        <w:spacing w:line="240" w:lineRule="auto"/>
+        <w:rPr>
+          <w:rFonts w:ascii="Times New Roman" w:hAnsi="Times New Roman" w:cs="Times New Roman"/>
+          <w:color w:val="000000" w:themeColor="text1"/>
+          <w:sz w:val="24"/>
+          <w:szCs w:val="24"/>
+        </w:rPr>
+      </w:pPr>
+      <w:r>
+        <w:rPr>
+          <w:rFonts w:ascii="Times New Roman" w:hAnsi="Times New Roman" w:cs="Times New Roman"/>
+          <w:color w:val="000000" w:themeColor="text1"/>
+          <w:sz w:val="24"/>
+          <w:szCs w:val="24"/>
+        </w:rPr>
+        <w:t xml:space="preserve">sau đó mình tạo </w:t>
+      </w:r>
+      <w:proofErr w:type="gramStart"/>
+      <w:r>
+        <w:rPr>
+          <w:rFonts w:ascii="Times New Roman" w:hAnsi="Times New Roman" w:cs="Times New Roman"/>
+          <w:color w:val="000000" w:themeColor="text1"/>
+          <w:sz w:val="24"/>
+          <w:szCs w:val="24"/>
+        </w:rPr>
+        <w:t>templates</w:t>
+      </w:r>
+      <w:r>
+        <w:rPr>
+          <w:rFonts w:ascii="Times New Roman" w:hAnsi="Times New Roman" w:cs="Times New Roman"/>
+          <w:color w:val="000000" w:themeColor="text1"/>
+          <w:sz w:val="24"/>
+          <w:szCs w:val="24"/>
+        </w:rPr>
+        <w:t xml:space="preserve">  rồi</w:t>
+      </w:r>
+      <w:proofErr w:type="gramEnd"/>
+      <w:r>
+        <w:rPr>
+          <w:rFonts w:ascii="Times New Roman" w:hAnsi="Times New Roman" w:cs="Times New Roman"/>
+          <w:color w:val="000000" w:themeColor="text1"/>
+          <w:sz w:val="24"/>
+          <w:szCs w:val="24"/>
+        </w:rPr>
+        <w:t xml:space="preserve"> tạo thư mục admin trong templates  </w:t>
+      </w:r>
+    </w:p>
+    <w:p>
+      <w:pPr>
+        <w:pStyle w:val="ListParagraph"/>
+        <w:spacing w:line="240" w:lineRule="auto"/>
+        <w:rPr>
+          <w:rFonts w:ascii="Times New Roman" w:hAnsi="Times New Roman" w:cs="Times New Roman"/>
+          <w:color w:val="000000" w:themeColor="text1"/>
+          <w:sz w:val="24"/>
+          <w:szCs w:val="24"/>
+        </w:rPr>
+      </w:pPr>
+    </w:p>
+    <w:p>
+      <w:pPr>
+        <w:spacing w:line="240" w:lineRule="auto"/>
+        <w:rPr>
+          <w:rFonts w:ascii="Times New Roman" w:hAnsi="Times New Roman" w:cs="Times New Roman"/>
+          <w:color w:val="FF0000"/>
+          <w:sz w:val="24"/>
+          <w:szCs w:val="24"/>
+        </w:rPr>
+      </w:pPr>
+    </w:p>
+    <w:p>
+      <w:pPr>
+        <w:spacing w:line="240" w:lineRule="auto"/>
+        <w:rPr>
+          <w:rFonts w:ascii="Times New Roman" w:hAnsi="Times New Roman" w:cs="Times New Roman"/>
+          <w:color w:val="FF0000"/>
+          <w:sz w:val="24"/>
+          <w:szCs w:val="24"/>
+        </w:rPr>
+      </w:pPr>
+      <w:r>
+        <w:rPr>
+          <w:rFonts w:ascii="Times New Roman" w:hAnsi="Times New Roman" w:cs="Times New Roman"/>
+          <w:color w:val="FF0000"/>
+          <w:sz w:val="24"/>
+          <w:szCs w:val="24"/>
+        </w:rPr>
+        <w:t>------------ Link source Django xem mẫu trên mạng----------------------</w:t>
+      </w:r>
+    </w:p>
+    <w:p>
+      <w:pPr>
+        <w:spacing w:line="240" w:lineRule="auto"/>
+      </w:pPr>
+      <w:hyperlink r:id="rId12" w:history="1">
+        <w:r>
+          <w:rPr>
+            <w:rStyle w:val="Hyperlink"/>
+          </w:rPr>
+          <w:t>https://github.com/django/django/blob/master/django/contrib/admin/templates/admin/login.html</w:t>
+        </w:r>
+      </w:hyperlink>
+    </w:p>
+    <w:p>
+      <w:pPr>
+        <w:spacing w:line="240" w:lineRule="auto"/>
+      </w:pPr>
+    </w:p>
+    <w:p>
+      <w:pPr>
+        <w:spacing w:line="240" w:lineRule="auto"/>
+      </w:pPr>
+    </w:p>
+    <w:p>
+      <w:pPr>
+        <w:spacing w:line="240" w:lineRule="auto"/>
+        <w:rPr>
+          <w:rFonts w:ascii="Times New Roman" w:hAnsi="Times New Roman" w:cs="Times New Roman"/>
+          <w:b/>
+          <w:color w:val="FF0000"/>
+          <w:sz w:val="28"/>
+          <w:szCs w:val="28"/>
+        </w:rPr>
+      </w:pPr>
+      <w:r>
+        <w:rPr>
+          <w:rFonts w:ascii="Times New Roman" w:hAnsi="Times New Roman" w:cs="Times New Roman"/>
+          <w:b/>
+          <w:color w:val="FF0000"/>
+          <w:sz w:val="28"/>
+          <w:szCs w:val="28"/>
+        </w:rPr>
+        <w:t xml:space="preserve">……………. Bài học </w:t>
+      </w:r>
+      <w:r>
+        <w:rPr>
+          <w:rFonts w:ascii="Times New Roman" w:hAnsi="Times New Roman" w:cs="Times New Roman"/>
+          <w:b/>
+          <w:color w:val="FF0000"/>
+          <w:sz w:val="28"/>
+          <w:szCs w:val="28"/>
+        </w:rPr>
+        <w:t xml:space="preserve">xây dựng website bán hàng </w:t>
+      </w:r>
+      <w:r>
+        <w:rPr>
+          <w:rFonts w:ascii="Times New Roman" w:hAnsi="Times New Roman" w:cs="Times New Roman"/>
+          <w:b/>
+          <w:color w:val="FF0000"/>
+          <w:sz w:val="28"/>
+          <w:szCs w:val="28"/>
+        </w:rPr>
+        <w:t xml:space="preserve">trong Django </w:t>
+      </w:r>
+      <w:r>
+        <w:rPr>
+          <w:rFonts w:ascii="Times New Roman" w:hAnsi="Times New Roman" w:cs="Times New Roman"/>
+          <w:b/>
+          <w:color w:val="FF0000"/>
+          <w:sz w:val="28"/>
+          <w:szCs w:val="28"/>
+        </w:rPr>
+        <w:t>-------------------------</w:t>
+      </w:r>
+    </w:p>
+    <w:p>
+      <w:pPr>
+        <w:spacing w:line="240" w:lineRule="auto"/>
+        <w:rPr>
+          <w:rFonts w:ascii="Times New Roman" w:hAnsi="Times New Roman" w:cs="Times New Roman"/>
+          <w:color w:val="000000" w:themeColor="text1"/>
+          <w:sz w:val="24"/>
+          <w:szCs w:val="24"/>
+        </w:rPr>
+      </w:pPr>
+      <w:r>
+        <w:rPr>
+          <w:noProof/>
+        </w:rPr>
+        <w:lastRenderedPageBreak/>
+        <w:drawing>
+          <wp:inline distT="0" distB="0" distL="0" distR="0" wp14:anchorId="25E8B51F" wp14:editId="3C6BBC71">
+            <wp:extent cx="5612130" cy="3587750"/>
+            <wp:effectExtent l="0" t="0" r="7620" b="0"/>
+            <wp:docPr id="5" name="Picture 5"/>
+            <wp:cNvGraphicFramePr>
+              <a:graphicFrameLocks xmlns:a="http://schemas.openxmlformats.org/drawingml/2006/main" noChangeAspect="1"/>
+            </wp:cNvGraphicFramePr>
+            <a:graphic xmlns:a="http://schemas.openxmlformats.org/drawingml/2006/main">
+              <a:graphicData uri="http://schemas.openxmlformats.org/drawingml/2006/picture">
+                <pic:pic xmlns:pic="http://schemas.openxmlformats.org/drawingml/2006/picture">
+                  <pic:nvPicPr>
+                    <pic:cNvPr id="1" name=""/>
+                    <pic:cNvPicPr/>
+                  </pic:nvPicPr>
+                  <pic:blipFill>
+                    <a:blip r:embed="rId13"/>
+                    <a:stretch>
+                      <a:fillRect/>
+                    </a:stretch>
+                  </pic:blipFill>
+                  <pic:spPr>
+                    <a:xfrm>
+                      <a:off x="0" y="0"/>
+                      <a:ext cx="5612130" cy="3587750"/>
+                    </a:xfrm>
+                    <a:prstGeom prst="rect">
+                      <a:avLst/>
+                    </a:prstGeom>
+                  </pic:spPr>
+                </pic:pic>
+              </a:graphicData>
+            </a:graphic>
+          </wp:inline>
+        </w:drawing>
+      </w:r>
+    </w:p>
+    <w:p>
+      <w:pPr>
+        <w:spacing w:line="240" w:lineRule="auto"/>
+        <w:rPr>
+          <w:rFonts w:ascii="Times New Roman" w:hAnsi="Times New Roman" w:cs="Times New Roman"/>
+          <w:color w:val="000000" w:themeColor="text1"/>
+          <w:sz w:val="24"/>
+          <w:szCs w:val="24"/>
+        </w:rPr>
+      </w:pPr>
+    </w:p>
+    <w:p>
+      <w:pPr>
+        <w:spacing w:line="240" w:lineRule="auto"/>
+        <w:rPr>
+          <w:rFonts w:ascii="Times New Roman" w:hAnsi="Times New Roman" w:cs="Times New Roman"/>
+          <w:color w:val="000000" w:themeColor="text1"/>
+          <w:sz w:val="24"/>
+          <w:szCs w:val="24"/>
+        </w:rPr>
+      </w:pPr>
+      <w:r>
+        <w:rPr>
+          <w:rFonts w:ascii="Times New Roman" w:hAnsi="Times New Roman" w:cs="Times New Roman"/>
+          <w:color w:val="000000" w:themeColor="text1"/>
+          <w:sz w:val="24"/>
+          <w:szCs w:val="24"/>
+        </w:rPr>
+        <w:t>Database coi để kham khảo</w:t>
+      </w:r>
+    </w:p>
+    <w:p>
+      <w:pPr>
+        <w:spacing w:line="240" w:lineRule="auto"/>
+        <w:rPr>
+          <w:rFonts w:ascii="Times New Roman" w:hAnsi="Times New Roman" w:cs="Times New Roman"/>
+          <w:color w:val="000000" w:themeColor="text1"/>
+          <w:sz w:val="24"/>
+          <w:szCs w:val="24"/>
+        </w:rPr>
+      </w:pPr>
       <w:bookmarkStart w:id="0" w:name="_GoBack"/>
       <w:bookmarkEnd w:id="0"/>
-    </w:p>
-    <w:p>
-      <w:pPr>
-        <w:pStyle w:val="ListParagraph"/>
-        <w:spacing w:line="240" w:lineRule="auto"/>
-        <w:rPr>
-          <w:rFonts w:ascii="Times New Roman" w:hAnsi="Times New Roman" w:cs="Times New Roman"/>
-          <w:color w:val="FF0000"/>
-          <w:sz w:val="24"/>
-          <w:szCs w:val="24"/>
-        </w:rPr>
-      </w:pPr>
-    </w:p>
-    <w:p>
-      <w:pPr>
-        <w:spacing w:line="240" w:lineRule="auto"/>
-        <w:rPr>
-          <w:rFonts w:ascii="Times New Roman" w:hAnsi="Times New Roman" w:cs="Times New Roman"/>
-          <w:color w:val="FF0000"/>
-          <w:sz w:val="24"/>
-          <w:szCs w:val="24"/>
-        </w:rPr>
-      </w:pPr>
-    </w:p>
-    <w:p>
-      <w:pPr>
-        <w:spacing w:line="240" w:lineRule="auto"/>
-        <w:rPr>
-          <w:rFonts w:ascii="Times New Roman" w:hAnsi="Times New Roman" w:cs="Times New Roman"/>
-          <w:color w:val="000000" w:themeColor="text1"/>
-          <w:sz w:val="24"/>
-          <w:szCs w:val="24"/>
-        </w:rPr>
-      </w:pPr>
-    </w:p>
-    <w:p>
-      <w:pPr>
-        <w:spacing w:line="240" w:lineRule="auto"/>
-        <w:rPr>
-          <w:rFonts w:ascii="Times New Roman" w:hAnsi="Times New Roman" w:cs="Times New Roman"/>
-          <w:color w:val="000000" w:themeColor="text1"/>
-          <w:sz w:val="24"/>
-          <w:szCs w:val="24"/>
-        </w:rPr>
-      </w:pPr>
     </w:p>
     <w:sectPr>
       <w:pgSz w:w="12240" w:h="15840"/>
@@ -15087,7 +16304,7 @@
   <w:style w:type="paragraph" w:default="1" w:styleId="Normal">
     <w:name w:val="Normal"/>
     <w:qFormat/>
-    <w:rsid w:val="005A4560"/>
+    <w:rsid w:val="003A75D4"/>
   </w:style>
   <w:style w:type="paragraph" w:styleId="Heading1">
     <w:name w:val="heading 1"/>

</xml_diff>

<commit_message>
Create Shop web site ban hang django
</commit_message>
<xml_diff>
--- a/TomTatDjango.docx
+++ b/TomTatDjango.docx
@@ -14248,16 +14248,7 @@
           <w:sz w:val="24"/>
           <w:szCs w:val="24"/>
         </w:rPr>
-        <w:t>templates</w:t>
-      </w:r>
-      <w:r>
-        <w:rPr>
-          <w:rFonts w:ascii="Times New Roman" w:hAnsi="Times New Roman" w:cs="Times New Roman"/>
-          <w:color w:val="000000" w:themeColor="text1"/>
-          <w:sz w:val="24"/>
-          <w:szCs w:val="24"/>
-        </w:rPr>
-        <w:t xml:space="preserve">  rồi</w:t>
+        <w:t>templates  rồi</w:t>
       </w:r>
       <w:proofErr w:type="gramEnd"/>
       <w:r>
@@ -14476,7 +14467,2585 @@
         <w:spacing w:line="240" w:lineRule="auto"/>
         <w:rPr>
           <w:rFonts w:ascii="Times New Roman" w:hAnsi="Times New Roman" w:cs="Times New Roman"/>
-          <w:color w:val="000000" w:themeColor="text1"/>
+          <w:color w:val="00B050"/>
+          <w:sz w:val="24"/>
+          <w:szCs w:val="24"/>
+        </w:rPr>
+      </w:pPr>
+      <w:r>
+        <w:rPr>
+          <w:rFonts w:ascii="Times New Roman" w:hAnsi="Times New Roman" w:cs="Times New Roman"/>
+          <w:color w:val="00B050"/>
+          <w:sz w:val="24"/>
+          <w:szCs w:val="24"/>
+        </w:rPr>
+        <w:t>Nhớ phải cài Django trước khi khởi tạo app</w:t>
+      </w:r>
+    </w:p>
+    <w:p>
+      <w:pPr>
+        <w:spacing w:line="240" w:lineRule="auto"/>
+        <w:rPr>
+          <w:rFonts w:ascii="Times New Roman" w:hAnsi="Times New Roman" w:cs="Times New Roman"/>
+          <w:color w:val="000000" w:themeColor="text1"/>
+          <w:sz w:val="24"/>
+          <w:szCs w:val="24"/>
+        </w:rPr>
+      </w:pPr>
+    </w:p>
+    <w:p>
+      <w:pPr>
+        <w:spacing w:line="240" w:lineRule="auto"/>
+        <w:rPr>
+          <w:rFonts w:ascii="Times New Roman" w:hAnsi="Times New Roman" w:cs="Times New Roman"/>
+          <w:color w:val="FF0000"/>
+          <w:sz w:val="24"/>
+          <w:szCs w:val="24"/>
+        </w:rPr>
+      </w:pPr>
+      <w:r>
+        <w:rPr>
+          <w:rFonts w:ascii="Times New Roman" w:hAnsi="Times New Roman" w:cs="Times New Roman"/>
+          <w:color w:val="FF0000"/>
+          <w:sz w:val="24"/>
+          <w:szCs w:val="24"/>
+        </w:rPr>
+        <w:t>Khởi tạo app: django-admin startproject shop</w:t>
+      </w:r>
+    </w:p>
+    <w:p>
+      <w:pPr>
+        <w:spacing w:line="240" w:lineRule="auto"/>
+        <w:rPr>
+          <w:rFonts w:ascii="Times New Roman" w:hAnsi="Times New Roman" w:cs="Times New Roman"/>
+          <w:color w:val="FF0000"/>
+          <w:sz w:val="24"/>
+          <w:szCs w:val="24"/>
+        </w:rPr>
+      </w:pPr>
+    </w:p>
+    <w:p>
+      <w:pPr>
+        <w:spacing w:line="240" w:lineRule="auto"/>
+        <w:rPr>
+          <w:rFonts w:ascii="Times New Roman" w:hAnsi="Times New Roman" w:cs="Times New Roman"/>
+          <w:color w:val="FF0000"/>
+          <w:sz w:val="24"/>
+          <w:szCs w:val="24"/>
+        </w:rPr>
+      </w:pPr>
+      <w:r>
+        <w:rPr>
+          <w:rFonts w:ascii="Times New Roman" w:hAnsi="Times New Roman" w:cs="Times New Roman"/>
+          <w:color w:val="FF0000"/>
+          <w:sz w:val="24"/>
+          <w:szCs w:val="24"/>
+        </w:rPr>
+        <w:t>Ví dụ tạo từng thư mục để dễ quản lý (theo như database thôi)</w:t>
+      </w:r>
+    </w:p>
+    <w:p>
+      <w:pPr>
+        <w:spacing w:line="240" w:lineRule="auto"/>
+        <w:rPr>
+          <w:rFonts w:ascii="Times New Roman" w:hAnsi="Times New Roman" w:cs="Times New Roman"/>
+          <w:color w:val="FF0000"/>
+          <w:sz w:val="24"/>
+          <w:szCs w:val="24"/>
+          <w:highlight w:val="yellow"/>
+        </w:rPr>
+      </w:pPr>
+      <w:r>
+        <w:rPr>
+          <w:rFonts w:ascii="Times New Roman" w:hAnsi="Times New Roman" w:cs="Times New Roman"/>
+          <w:color w:val="FF0000"/>
+          <w:sz w:val="24"/>
+          <w:szCs w:val="24"/>
+          <w:highlight w:val="yellow"/>
+        </w:rPr>
+        <w:t>django-admin startapp product</w:t>
+      </w:r>
+      <w:r>
+        <w:rPr>
+          <w:rFonts w:ascii="Times New Roman" w:hAnsi="Times New Roman" w:cs="Times New Roman"/>
+          <w:color w:val="FF0000"/>
+          <w:sz w:val="24"/>
+          <w:szCs w:val="24"/>
+          <w:highlight w:val="yellow"/>
+        </w:rPr>
+        <w:t xml:space="preserve"> </w:t>
+      </w:r>
+    </w:p>
+    <w:p>
+      <w:pPr>
+        <w:spacing w:line="240" w:lineRule="auto"/>
+        <w:rPr>
+          <w:rFonts w:ascii="Times New Roman" w:hAnsi="Times New Roman" w:cs="Times New Roman"/>
+          <w:color w:val="FF0000"/>
+          <w:sz w:val="24"/>
+          <w:szCs w:val="24"/>
+        </w:rPr>
+      </w:pPr>
+      <w:r>
+        <w:rPr>
+          <w:rFonts w:ascii="Times New Roman" w:hAnsi="Times New Roman" w:cs="Times New Roman"/>
+          <w:color w:val="FF0000"/>
+          <w:sz w:val="24"/>
+          <w:szCs w:val="24"/>
+          <w:highlight w:val="yellow"/>
+        </w:rPr>
+        <w:t xml:space="preserve">django-admin startapp </w:t>
+      </w:r>
+      <w:r>
+        <w:rPr>
+          <w:rFonts w:ascii="Times New Roman" w:hAnsi="Times New Roman" w:cs="Times New Roman"/>
+          <w:color w:val="FF0000"/>
+          <w:sz w:val="24"/>
+          <w:szCs w:val="24"/>
+          <w:highlight w:val="yellow"/>
+        </w:rPr>
+        <w:t>cart</w:t>
+      </w:r>
+    </w:p>
+    <w:p>
+      <w:pPr>
+        <w:spacing w:line="240" w:lineRule="auto"/>
+        <w:rPr>
+          <w:rFonts w:ascii="Times New Roman" w:hAnsi="Times New Roman" w:cs="Times New Roman"/>
+          <w:color w:val="FF0000"/>
+          <w:sz w:val="24"/>
+          <w:szCs w:val="24"/>
+        </w:rPr>
+      </w:pPr>
+      <w:r>
+        <w:rPr>
+          <w:rFonts w:ascii="Times New Roman" w:hAnsi="Times New Roman" w:cs="Times New Roman"/>
+          <w:color w:val="FF0000"/>
+          <w:sz w:val="24"/>
+          <w:szCs w:val="24"/>
+        </w:rPr>
+        <w:t>……</w:t>
+      </w:r>
+    </w:p>
+    <w:p>
+      <w:pPr>
+        <w:spacing w:line="240" w:lineRule="auto"/>
+        <w:rPr>
+          <w:rFonts w:ascii="Times New Roman" w:hAnsi="Times New Roman" w:cs="Times New Roman"/>
+          <w:color w:val="FF0000"/>
+          <w:sz w:val="24"/>
+          <w:szCs w:val="24"/>
+        </w:rPr>
+      </w:pPr>
+    </w:p>
+    <w:p>
+      <w:pPr>
+        <w:spacing w:line="240" w:lineRule="auto"/>
+        <w:rPr>
+          <w:rFonts w:ascii="Times New Roman" w:hAnsi="Times New Roman" w:cs="Times New Roman"/>
+          <w:color w:val="FF0000"/>
+          <w:sz w:val="24"/>
+          <w:szCs w:val="24"/>
+        </w:rPr>
+      </w:pPr>
+      <w:r>
+        <w:rPr>
+          <w:rFonts w:ascii="Times New Roman" w:hAnsi="Times New Roman" w:cs="Times New Roman"/>
+          <w:color w:val="FF0000"/>
+          <w:sz w:val="24"/>
+          <w:szCs w:val="24"/>
+        </w:rPr>
+        <w:t xml:space="preserve">Nếu muốn nhìn chung vào một hệ thông shop (bán hàng) thì quan </w:t>
+      </w:r>
+      <w:proofErr w:type="gramStart"/>
+      <w:r>
+        <w:rPr>
+          <w:rFonts w:ascii="Times New Roman" w:hAnsi="Times New Roman" w:cs="Times New Roman"/>
+          <w:color w:val="FF0000"/>
+          <w:sz w:val="24"/>
+          <w:szCs w:val="24"/>
+        </w:rPr>
+        <w:t>trọng  có</w:t>
+      </w:r>
+      <w:proofErr w:type="gramEnd"/>
+      <w:r>
+        <w:rPr>
+          <w:rFonts w:ascii="Times New Roman" w:hAnsi="Times New Roman" w:cs="Times New Roman"/>
+          <w:color w:val="FF0000"/>
+          <w:sz w:val="24"/>
+          <w:szCs w:val="24"/>
+        </w:rPr>
+        <w:t xml:space="preserve"> như sau:</w:t>
+      </w:r>
+    </w:p>
+    <w:p>
+      <w:pPr>
+        <w:spacing w:line="240" w:lineRule="auto"/>
+        <w:rPr>
+          <w:rFonts w:ascii="Times New Roman" w:hAnsi="Times New Roman" w:cs="Times New Roman"/>
+          <w:color w:val="FF0000"/>
+          <w:sz w:val="24"/>
+          <w:szCs w:val="24"/>
+        </w:rPr>
+      </w:pPr>
+      <w:r>
+        <w:rPr>
+          <w:rFonts w:ascii="Times New Roman" w:hAnsi="Times New Roman" w:cs="Times New Roman"/>
+          <w:color w:val="FF0000"/>
+          <w:sz w:val="24"/>
+          <w:szCs w:val="24"/>
+        </w:rPr>
+        <w:t>Product, cart, order, user</w:t>
+      </w:r>
+    </w:p>
+    <w:p>
+      <w:pPr>
+        <w:spacing w:line="240" w:lineRule="auto"/>
+        <w:rPr>
+          <w:rFonts w:ascii="Times New Roman" w:hAnsi="Times New Roman" w:cs="Times New Roman"/>
+          <w:color w:val="FF0000"/>
+          <w:sz w:val="24"/>
+          <w:szCs w:val="24"/>
+        </w:rPr>
+      </w:pPr>
+    </w:p>
+    <w:p>
+      <w:pPr>
+        <w:spacing w:line="240" w:lineRule="auto"/>
+        <w:rPr>
+          <w:rFonts w:ascii="Times New Roman" w:hAnsi="Times New Roman" w:cs="Times New Roman"/>
+          <w:color w:val="000000" w:themeColor="text1"/>
+          <w:sz w:val="24"/>
+          <w:szCs w:val="24"/>
+        </w:rPr>
+      </w:pPr>
+      <w:r>
+        <w:rPr>
+          <w:rFonts w:ascii="Times New Roman" w:hAnsi="Times New Roman" w:cs="Times New Roman"/>
+          <w:color w:val="000000" w:themeColor="text1"/>
+          <w:sz w:val="24"/>
+          <w:szCs w:val="24"/>
+        </w:rPr>
+        <w:lastRenderedPageBreak/>
+        <w:t xml:space="preserve">Khi tạo app xong thì khai báo </w:t>
+      </w:r>
+      <w:r>
+        <w:rPr>
+          <w:rFonts w:ascii="Times New Roman" w:hAnsi="Times New Roman" w:cs="Times New Roman"/>
+          <w:color w:val="000000" w:themeColor="text1"/>
+          <w:sz w:val="24"/>
+          <w:szCs w:val="24"/>
+        </w:rPr>
+        <w:t xml:space="preserve">tên app </w:t>
+      </w:r>
+      <w:r>
+        <w:rPr>
+          <w:rFonts w:ascii="Times New Roman" w:hAnsi="Times New Roman" w:cs="Times New Roman"/>
+          <w:color w:val="000000" w:themeColor="text1"/>
+          <w:sz w:val="24"/>
+          <w:szCs w:val="24"/>
+        </w:rPr>
+        <w:t xml:space="preserve">vào </w:t>
+      </w:r>
+      <w:proofErr w:type="gramStart"/>
+      <w:r>
+        <w:rPr>
+          <w:rFonts w:ascii="Times New Roman" w:hAnsi="Times New Roman" w:cs="Times New Roman"/>
+          <w:color w:val="000000" w:themeColor="text1"/>
+          <w:sz w:val="24"/>
+          <w:szCs w:val="24"/>
+        </w:rPr>
+        <w:t xml:space="preserve">settings.py </w:t>
+      </w:r>
+      <w:r>
+        <w:rPr>
+          <w:rFonts w:ascii="Times New Roman" w:hAnsi="Times New Roman" w:cs="Times New Roman"/>
+          <w:color w:val="000000" w:themeColor="text1"/>
+          <w:sz w:val="24"/>
+          <w:szCs w:val="24"/>
+        </w:rPr>
+        <w:t xml:space="preserve"> để</w:t>
+      </w:r>
+      <w:proofErr w:type="gramEnd"/>
+      <w:r>
+        <w:rPr>
+          <w:rFonts w:ascii="Times New Roman" w:hAnsi="Times New Roman" w:cs="Times New Roman"/>
+          <w:color w:val="000000" w:themeColor="text1"/>
+          <w:sz w:val="24"/>
+          <w:szCs w:val="24"/>
+        </w:rPr>
+        <w:t xml:space="preserve"> chạy</w:t>
+      </w:r>
+      <w:r>
+        <w:rPr>
+          <w:rFonts w:ascii="Times New Roman" w:hAnsi="Times New Roman" w:cs="Times New Roman"/>
+          <w:color w:val="000000" w:themeColor="text1"/>
+          <w:sz w:val="24"/>
+          <w:szCs w:val="24"/>
+        </w:rPr>
+        <w:t xml:space="preserve"> ví dụ tạo 4 app nên đã được gọi và tô màu vàng</w:t>
+      </w:r>
+    </w:p>
+    <w:p>
+      <w:pPr>
+        <w:shd w:val="clear" w:color="auto" w:fill="2B2B2B"/>
+        <w:tabs>
+          <w:tab w:val="left" w:pos="916"/>
+          <w:tab w:val="left" w:pos="1832"/>
+          <w:tab w:val="left" w:pos="2748"/>
+          <w:tab w:val="left" w:pos="3664"/>
+          <w:tab w:val="left" w:pos="4580"/>
+          <w:tab w:val="left" w:pos="5496"/>
+          <w:tab w:val="left" w:pos="6412"/>
+          <w:tab w:val="left" w:pos="7328"/>
+          <w:tab w:val="left" w:pos="8244"/>
+          <w:tab w:val="left" w:pos="9160"/>
+          <w:tab w:val="left" w:pos="10076"/>
+          <w:tab w:val="left" w:pos="10992"/>
+          <w:tab w:val="left" w:pos="11908"/>
+          <w:tab w:val="left" w:pos="12824"/>
+          <w:tab w:val="left" w:pos="13740"/>
+          <w:tab w:val="left" w:pos="14656"/>
+        </w:tabs>
+        <w:spacing w:after="0" w:line="240" w:lineRule="auto"/>
+        <w:rPr>
+          <w:rFonts w:ascii="Consolas" w:eastAsia="Times New Roman" w:hAnsi="Consolas" w:cs="Courier New"/>
+          <w:color w:val="A9B7C6"/>
+          <w:sz w:val="20"/>
+          <w:szCs w:val="20"/>
+        </w:rPr>
+      </w:pPr>
+      <w:r>
+        <w:rPr>
+          <w:rFonts w:ascii="Consolas" w:eastAsia="Times New Roman" w:hAnsi="Consolas" w:cs="Courier New"/>
+          <w:color w:val="A9B7C6"/>
+          <w:sz w:val="20"/>
+          <w:szCs w:val="20"/>
+        </w:rPr>
+        <w:t>MIDDLEWARE = [</w:t>
+      </w:r>
+      <w:r>
+        <w:rPr>
+          <w:rFonts w:ascii="Consolas" w:eastAsia="Times New Roman" w:hAnsi="Consolas" w:cs="Courier New"/>
+          <w:color w:val="A9B7C6"/>
+          <w:sz w:val="20"/>
+          <w:szCs w:val="20"/>
+        </w:rPr>
+        <w:br/>
+        <w:t xml:space="preserve">    </w:t>
+      </w:r>
+      <w:r>
+        <w:rPr>
+          <w:rFonts w:ascii="Consolas" w:eastAsia="Times New Roman" w:hAnsi="Consolas" w:cs="Courier New"/>
+          <w:color w:val="A5C261"/>
+          <w:sz w:val="20"/>
+          <w:szCs w:val="20"/>
+        </w:rPr>
+        <w:t>'django.middleware.security.SecurityMiddleware'</w:t>
+      </w:r>
+      <w:r>
+        <w:rPr>
+          <w:rFonts w:ascii="Consolas" w:eastAsia="Times New Roman" w:hAnsi="Consolas" w:cs="Courier New"/>
+          <w:color w:val="CC7832"/>
+          <w:sz w:val="20"/>
+          <w:szCs w:val="20"/>
+        </w:rPr>
+        <w:t>,</w:t>
+      </w:r>
+      <w:r>
+        <w:rPr>
+          <w:rFonts w:ascii="Consolas" w:eastAsia="Times New Roman" w:hAnsi="Consolas" w:cs="Courier New"/>
+          <w:color w:val="CC7832"/>
+          <w:sz w:val="20"/>
+          <w:szCs w:val="20"/>
+        </w:rPr>
+        <w:br/>
+        <w:t xml:space="preserve">    </w:t>
+      </w:r>
+      <w:r>
+        <w:rPr>
+          <w:rFonts w:ascii="Consolas" w:eastAsia="Times New Roman" w:hAnsi="Consolas" w:cs="Courier New"/>
+          <w:color w:val="A5C261"/>
+          <w:sz w:val="20"/>
+          <w:szCs w:val="20"/>
+        </w:rPr>
+        <w:t>'django.contrib.sessions.middleware.SessionMiddleware'</w:t>
+      </w:r>
+      <w:r>
+        <w:rPr>
+          <w:rFonts w:ascii="Consolas" w:eastAsia="Times New Roman" w:hAnsi="Consolas" w:cs="Courier New"/>
+          <w:color w:val="CC7832"/>
+          <w:sz w:val="20"/>
+          <w:szCs w:val="20"/>
+        </w:rPr>
+        <w:t>,</w:t>
+      </w:r>
+      <w:r>
+        <w:rPr>
+          <w:rFonts w:ascii="Consolas" w:eastAsia="Times New Roman" w:hAnsi="Consolas" w:cs="Courier New"/>
+          <w:color w:val="CC7832"/>
+          <w:sz w:val="20"/>
+          <w:szCs w:val="20"/>
+        </w:rPr>
+        <w:br/>
+        <w:t xml:space="preserve">    </w:t>
+      </w:r>
+      <w:r>
+        <w:rPr>
+          <w:rFonts w:ascii="Consolas" w:eastAsia="Times New Roman" w:hAnsi="Consolas" w:cs="Courier New"/>
+          <w:color w:val="A5C261"/>
+          <w:sz w:val="20"/>
+          <w:szCs w:val="20"/>
+        </w:rPr>
+        <w:t>'django.middleware.common.CommonMiddleware'</w:t>
+      </w:r>
+      <w:r>
+        <w:rPr>
+          <w:rFonts w:ascii="Consolas" w:eastAsia="Times New Roman" w:hAnsi="Consolas" w:cs="Courier New"/>
+          <w:color w:val="CC7832"/>
+          <w:sz w:val="20"/>
+          <w:szCs w:val="20"/>
+        </w:rPr>
+        <w:t>,</w:t>
+      </w:r>
+      <w:r>
+        <w:rPr>
+          <w:rFonts w:ascii="Consolas" w:eastAsia="Times New Roman" w:hAnsi="Consolas" w:cs="Courier New"/>
+          <w:color w:val="CC7832"/>
+          <w:sz w:val="20"/>
+          <w:szCs w:val="20"/>
+        </w:rPr>
+        <w:br/>
+        <w:t xml:space="preserve">    </w:t>
+      </w:r>
+      <w:r>
+        <w:rPr>
+          <w:rFonts w:ascii="Consolas" w:eastAsia="Times New Roman" w:hAnsi="Consolas" w:cs="Courier New"/>
+          <w:color w:val="A5C261"/>
+          <w:sz w:val="20"/>
+          <w:szCs w:val="20"/>
+        </w:rPr>
+        <w:t>'django.middleware.csrf.CsrfViewMiddleware'</w:t>
+      </w:r>
+      <w:r>
+        <w:rPr>
+          <w:rFonts w:ascii="Consolas" w:eastAsia="Times New Roman" w:hAnsi="Consolas" w:cs="Courier New"/>
+          <w:color w:val="CC7832"/>
+          <w:sz w:val="20"/>
+          <w:szCs w:val="20"/>
+        </w:rPr>
+        <w:t>,</w:t>
+      </w:r>
+      <w:r>
+        <w:rPr>
+          <w:rFonts w:ascii="Consolas" w:eastAsia="Times New Roman" w:hAnsi="Consolas" w:cs="Courier New"/>
+          <w:color w:val="CC7832"/>
+          <w:sz w:val="20"/>
+          <w:szCs w:val="20"/>
+        </w:rPr>
+        <w:br/>
+        <w:t xml:space="preserve">    </w:t>
+      </w:r>
+      <w:r>
+        <w:rPr>
+          <w:rFonts w:ascii="Consolas" w:eastAsia="Times New Roman" w:hAnsi="Consolas" w:cs="Courier New"/>
+          <w:color w:val="A5C261"/>
+          <w:sz w:val="20"/>
+          <w:szCs w:val="20"/>
+        </w:rPr>
+        <w:t>'django.contrib.auth.middleware.AuthenticationMiddleware'</w:t>
+      </w:r>
+      <w:r>
+        <w:rPr>
+          <w:rFonts w:ascii="Consolas" w:eastAsia="Times New Roman" w:hAnsi="Consolas" w:cs="Courier New"/>
+          <w:color w:val="CC7832"/>
+          <w:sz w:val="20"/>
+          <w:szCs w:val="20"/>
+        </w:rPr>
+        <w:t>,</w:t>
+      </w:r>
+      <w:r>
+        <w:rPr>
+          <w:rFonts w:ascii="Consolas" w:eastAsia="Times New Roman" w:hAnsi="Consolas" w:cs="Courier New"/>
+          <w:color w:val="CC7832"/>
+          <w:sz w:val="20"/>
+          <w:szCs w:val="20"/>
+        </w:rPr>
+        <w:br/>
+        <w:t xml:space="preserve">    </w:t>
+      </w:r>
+      <w:r>
+        <w:rPr>
+          <w:rFonts w:ascii="Consolas" w:eastAsia="Times New Roman" w:hAnsi="Consolas" w:cs="Courier New"/>
+          <w:color w:val="A5C261"/>
+          <w:sz w:val="20"/>
+          <w:szCs w:val="20"/>
+        </w:rPr>
+        <w:t>'django.contrib.messages.middleware.MessageMiddleware'</w:t>
+      </w:r>
+      <w:r>
+        <w:rPr>
+          <w:rFonts w:ascii="Consolas" w:eastAsia="Times New Roman" w:hAnsi="Consolas" w:cs="Courier New"/>
+          <w:color w:val="CC7832"/>
+          <w:sz w:val="20"/>
+          <w:szCs w:val="20"/>
+        </w:rPr>
+        <w:t>,</w:t>
+      </w:r>
+      <w:r>
+        <w:rPr>
+          <w:rFonts w:ascii="Consolas" w:eastAsia="Times New Roman" w:hAnsi="Consolas" w:cs="Courier New"/>
+          <w:color w:val="CC7832"/>
+          <w:sz w:val="20"/>
+          <w:szCs w:val="20"/>
+        </w:rPr>
+        <w:br/>
+        <w:t xml:space="preserve">    </w:t>
+      </w:r>
+      <w:r>
+        <w:rPr>
+          <w:rFonts w:ascii="Consolas" w:eastAsia="Times New Roman" w:hAnsi="Consolas" w:cs="Courier New"/>
+          <w:color w:val="A5C261"/>
+          <w:sz w:val="20"/>
+          <w:szCs w:val="20"/>
+        </w:rPr>
+        <w:t>'django.middleware.clickjacking.XFrameOptionsMiddleware'</w:t>
+      </w:r>
+      <w:r>
+        <w:rPr>
+          <w:rFonts w:ascii="Consolas" w:eastAsia="Times New Roman" w:hAnsi="Consolas" w:cs="Courier New"/>
+          <w:color w:val="CC7832"/>
+          <w:sz w:val="20"/>
+          <w:szCs w:val="20"/>
+        </w:rPr>
+        <w:t>,</w:t>
+      </w:r>
+      <w:r>
+        <w:rPr>
+          <w:rFonts w:ascii="Consolas" w:eastAsia="Times New Roman" w:hAnsi="Consolas" w:cs="Courier New"/>
+          <w:color w:val="CC7832"/>
+          <w:sz w:val="20"/>
+          <w:szCs w:val="20"/>
+        </w:rPr>
+        <w:br/>
+        <w:t xml:space="preserve">    </w:t>
+      </w:r>
+      <w:r>
+        <w:rPr>
+          <w:rFonts w:ascii="Consolas" w:eastAsia="Times New Roman" w:hAnsi="Consolas" w:cs="Courier New"/>
+          <w:color w:val="A5C261"/>
+          <w:sz w:val="20"/>
+          <w:szCs w:val="20"/>
+          <w:highlight w:val="yellow"/>
+        </w:rPr>
+        <w:t>'cart'</w:t>
+      </w:r>
+      <w:r>
+        <w:rPr>
+          <w:rFonts w:ascii="Consolas" w:eastAsia="Times New Roman" w:hAnsi="Consolas" w:cs="Courier New"/>
+          <w:color w:val="CC7832"/>
+          <w:sz w:val="20"/>
+          <w:szCs w:val="20"/>
+          <w:highlight w:val="yellow"/>
+        </w:rPr>
+        <w:t>,</w:t>
+      </w:r>
+      <w:r>
+        <w:rPr>
+          <w:rFonts w:ascii="Consolas" w:eastAsia="Times New Roman" w:hAnsi="Consolas" w:cs="Courier New"/>
+          <w:color w:val="CC7832"/>
+          <w:sz w:val="20"/>
+          <w:szCs w:val="20"/>
+          <w:highlight w:val="yellow"/>
+        </w:rPr>
+        <w:br/>
+        <w:t xml:space="preserve">    </w:t>
+      </w:r>
+      <w:r>
+        <w:rPr>
+          <w:rFonts w:ascii="Consolas" w:eastAsia="Times New Roman" w:hAnsi="Consolas" w:cs="Courier New"/>
+          <w:color w:val="A5C261"/>
+          <w:sz w:val="20"/>
+          <w:szCs w:val="20"/>
+          <w:highlight w:val="yellow"/>
+        </w:rPr>
+        <w:t>'product'</w:t>
+      </w:r>
+      <w:r>
+        <w:rPr>
+          <w:rFonts w:ascii="Consolas" w:eastAsia="Times New Roman" w:hAnsi="Consolas" w:cs="Courier New"/>
+          <w:color w:val="CC7832"/>
+          <w:sz w:val="20"/>
+          <w:szCs w:val="20"/>
+          <w:highlight w:val="yellow"/>
+        </w:rPr>
+        <w:t>,</w:t>
+      </w:r>
+      <w:r>
+        <w:rPr>
+          <w:rFonts w:ascii="Consolas" w:eastAsia="Times New Roman" w:hAnsi="Consolas" w:cs="Courier New"/>
+          <w:color w:val="CC7832"/>
+          <w:sz w:val="20"/>
+          <w:szCs w:val="20"/>
+          <w:highlight w:val="yellow"/>
+        </w:rPr>
+        <w:br/>
+        <w:t xml:space="preserve">    </w:t>
+      </w:r>
+      <w:r>
+        <w:rPr>
+          <w:rFonts w:ascii="Consolas" w:eastAsia="Times New Roman" w:hAnsi="Consolas" w:cs="Courier New"/>
+          <w:color w:val="A5C261"/>
+          <w:sz w:val="20"/>
+          <w:szCs w:val="20"/>
+          <w:highlight w:val="yellow"/>
+        </w:rPr>
+        <w:t>'order'</w:t>
+      </w:r>
+      <w:r>
+        <w:rPr>
+          <w:rFonts w:ascii="Consolas" w:eastAsia="Times New Roman" w:hAnsi="Consolas" w:cs="Courier New"/>
+          <w:color w:val="CC7832"/>
+          <w:sz w:val="20"/>
+          <w:szCs w:val="20"/>
+          <w:highlight w:val="yellow"/>
+        </w:rPr>
+        <w:t>,</w:t>
+      </w:r>
+      <w:r>
+        <w:rPr>
+          <w:rFonts w:ascii="Consolas" w:eastAsia="Times New Roman" w:hAnsi="Consolas" w:cs="Courier New"/>
+          <w:color w:val="CC7832"/>
+          <w:sz w:val="20"/>
+          <w:szCs w:val="20"/>
+          <w:highlight w:val="yellow"/>
+        </w:rPr>
+        <w:br/>
+        <w:t xml:space="preserve">    </w:t>
+      </w:r>
+      <w:r>
+        <w:rPr>
+          <w:rFonts w:ascii="Consolas" w:eastAsia="Times New Roman" w:hAnsi="Consolas" w:cs="Courier New"/>
+          <w:color w:val="A5C261"/>
+          <w:sz w:val="20"/>
+          <w:szCs w:val="20"/>
+          <w:highlight w:val="yellow"/>
+        </w:rPr>
+        <w:t>'user'</w:t>
+      </w:r>
+      <w:r>
+        <w:rPr>
+          <w:rFonts w:ascii="Consolas" w:eastAsia="Times New Roman" w:hAnsi="Consolas" w:cs="Courier New"/>
+          <w:color w:val="CC7832"/>
+          <w:sz w:val="20"/>
+          <w:szCs w:val="20"/>
+          <w:highlight w:val="yellow"/>
+        </w:rPr>
+        <w:t>,</w:t>
+      </w:r>
+      <w:r>
+        <w:rPr>
+          <w:rFonts w:ascii="Consolas" w:eastAsia="Times New Roman" w:hAnsi="Consolas" w:cs="Courier New"/>
+          <w:color w:val="CC7832"/>
+          <w:sz w:val="20"/>
+          <w:szCs w:val="20"/>
+        </w:rPr>
+        <w:br/>
+      </w:r>
+      <w:r>
+        <w:rPr>
+          <w:rFonts w:ascii="Consolas" w:eastAsia="Times New Roman" w:hAnsi="Consolas" w:cs="Courier New"/>
+          <w:color w:val="A9B7C6"/>
+          <w:sz w:val="20"/>
+          <w:szCs w:val="20"/>
+        </w:rPr>
+        <w:t>]</w:t>
+      </w:r>
+    </w:p>
+    <w:p>
+      <w:pPr>
+        <w:spacing w:line="240" w:lineRule="auto"/>
+        <w:rPr>
+          <w:rFonts w:ascii="Times New Roman" w:hAnsi="Times New Roman" w:cs="Times New Roman"/>
+          <w:color w:val="000000" w:themeColor="text1"/>
+          <w:sz w:val="24"/>
+          <w:szCs w:val="24"/>
+        </w:rPr>
+      </w:pPr>
+    </w:p>
+    <w:p/>
+    <w:p>
+      <w:pPr>
+        <w:spacing w:line="240" w:lineRule="auto"/>
+        <w:rPr>
+          <w:rFonts w:ascii="Times New Roman" w:hAnsi="Times New Roman" w:cs="Times New Roman"/>
+          <w:color w:val="000000" w:themeColor="text1"/>
+          <w:sz w:val="24"/>
+          <w:szCs w:val="24"/>
+        </w:rPr>
+      </w:pPr>
+    </w:p>
+    <w:p>
+      <w:pPr>
+        <w:spacing w:line="240" w:lineRule="auto"/>
+        <w:rPr>
+          <w:rFonts w:ascii="Times New Roman" w:hAnsi="Times New Roman" w:cs="Times New Roman"/>
+          <w:color w:val="FF0000"/>
+          <w:sz w:val="24"/>
+          <w:szCs w:val="24"/>
+        </w:rPr>
+      </w:pPr>
+    </w:p>
+    <w:p>
+      <w:pPr>
+        <w:spacing w:line="240" w:lineRule="auto"/>
+        <w:rPr>
+          <w:rFonts w:ascii="Times New Roman" w:hAnsi="Times New Roman" w:cs="Times New Roman"/>
+          <w:color w:val="FF0000"/>
+          <w:sz w:val="24"/>
+          <w:szCs w:val="24"/>
+        </w:rPr>
+      </w:pPr>
+    </w:p>
+    <w:p>
+      <w:pPr>
+        <w:spacing w:line="240" w:lineRule="auto"/>
+        <w:rPr>
+          <w:rFonts w:ascii="Times New Roman" w:hAnsi="Times New Roman" w:cs="Times New Roman"/>
+          <w:color w:val="FF0000"/>
+          <w:sz w:val="24"/>
+          <w:szCs w:val="24"/>
+        </w:rPr>
+      </w:pPr>
+      <w:r>
+        <w:rPr>
+          <w:rFonts w:ascii="Times New Roman" w:hAnsi="Times New Roman" w:cs="Times New Roman"/>
+          <w:color w:val="FF0000"/>
+          <w:sz w:val="24"/>
+          <w:szCs w:val="24"/>
+        </w:rPr>
+        <w:t xml:space="preserve">django-admin startproject </w:t>
+      </w:r>
+      <w:proofErr w:type="gramStart"/>
+      <w:r>
+        <w:rPr>
+          <w:rFonts w:ascii="Times New Roman" w:hAnsi="Times New Roman" w:cs="Times New Roman"/>
+          <w:color w:val="FF0000"/>
+          <w:sz w:val="24"/>
+          <w:szCs w:val="24"/>
+        </w:rPr>
+        <w:t>shop .</w:t>
+      </w:r>
+      <w:proofErr w:type="gramEnd"/>
+    </w:p>
+    <w:p>
+      <w:pPr>
+        <w:spacing w:line="240" w:lineRule="auto"/>
+        <w:rPr>
+          <w:rFonts w:ascii="Times New Roman" w:hAnsi="Times New Roman" w:cs="Times New Roman"/>
+          <w:color w:val="FF0000"/>
+          <w:sz w:val="24"/>
+          <w:szCs w:val="24"/>
+        </w:rPr>
+      </w:pPr>
+      <w:r>
+        <w:rPr>
+          <w:rFonts w:ascii="Times New Roman" w:hAnsi="Times New Roman" w:cs="Times New Roman"/>
+          <w:color w:val="FF0000"/>
+          <w:sz w:val="24"/>
+          <w:szCs w:val="24"/>
+        </w:rPr>
+        <w:t xml:space="preserve">là tạo ta manage.py luôn khoải phải thêm thư mục nữa như </w:t>
+      </w:r>
+      <w:r>
+        <w:rPr>
+          <w:rFonts w:ascii="Times New Roman" w:hAnsi="Times New Roman" w:cs="Times New Roman"/>
+          <w:color w:val="FF0000"/>
+          <w:sz w:val="24"/>
+          <w:szCs w:val="24"/>
+        </w:rPr>
+        <w:t>câu lệnh Django-admin startproject shop</w:t>
+      </w:r>
+    </w:p>
+    <w:p>
+      <w:pPr>
+        <w:spacing w:line="240" w:lineRule="auto"/>
+        <w:rPr>
+          <w:rFonts w:ascii="Times New Roman" w:hAnsi="Times New Roman" w:cs="Times New Roman"/>
+          <w:color w:val="FF0000"/>
+          <w:sz w:val="24"/>
+          <w:szCs w:val="24"/>
+        </w:rPr>
+      </w:pPr>
+      <w:r>
+        <w:rPr>
+          <w:noProof/>
+        </w:rPr>
+        <w:drawing>
+          <wp:inline distT="0" distB="0" distL="0" distR="0" wp14:anchorId="77EE7087" wp14:editId="115FE1F5">
+            <wp:extent cx="4400550" cy="1219200"/>
+            <wp:effectExtent l="0" t="0" r="0" b="0"/>
+            <wp:docPr id="6" name="Picture 6"/>
+            <wp:cNvGraphicFramePr>
+              <a:graphicFrameLocks xmlns:a="http://schemas.openxmlformats.org/drawingml/2006/main" noChangeAspect="1"/>
+            </wp:cNvGraphicFramePr>
+            <a:graphic xmlns:a="http://schemas.openxmlformats.org/drawingml/2006/main">
+              <a:graphicData uri="http://schemas.openxmlformats.org/drawingml/2006/picture">
+                <pic:pic xmlns:pic="http://schemas.openxmlformats.org/drawingml/2006/picture">
+                  <pic:nvPicPr>
+                    <pic:cNvPr id="1" name=""/>
+                    <pic:cNvPicPr/>
+                  </pic:nvPicPr>
+                  <pic:blipFill>
+                    <a:blip r:embed="rId14"/>
+                    <a:stretch>
+                      <a:fillRect/>
+                    </a:stretch>
+                  </pic:blipFill>
+                  <pic:spPr>
+                    <a:xfrm>
+                      <a:off x="0" y="0"/>
+                      <a:ext cx="4400550" cy="1219200"/>
+                    </a:xfrm>
+                    <a:prstGeom prst="rect">
+                      <a:avLst/>
+                    </a:prstGeom>
+                  </pic:spPr>
+                </pic:pic>
+              </a:graphicData>
+            </a:graphic>
+          </wp:inline>
+        </w:drawing>
+      </w:r>
+    </w:p>
+    <w:p>
+      <w:pPr>
+        <w:spacing w:line="240" w:lineRule="auto"/>
+        <w:rPr>
+          <w:rFonts w:ascii="Times New Roman" w:hAnsi="Times New Roman" w:cs="Times New Roman"/>
+          <w:color w:val="000000" w:themeColor="text1"/>
+          <w:sz w:val="24"/>
+          <w:szCs w:val="24"/>
+        </w:rPr>
+      </w:pPr>
+    </w:p>
+    <w:p>
+      <w:pPr>
+        <w:spacing w:line="240" w:lineRule="auto"/>
+        <w:rPr>
+          <w:rFonts w:ascii="Times New Roman" w:hAnsi="Times New Roman" w:cs="Times New Roman"/>
+          <w:color w:val="FF0000"/>
+          <w:sz w:val="24"/>
+          <w:szCs w:val="24"/>
+        </w:rPr>
+      </w:pPr>
+      <w:r>
+        <w:rPr>
+          <w:rFonts w:ascii="Times New Roman" w:hAnsi="Times New Roman" w:cs="Times New Roman"/>
+          <w:color w:val="000000" w:themeColor="text1"/>
+          <w:sz w:val="24"/>
+          <w:szCs w:val="24"/>
+        </w:rPr>
+        <w:t>Xong chạy tiếp câu lệnh</w:t>
+      </w:r>
+      <w:r>
+        <w:rPr>
+          <w:rFonts w:ascii="Times New Roman" w:hAnsi="Times New Roman" w:cs="Times New Roman"/>
+          <w:color w:val="FF0000"/>
+          <w:sz w:val="24"/>
+          <w:szCs w:val="24"/>
+        </w:rPr>
+        <w:t>: p</w:t>
+      </w:r>
+      <w:r>
+        <w:rPr>
+          <w:rFonts w:ascii="Times New Roman" w:hAnsi="Times New Roman" w:cs="Times New Roman"/>
+          <w:color w:val="FF0000"/>
+          <w:sz w:val="24"/>
+          <w:szCs w:val="24"/>
+        </w:rPr>
+        <w:t>ython manage.py migrate</w:t>
+      </w:r>
+    </w:p>
+    <w:p>
+      <w:pPr>
+        <w:spacing w:line="240" w:lineRule="auto"/>
+        <w:rPr>
+          <w:rFonts w:ascii="Times New Roman" w:hAnsi="Times New Roman" w:cs="Times New Roman"/>
+          <w:color w:val="FF0000"/>
+          <w:sz w:val="24"/>
+          <w:szCs w:val="24"/>
+        </w:rPr>
+      </w:pPr>
+    </w:p>
+    <w:p>
+      <w:pPr>
+        <w:spacing w:line="240" w:lineRule="auto"/>
+        <w:rPr>
+          <w:rFonts w:ascii="Times New Roman" w:hAnsi="Times New Roman" w:cs="Times New Roman"/>
+          <w:color w:val="000000" w:themeColor="text1"/>
+          <w:sz w:val="24"/>
+          <w:szCs w:val="24"/>
+        </w:rPr>
+      </w:pPr>
+      <w:r>
+        <w:rPr>
+          <w:rFonts w:ascii="Times New Roman" w:hAnsi="Times New Roman" w:cs="Times New Roman"/>
+          <w:color w:val="FF0000"/>
+          <w:sz w:val="24"/>
+          <w:szCs w:val="24"/>
+        </w:rPr>
+        <w:t>python manage.py createsuperuser</w:t>
+      </w:r>
+      <w:proofErr w:type="gramStart"/>
+      <w:r>
+        <w:rPr>
+          <w:rFonts w:ascii="Times New Roman" w:hAnsi="Times New Roman" w:cs="Times New Roman"/>
+          <w:color w:val="FF0000"/>
+          <w:sz w:val="24"/>
+          <w:szCs w:val="24"/>
+        </w:rPr>
+        <w:t xml:space="preserve">   </w:t>
+      </w:r>
+      <w:r>
+        <w:rPr>
+          <w:rFonts w:ascii="Times New Roman" w:hAnsi="Times New Roman" w:cs="Times New Roman"/>
+          <w:color w:val="000000" w:themeColor="text1"/>
+          <w:sz w:val="24"/>
+          <w:szCs w:val="24"/>
+        </w:rPr>
+        <w:t>(</w:t>
+      </w:r>
+      <w:proofErr w:type="gramEnd"/>
+      <w:r>
+        <w:rPr>
+          <w:rFonts w:ascii="Times New Roman" w:hAnsi="Times New Roman" w:cs="Times New Roman"/>
+          <w:color w:val="000000" w:themeColor="text1"/>
+          <w:sz w:val="24"/>
+          <w:szCs w:val="24"/>
+        </w:rPr>
+        <w:t>tạo ra username và password) để login trong trang admin</w:t>
+      </w:r>
+    </w:p>
+    <w:p>
+      <w:pPr>
+        <w:spacing w:line="240" w:lineRule="auto"/>
+        <w:rPr>
+          <w:rFonts w:ascii="Times New Roman" w:hAnsi="Times New Roman" w:cs="Times New Roman"/>
+          <w:color w:val="000000" w:themeColor="text1"/>
+          <w:sz w:val="24"/>
+          <w:szCs w:val="24"/>
+        </w:rPr>
+      </w:pPr>
+    </w:p>
+    <w:p>
+      <w:pPr>
+        <w:spacing w:line="240" w:lineRule="auto"/>
+        <w:rPr>
+          <w:rFonts w:ascii="Times New Roman" w:hAnsi="Times New Roman" w:cs="Times New Roman"/>
+          <w:color w:val="000000" w:themeColor="text1"/>
+          <w:sz w:val="24"/>
+          <w:szCs w:val="24"/>
+        </w:rPr>
+      </w:pPr>
+      <w:r>
+        <w:rPr>
+          <w:rFonts w:ascii="Times New Roman" w:hAnsi="Times New Roman" w:cs="Times New Roman"/>
+          <w:color w:val="000000" w:themeColor="text1"/>
+          <w:sz w:val="24"/>
+          <w:szCs w:val="24"/>
+        </w:rPr>
+        <w:t>ten login la shop123, pass shop123</w:t>
+      </w:r>
+    </w:p>
+    <w:p>
+      <w:pPr>
+        <w:spacing w:line="240" w:lineRule="auto"/>
+        <w:rPr>
+          <w:rFonts w:ascii="Times New Roman" w:hAnsi="Times New Roman" w:cs="Times New Roman"/>
+          <w:color w:val="000000" w:themeColor="text1"/>
+          <w:sz w:val="24"/>
+          <w:szCs w:val="24"/>
+        </w:rPr>
+      </w:pPr>
+    </w:p>
+    <w:p>
+      <w:pPr>
+        <w:spacing w:line="240" w:lineRule="auto"/>
+        <w:rPr>
+          <w:rFonts w:ascii="Times New Roman" w:hAnsi="Times New Roman" w:cs="Times New Roman"/>
+          <w:color w:val="000000" w:themeColor="text1"/>
+          <w:sz w:val="24"/>
+          <w:szCs w:val="24"/>
+        </w:rPr>
+      </w:pPr>
+    </w:p>
+    <w:p>
+      <w:pPr>
+        <w:spacing w:line="240" w:lineRule="auto"/>
+        <w:rPr>
+          <w:rFonts w:ascii="Times New Roman" w:hAnsi="Times New Roman" w:cs="Times New Roman"/>
+          <w:b/>
+          <w:color w:val="FF0000"/>
+          <w:sz w:val="28"/>
+          <w:szCs w:val="28"/>
+        </w:rPr>
+      </w:pPr>
+      <w:r>
+        <w:rPr>
+          <w:rFonts w:ascii="Times New Roman" w:hAnsi="Times New Roman" w:cs="Times New Roman"/>
+          <w:b/>
+          <w:color w:val="FF0000"/>
+          <w:sz w:val="28"/>
+          <w:szCs w:val="28"/>
+        </w:rPr>
+        <w:t xml:space="preserve">……………. Bài học </w:t>
+      </w:r>
+      <w:r>
+        <w:rPr>
+          <w:rFonts w:ascii="Times New Roman" w:hAnsi="Times New Roman" w:cs="Times New Roman"/>
+          <w:b/>
+          <w:color w:val="FF0000"/>
+          <w:sz w:val="28"/>
+          <w:szCs w:val="28"/>
+        </w:rPr>
+        <w:t xml:space="preserve">xây dựng model website bán hàng trong Django </w:t>
+      </w:r>
+      <w:r>
+        <w:rPr>
+          <w:rFonts w:ascii="Times New Roman" w:hAnsi="Times New Roman" w:cs="Times New Roman"/>
+          <w:b/>
+          <w:color w:val="FF0000"/>
+          <w:sz w:val="28"/>
+          <w:szCs w:val="28"/>
+        </w:rPr>
+        <w:t>-------------------------</w:t>
+      </w:r>
+    </w:p>
+    <w:p>
+      <w:pPr>
+        <w:spacing w:line="240" w:lineRule="auto"/>
+        <w:rPr>
+          <w:rFonts w:ascii="Times New Roman" w:hAnsi="Times New Roman" w:cs="Times New Roman"/>
+          <w:color w:val="000000" w:themeColor="text1"/>
+          <w:sz w:val="24"/>
+          <w:szCs w:val="24"/>
+        </w:rPr>
+      </w:pPr>
+      <w:r>
+        <w:rPr>
+          <w:rFonts w:ascii="Times New Roman" w:hAnsi="Times New Roman" w:cs="Times New Roman"/>
+          <w:color w:val="000000" w:themeColor="text1"/>
+          <w:sz w:val="24"/>
+          <w:szCs w:val="24"/>
+        </w:rPr>
+        <w:t xml:space="preserve"> </w:t>
+      </w:r>
+    </w:p>
+    <w:p>
+      <w:pPr>
+        <w:spacing w:line="240" w:lineRule="auto"/>
+        <w:rPr>
+          <w:rFonts w:ascii="Times New Roman" w:hAnsi="Times New Roman" w:cs="Times New Roman"/>
+          <w:color w:val="000000" w:themeColor="text1"/>
+          <w:sz w:val="24"/>
+          <w:szCs w:val="24"/>
+        </w:rPr>
+      </w:pPr>
+      <w:r>
+        <w:rPr>
+          <w:noProof/>
+        </w:rPr>
+        <w:drawing>
+          <wp:inline distT="0" distB="0" distL="0" distR="0" wp14:anchorId="4C86E2AA" wp14:editId="6F0D0796">
+            <wp:extent cx="5612130" cy="4360545"/>
+            <wp:effectExtent l="0" t="0" r="7620" b="1905"/>
+            <wp:docPr id="7" name="Picture 7"/>
+            <wp:cNvGraphicFramePr>
+              <a:graphicFrameLocks xmlns:a="http://schemas.openxmlformats.org/drawingml/2006/main" noChangeAspect="1"/>
+            </wp:cNvGraphicFramePr>
+            <a:graphic xmlns:a="http://schemas.openxmlformats.org/drawingml/2006/main">
+              <a:graphicData uri="http://schemas.openxmlformats.org/drawingml/2006/picture">
+                <pic:pic xmlns:pic="http://schemas.openxmlformats.org/drawingml/2006/picture">
+                  <pic:nvPicPr>
+                    <pic:cNvPr id="1" name=""/>
+                    <pic:cNvPicPr/>
+                  </pic:nvPicPr>
+                  <pic:blipFill>
+                    <a:blip r:embed="rId15"/>
+                    <a:stretch>
+                      <a:fillRect/>
+                    </a:stretch>
+                  </pic:blipFill>
+                  <pic:spPr>
+                    <a:xfrm>
+                      <a:off x="0" y="0"/>
+                      <a:ext cx="5612130" cy="4360545"/>
+                    </a:xfrm>
+                    <a:prstGeom prst="rect">
+                      <a:avLst/>
+                    </a:prstGeom>
+                  </pic:spPr>
+                </pic:pic>
+              </a:graphicData>
+            </a:graphic>
+          </wp:inline>
+        </w:drawing>
+      </w:r>
+    </w:p>
+    <w:p>
+      <w:pPr>
+        <w:spacing w:line="240" w:lineRule="auto"/>
+        <w:rPr>
+          <w:rFonts w:ascii="Times New Roman" w:hAnsi="Times New Roman" w:cs="Times New Roman"/>
+          <w:color w:val="FF0000"/>
+          <w:sz w:val="24"/>
+          <w:szCs w:val="24"/>
+        </w:rPr>
+      </w:pPr>
+    </w:p>
+    <w:p>
+      <w:pPr>
+        <w:spacing w:line="240" w:lineRule="auto"/>
+        <w:rPr>
+          <w:rFonts w:ascii="Times New Roman" w:hAnsi="Times New Roman" w:cs="Times New Roman"/>
+          <w:color w:val="FF0000"/>
+          <w:sz w:val="24"/>
+          <w:szCs w:val="24"/>
+        </w:rPr>
+      </w:pPr>
+      <w:r>
+        <w:rPr>
+          <w:rFonts w:ascii="Times New Roman" w:hAnsi="Times New Roman" w:cs="Times New Roman"/>
+          <w:color w:val="FF0000"/>
+          <w:sz w:val="24"/>
+          <w:szCs w:val="24"/>
+        </w:rPr>
+        <w:t>Khai bao trong models cua product</w:t>
+      </w:r>
+    </w:p>
+    <w:p>
+      <w:pPr>
+        <w:spacing w:line="240" w:lineRule="auto"/>
+        <w:rPr>
+          <w:rFonts w:ascii="Times New Roman" w:hAnsi="Times New Roman" w:cs="Times New Roman"/>
+          <w:color w:val="FF0000"/>
+          <w:sz w:val="24"/>
+          <w:szCs w:val="24"/>
+        </w:rPr>
+      </w:pPr>
+      <w:r>
+        <w:rPr>
+          <w:rFonts w:ascii="Times New Roman" w:hAnsi="Times New Roman" w:cs="Times New Roman"/>
+          <w:color w:val="FF0000"/>
+          <w:sz w:val="24"/>
+          <w:szCs w:val="24"/>
+        </w:rPr>
+        <w:t xml:space="preserve">Tương tự như các app hãy nhìn </w:t>
+      </w:r>
+      <w:r>
+        <w:rPr>
+          <w:rFonts w:ascii="Times New Roman" w:hAnsi="Times New Roman" w:cs="Times New Roman"/>
+          <w:color w:val="FF0000"/>
+          <w:sz w:val="24"/>
+          <w:szCs w:val="24"/>
+        </w:rPr>
+        <w:t>database để làm</w:t>
+      </w:r>
+    </w:p>
+    <w:p>
+      <w:pPr>
+        <w:spacing w:line="240" w:lineRule="auto"/>
+        <w:rPr>
+          <w:rFonts w:ascii="Times New Roman" w:hAnsi="Times New Roman" w:cs="Times New Roman"/>
+          <w:color w:val="FF0000"/>
+          <w:sz w:val="24"/>
+          <w:szCs w:val="24"/>
+        </w:rPr>
+      </w:pPr>
+    </w:p>
+    <w:p>
+      <w:pPr>
+        <w:spacing w:line="240" w:lineRule="auto"/>
+        <w:rPr>
+          <w:rFonts w:ascii="Times New Roman" w:hAnsi="Times New Roman" w:cs="Times New Roman"/>
+          <w:color w:val="FF0000"/>
+          <w:sz w:val="24"/>
+          <w:szCs w:val="24"/>
+        </w:rPr>
+      </w:pPr>
+    </w:p>
+    <w:p>
+      <w:pPr>
+        <w:shd w:val="clear" w:color="auto" w:fill="2B2B2B"/>
+        <w:tabs>
+          <w:tab w:val="left" w:pos="916"/>
+          <w:tab w:val="left" w:pos="1832"/>
+          <w:tab w:val="left" w:pos="2748"/>
+          <w:tab w:val="left" w:pos="3664"/>
+          <w:tab w:val="left" w:pos="4580"/>
+          <w:tab w:val="left" w:pos="5496"/>
+          <w:tab w:val="left" w:pos="6412"/>
+          <w:tab w:val="left" w:pos="7328"/>
+          <w:tab w:val="left" w:pos="8244"/>
+          <w:tab w:val="left" w:pos="9160"/>
+          <w:tab w:val="left" w:pos="10076"/>
+          <w:tab w:val="left" w:pos="10992"/>
+          <w:tab w:val="left" w:pos="11908"/>
+          <w:tab w:val="left" w:pos="12824"/>
+          <w:tab w:val="left" w:pos="13740"/>
+          <w:tab w:val="left" w:pos="14656"/>
+        </w:tabs>
+        <w:spacing w:after="0" w:line="240" w:lineRule="auto"/>
+        <w:rPr>
+          <w:rFonts w:ascii="Consolas" w:eastAsia="Times New Roman" w:hAnsi="Consolas" w:cs="Courier New"/>
+          <w:color w:val="A9B7C6"/>
+          <w:sz w:val="20"/>
+          <w:szCs w:val="20"/>
+        </w:rPr>
+      </w:pPr>
+      <w:r>
+        <w:rPr>
+          <w:rFonts w:ascii="Consolas" w:eastAsia="Times New Roman" w:hAnsi="Consolas" w:cs="Courier New"/>
+          <w:color w:val="808080"/>
+          <w:sz w:val="20"/>
+          <w:szCs w:val="20"/>
+        </w:rPr>
+        <w:t># Danh muc</w:t>
+      </w:r>
+      <w:r>
+        <w:rPr>
+          <w:rFonts w:ascii="Consolas" w:eastAsia="Times New Roman" w:hAnsi="Consolas" w:cs="Courier New"/>
+          <w:color w:val="808080"/>
+          <w:sz w:val="20"/>
+          <w:szCs w:val="20"/>
+        </w:rPr>
+        <w:br/>
+      </w:r>
+      <w:r>
+        <w:rPr>
+          <w:rFonts w:ascii="Consolas" w:eastAsia="Times New Roman" w:hAnsi="Consolas" w:cs="Courier New"/>
+          <w:color w:val="CC7832"/>
+          <w:sz w:val="20"/>
+          <w:szCs w:val="20"/>
+        </w:rPr>
+        <w:t xml:space="preserve">class </w:t>
+      </w:r>
+      <w:r>
+        <w:rPr>
+          <w:rFonts w:ascii="Consolas" w:eastAsia="Times New Roman" w:hAnsi="Consolas" w:cs="Courier New"/>
+          <w:color w:val="A9B7C6"/>
+          <w:sz w:val="20"/>
+          <w:szCs w:val="20"/>
+        </w:rPr>
+        <w:t>Category(models.Model):</w:t>
+      </w:r>
+      <w:r>
+        <w:rPr>
+          <w:rFonts w:ascii="Consolas" w:eastAsia="Times New Roman" w:hAnsi="Consolas" w:cs="Courier New"/>
+          <w:color w:val="A9B7C6"/>
+          <w:sz w:val="20"/>
+          <w:szCs w:val="20"/>
+        </w:rPr>
+        <w:br/>
+        <w:t xml:space="preserve"> </w:t>
+      </w:r>
+      <w:r>
+        <w:rPr>
+          <w:rFonts w:ascii="Consolas" w:eastAsia="Times New Roman" w:hAnsi="Consolas" w:cs="Courier New"/>
+          <w:color w:val="808080"/>
+          <w:sz w:val="20"/>
+          <w:szCs w:val="20"/>
+        </w:rPr>
+        <w:t># cai id no tu sinh khong can phai khai bao</w:t>
+      </w:r>
+      <w:r>
+        <w:rPr>
+          <w:rFonts w:ascii="Consolas" w:eastAsia="Times New Roman" w:hAnsi="Consolas" w:cs="Courier New"/>
+          <w:color w:val="808080"/>
+          <w:sz w:val="20"/>
+          <w:szCs w:val="20"/>
+        </w:rPr>
+        <w:br/>
+      </w:r>
+      <w:r>
+        <w:rPr>
+          <w:rFonts w:ascii="Consolas" w:eastAsia="Times New Roman" w:hAnsi="Consolas" w:cs="Courier New"/>
+          <w:color w:val="808080"/>
+          <w:sz w:val="20"/>
+          <w:szCs w:val="20"/>
+        </w:rPr>
+        <w:lastRenderedPageBreak/>
+        <w:t xml:space="preserve"> </w:t>
+      </w:r>
+      <w:r>
+        <w:rPr>
+          <w:rFonts w:ascii="Consolas" w:eastAsia="Times New Roman" w:hAnsi="Consolas" w:cs="Courier New"/>
+          <w:color w:val="A9B7C6"/>
+          <w:sz w:val="20"/>
+          <w:szCs w:val="20"/>
+        </w:rPr>
+        <w:t>title = models.CharField(</w:t>
+      </w:r>
+      <w:r>
+        <w:rPr>
+          <w:rFonts w:ascii="Consolas" w:eastAsia="Times New Roman" w:hAnsi="Consolas" w:cs="Courier New"/>
+          <w:color w:val="AA4926"/>
+          <w:sz w:val="20"/>
+          <w:szCs w:val="20"/>
+        </w:rPr>
+        <w:t>default</w:t>
+      </w:r>
+      <w:r>
+        <w:rPr>
+          <w:rFonts w:ascii="Consolas" w:eastAsia="Times New Roman" w:hAnsi="Consolas" w:cs="Courier New"/>
+          <w:color w:val="A9B7C6"/>
+          <w:sz w:val="20"/>
+          <w:szCs w:val="20"/>
+        </w:rPr>
+        <w:t>=</w:t>
+      </w:r>
+      <w:r>
+        <w:rPr>
+          <w:rFonts w:ascii="Consolas" w:eastAsia="Times New Roman" w:hAnsi="Consolas" w:cs="Courier New"/>
+          <w:color w:val="A5C261"/>
+          <w:sz w:val="20"/>
+          <w:szCs w:val="20"/>
+        </w:rPr>
+        <w:t>''</w:t>
+      </w:r>
+      <w:r>
+        <w:rPr>
+          <w:rFonts w:ascii="Consolas" w:eastAsia="Times New Roman" w:hAnsi="Consolas" w:cs="Courier New"/>
+          <w:color w:val="CC7832"/>
+          <w:sz w:val="20"/>
+          <w:szCs w:val="20"/>
+        </w:rPr>
+        <w:t xml:space="preserve">, </w:t>
+      </w:r>
+      <w:r>
+        <w:rPr>
+          <w:rFonts w:ascii="Consolas" w:eastAsia="Times New Roman" w:hAnsi="Consolas" w:cs="Courier New"/>
+          <w:color w:val="AA4926"/>
+          <w:sz w:val="20"/>
+          <w:szCs w:val="20"/>
+        </w:rPr>
+        <w:t>max_length</w:t>
+      </w:r>
+      <w:r>
+        <w:rPr>
+          <w:rFonts w:ascii="Consolas" w:eastAsia="Times New Roman" w:hAnsi="Consolas" w:cs="Courier New"/>
+          <w:color w:val="A9B7C6"/>
+          <w:sz w:val="20"/>
+          <w:szCs w:val="20"/>
+        </w:rPr>
+        <w:t>=</w:t>
+      </w:r>
+      <w:r>
+        <w:rPr>
+          <w:rFonts w:ascii="Consolas" w:eastAsia="Times New Roman" w:hAnsi="Consolas" w:cs="Courier New"/>
+          <w:color w:val="A5C261"/>
+          <w:sz w:val="20"/>
+          <w:szCs w:val="20"/>
+        </w:rPr>
+        <w:t>''</w:t>
+      </w:r>
+      <w:r>
+        <w:rPr>
+          <w:rFonts w:ascii="Consolas" w:eastAsia="Times New Roman" w:hAnsi="Consolas" w:cs="Courier New"/>
+          <w:color w:val="A9B7C6"/>
+          <w:sz w:val="20"/>
+          <w:szCs w:val="20"/>
+        </w:rPr>
+        <w:t>)</w:t>
+      </w:r>
+      <w:r>
+        <w:rPr>
+          <w:rFonts w:ascii="Consolas" w:eastAsia="Times New Roman" w:hAnsi="Consolas" w:cs="Courier New"/>
+          <w:color w:val="A9B7C6"/>
+          <w:sz w:val="20"/>
+          <w:szCs w:val="20"/>
+        </w:rPr>
+        <w:br/>
+        <w:t xml:space="preserve"> slug = models.CharField(</w:t>
+      </w:r>
+      <w:r>
+        <w:rPr>
+          <w:rFonts w:ascii="Consolas" w:eastAsia="Times New Roman" w:hAnsi="Consolas" w:cs="Courier New"/>
+          <w:color w:val="AA4926"/>
+          <w:sz w:val="20"/>
+          <w:szCs w:val="20"/>
+        </w:rPr>
+        <w:t>max_length</w:t>
+      </w:r>
+      <w:r>
+        <w:rPr>
+          <w:rFonts w:ascii="Consolas" w:eastAsia="Times New Roman" w:hAnsi="Consolas" w:cs="Courier New"/>
+          <w:color w:val="A9B7C6"/>
+          <w:sz w:val="20"/>
+          <w:szCs w:val="20"/>
+        </w:rPr>
+        <w:t>=</w:t>
+      </w:r>
+      <w:r>
+        <w:rPr>
+          <w:rFonts w:ascii="Consolas" w:eastAsia="Times New Roman" w:hAnsi="Consolas" w:cs="Courier New"/>
+          <w:color w:val="6897BB"/>
+          <w:sz w:val="20"/>
+          <w:szCs w:val="20"/>
+        </w:rPr>
+        <w:t>100</w:t>
+      </w:r>
+      <w:r>
+        <w:rPr>
+          <w:rFonts w:ascii="Consolas" w:eastAsia="Times New Roman" w:hAnsi="Consolas" w:cs="Courier New"/>
+          <w:color w:val="CC7832"/>
+          <w:sz w:val="20"/>
+          <w:szCs w:val="20"/>
+        </w:rPr>
+        <w:t xml:space="preserve">, </w:t>
+      </w:r>
+      <w:r>
+        <w:rPr>
+          <w:rFonts w:ascii="Consolas" w:eastAsia="Times New Roman" w:hAnsi="Consolas" w:cs="Courier New"/>
+          <w:color w:val="AA4926"/>
+          <w:sz w:val="20"/>
+          <w:szCs w:val="20"/>
+        </w:rPr>
+        <w:t>default</w:t>
+      </w:r>
+      <w:r>
+        <w:rPr>
+          <w:rFonts w:ascii="Consolas" w:eastAsia="Times New Roman" w:hAnsi="Consolas" w:cs="Courier New"/>
+          <w:color w:val="A9B7C6"/>
+          <w:sz w:val="20"/>
+          <w:szCs w:val="20"/>
+        </w:rPr>
+        <w:t>=</w:t>
+      </w:r>
+      <w:r>
+        <w:rPr>
+          <w:rFonts w:ascii="Consolas" w:eastAsia="Times New Roman" w:hAnsi="Consolas" w:cs="Courier New"/>
+          <w:color w:val="A5C261"/>
+          <w:sz w:val="20"/>
+          <w:szCs w:val="20"/>
+        </w:rPr>
+        <w:t>''</w:t>
+      </w:r>
+      <w:r>
+        <w:rPr>
+          <w:rFonts w:ascii="Consolas" w:eastAsia="Times New Roman" w:hAnsi="Consolas" w:cs="Courier New"/>
+          <w:color w:val="A9B7C6"/>
+          <w:sz w:val="20"/>
+          <w:szCs w:val="20"/>
+        </w:rPr>
+        <w:t>)</w:t>
+      </w:r>
+      <w:r>
+        <w:rPr>
+          <w:rFonts w:ascii="Consolas" w:eastAsia="Times New Roman" w:hAnsi="Consolas" w:cs="Courier New"/>
+          <w:color w:val="A9B7C6"/>
+          <w:sz w:val="20"/>
+          <w:szCs w:val="20"/>
+        </w:rPr>
+        <w:br/>
+        <w:t xml:space="preserve"> description = models.TextField(</w:t>
+      </w:r>
+      <w:r>
+        <w:rPr>
+          <w:rFonts w:ascii="Consolas" w:eastAsia="Times New Roman" w:hAnsi="Consolas" w:cs="Courier New"/>
+          <w:color w:val="AA4926"/>
+          <w:sz w:val="20"/>
+          <w:szCs w:val="20"/>
+        </w:rPr>
+        <w:t>default</w:t>
+      </w:r>
+      <w:r>
+        <w:rPr>
+          <w:rFonts w:ascii="Consolas" w:eastAsia="Times New Roman" w:hAnsi="Consolas" w:cs="Courier New"/>
+          <w:color w:val="A9B7C6"/>
+          <w:sz w:val="20"/>
+          <w:szCs w:val="20"/>
+        </w:rPr>
+        <w:t>=</w:t>
+      </w:r>
+      <w:r>
+        <w:rPr>
+          <w:rFonts w:ascii="Consolas" w:eastAsia="Times New Roman" w:hAnsi="Consolas" w:cs="Courier New"/>
+          <w:color w:val="A5C261"/>
+          <w:sz w:val="20"/>
+          <w:szCs w:val="20"/>
+        </w:rPr>
+        <w:t>''</w:t>
+      </w:r>
+      <w:r>
+        <w:rPr>
+          <w:rFonts w:ascii="Consolas" w:eastAsia="Times New Roman" w:hAnsi="Consolas" w:cs="Courier New"/>
+          <w:color w:val="A9B7C6"/>
+          <w:sz w:val="20"/>
+          <w:szCs w:val="20"/>
+        </w:rPr>
+        <w:t>)</w:t>
+      </w:r>
+      <w:r>
+        <w:rPr>
+          <w:rFonts w:ascii="Consolas" w:eastAsia="Times New Roman" w:hAnsi="Consolas" w:cs="Courier New"/>
+          <w:color w:val="A9B7C6"/>
+          <w:sz w:val="20"/>
+          <w:szCs w:val="20"/>
+        </w:rPr>
+        <w:br/>
+        <w:t xml:space="preserve"> active = models.BooleanField(</w:t>
+      </w:r>
+      <w:r>
+        <w:rPr>
+          <w:rFonts w:ascii="Consolas" w:eastAsia="Times New Roman" w:hAnsi="Consolas" w:cs="Courier New"/>
+          <w:color w:val="AA4926"/>
+          <w:sz w:val="20"/>
+          <w:szCs w:val="20"/>
+        </w:rPr>
+        <w:t>default</w:t>
+      </w:r>
+      <w:r>
+        <w:rPr>
+          <w:rFonts w:ascii="Consolas" w:eastAsia="Times New Roman" w:hAnsi="Consolas" w:cs="Courier New"/>
+          <w:color w:val="A9B7C6"/>
+          <w:sz w:val="20"/>
+          <w:szCs w:val="20"/>
+        </w:rPr>
+        <w:t>=</w:t>
+      </w:r>
+      <w:r>
+        <w:rPr>
+          <w:rFonts w:ascii="Consolas" w:eastAsia="Times New Roman" w:hAnsi="Consolas" w:cs="Courier New"/>
+          <w:color w:val="8888C6"/>
+          <w:sz w:val="20"/>
+          <w:szCs w:val="20"/>
+        </w:rPr>
+        <w:t>True</w:t>
+      </w:r>
+      <w:r>
+        <w:rPr>
+          <w:rFonts w:ascii="Consolas" w:eastAsia="Times New Roman" w:hAnsi="Consolas" w:cs="Courier New"/>
+          <w:color w:val="A9B7C6"/>
+          <w:sz w:val="20"/>
+          <w:szCs w:val="20"/>
+        </w:rPr>
+        <w:t>)</w:t>
+      </w:r>
+      <w:r>
+        <w:rPr>
+          <w:rFonts w:ascii="Consolas" w:eastAsia="Times New Roman" w:hAnsi="Consolas" w:cs="Courier New"/>
+          <w:color w:val="A9B7C6"/>
+          <w:sz w:val="20"/>
+          <w:szCs w:val="20"/>
+        </w:rPr>
+        <w:br/>
+        <w:t xml:space="preserve"> </w:t>
+      </w:r>
+      <w:r>
+        <w:rPr>
+          <w:rFonts w:ascii="Consolas" w:eastAsia="Times New Roman" w:hAnsi="Consolas" w:cs="Courier New"/>
+          <w:color w:val="A9B7C6"/>
+          <w:sz w:val="20"/>
+          <w:szCs w:val="20"/>
+        </w:rPr>
+        <w:br/>
+      </w:r>
+      <w:r>
+        <w:rPr>
+          <w:rFonts w:ascii="Consolas" w:eastAsia="Times New Roman" w:hAnsi="Consolas" w:cs="Courier New"/>
+          <w:color w:val="A9B7C6"/>
+          <w:sz w:val="20"/>
+          <w:szCs w:val="20"/>
+        </w:rPr>
+        <w:br/>
+      </w:r>
+      <w:r>
+        <w:rPr>
+          <w:rFonts w:ascii="Consolas" w:eastAsia="Times New Roman" w:hAnsi="Consolas" w:cs="Courier New"/>
+          <w:color w:val="CC7832"/>
+          <w:sz w:val="20"/>
+          <w:szCs w:val="20"/>
+        </w:rPr>
+        <w:t xml:space="preserve">class </w:t>
+      </w:r>
+      <w:r>
+        <w:rPr>
+          <w:rFonts w:ascii="Consolas" w:eastAsia="Times New Roman" w:hAnsi="Consolas" w:cs="Courier New"/>
+          <w:color w:val="A9B7C6"/>
+          <w:sz w:val="20"/>
+          <w:szCs w:val="20"/>
+        </w:rPr>
+        <w:t>Product(models.Model):</w:t>
+      </w:r>
+      <w:r>
+        <w:rPr>
+          <w:rFonts w:ascii="Consolas" w:eastAsia="Times New Roman" w:hAnsi="Consolas" w:cs="Courier New"/>
+          <w:color w:val="A9B7C6"/>
+          <w:sz w:val="20"/>
+          <w:szCs w:val="20"/>
+        </w:rPr>
+        <w:br/>
+        <w:t xml:space="preserve"> title = models.CharField(</w:t>
+      </w:r>
+      <w:r>
+        <w:rPr>
+          <w:rFonts w:ascii="Consolas" w:eastAsia="Times New Roman" w:hAnsi="Consolas" w:cs="Courier New"/>
+          <w:color w:val="AA4926"/>
+          <w:sz w:val="20"/>
+          <w:szCs w:val="20"/>
+        </w:rPr>
+        <w:t>max_length</w:t>
+      </w:r>
+      <w:r>
+        <w:rPr>
+          <w:rFonts w:ascii="Consolas" w:eastAsia="Times New Roman" w:hAnsi="Consolas" w:cs="Courier New"/>
+          <w:color w:val="A9B7C6"/>
+          <w:sz w:val="20"/>
+          <w:szCs w:val="20"/>
+        </w:rPr>
+        <w:t>=</w:t>
+      </w:r>
+      <w:r>
+        <w:rPr>
+          <w:rFonts w:ascii="Consolas" w:eastAsia="Times New Roman" w:hAnsi="Consolas" w:cs="Courier New"/>
+          <w:color w:val="6897BB"/>
+          <w:sz w:val="20"/>
+          <w:szCs w:val="20"/>
+        </w:rPr>
+        <w:t>255</w:t>
+      </w:r>
+      <w:r>
+        <w:rPr>
+          <w:rFonts w:ascii="Consolas" w:eastAsia="Times New Roman" w:hAnsi="Consolas" w:cs="Courier New"/>
+          <w:color w:val="CC7832"/>
+          <w:sz w:val="20"/>
+          <w:szCs w:val="20"/>
+        </w:rPr>
+        <w:t xml:space="preserve">, </w:t>
+      </w:r>
+      <w:r>
+        <w:rPr>
+          <w:rFonts w:ascii="Consolas" w:eastAsia="Times New Roman" w:hAnsi="Consolas" w:cs="Courier New"/>
+          <w:color w:val="AA4926"/>
+          <w:sz w:val="20"/>
+          <w:szCs w:val="20"/>
+        </w:rPr>
+        <w:t>default</w:t>
+      </w:r>
+      <w:r>
+        <w:rPr>
+          <w:rFonts w:ascii="Consolas" w:eastAsia="Times New Roman" w:hAnsi="Consolas" w:cs="Courier New"/>
+          <w:color w:val="A9B7C6"/>
+          <w:sz w:val="20"/>
+          <w:szCs w:val="20"/>
+        </w:rPr>
+        <w:t>=</w:t>
+      </w:r>
+      <w:r>
+        <w:rPr>
+          <w:rFonts w:ascii="Consolas" w:eastAsia="Times New Roman" w:hAnsi="Consolas" w:cs="Courier New"/>
+          <w:color w:val="A5C261"/>
+          <w:sz w:val="20"/>
+          <w:szCs w:val="20"/>
+        </w:rPr>
+        <w:t>''</w:t>
+      </w:r>
+      <w:r>
+        <w:rPr>
+          <w:rFonts w:ascii="Consolas" w:eastAsia="Times New Roman" w:hAnsi="Consolas" w:cs="Courier New"/>
+          <w:color w:val="A9B7C6"/>
+          <w:sz w:val="20"/>
+          <w:szCs w:val="20"/>
+        </w:rPr>
+        <w:t>)</w:t>
+      </w:r>
+      <w:r>
+        <w:rPr>
+          <w:rFonts w:ascii="Consolas" w:eastAsia="Times New Roman" w:hAnsi="Consolas" w:cs="Courier New"/>
+          <w:color w:val="A9B7C6"/>
+          <w:sz w:val="20"/>
+          <w:szCs w:val="20"/>
+        </w:rPr>
+        <w:br/>
+        <w:t xml:space="preserve"> description = models.TextField(</w:t>
+      </w:r>
+      <w:r>
+        <w:rPr>
+          <w:rFonts w:ascii="Consolas" w:eastAsia="Times New Roman" w:hAnsi="Consolas" w:cs="Courier New"/>
+          <w:color w:val="AA4926"/>
+          <w:sz w:val="20"/>
+          <w:szCs w:val="20"/>
+        </w:rPr>
+        <w:t>default</w:t>
+      </w:r>
+      <w:r>
+        <w:rPr>
+          <w:rFonts w:ascii="Consolas" w:eastAsia="Times New Roman" w:hAnsi="Consolas" w:cs="Courier New"/>
+          <w:color w:val="A9B7C6"/>
+          <w:sz w:val="20"/>
+          <w:szCs w:val="20"/>
+        </w:rPr>
+        <w:t>=</w:t>
+      </w:r>
+      <w:r>
+        <w:rPr>
+          <w:rFonts w:ascii="Consolas" w:eastAsia="Times New Roman" w:hAnsi="Consolas" w:cs="Courier New"/>
+          <w:color w:val="A5C261"/>
+          <w:sz w:val="20"/>
+          <w:szCs w:val="20"/>
+        </w:rPr>
+        <w:t>''</w:t>
+      </w:r>
+      <w:r>
+        <w:rPr>
+          <w:rFonts w:ascii="Consolas" w:eastAsia="Times New Roman" w:hAnsi="Consolas" w:cs="Courier New"/>
+          <w:color w:val="A9B7C6"/>
+          <w:sz w:val="20"/>
+          <w:szCs w:val="20"/>
+        </w:rPr>
+        <w:t>)</w:t>
+      </w:r>
+      <w:r>
+        <w:rPr>
+          <w:rFonts w:ascii="Consolas" w:eastAsia="Times New Roman" w:hAnsi="Consolas" w:cs="Courier New"/>
+          <w:color w:val="A9B7C6"/>
+          <w:sz w:val="20"/>
+          <w:szCs w:val="20"/>
+        </w:rPr>
+        <w:br/>
+        <w:t xml:space="preserve"> </w:t>
+      </w:r>
+      <w:r>
+        <w:rPr>
+          <w:rFonts w:ascii="Consolas" w:eastAsia="Times New Roman" w:hAnsi="Consolas" w:cs="Courier New"/>
+          <w:color w:val="808080"/>
+          <w:sz w:val="20"/>
+          <w:szCs w:val="20"/>
+        </w:rPr>
+        <w:t># do category lien ket voi bang Category nen no la khoa ngoai nen khai bao de lien ket</w:t>
+      </w:r>
+      <w:r>
+        <w:rPr>
+          <w:rFonts w:ascii="Consolas" w:eastAsia="Times New Roman" w:hAnsi="Consolas" w:cs="Courier New"/>
+          <w:color w:val="808080"/>
+          <w:sz w:val="20"/>
+          <w:szCs w:val="20"/>
+        </w:rPr>
+        <w:br/>
+        <w:t xml:space="preserve"> </w:t>
+      </w:r>
+      <w:r>
+        <w:rPr>
+          <w:rFonts w:ascii="Consolas" w:eastAsia="Times New Roman" w:hAnsi="Consolas" w:cs="Courier New"/>
+          <w:color w:val="A9B7C6"/>
+          <w:sz w:val="20"/>
+          <w:szCs w:val="20"/>
+        </w:rPr>
+        <w:t>category = models.ForeignKey(Category</w:t>
+      </w:r>
+      <w:r>
+        <w:rPr>
+          <w:rFonts w:ascii="Consolas" w:eastAsia="Times New Roman" w:hAnsi="Consolas" w:cs="Courier New"/>
+          <w:color w:val="CC7832"/>
+          <w:sz w:val="20"/>
+          <w:szCs w:val="20"/>
+        </w:rPr>
+        <w:t xml:space="preserve">, </w:t>
+      </w:r>
+      <w:r>
+        <w:rPr>
+          <w:rFonts w:ascii="Consolas" w:eastAsia="Times New Roman" w:hAnsi="Consolas" w:cs="Courier New"/>
+          <w:color w:val="AA4926"/>
+          <w:sz w:val="20"/>
+          <w:szCs w:val="20"/>
+        </w:rPr>
+        <w:t>on_delete</w:t>
+      </w:r>
+      <w:r>
+        <w:rPr>
+          <w:rFonts w:ascii="Consolas" w:eastAsia="Times New Roman" w:hAnsi="Consolas" w:cs="Courier New"/>
+          <w:color w:val="A9B7C6"/>
+          <w:sz w:val="20"/>
+          <w:szCs w:val="20"/>
+        </w:rPr>
+        <w:t>=models.CASCADE)</w:t>
+      </w:r>
+      <w:r>
+        <w:rPr>
+          <w:rFonts w:ascii="Consolas" w:eastAsia="Times New Roman" w:hAnsi="Consolas" w:cs="Courier New"/>
+          <w:color w:val="A9B7C6"/>
+          <w:sz w:val="20"/>
+          <w:szCs w:val="20"/>
+        </w:rPr>
+        <w:br/>
+        <w:t xml:space="preserve"> price = models.IntegerField(</w:t>
+      </w:r>
+      <w:r>
+        <w:rPr>
+          <w:rFonts w:ascii="Consolas" w:eastAsia="Times New Roman" w:hAnsi="Consolas" w:cs="Courier New"/>
+          <w:color w:val="AA4926"/>
+          <w:sz w:val="20"/>
+          <w:szCs w:val="20"/>
+        </w:rPr>
+        <w:t>default</w:t>
+      </w:r>
+      <w:r>
+        <w:rPr>
+          <w:rFonts w:ascii="Consolas" w:eastAsia="Times New Roman" w:hAnsi="Consolas" w:cs="Courier New"/>
+          <w:color w:val="A9B7C6"/>
+          <w:sz w:val="20"/>
+          <w:szCs w:val="20"/>
+        </w:rPr>
+        <w:t>=</w:t>
+      </w:r>
+      <w:r>
+        <w:rPr>
+          <w:rFonts w:ascii="Consolas" w:eastAsia="Times New Roman" w:hAnsi="Consolas" w:cs="Courier New"/>
+          <w:color w:val="6897BB"/>
+          <w:sz w:val="20"/>
+          <w:szCs w:val="20"/>
+        </w:rPr>
+        <w:t>0</w:t>
+      </w:r>
+      <w:r>
+        <w:rPr>
+          <w:rFonts w:ascii="Consolas" w:eastAsia="Times New Roman" w:hAnsi="Consolas" w:cs="Courier New"/>
+          <w:color w:val="A9B7C6"/>
+          <w:sz w:val="20"/>
+          <w:szCs w:val="20"/>
+        </w:rPr>
+        <w:t>)</w:t>
+      </w:r>
+      <w:r>
+        <w:rPr>
+          <w:rFonts w:ascii="Consolas" w:eastAsia="Times New Roman" w:hAnsi="Consolas" w:cs="Courier New"/>
+          <w:color w:val="A9B7C6"/>
+          <w:sz w:val="20"/>
+          <w:szCs w:val="20"/>
+        </w:rPr>
+        <w:br/>
+        <w:t xml:space="preserve"> active = models.BooleanField(</w:t>
+      </w:r>
+      <w:r>
+        <w:rPr>
+          <w:rFonts w:ascii="Consolas" w:eastAsia="Times New Roman" w:hAnsi="Consolas" w:cs="Courier New"/>
+          <w:color w:val="AA4926"/>
+          <w:sz w:val="20"/>
+          <w:szCs w:val="20"/>
+        </w:rPr>
+        <w:t>default</w:t>
+      </w:r>
+      <w:r>
+        <w:rPr>
+          <w:rFonts w:ascii="Consolas" w:eastAsia="Times New Roman" w:hAnsi="Consolas" w:cs="Courier New"/>
+          <w:color w:val="A9B7C6"/>
+          <w:sz w:val="20"/>
+          <w:szCs w:val="20"/>
+        </w:rPr>
+        <w:t xml:space="preserve">= </w:t>
+      </w:r>
+      <w:r>
+        <w:rPr>
+          <w:rFonts w:ascii="Consolas" w:eastAsia="Times New Roman" w:hAnsi="Consolas" w:cs="Courier New"/>
+          <w:color w:val="8888C6"/>
+          <w:sz w:val="20"/>
+          <w:szCs w:val="20"/>
+        </w:rPr>
+        <w:t>True</w:t>
+      </w:r>
+      <w:r>
+        <w:rPr>
+          <w:rFonts w:ascii="Consolas" w:eastAsia="Times New Roman" w:hAnsi="Consolas" w:cs="Courier New"/>
+          <w:color w:val="A9B7C6"/>
+          <w:sz w:val="20"/>
+          <w:szCs w:val="20"/>
+        </w:rPr>
+        <w:t>)</w:t>
+      </w:r>
+    </w:p>
+    <w:p>
+      <w:pPr>
+        <w:spacing w:line="240" w:lineRule="auto"/>
+        <w:rPr>
+          <w:rFonts w:ascii="Times New Roman" w:hAnsi="Times New Roman" w:cs="Times New Roman"/>
+          <w:color w:val="FF0000"/>
+          <w:sz w:val="24"/>
+          <w:szCs w:val="24"/>
+        </w:rPr>
+      </w:pPr>
+    </w:p>
+    <w:p>
+      <w:pPr>
+        <w:shd w:val="clear" w:color="auto" w:fill="2B2B2B"/>
+        <w:tabs>
+          <w:tab w:val="left" w:pos="916"/>
+          <w:tab w:val="left" w:pos="1832"/>
+          <w:tab w:val="left" w:pos="2748"/>
+          <w:tab w:val="left" w:pos="3664"/>
+          <w:tab w:val="left" w:pos="4580"/>
+          <w:tab w:val="left" w:pos="5496"/>
+          <w:tab w:val="left" w:pos="6412"/>
+          <w:tab w:val="left" w:pos="7328"/>
+          <w:tab w:val="left" w:pos="8244"/>
+          <w:tab w:val="left" w:pos="9160"/>
+          <w:tab w:val="left" w:pos="10076"/>
+          <w:tab w:val="left" w:pos="10992"/>
+          <w:tab w:val="left" w:pos="11908"/>
+          <w:tab w:val="left" w:pos="12824"/>
+          <w:tab w:val="left" w:pos="13740"/>
+          <w:tab w:val="left" w:pos="14656"/>
+        </w:tabs>
+        <w:spacing w:after="0" w:line="240" w:lineRule="auto"/>
+        <w:rPr>
+          <w:rFonts w:ascii="Consolas" w:eastAsia="Times New Roman" w:hAnsi="Consolas" w:cs="Courier New"/>
+          <w:color w:val="A9B7C6"/>
+          <w:sz w:val="20"/>
+          <w:szCs w:val="20"/>
+        </w:rPr>
+      </w:pPr>
+      <w:r>
+        <w:rPr>
+          <w:rFonts w:ascii="Consolas" w:eastAsia="Times New Roman" w:hAnsi="Consolas" w:cs="Courier New"/>
+          <w:color w:val="CC7832"/>
+          <w:sz w:val="20"/>
+          <w:szCs w:val="20"/>
+        </w:rPr>
+        <w:t xml:space="preserve">class </w:t>
+      </w:r>
+      <w:r>
+        <w:rPr>
+          <w:rFonts w:ascii="Consolas" w:eastAsia="Times New Roman" w:hAnsi="Consolas" w:cs="Courier New"/>
+          <w:color w:val="A9B7C6"/>
+          <w:sz w:val="20"/>
+          <w:szCs w:val="20"/>
+        </w:rPr>
+        <w:t>Variation(</w:t>
+      </w:r>
+      <w:proofErr w:type="gramStart"/>
+      <w:r>
+        <w:rPr>
+          <w:rFonts w:ascii="Consolas" w:eastAsia="Times New Roman" w:hAnsi="Consolas" w:cs="Courier New"/>
+          <w:color w:val="A9B7C6"/>
+          <w:sz w:val="20"/>
+          <w:szCs w:val="20"/>
+        </w:rPr>
+        <w:t>models.Model</w:t>
+      </w:r>
+      <w:proofErr w:type="gramEnd"/>
+      <w:r>
+        <w:rPr>
+          <w:rFonts w:ascii="Consolas" w:eastAsia="Times New Roman" w:hAnsi="Consolas" w:cs="Courier New"/>
+          <w:color w:val="A9B7C6"/>
+          <w:sz w:val="20"/>
+          <w:szCs w:val="20"/>
+        </w:rPr>
+        <w:t>):</w:t>
+      </w:r>
+      <w:r>
+        <w:rPr>
+          <w:rFonts w:ascii="Consolas" w:eastAsia="Times New Roman" w:hAnsi="Consolas" w:cs="Courier New"/>
+          <w:color w:val="A9B7C6"/>
+          <w:sz w:val="20"/>
+          <w:szCs w:val="20"/>
+        </w:rPr>
+        <w:br/>
+        <w:t xml:space="preserve"> product = models.ForeignKey(Product</w:t>
+      </w:r>
+      <w:r>
+        <w:rPr>
+          <w:rFonts w:ascii="Consolas" w:eastAsia="Times New Roman" w:hAnsi="Consolas" w:cs="Courier New"/>
+          <w:color w:val="CC7832"/>
+          <w:sz w:val="20"/>
+          <w:szCs w:val="20"/>
+        </w:rPr>
+        <w:t xml:space="preserve">, </w:t>
+      </w:r>
+      <w:r>
+        <w:rPr>
+          <w:rFonts w:ascii="Consolas" w:eastAsia="Times New Roman" w:hAnsi="Consolas" w:cs="Courier New"/>
+          <w:color w:val="AA4926"/>
+          <w:sz w:val="20"/>
+          <w:szCs w:val="20"/>
+        </w:rPr>
+        <w:t>on_delete</w:t>
+      </w:r>
+      <w:r>
+        <w:rPr>
+          <w:rFonts w:ascii="Consolas" w:eastAsia="Times New Roman" w:hAnsi="Consolas" w:cs="Courier New"/>
+          <w:color w:val="A9B7C6"/>
+          <w:sz w:val="20"/>
+          <w:szCs w:val="20"/>
+        </w:rPr>
+        <w:t>=models.CASCADE)</w:t>
+      </w:r>
+      <w:r>
+        <w:rPr>
+          <w:rFonts w:ascii="Consolas" w:eastAsia="Times New Roman" w:hAnsi="Consolas" w:cs="Courier New"/>
+          <w:color w:val="A9B7C6"/>
+          <w:sz w:val="20"/>
+          <w:szCs w:val="20"/>
+        </w:rPr>
+        <w:br/>
+        <w:t xml:space="preserve"> title = models.CharField(</w:t>
+      </w:r>
+      <w:r>
+        <w:rPr>
+          <w:rFonts w:ascii="Consolas" w:eastAsia="Times New Roman" w:hAnsi="Consolas" w:cs="Courier New"/>
+          <w:color w:val="AA4926"/>
+          <w:sz w:val="20"/>
+          <w:szCs w:val="20"/>
+        </w:rPr>
+        <w:t>max_length</w:t>
+      </w:r>
+      <w:r>
+        <w:rPr>
+          <w:rFonts w:ascii="Consolas" w:eastAsia="Times New Roman" w:hAnsi="Consolas" w:cs="Courier New"/>
+          <w:color w:val="A9B7C6"/>
+          <w:sz w:val="20"/>
+          <w:szCs w:val="20"/>
+        </w:rPr>
+        <w:t>=</w:t>
+      </w:r>
+      <w:r>
+        <w:rPr>
+          <w:rFonts w:ascii="Consolas" w:eastAsia="Times New Roman" w:hAnsi="Consolas" w:cs="Courier New"/>
+          <w:color w:val="6897BB"/>
+          <w:sz w:val="20"/>
+          <w:szCs w:val="20"/>
+        </w:rPr>
+        <w:t>255</w:t>
+      </w:r>
+      <w:r>
+        <w:rPr>
+          <w:rFonts w:ascii="Consolas" w:eastAsia="Times New Roman" w:hAnsi="Consolas" w:cs="Courier New"/>
+          <w:color w:val="CC7832"/>
+          <w:sz w:val="20"/>
+          <w:szCs w:val="20"/>
+        </w:rPr>
+        <w:t xml:space="preserve">, </w:t>
+      </w:r>
+      <w:r>
+        <w:rPr>
+          <w:rFonts w:ascii="Consolas" w:eastAsia="Times New Roman" w:hAnsi="Consolas" w:cs="Courier New"/>
+          <w:color w:val="AA4926"/>
+          <w:sz w:val="20"/>
+          <w:szCs w:val="20"/>
+        </w:rPr>
+        <w:t>default</w:t>
+      </w:r>
+      <w:r>
+        <w:rPr>
+          <w:rFonts w:ascii="Consolas" w:eastAsia="Times New Roman" w:hAnsi="Consolas" w:cs="Courier New"/>
+          <w:color w:val="A9B7C6"/>
+          <w:sz w:val="20"/>
+          <w:szCs w:val="20"/>
+        </w:rPr>
+        <w:t>=</w:t>
+      </w:r>
+      <w:r>
+        <w:rPr>
+          <w:rFonts w:ascii="Consolas" w:eastAsia="Times New Roman" w:hAnsi="Consolas" w:cs="Courier New"/>
+          <w:color w:val="A5C261"/>
+          <w:sz w:val="20"/>
+          <w:szCs w:val="20"/>
+        </w:rPr>
+        <w:t>''</w:t>
+      </w:r>
+      <w:r>
+        <w:rPr>
+          <w:rFonts w:ascii="Consolas" w:eastAsia="Times New Roman" w:hAnsi="Consolas" w:cs="Courier New"/>
+          <w:color w:val="A9B7C6"/>
+          <w:sz w:val="20"/>
+          <w:szCs w:val="20"/>
+        </w:rPr>
+        <w:t>)</w:t>
+      </w:r>
+      <w:r>
+        <w:rPr>
+          <w:rFonts w:ascii="Consolas" w:eastAsia="Times New Roman" w:hAnsi="Consolas" w:cs="Courier New"/>
+          <w:color w:val="A9B7C6"/>
+          <w:sz w:val="20"/>
+          <w:szCs w:val="20"/>
+        </w:rPr>
+        <w:br/>
+        <w:t xml:space="preserve"> price = models.IntegerField(</w:t>
+      </w:r>
+      <w:r>
+        <w:rPr>
+          <w:rFonts w:ascii="Consolas" w:eastAsia="Times New Roman" w:hAnsi="Consolas" w:cs="Courier New"/>
+          <w:color w:val="AA4926"/>
+          <w:sz w:val="20"/>
+          <w:szCs w:val="20"/>
+        </w:rPr>
+        <w:t>default</w:t>
+      </w:r>
+      <w:r>
+        <w:rPr>
+          <w:rFonts w:ascii="Consolas" w:eastAsia="Times New Roman" w:hAnsi="Consolas" w:cs="Courier New"/>
+          <w:color w:val="A9B7C6"/>
+          <w:sz w:val="20"/>
+          <w:szCs w:val="20"/>
+        </w:rPr>
+        <w:t>=</w:t>
+      </w:r>
+      <w:r>
+        <w:rPr>
+          <w:rFonts w:ascii="Consolas" w:eastAsia="Times New Roman" w:hAnsi="Consolas" w:cs="Courier New"/>
+          <w:color w:val="6897BB"/>
+          <w:sz w:val="20"/>
+          <w:szCs w:val="20"/>
+        </w:rPr>
+        <w:t>0</w:t>
+      </w:r>
+      <w:r>
+        <w:rPr>
+          <w:rFonts w:ascii="Consolas" w:eastAsia="Times New Roman" w:hAnsi="Consolas" w:cs="Courier New"/>
+          <w:color w:val="A9B7C6"/>
+          <w:sz w:val="20"/>
+          <w:szCs w:val="20"/>
+        </w:rPr>
+        <w:t>)</w:t>
+      </w:r>
+      <w:r>
+        <w:rPr>
+          <w:rFonts w:ascii="Consolas" w:eastAsia="Times New Roman" w:hAnsi="Consolas" w:cs="Courier New"/>
+          <w:color w:val="A9B7C6"/>
+          <w:sz w:val="20"/>
+          <w:szCs w:val="20"/>
+        </w:rPr>
+        <w:br/>
+        <w:t xml:space="preserve"> sale_price = models.IntegerField(</w:t>
+      </w:r>
+      <w:r>
+        <w:rPr>
+          <w:rFonts w:ascii="Consolas" w:eastAsia="Times New Roman" w:hAnsi="Consolas" w:cs="Courier New"/>
+          <w:color w:val="AA4926"/>
+          <w:sz w:val="20"/>
+          <w:szCs w:val="20"/>
+        </w:rPr>
+        <w:t>default</w:t>
+      </w:r>
+      <w:r>
+        <w:rPr>
+          <w:rFonts w:ascii="Consolas" w:eastAsia="Times New Roman" w:hAnsi="Consolas" w:cs="Courier New"/>
+          <w:color w:val="A9B7C6"/>
+          <w:sz w:val="20"/>
+          <w:szCs w:val="20"/>
+        </w:rPr>
+        <w:t>=</w:t>
+      </w:r>
+      <w:r>
+        <w:rPr>
+          <w:rFonts w:ascii="Consolas" w:eastAsia="Times New Roman" w:hAnsi="Consolas" w:cs="Courier New"/>
+          <w:color w:val="6897BB"/>
+          <w:sz w:val="20"/>
+          <w:szCs w:val="20"/>
+        </w:rPr>
+        <w:t>0</w:t>
+      </w:r>
+      <w:r>
+        <w:rPr>
+          <w:rFonts w:ascii="Consolas" w:eastAsia="Times New Roman" w:hAnsi="Consolas" w:cs="Courier New"/>
+          <w:color w:val="A9B7C6"/>
+          <w:sz w:val="20"/>
+          <w:szCs w:val="20"/>
+        </w:rPr>
+        <w:t>)</w:t>
+      </w:r>
+      <w:r>
+        <w:rPr>
+          <w:rFonts w:ascii="Consolas" w:eastAsia="Times New Roman" w:hAnsi="Consolas" w:cs="Courier New"/>
+          <w:color w:val="A9B7C6"/>
+          <w:sz w:val="20"/>
+          <w:szCs w:val="20"/>
+        </w:rPr>
+        <w:br/>
+        <w:t xml:space="preserve"> inventory = models.IntegerField(</w:t>
+      </w:r>
+      <w:r>
+        <w:rPr>
+          <w:rFonts w:ascii="Consolas" w:eastAsia="Times New Roman" w:hAnsi="Consolas" w:cs="Courier New"/>
+          <w:color w:val="AA4926"/>
+          <w:sz w:val="20"/>
+          <w:szCs w:val="20"/>
+        </w:rPr>
+        <w:t>default</w:t>
+      </w:r>
+      <w:r>
+        <w:rPr>
+          <w:rFonts w:ascii="Consolas" w:eastAsia="Times New Roman" w:hAnsi="Consolas" w:cs="Courier New"/>
+          <w:color w:val="A9B7C6"/>
+          <w:sz w:val="20"/>
+          <w:szCs w:val="20"/>
+        </w:rPr>
+        <w:t>=</w:t>
+      </w:r>
+      <w:r>
+        <w:rPr>
+          <w:rFonts w:ascii="Consolas" w:eastAsia="Times New Roman" w:hAnsi="Consolas" w:cs="Courier New"/>
+          <w:color w:val="6897BB"/>
+          <w:sz w:val="20"/>
+          <w:szCs w:val="20"/>
+        </w:rPr>
+        <w:t>0</w:t>
+      </w:r>
+      <w:r>
+        <w:rPr>
+          <w:rFonts w:ascii="Consolas" w:eastAsia="Times New Roman" w:hAnsi="Consolas" w:cs="Courier New"/>
+          <w:color w:val="A9B7C6"/>
+          <w:sz w:val="20"/>
+          <w:szCs w:val="20"/>
+        </w:rPr>
+        <w:t>)</w:t>
+      </w:r>
+      <w:r>
+        <w:rPr>
+          <w:rFonts w:ascii="Consolas" w:eastAsia="Times New Roman" w:hAnsi="Consolas" w:cs="Courier New"/>
+          <w:color w:val="A9B7C6"/>
+          <w:sz w:val="20"/>
+          <w:szCs w:val="20"/>
+        </w:rPr>
+        <w:br/>
+        <w:t xml:space="preserve"> active = models.BooleanField(</w:t>
+      </w:r>
+      <w:r>
+        <w:rPr>
+          <w:rFonts w:ascii="Consolas" w:eastAsia="Times New Roman" w:hAnsi="Consolas" w:cs="Courier New"/>
+          <w:color w:val="AA4926"/>
+          <w:sz w:val="20"/>
+          <w:szCs w:val="20"/>
+        </w:rPr>
+        <w:t>default</w:t>
+      </w:r>
+      <w:r>
+        <w:rPr>
+          <w:rFonts w:ascii="Consolas" w:eastAsia="Times New Roman" w:hAnsi="Consolas" w:cs="Courier New"/>
+          <w:color w:val="A9B7C6"/>
+          <w:sz w:val="20"/>
+          <w:szCs w:val="20"/>
+        </w:rPr>
+        <w:t>=</w:t>
+      </w:r>
+      <w:r>
+        <w:rPr>
+          <w:rFonts w:ascii="Consolas" w:eastAsia="Times New Roman" w:hAnsi="Consolas" w:cs="Courier New"/>
+          <w:color w:val="8888C6"/>
+          <w:sz w:val="20"/>
+          <w:szCs w:val="20"/>
+        </w:rPr>
+        <w:t>True</w:t>
+      </w:r>
+      <w:r>
+        <w:rPr>
+          <w:rFonts w:ascii="Consolas" w:eastAsia="Times New Roman" w:hAnsi="Consolas" w:cs="Courier New"/>
+          <w:color w:val="A9B7C6"/>
+          <w:sz w:val="20"/>
+          <w:szCs w:val="20"/>
+        </w:rPr>
+        <w:t>)</w:t>
+      </w:r>
+    </w:p>
+    <w:p>
+      <w:pPr>
+        <w:spacing w:line="240" w:lineRule="auto"/>
+        <w:rPr>
+          <w:rFonts w:ascii="Times New Roman" w:hAnsi="Times New Roman" w:cs="Times New Roman"/>
+          <w:color w:val="FF0000"/>
+          <w:sz w:val="24"/>
+          <w:szCs w:val="24"/>
+        </w:rPr>
+      </w:pPr>
+    </w:p>
+    <w:p>
+      <w:pPr>
+        <w:spacing w:line="240" w:lineRule="auto"/>
+        <w:rPr>
+          <w:rFonts w:ascii="Times New Roman" w:hAnsi="Times New Roman" w:cs="Times New Roman"/>
+          <w:color w:val="FF0000"/>
+          <w:sz w:val="24"/>
+          <w:szCs w:val="24"/>
+        </w:rPr>
+      </w:pPr>
+    </w:p>
+    <w:p>
+      <w:pPr>
+        <w:spacing w:line="240" w:lineRule="auto"/>
+        <w:rPr>
+          <w:rFonts w:ascii="Times New Roman" w:hAnsi="Times New Roman" w:cs="Times New Roman"/>
+          <w:color w:val="FF0000"/>
+          <w:sz w:val="24"/>
+          <w:szCs w:val="24"/>
+        </w:rPr>
+      </w:pPr>
+      <w:r>
+        <w:rPr>
+          <w:rFonts w:ascii="Times New Roman" w:hAnsi="Times New Roman" w:cs="Times New Roman"/>
+          <w:color w:val="FF0000"/>
+          <w:sz w:val="24"/>
+          <w:szCs w:val="24"/>
+        </w:rPr>
+        <w:t>models cua cart</w:t>
+      </w:r>
+    </w:p>
+    <w:p>
+      <w:pPr>
+        <w:shd w:val="clear" w:color="auto" w:fill="2B2B2B"/>
+        <w:tabs>
+          <w:tab w:val="left" w:pos="916"/>
+          <w:tab w:val="left" w:pos="1832"/>
+          <w:tab w:val="left" w:pos="2748"/>
+          <w:tab w:val="left" w:pos="3664"/>
+          <w:tab w:val="left" w:pos="4580"/>
+          <w:tab w:val="left" w:pos="5496"/>
+          <w:tab w:val="left" w:pos="6412"/>
+          <w:tab w:val="left" w:pos="7328"/>
+          <w:tab w:val="left" w:pos="8244"/>
+          <w:tab w:val="left" w:pos="9160"/>
+          <w:tab w:val="left" w:pos="10076"/>
+          <w:tab w:val="left" w:pos="10992"/>
+          <w:tab w:val="left" w:pos="11908"/>
+          <w:tab w:val="left" w:pos="12824"/>
+          <w:tab w:val="left" w:pos="13740"/>
+          <w:tab w:val="left" w:pos="14656"/>
+        </w:tabs>
+        <w:spacing w:after="0" w:line="240" w:lineRule="auto"/>
+        <w:rPr>
+          <w:rFonts w:ascii="Consolas" w:eastAsia="Times New Roman" w:hAnsi="Consolas" w:cs="Courier New"/>
+          <w:color w:val="A9B7C6"/>
+          <w:sz w:val="20"/>
+          <w:szCs w:val="20"/>
+        </w:rPr>
+      </w:pPr>
+      <w:r>
+        <w:rPr>
+          <w:rFonts w:ascii="Consolas" w:eastAsia="Times New Roman" w:hAnsi="Consolas" w:cs="Courier New"/>
+          <w:color w:val="A9B7C6"/>
+          <w:sz w:val="20"/>
+          <w:szCs w:val="20"/>
+        </w:rPr>
+        <w:br/>
+      </w:r>
+      <w:r>
+        <w:rPr>
+          <w:rFonts w:ascii="Consolas" w:eastAsia="Times New Roman" w:hAnsi="Consolas" w:cs="Courier New"/>
+          <w:color w:val="CC7832"/>
+          <w:sz w:val="20"/>
+          <w:szCs w:val="20"/>
+        </w:rPr>
+        <w:t xml:space="preserve">class </w:t>
+      </w:r>
+      <w:r>
+        <w:rPr>
+          <w:rFonts w:ascii="Consolas" w:eastAsia="Times New Roman" w:hAnsi="Consolas" w:cs="Courier New"/>
+          <w:color w:val="A9B7C6"/>
+          <w:sz w:val="20"/>
+          <w:szCs w:val="20"/>
+        </w:rPr>
+        <w:t>Cart(</w:t>
+      </w:r>
+      <w:proofErr w:type="gramStart"/>
+      <w:r>
+        <w:rPr>
+          <w:rFonts w:ascii="Consolas" w:eastAsia="Times New Roman" w:hAnsi="Consolas" w:cs="Courier New"/>
+          <w:color w:val="A9B7C6"/>
+          <w:sz w:val="20"/>
+          <w:szCs w:val="20"/>
+        </w:rPr>
+        <w:t>models.Model</w:t>
+      </w:r>
+      <w:proofErr w:type="gramEnd"/>
+      <w:r>
+        <w:rPr>
+          <w:rFonts w:ascii="Consolas" w:eastAsia="Times New Roman" w:hAnsi="Consolas" w:cs="Courier New"/>
+          <w:color w:val="A9B7C6"/>
+          <w:sz w:val="20"/>
+          <w:szCs w:val="20"/>
+        </w:rPr>
+        <w:t>):</w:t>
+      </w:r>
+      <w:r>
+        <w:rPr>
+          <w:rFonts w:ascii="Consolas" w:eastAsia="Times New Roman" w:hAnsi="Consolas" w:cs="Courier New"/>
+          <w:color w:val="A9B7C6"/>
+          <w:sz w:val="20"/>
+          <w:szCs w:val="20"/>
+        </w:rPr>
+        <w:br/>
+        <w:t xml:space="preserve"> create_at = models.DateTimeField(</w:t>
+      </w:r>
+      <w:r>
+        <w:rPr>
+          <w:rFonts w:ascii="Consolas" w:eastAsia="Times New Roman" w:hAnsi="Consolas" w:cs="Courier New"/>
+          <w:color w:val="AA4926"/>
+          <w:sz w:val="20"/>
+          <w:szCs w:val="20"/>
+        </w:rPr>
+        <w:t>auto_now_add</w:t>
+      </w:r>
+      <w:r>
+        <w:rPr>
+          <w:rFonts w:ascii="Consolas" w:eastAsia="Times New Roman" w:hAnsi="Consolas" w:cs="Courier New"/>
+          <w:color w:val="A9B7C6"/>
+          <w:sz w:val="20"/>
+          <w:szCs w:val="20"/>
+        </w:rPr>
+        <w:t>=</w:t>
+      </w:r>
+      <w:r>
+        <w:rPr>
+          <w:rFonts w:ascii="Consolas" w:eastAsia="Times New Roman" w:hAnsi="Consolas" w:cs="Courier New"/>
+          <w:color w:val="8888C6"/>
+          <w:sz w:val="20"/>
+          <w:szCs w:val="20"/>
+        </w:rPr>
+        <w:t>True</w:t>
+      </w:r>
+      <w:r>
+        <w:rPr>
+          <w:rFonts w:ascii="Consolas" w:eastAsia="Times New Roman" w:hAnsi="Consolas" w:cs="Courier New"/>
+          <w:color w:val="A9B7C6"/>
+          <w:sz w:val="20"/>
+          <w:szCs w:val="20"/>
+        </w:rPr>
+        <w:t>)</w:t>
+      </w:r>
+      <w:r>
+        <w:rPr>
+          <w:rFonts w:ascii="Consolas" w:eastAsia="Times New Roman" w:hAnsi="Consolas" w:cs="Courier New"/>
+          <w:color w:val="A9B7C6"/>
+          <w:sz w:val="20"/>
+          <w:szCs w:val="20"/>
+        </w:rPr>
+        <w:br/>
+        <w:t xml:space="preserve"> update_at = models.DateTimeField(</w:t>
+      </w:r>
+      <w:r>
+        <w:rPr>
+          <w:rFonts w:ascii="Consolas" w:eastAsia="Times New Roman" w:hAnsi="Consolas" w:cs="Courier New"/>
+          <w:color w:val="AA4926"/>
+          <w:sz w:val="20"/>
+          <w:szCs w:val="20"/>
+        </w:rPr>
+        <w:t>auto_now</w:t>
+      </w:r>
+      <w:r>
+        <w:rPr>
+          <w:rFonts w:ascii="Consolas" w:eastAsia="Times New Roman" w:hAnsi="Consolas" w:cs="Courier New"/>
+          <w:color w:val="A9B7C6"/>
+          <w:sz w:val="20"/>
+          <w:szCs w:val="20"/>
+        </w:rPr>
+        <w:t>=</w:t>
+      </w:r>
+      <w:r>
+        <w:rPr>
+          <w:rFonts w:ascii="Consolas" w:eastAsia="Times New Roman" w:hAnsi="Consolas" w:cs="Courier New"/>
+          <w:color w:val="8888C6"/>
+          <w:sz w:val="20"/>
+          <w:szCs w:val="20"/>
+        </w:rPr>
+        <w:t>True</w:t>
+      </w:r>
+      <w:r>
+        <w:rPr>
+          <w:rFonts w:ascii="Consolas" w:eastAsia="Times New Roman" w:hAnsi="Consolas" w:cs="Courier New"/>
+          <w:color w:val="A9B7C6"/>
+          <w:sz w:val="20"/>
+          <w:szCs w:val="20"/>
+        </w:rPr>
+        <w:t>)</w:t>
+      </w:r>
+    </w:p>
+    <w:p>
+      <w:pPr>
+        <w:spacing w:line="240" w:lineRule="auto"/>
+        <w:rPr>
+          <w:rFonts w:ascii="Times New Roman" w:hAnsi="Times New Roman" w:cs="Times New Roman"/>
+          <w:color w:val="FF0000"/>
+          <w:sz w:val="24"/>
+          <w:szCs w:val="24"/>
+        </w:rPr>
+      </w:pPr>
+    </w:p>
+    <w:p>
+      <w:pPr>
+        <w:spacing w:line="240" w:lineRule="auto"/>
+        <w:rPr>
+          <w:rFonts w:ascii="Times New Roman" w:hAnsi="Times New Roman" w:cs="Times New Roman"/>
+          <w:color w:val="FF0000"/>
+          <w:sz w:val="24"/>
+          <w:szCs w:val="24"/>
+        </w:rPr>
+      </w:pPr>
+      <w:r>
+        <w:rPr>
+          <w:rFonts w:ascii="Times New Roman" w:hAnsi="Times New Roman" w:cs="Times New Roman"/>
+          <w:color w:val="FF0000"/>
+          <w:sz w:val="24"/>
+          <w:szCs w:val="24"/>
+        </w:rPr>
+        <w:t>có 2 cái trường auto_now và auto_now_app khác nhau ở chỗ nào:</w:t>
+      </w:r>
+    </w:p>
+    <w:p>
+      <w:pPr>
+        <w:spacing w:line="240" w:lineRule="auto"/>
+        <w:rPr>
+          <w:rFonts w:ascii="Times New Roman" w:hAnsi="Times New Roman" w:cs="Times New Roman"/>
+          <w:color w:val="FF0000"/>
+          <w:sz w:val="24"/>
+          <w:szCs w:val="24"/>
+        </w:rPr>
+      </w:pPr>
+      <w:r>
+        <w:rPr>
+          <w:rFonts w:ascii="Times New Roman" w:hAnsi="Times New Roman" w:cs="Times New Roman"/>
+          <w:color w:val="FF0000"/>
+          <w:sz w:val="24"/>
+          <w:szCs w:val="24"/>
+        </w:rPr>
+        <w:t>auto_now ví dụ update cuối cùng thì nó lấy ngày hiện tại của hệ thống</w:t>
+      </w:r>
+    </w:p>
+    <w:p>
+      <w:pPr>
+        <w:spacing w:line="240" w:lineRule="auto"/>
+        <w:rPr>
+          <w:rFonts w:ascii="Times New Roman" w:hAnsi="Times New Roman" w:cs="Times New Roman"/>
+          <w:color w:val="FF0000"/>
+          <w:sz w:val="24"/>
+          <w:szCs w:val="24"/>
+        </w:rPr>
+      </w:pPr>
+      <w:r>
+        <w:rPr>
+          <w:rFonts w:ascii="Times New Roman" w:hAnsi="Times New Roman" w:cs="Times New Roman"/>
+          <w:color w:val="FF0000"/>
+          <w:sz w:val="24"/>
+          <w:szCs w:val="24"/>
+        </w:rPr>
+        <w:t>auto_now_app thì cái trường nó chỉ tạo ra khi nào thôi</w:t>
+      </w:r>
+    </w:p>
+    <w:p>
+      <w:pPr>
+        <w:spacing w:line="240" w:lineRule="auto"/>
+        <w:rPr>
+          <w:rFonts w:ascii="Times New Roman" w:hAnsi="Times New Roman" w:cs="Times New Roman"/>
+          <w:color w:val="FF0000"/>
+          <w:sz w:val="24"/>
+          <w:szCs w:val="24"/>
+        </w:rPr>
+      </w:pPr>
+    </w:p>
+    <w:p>
+      <w:pPr>
+        <w:spacing w:line="240" w:lineRule="auto"/>
+        <w:rPr>
+          <w:rFonts w:ascii="Times New Roman" w:hAnsi="Times New Roman" w:cs="Times New Roman"/>
+          <w:color w:val="FF0000"/>
           <w:sz w:val="24"/>
           <w:szCs w:val="24"/>
         </w:rPr>
@@ -16304,7 +18873,7 @@
   <w:style w:type="paragraph" w:default="1" w:styleId="Normal">
     <w:name w:val="Normal"/>
     <w:qFormat/>
-    <w:rsid w:val="003A75D4"/>
+    <w:rsid w:val="00B3732A"/>
   </w:style>
   <w:style w:type="paragraph" w:styleId="Heading1">
     <w:name w:val="heading 1"/>

</xml_diff>

<commit_message>
Template website ban hang
</commit_message>
<xml_diff>
--- a/TomTatDjango.docx
+++ b/TomTatDjango.docx
@@ -17045,13 +17045,2296 @@
         <w:spacing w:line="240" w:lineRule="auto"/>
         <w:rPr>
           <w:rFonts w:ascii="Times New Roman" w:hAnsi="Times New Roman" w:cs="Times New Roman"/>
-          <w:color w:val="FF0000"/>
+          <w:color w:val="000000" w:themeColor="text1"/>
+          <w:sz w:val="24"/>
+          <w:szCs w:val="24"/>
+        </w:rPr>
+      </w:pPr>
+      <w:r>
+        <w:rPr>
+          <w:rFonts w:ascii="Times New Roman" w:hAnsi="Times New Roman" w:cs="Times New Roman"/>
+          <w:color w:val="000000" w:themeColor="text1"/>
+          <w:sz w:val="24"/>
+          <w:szCs w:val="24"/>
+        </w:rPr>
+        <w:t xml:space="preserve">CustomerUser khi khách hàng đăng kí chẳng hạn, nên </w:t>
+      </w:r>
+      <w:r>
+        <w:rPr>
+          <w:rFonts w:ascii="Times New Roman" w:hAnsi="Times New Roman" w:cs="Times New Roman"/>
+          <w:color w:val="000000" w:themeColor="text1"/>
+          <w:sz w:val="24"/>
+          <w:szCs w:val="24"/>
+        </w:rPr>
+        <w:t>kế thừa từ abstractUser</w:t>
+      </w:r>
+      <w:r>
+        <w:rPr>
+          <w:rFonts w:ascii="Times New Roman" w:hAnsi="Times New Roman" w:cs="Times New Roman"/>
+          <w:color w:val="000000" w:themeColor="text1"/>
+          <w:sz w:val="24"/>
+          <w:szCs w:val="24"/>
+        </w:rPr>
+        <w:t xml:space="preserve"> (abstractUser có user và password …)</w:t>
+      </w:r>
+    </w:p>
+    <w:p>
+      <w:pPr>
+        <w:spacing w:line="240" w:lineRule="auto"/>
+        <w:rPr>
+          <w:rFonts w:ascii="Times New Roman" w:hAnsi="Times New Roman" w:cs="Times New Roman"/>
+          <w:color w:val="538135" w:themeColor="accent6" w:themeShade="BF"/>
+          <w:sz w:val="24"/>
+          <w:szCs w:val="24"/>
+          <w:highlight w:val="yellow"/>
+        </w:rPr>
+      </w:pPr>
+      <w:r>
+        <w:rPr>
+          <w:rFonts w:ascii="Times New Roman" w:hAnsi="Times New Roman" w:cs="Times New Roman"/>
+          <w:color w:val="538135" w:themeColor="accent6" w:themeShade="BF"/>
+          <w:sz w:val="24"/>
+          <w:szCs w:val="24"/>
+          <w:highlight w:val="yellow"/>
+        </w:rPr>
+        <w:t xml:space="preserve">From </w:t>
+      </w:r>
+      <w:proofErr w:type="gramStart"/>
+      <w:r>
+        <w:rPr>
+          <w:rFonts w:ascii="Times New Roman" w:hAnsi="Times New Roman" w:cs="Times New Roman"/>
+          <w:color w:val="538135" w:themeColor="accent6" w:themeShade="BF"/>
+          <w:sz w:val="24"/>
+          <w:szCs w:val="24"/>
+          <w:highlight w:val="yellow"/>
+        </w:rPr>
+        <w:t>Django.contrib.auth</w:t>
+      </w:r>
+      <w:proofErr w:type="gramEnd"/>
+      <w:r>
+        <w:rPr>
+          <w:rFonts w:ascii="Times New Roman" w:hAnsi="Times New Roman" w:cs="Times New Roman"/>
+          <w:color w:val="538135" w:themeColor="accent6" w:themeShade="BF"/>
+          <w:sz w:val="24"/>
+          <w:szCs w:val="24"/>
+          <w:highlight w:val="yellow"/>
+        </w:rPr>
+        <w:t>.models import AbstractUser</w:t>
+      </w:r>
+    </w:p>
+    <w:p>
+      <w:pPr>
+        <w:spacing w:line="240" w:lineRule="auto"/>
+        <w:rPr>
+          <w:rFonts w:ascii="Times New Roman" w:hAnsi="Times New Roman" w:cs="Times New Roman"/>
+          <w:color w:val="538135" w:themeColor="accent6" w:themeShade="BF"/>
+          <w:sz w:val="24"/>
+          <w:szCs w:val="24"/>
+          <w:highlight w:val="lightGray"/>
+        </w:rPr>
+      </w:pPr>
+    </w:p>
+    <w:p>
+      <w:pPr>
+        <w:spacing w:line="240" w:lineRule="auto"/>
+        <w:rPr>
+          <w:rFonts w:ascii="Times New Roman" w:hAnsi="Times New Roman" w:cs="Times New Roman"/>
+          <w:color w:val="538135" w:themeColor="accent6" w:themeShade="BF"/>
+          <w:sz w:val="24"/>
+          <w:szCs w:val="24"/>
+        </w:rPr>
+      </w:pPr>
+      <w:r>
+        <w:rPr>
+          <w:rFonts w:ascii="Times New Roman" w:hAnsi="Times New Roman" w:cs="Times New Roman"/>
+          <w:color w:val="538135" w:themeColor="accent6" w:themeShade="BF"/>
+          <w:sz w:val="24"/>
+          <w:szCs w:val="24"/>
+          <w:highlight w:val="lightGray"/>
+        </w:rPr>
+        <w:t xml:space="preserve">Và thêm AUTH_USER_MODEL = </w:t>
+      </w:r>
+      <w:r>
+        <w:rPr>
+          <w:rFonts w:ascii="Times New Roman" w:hAnsi="Times New Roman" w:cs="Times New Roman"/>
+          <w:color w:val="538135" w:themeColor="accent6" w:themeShade="BF"/>
+          <w:sz w:val="24"/>
+          <w:szCs w:val="24"/>
+          <w:highlight w:val="lightGray"/>
+        </w:rPr>
+        <w:t>‘</w:t>
+      </w:r>
+      <w:proofErr w:type="gramStart"/>
+      <w:r>
+        <w:rPr>
+          <w:rFonts w:ascii="Times New Roman" w:hAnsi="Times New Roman" w:cs="Times New Roman"/>
+          <w:color w:val="538135" w:themeColor="accent6" w:themeShade="BF"/>
+          <w:sz w:val="24"/>
+          <w:szCs w:val="24"/>
+          <w:highlight w:val="lightGray"/>
+        </w:rPr>
+        <w:t>user.CustomerUser</w:t>
+      </w:r>
+      <w:proofErr w:type="gramEnd"/>
+      <w:r>
+        <w:rPr>
+          <w:rFonts w:ascii="Times New Roman" w:hAnsi="Times New Roman" w:cs="Times New Roman"/>
+          <w:color w:val="538135" w:themeColor="accent6" w:themeShade="BF"/>
+          <w:sz w:val="24"/>
+          <w:szCs w:val="24"/>
+          <w:highlight w:val="lightGray"/>
+        </w:rPr>
+        <w:t>’ trong fike settings.py</w:t>
+      </w:r>
+      <w:r>
+        <w:rPr>
+          <w:rFonts w:ascii="Times New Roman" w:hAnsi="Times New Roman" w:cs="Times New Roman"/>
+          <w:color w:val="538135" w:themeColor="accent6" w:themeShade="BF"/>
+          <w:sz w:val="24"/>
+          <w:szCs w:val="24"/>
+        </w:rPr>
+        <w:t xml:space="preserve"> </w:t>
+      </w:r>
+    </w:p>
+    <w:p>
+      <w:pPr>
+        <w:spacing w:line="240" w:lineRule="auto"/>
+        <w:rPr>
+          <w:rFonts w:ascii="Times New Roman" w:hAnsi="Times New Roman" w:cs="Times New Roman"/>
+          <w:color w:val="538135" w:themeColor="accent6" w:themeShade="BF"/>
+          <w:sz w:val="24"/>
+          <w:szCs w:val="24"/>
+        </w:rPr>
+      </w:pPr>
+    </w:p>
+    <w:p>
+      <w:pPr>
+        <w:spacing w:line="240" w:lineRule="auto"/>
+        <w:rPr>
+          <w:rFonts w:ascii="Times New Roman" w:hAnsi="Times New Roman" w:cs="Times New Roman"/>
+          <w:b/>
+          <w:color w:val="000000" w:themeColor="text1"/>
+          <w:sz w:val="24"/>
+          <w:szCs w:val="24"/>
+        </w:rPr>
+      </w:pPr>
+      <w:r>
+        <w:rPr>
+          <w:rFonts w:ascii="Times New Roman" w:hAnsi="Times New Roman" w:cs="Times New Roman"/>
+          <w:b/>
+          <w:color w:val="000000" w:themeColor="text1"/>
+          <w:sz w:val="24"/>
+          <w:szCs w:val="24"/>
+          <w:highlight w:val="red"/>
+        </w:rPr>
+        <w:lastRenderedPageBreak/>
+        <w:t>Khi tạo database trong models xong thì chạy câu lệnh:</w:t>
+      </w:r>
+      <w:r>
+        <w:rPr>
+          <w:rFonts w:ascii="Times New Roman" w:hAnsi="Times New Roman" w:cs="Times New Roman"/>
+          <w:b/>
+          <w:color w:val="000000" w:themeColor="text1"/>
+          <w:sz w:val="24"/>
+          <w:szCs w:val="24"/>
+        </w:rPr>
+        <w:t xml:space="preserve"> </w:t>
+      </w:r>
+    </w:p>
+    <w:p>
+      <w:pPr>
+        <w:spacing w:line="240" w:lineRule="auto"/>
+        <w:rPr>
+          <w:rFonts w:ascii="Times New Roman" w:hAnsi="Times New Roman" w:cs="Times New Roman"/>
+          <w:b/>
+          <w:color w:val="000000" w:themeColor="text1"/>
+          <w:sz w:val="24"/>
+          <w:szCs w:val="24"/>
+        </w:rPr>
+      </w:pPr>
+      <w:r>
+        <w:rPr>
+          <w:rFonts w:ascii="Times New Roman" w:hAnsi="Times New Roman" w:cs="Times New Roman"/>
+          <w:b/>
+          <w:color w:val="000000" w:themeColor="text1"/>
+          <w:sz w:val="24"/>
+          <w:szCs w:val="24"/>
+        </w:rPr>
+        <w:t>Câu lênh: p</w:t>
+      </w:r>
+      <w:r>
+        <w:rPr>
+          <w:rFonts w:ascii="Times New Roman" w:hAnsi="Times New Roman" w:cs="Times New Roman"/>
+          <w:b/>
+          <w:color w:val="000000" w:themeColor="text1"/>
+          <w:sz w:val="24"/>
+          <w:szCs w:val="24"/>
+        </w:rPr>
+        <w:t>ython manage.py make</w:t>
+      </w:r>
+      <w:r>
+        <w:rPr>
+          <w:rFonts w:ascii="Times New Roman" w:hAnsi="Times New Roman" w:cs="Times New Roman"/>
+          <w:b/>
+          <w:color w:val="000000" w:themeColor="text1"/>
+          <w:sz w:val="24"/>
+          <w:szCs w:val="24"/>
+        </w:rPr>
+        <w:t>migrations</w:t>
+      </w:r>
+    </w:p>
+    <w:p>
+      <w:pPr>
+        <w:spacing w:line="240" w:lineRule="auto"/>
+        <w:rPr>
+          <w:rFonts w:ascii="Times New Roman" w:hAnsi="Times New Roman" w:cs="Times New Roman"/>
+          <w:b/>
+          <w:color w:val="000000" w:themeColor="text1"/>
+          <w:sz w:val="24"/>
+          <w:szCs w:val="24"/>
+        </w:rPr>
+      </w:pPr>
+    </w:p>
+    <w:p>
+      <w:pPr>
+        <w:spacing w:line="240" w:lineRule="auto"/>
+        <w:rPr>
+          <w:rFonts w:ascii="Times New Roman" w:hAnsi="Times New Roman" w:cs="Times New Roman"/>
+          <w:b/>
+          <w:color w:val="000000" w:themeColor="text1"/>
+          <w:sz w:val="24"/>
+          <w:szCs w:val="24"/>
+        </w:rPr>
+      </w:pPr>
+      <w:r>
+        <w:rPr>
+          <w:rFonts w:ascii="Times New Roman" w:hAnsi="Times New Roman" w:cs="Times New Roman"/>
+          <w:color w:val="000000" w:themeColor="text1"/>
+          <w:sz w:val="24"/>
+          <w:szCs w:val="24"/>
+        </w:rPr>
+        <w:t xml:space="preserve">Và </w:t>
+      </w:r>
+      <w:r>
+        <w:rPr>
+          <w:rFonts w:ascii="Times New Roman" w:hAnsi="Times New Roman" w:cs="Times New Roman"/>
+          <w:b/>
+          <w:color w:val="000000" w:themeColor="text1"/>
+          <w:sz w:val="24"/>
+          <w:szCs w:val="24"/>
+        </w:rPr>
+        <w:t>python manage.py migrate</w:t>
+      </w:r>
+    </w:p>
+    <w:p>
+      <w:pPr>
+        <w:spacing w:line="240" w:lineRule="auto"/>
+        <w:rPr>
+          <w:rFonts w:ascii="Times New Roman" w:hAnsi="Times New Roman" w:cs="Times New Roman"/>
+          <w:color w:val="000000" w:themeColor="text1"/>
+          <w:sz w:val="24"/>
+          <w:szCs w:val="24"/>
+        </w:rPr>
+      </w:pPr>
+    </w:p>
+    <w:p>
+      <w:pPr>
+        <w:spacing w:line="240" w:lineRule="auto"/>
+        <w:rPr>
+          <w:rFonts w:ascii="Times New Roman" w:hAnsi="Times New Roman" w:cs="Times New Roman"/>
+          <w:color w:val="000000" w:themeColor="text1"/>
+          <w:sz w:val="24"/>
+          <w:szCs w:val="24"/>
+        </w:rPr>
+      </w:pPr>
+    </w:p>
+    <w:p>
+      <w:pPr>
+        <w:spacing w:line="240" w:lineRule="auto"/>
+        <w:rPr>
+          <w:rFonts w:ascii="Times New Roman" w:hAnsi="Times New Roman" w:cs="Times New Roman"/>
+          <w:b/>
+          <w:color w:val="000000" w:themeColor="text1"/>
+          <w:sz w:val="24"/>
+          <w:szCs w:val="24"/>
+        </w:rPr>
+      </w:pPr>
+      <w:r>
+        <w:rPr>
+          <w:rFonts w:ascii="Times New Roman" w:hAnsi="Times New Roman" w:cs="Times New Roman"/>
+          <w:b/>
+          <w:color w:val="000000" w:themeColor="text1"/>
+          <w:sz w:val="24"/>
+          <w:szCs w:val="24"/>
+          <w:highlight w:val="darkMagenta"/>
+        </w:rPr>
+        <w:t xml:space="preserve">Từ khóa để tìm </w:t>
+      </w:r>
+      <w:r>
+        <w:rPr>
+          <w:rFonts w:ascii="Times New Roman" w:hAnsi="Times New Roman" w:cs="Times New Roman"/>
+          <w:b/>
+          <w:color w:val="000000" w:themeColor="text1"/>
+          <w:sz w:val="24"/>
+          <w:szCs w:val="24"/>
+          <w:highlight w:val="darkMagenta"/>
+        </w:rPr>
+        <w:t>templates boostrap bán hàng</w:t>
+      </w:r>
+      <w:r>
+        <w:rPr>
+          <w:rFonts w:ascii="Times New Roman" w:hAnsi="Times New Roman" w:cs="Times New Roman"/>
+          <w:b/>
+          <w:color w:val="000000" w:themeColor="text1"/>
+          <w:sz w:val="24"/>
+          <w:szCs w:val="24"/>
+        </w:rPr>
+        <w:t xml:space="preserve"> </w:t>
+      </w:r>
+    </w:p>
+    <w:p>
+      <w:pPr>
+        <w:spacing w:line="240" w:lineRule="auto"/>
+        <w:rPr>
+          <w:rFonts w:ascii="Times New Roman" w:hAnsi="Times New Roman" w:cs="Times New Roman"/>
+          <w:b/>
+          <w:color w:val="2F5496" w:themeColor="accent1" w:themeShade="BF"/>
+          <w:sz w:val="24"/>
+          <w:szCs w:val="24"/>
+        </w:rPr>
+      </w:pPr>
+      <w:r>
+        <w:rPr>
+          <w:rFonts w:ascii="Times New Roman" w:hAnsi="Times New Roman" w:cs="Times New Roman"/>
+          <w:b/>
+          <w:color w:val="2F5496" w:themeColor="accent1" w:themeShade="BF"/>
+          <w:sz w:val="24"/>
+          <w:szCs w:val="24"/>
+        </w:rPr>
+        <w:t>ecommerce template boostrap free</w:t>
+      </w:r>
+    </w:p>
+    <w:p>
+      <w:pPr>
+        <w:spacing w:line="240" w:lineRule="auto"/>
+        <w:rPr>
+          <w:rFonts w:ascii="Times New Roman" w:hAnsi="Times New Roman" w:cs="Times New Roman"/>
+          <w:color w:val="000000" w:themeColor="text1"/>
+          <w:sz w:val="24"/>
+          <w:szCs w:val="24"/>
+        </w:rPr>
+      </w:pPr>
+    </w:p>
+    <w:p>
+      <w:pPr>
+        <w:spacing w:line="240" w:lineRule="auto"/>
+        <w:rPr>
+          <w:rFonts w:ascii="Times New Roman" w:hAnsi="Times New Roman" w:cs="Times New Roman"/>
+          <w:color w:val="000000" w:themeColor="text1"/>
+          <w:sz w:val="24"/>
+          <w:szCs w:val="24"/>
+        </w:rPr>
+      </w:pPr>
+    </w:p>
+    <w:p>
+      <w:pPr>
+        <w:spacing w:line="240" w:lineRule="auto"/>
+      </w:pPr>
+      <w:hyperlink r:id="rId16" w:history="1">
+        <w:r>
+          <w:rPr>
+            <w:rStyle w:val="Hyperlink"/>
+          </w:rPr>
+          <w:t>https://uicookies.com/free-bootstrap-ecommerce-website-template/</w:t>
+        </w:r>
+      </w:hyperlink>
+    </w:p>
+    <w:p>
+      <w:pPr>
+        <w:spacing w:line="240" w:lineRule="auto"/>
+        <w:rPr>
+          <w:rFonts w:ascii="Times New Roman" w:hAnsi="Times New Roman" w:cs="Times New Roman"/>
+          <w:color w:val="000000" w:themeColor="text1"/>
+          <w:sz w:val="24"/>
+          <w:szCs w:val="24"/>
+        </w:rPr>
+      </w:pPr>
+    </w:p>
+    <w:p>
+      <w:pPr>
+        <w:spacing w:line="240" w:lineRule="auto"/>
+        <w:rPr>
+          <w:rFonts w:ascii="Times New Roman" w:hAnsi="Times New Roman" w:cs="Times New Roman"/>
+          <w:color w:val="000000" w:themeColor="text1"/>
+          <w:sz w:val="24"/>
+          <w:szCs w:val="24"/>
+        </w:rPr>
+      </w:pPr>
+      <w:r>
+        <w:rPr>
+          <w:rFonts w:ascii="Times New Roman" w:hAnsi="Times New Roman" w:cs="Times New Roman"/>
+          <w:color w:val="000000" w:themeColor="text1"/>
+          <w:sz w:val="24"/>
+          <w:szCs w:val="24"/>
+        </w:rPr>
+        <w:t>Tạo thư mục static</w:t>
+      </w:r>
+      <w:r>
+        <w:rPr>
+          <w:rFonts w:ascii="Times New Roman" w:hAnsi="Times New Roman" w:cs="Times New Roman"/>
+          <w:color w:val="000000" w:themeColor="text1"/>
+          <w:sz w:val="24"/>
+          <w:szCs w:val="24"/>
+        </w:rPr>
+        <w:t>, templates</w:t>
+      </w:r>
+      <w:r>
+        <w:rPr>
+          <w:rFonts w:ascii="Times New Roman" w:hAnsi="Times New Roman" w:cs="Times New Roman"/>
+          <w:color w:val="000000" w:themeColor="text1"/>
+          <w:sz w:val="24"/>
+          <w:szCs w:val="24"/>
+        </w:rPr>
+        <w:t xml:space="preserve"> thì khai báo vào </w:t>
+      </w:r>
+      <w:r>
+        <w:rPr>
+          <w:rFonts w:ascii="Times New Roman" w:hAnsi="Times New Roman" w:cs="Times New Roman"/>
+          <w:color w:val="000000" w:themeColor="text1"/>
+          <w:sz w:val="24"/>
+          <w:szCs w:val="24"/>
+        </w:rPr>
+        <w:t>file setting.py</w:t>
+      </w:r>
+      <w:r>
+        <w:rPr>
+          <w:rFonts w:ascii="Times New Roman" w:hAnsi="Times New Roman" w:cs="Times New Roman"/>
+          <w:color w:val="000000" w:themeColor="text1"/>
+          <w:sz w:val="24"/>
+          <w:szCs w:val="24"/>
+        </w:rPr>
+        <w:t xml:space="preserve"> đã tô màu vàng để coi </w:t>
+      </w:r>
+    </w:p>
+    <w:p>
+      <w:pPr>
+        <w:shd w:val="clear" w:color="auto" w:fill="2B2B2B"/>
+        <w:tabs>
+          <w:tab w:val="left" w:pos="916"/>
+          <w:tab w:val="left" w:pos="1832"/>
+          <w:tab w:val="left" w:pos="2748"/>
+          <w:tab w:val="left" w:pos="3664"/>
+          <w:tab w:val="left" w:pos="4580"/>
+          <w:tab w:val="left" w:pos="5496"/>
+          <w:tab w:val="left" w:pos="6412"/>
+          <w:tab w:val="left" w:pos="7328"/>
+          <w:tab w:val="left" w:pos="8244"/>
+          <w:tab w:val="left" w:pos="9160"/>
+          <w:tab w:val="left" w:pos="10076"/>
+          <w:tab w:val="left" w:pos="10992"/>
+          <w:tab w:val="left" w:pos="11908"/>
+          <w:tab w:val="left" w:pos="12824"/>
+          <w:tab w:val="left" w:pos="13740"/>
+          <w:tab w:val="left" w:pos="14656"/>
+        </w:tabs>
+        <w:spacing w:after="0" w:line="240" w:lineRule="auto"/>
+        <w:rPr>
+          <w:rFonts w:ascii="Consolas" w:eastAsia="Times New Roman" w:hAnsi="Consolas" w:cs="Courier New"/>
+          <w:color w:val="A9B7C6"/>
+          <w:sz w:val="20"/>
+          <w:szCs w:val="20"/>
+        </w:rPr>
+      </w:pPr>
+      <w:r>
+        <w:rPr>
+          <w:rFonts w:ascii="Consolas" w:eastAsia="Times New Roman" w:hAnsi="Consolas" w:cs="Courier New"/>
+          <w:color w:val="A9B7C6"/>
+          <w:sz w:val="20"/>
+          <w:szCs w:val="20"/>
+          <w:highlight w:val="yellow"/>
+        </w:rPr>
+        <w:t>STATICFILES_DIRS = [</w:t>
+      </w:r>
+      <w:r>
+        <w:rPr>
+          <w:rFonts w:ascii="Consolas" w:eastAsia="Times New Roman" w:hAnsi="Consolas" w:cs="Courier New"/>
+          <w:color w:val="A9B7C6"/>
+          <w:sz w:val="20"/>
+          <w:szCs w:val="20"/>
+          <w:highlight w:val="yellow"/>
+        </w:rPr>
+        <w:br/>
+        <w:t xml:space="preserve"> </w:t>
+      </w:r>
+      <w:proofErr w:type="gramStart"/>
+      <w:r>
+        <w:rPr>
+          <w:rFonts w:ascii="Consolas" w:eastAsia="Times New Roman" w:hAnsi="Consolas" w:cs="Courier New"/>
+          <w:color w:val="A9B7C6"/>
+          <w:sz w:val="20"/>
+          <w:szCs w:val="20"/>
+          <w:highlight w:val="yellow"/>
+        </w:rPr>
+        <w:t>os.path</w:t>
+      </w:r>
+      <w:proofErr w:type="gramEnd"/>
+      <w:r>
+        <w:rPr>
+          <w:rFonts w:ascii="Consolas" w:eastAsia="Times New Roman" w:hAnsi="Consolas" w:cs="Courier New"/>
+          <w:color w:val="A9B7C6"/>
+          <w:sz w:val="20"/>
+          <w:szCs w:val="20"/>
+          <w:highlight w:val="yellow"/>
+        </w:rPr>
+        <w:t>.join(BASE_DIR</w:t>
+      </w:r>
+      <w:r>
+        <w:rPr>
+          <w:rFonts w:ascii="Consolas" w:eastAsia="Times New Roman" w:hAnsi="Consolas" w:cs="Courier New"/>
+          <w:color w:val="CC7832"/>
+          <w:sz w:val="20"/>
+          <w:szCs w:val="20"/>
+          <w:highlight w:val="yellow"/>
+        </w:rPr>
+        <w:t xml:space="preserve">, </w:t>
+      </w:r>
+      <w:r>
+        <w:rPr>
+          <w:rFonts w:ascii="Consolas" w:eastAsia="Times New Roman" w:hAnsi="Consolas" w:cs="Courier New"/>
+          <w:color w:val="A5C261"/>
+          <w:sz w:val="20"/>
+          <w:szCs w:val="20"/>
+          <w:highlight w:val="yellow"/>
+        </w:rPr>
+        <w:t>'static'</w:t>
+      </w:r>
+      <w:r>
+        <w:rPr>
+          <w:rFonts w:ascii="Consolas" w:eastAsia="Times New Roman" w:hAnsi="Consolas" w:cs="Courier New"/>
+          <w:color w:val="A9B7C6"/>
+          <w:sz w:val="20"/>
+          <w:szCs w:val="20"/>
+          <w:highlight w:val="yellow"/>
+        </w:rPr>
+        <w:t>)</w:t>
+      </w:r>
+      <w:r>
+        <w:rPr>
+          <w:rFonts w:ascii="Consolas" w:eastAsia="Times New Roman" w:hAnsi="Consolas" w:cs="Courier New"/>
+          <w:color w:val="CC7832"/>
+          <w:sz w:val="20"/>
+          <w:szCs w:val="20"/>
+          <w:highlight w:val="yellow"/>
+        </w:rPr>
+        <w:t>,</w:t>
+      </w:r>
+      <w:r>
+        <w:rPr>
+          <w:rFonts w:ascii="Consolas" w:eastAsia="Times New Roman" w:hAnsi="Consolas" w:cs="Courier New"/>
+          <w:color w:val="CC7832"/>
+          <w:sz w:val="20"/>
+          <w:szCs w:val="20"/>
+          <w:highlight w:val="yellow"/>
+        </w:rPr>
+        <w:br/>
+      </w:r>
+      <w:r>
+        <w:rPr>
+          <w:rFonts w:ascii="Consolas" w:eastAsia="Times New Roman" w:hAnsi="Consolas" w:cs="Courier New"/>
+          <w:color w:val="A9B7C6"/>
+          <w:sz w:val="20"/>
+          <w:szCs w:val="20"/>
+          <w:highlight w:val="yellow"/>
+        </w:rPr>
+        <w:t>]</w:t>
+      </w:r>
+    </w:p>
+    <w:p>
+      <w:pPr>
+        <w:spacing w:line="240" w:lineRule="auto"/>
+        <w:rPr>
+          <w:rFonts w:ascii="Times New Roman" w:hAnsi="Times New Roman" w:cs="Times New Roman"/>
+          <w:color w:val="000000" w:themeColor="text1"/>
+          <w:sz w:val="24"/>
+          <w:szCs w:val="24"/>
+        </w:rPr>
+      </w:pPr>
+    </w:p>
+    <w:p>
+      <w:pPr>
+        <w:spacing w:line="240" w:lineRule="auto"/>
+        <w:rPr>
+          <w:rFonts w:ascii="Times New Roman" w:hAnsi="Times New Roman" w:cs="Times New Roman"/>
+          <w:color w:val="000000" w:themeColor="text1"/>
+          <w:sz w:val="24"/>
+          <w:szCs w:val="24"/>
+        </w:rPr>
+      </w:pPr>
+    </w:p>
+    <w:p>
+      <w:pPr>
+        <w:shd w:val="clear" w:color="auto" w:fill="2B2B2B"/>
+        <w:tabs>
+          <w:tab w:val="left" w:pos="916"/>
+          <w:tab w:val="left" w:pos="1832"/>
+          <w:tab w:val="left" w:pos="2748"/>
+          <w:tab w:val="left" w:pos="3664"/>
+          <w:tab w:val="left" w:pos="4580"/>
+          <w:tab w:val="left" w:pos="5496"/>
+          <w:tab w:val="left" w:pos="6412"/>
+          <w:tab w:val="left" w:pos="7328"/>
+          <w:tab w:val="left" w:pos="8244"/>
+          <w:tab w:val="left" w:pos="9160"/>
+          <w:tab w:val="left" w:pos="10076"/>
+          <w:tab w:val="left" w:pos="10992"/>
+          <w:tab w:val="left" w:pos="11908"/>
+          <w:tab w:val="left" w:pos="12824"/>
+          <w:tab w:val="left" w:pos="13740"/>
+          <w:tab w:val="left" w:pos="14656"/>
+        </w:tabs>
+        <w:spacing w:after="0" w:line="240" w:lineRule="auto"/>
+        <w:rPr>
+          <w:rFonts w:ascii="Consolas" w:eastAsia="Times New Roman" w:hAnsi="Consolas" w:cs="Courier New"/>
+          <w:color w:val="A9B7C6"/>
+          <w:sz w:val="20"/>
+          <w:szCs w:val="20"/>
+        </w:rPr>
+      </w:pPr>
+      <w:r>
+        <w:rPr>
+          <w:rFonts w:ascii="Consolas" w:eastAsia="Times New Roman" w:hAnsi="Consolas" w:cs="Courier New"/>
+          <w:color w:val="A9B7C6"/>
+          <w:sz w:val="20"/>
+          <w:szCs w:val="20"/>
+        </w:rPr>
+        <w:t>TEMPLATES = [</w:t>
+      </w:r>
+      <w:r>
+        <w:rPr>
+          <w:rFonts w:ascii="Consolas" w:eastAsia="Times New Roman" w:hAnsi="Consolas" w:cs="Courier New"/>
+          <w:color w:val="A9B7C6"/>
+          <w:sz w:val="20"/>
+          <w:szCs w:val="20"/>
+        </w:rPr>
+        <w:br/>
+        <w:t xml:space="preserve">    {</w:t>
+      </w:r>
+      <w:r>
+        <w:rPr>
+          <w:rFonts w:ascii="Consolas" w:eastAsia="Times New Roman" w:hAnsi="Consolas" w:cs="Courier New"/>
+          <w:color w:val="A9B7C6"/>
+          <w:sz w:val="20"/>
+          <w:szCs w:val="20"/>
+        </w:rPr>
+        <w:br/>
+        <w:t xml:space="preserve">        </w:t>
+      </w:r>
+      <w:r>
+        <w:rPr>
+          <w:rFonts w:ascii="Consolas" w:eastAsia="Times New Roman" w:hAnsi="Consolas" w:cs="Courier New"/>
+          <w:color w:val="A5C261"/>
+          <w:sz w:val="20"/>
+          <w:szCs w:val="20"/>
+        </w:rPr>
+        <w:t>'BACKEND'</w:t>
+      </w:r>
+      <w:r>
+        <w:rPr>
+          <w:rFonts w:ascii="Consolas" w:eastAsia="Times New Roman" w:hAnsi="Consolas" w:cs="Courier New"/>
+          <w:color w:val="A9B7C6"/>
+          <w:sz w:val="20"/>
+          <w:szCs w:val="20"/>
+        </w:rPr>
+        <w:t xml:space="preserve">: </w:t>
+      </w:r>
+      <w:r>
+        <w:rPr>
+          <w:rFonts w:ascii="Consolas" w:eastAsia="Times New Roman" w:hAnsi="Consolas" w:cs="Courier New"/>
+          <w:color w:val="A5C261"/>
+          <w:sz w:val="20"/>
+          <w:szCs w:val="20"/>
+        </w:rPr>
+        <w:t>'django.template.backends.django.DjangoTemplates'</w:t>
+      </w:r>
+      <w:r>
+        <w:rPr>
+          <w:rFonts w:ascii="Consolas" w:eastAsia="Times New Roman" w:hAnsi="Consolas" w:cs="Courier New"/>
+          <w:color w:val="CC7832"/>
+          <w:sz w:val="20"/>
+          <w:szCs w:val="20"/>
+        </w:rPr>
+        <w:t>,</w:t>
+      </w:r>
+      <w:r>
+        <w:rPr>
+          <w:rFonts w:ascii="Consolas" w:eastAsia="Times New Roman" w:hAnsi="Consolas" w:cs="Courier New"/>
+          <w:color w:val="CC7832"/>
+          <w:sz w:val="20"/>
+          <w:szCs w:val="20"/>
+        </w:rPr>
+        <w:br/>
+        <w:t xml:space="preserve">        </w:t>
+      </w:r>
+      <w:r>
+        <w:rPr>
+          <w:rFonts w:ascii="Consolas" w:eastAsia="Times New Roman" w:hAnsi="Consolas" w:cs="Courier New"/>
+          <w:color w:val="A5C261"/>
+          <w:sz w:val="20"/>
+          <w:szCs w:val="20"/>
+          <w:highlight w:val="yellow"/>
+        </w:rPr>
+        <w:t>'DIRS'</w:t>
+      </w:r>
+      <w:r>
+        <w:rPr>
+          <w:rFonts w:ascii="Consolas" w:eastAsia="Times New Roman" w:hAnsi="Consolas" w:cs="Courier New"/>
+          <w:color w:val="A9B7C6"/>
+          <w:sz w:val="20"/>
+          <w:szCs w:val="20"/>
+          <w:highlight w:val="yellow"/>
+        </w:rPr>
+        <w:t>: [os.path.join(BASE_DIR</w:t>
+      </w:r>
+      <w:r>
+        <w:rPr>
+          <w:rFonts w:ascii="Consolas" w:eastAsia="Times New Roman" w:hAnsi="Consolas" w:cs="Courier New"/>
+          <w:color w:val="CC7832"/>
+          <w:sz w:val="20"/>
+          <w:szCs w:val="20"/>
+          <w:highlight w:val="yellow"/>
+        </w:rPr>
+        <w:t xml:space="preserve">, </w:t>
+      </w:r>
+      <w:r>
+        <w:rPr>
+          <w:rFonts w:ascii="Consolas" w:eastAsia="Times New Roman" w:hAnsi="Consolas" w:cs="Courier New"/>
+          <w:color w:val="A5C261"/>
+          <w:sz w:val="20"/>
+          <w:szCs w:val="20"/>
+          <w:highlight w:val="yellow"/>
+        </w:rPr>
+        <w:t>'templates'</w:t>
+      </w:r>
+      <w:r>
+        <w:rPr>
+          <w:rFonts w:ascii="Consolas" w:eastAsia="Times New Roman" w:hAnsi="Consolas" w:cs="Courier New"/>
+          <w:color w:val="A9B7C6"/>
+          <w:sz w:val="20"/>
+          <w:szCs w:val="20"/>
+          <w:highlight w:val="yellow"/>
+        </w:rPr>
+        <w:t>)]</w:t>
+      </w:r>
+      <w:r>
+        <w:rPr>
+          <w:rFonts w:ascii="Consolas" w:eastAsia="Times New Roman" w:hAnsi="Consolas" w:cs="Courier New"/>
+          <w:color w:val="CC7832"/>
+          <w:sz w:val="20"/>
+          <w:szCs w:val="20"/>
+          <w:highlight w:val="yellow"/>
+        </w:rPr>
+        <w:t>,</w:t>
+      </w:r>
+      <w:r>
+        <w:rPr>
+          <w:rFonts w:ascii="Consolas" w:eastAsia="Times New Roman" w:hAnsi="Consolas" w:cs="Courier New"/>
+          <w:color w:val="CC7832"/>
+          <w:sz w:val="20"/>
+          <w:szCs w:val="20"/>
+        </w:rPr>
+        <w:br/>
+        <w:t xml:space="preserve">        </w:t>
+      </w:r>
+      <w:r>
+        <w:rPr>
+          <w:rFonts w:ascii="Consolas" w:eastAsia="Times New Roman" w:hAnsi="Consolas" w:cs="Courier New"/>
+          <w:color w:val="A5C261"/>
+          <w:sz w:val="20"/>
+          <w:szCs w:val="20"/>
+        </w:rPr>
+        <w:t>'APP_DIRS'</w:t>
+      </w:r>
+      <w:r>
+        <w:rPr>
+          <w:rFonts w:ascii="Consolas" w:eastAsia="Times New Roman" w:hAnsi="Consolas" w:cs="Courier New"/>
+          <w:color w:val="A9B7C6"/>
+          <w:sz w:val="20"/>
+          <w:szCs w:val="20"/>
+        </w:rPr>
+        <w:t xml:space="preserve">: </w:t>
+      </w:r>
+      <w:r>
+        <w:rPr>
+          <w:rFonts w:ascii="Consolas" w:eastAsia="Times New Roman" w:hAnsi="Consolas" w:cs="Courier New"/>
+          <w:color w:val="8888C6"/>
+          <w:sz w:val="20"/>
+          <w:szCs w:val="20"/>
+        </w:rPr>
+        <w:t>True</w:t>
+      </w:r>
+      <w:r>
+        <w:rPr>
+          <w:rFonts w:ascii="Consolas" w:eastAsia="Times New Roman" w:hAnsi="Consolas" w:cs="Courier New"/>
+          <w:color w:val="CC7832"/>
+          <w:sz w:val="20"/>
+          <w:szCs w:val="20"/>
+        </w:rPr>
+        <w:t>,</w:t>
+      </w:r>
+      <w:r>
+        <w:rPr>
+          <w:rFonts w:ascii="Consolas" w:eastAsia="Times New Roman" w:hAnsi="Consolas" w:cs="Courier New"/>
+          <w:color w:val="CC7832"/>
+          <w:sz w:val="20"/>
+          <w:szCs w:val="20"/>
+        </w:rPr>
+        <w:br/>
+        <w:t xml:space="preserve">        </w:t>
+      </w:r>
+      <w:r>
+        <w:rPr>
+          <w:rFonts w:ascii="Consolas" w:eastAsia="Times New Roman" w:hAnsi="Consolas" w:cs="Courier New"/>
+          <w:color w:val="A5C261"/>
+          <w:sz w:val="20"/>
+          <w:szCs w:val="20"/>
+        </w:rPr>
+        <w:t>'OPTIONS'</w:t>
+      </w:r>
+      <w:r>
+        <w:rPr>
+          <w:rFonts w:ascii="Consolas" w:eastAsia="Times New Roman" w:hAnsi="Consolas" w:cs="Courier New"/>
+          <w:color w:val="A9B7C6"/>
+          <w:sz w:val="20"/>
+          <w:szCs w:val="20"/>
+        </w:rPr>
+        <w:t>: {</w:t>
+      </w:r>
+      <w:r>
+        <w:rPr>
+          <w:rFonts w:ascii="Consolas" w:eastAsia="Times New Roman" w:hAnsi="Consolas" w:cs="Courier New"/>
+          <w:color w:val="A9B7C6"/>
+          <w:sz w:val="20"/>
+          <w:szCs w:val="20"/>
+        </w:rPr>
+        <w:br/>
+        <w:t xml:space="preserve">            </w:t>
+      </w:r>
+      <w:r>
+        <w:rPr>
+          <w:rFonts w:ascii="Consolas" w:eastAsia="Times New Roman" w:hAnsi="Consolas" w:cs="Courier New"/>
+          <w:color w:val="A5C261"/>
+          <w:sz w:val="20"/>
+          <w:szCs w:val="20"/>
+        </w:rPr>
+        <w:t>'context_processors'</w:t>
+      </w:r>
+      <w:r>
+        <w:rPr>
+          <w:rFonts w:ascii="Consolas" w:eastAsia="Times New Roman" w:hAnsi="Consolas" w:cs="Courier New"/>
+          <w:color w:val="A9B7C6"/>
+          <w:sz w:val="20"/>
+          <w:szCs w:val="20"/>
+        </w:rPr>
+        <w:t>: [</w:t>
+      </w:r>
+      <w:r>
+        <w:rPr>
+          <w:rFonts w:ascii="Consolas" w:eastAsia="Times New Roman" w:hAnsi="Consolas" w:cs="Courier New"/>
+          <w:color w:val="A9B7C6"/>
+          <w:sz w:val="20"/>
+          <w:szCs w:val="20"/>
+        </w:rPr>
+        <w:br/>
+        <w:t xml:space="preserve">                </w:t>
+      </w:r>
+      <w:r>
+        <w:rPr>
+          <w:rFonts w:ascii="Consolas" w:eastAsia="Times New Roman" w:hAnsi="Consolas" w:cs="Courier New"/>
+          <w:color w:val="A5C261"/>
+          <w:sz w:val="20"/>
+          <w:szCs w:val="20"/>
+        </w:rPr>
+        <w:t>'django.template.context_processors.debug'</w:t>
+      </w:r>
+      <w:r>
+        <w:rPr>
+          <w:rFonts w:ascii="Consolas" w:eastAsia="Times New Roman" w:hAnsi="Consolas" w:cs="Courier New"/>
+          <w:color w:val="CC7832"/>
+          <w:sz w:val="20"/>
+          <w:szCs w:val="20"/>
+        </w:rPr>
+        <w:t>,</w:t>
+      </w:r>
+      <w:r>
+        <w:rPr>
+          <w:rFonts w:ascii="Consolas" w:eastAsia="Times New Roman" w:hAnsi="Consolas" w:cs="Courier New"/>
+          <w:color w:val="CC7832"/>
+          <w:sz w:val="20"/>
+          <w:szCs w:val="20"/>
+        </w:rPr>
+        <w:br/>
+        <w:t xml:space="preserve">                </w:t>
+      </w:r>
+      <w:r>
+        <w:rPr>
+          <w:rFonts w:ascii="Consolas" w:eastAsia="Times New Roman" w:hAnsi="Consolas" w:cs="Courier New"/>
+          <w:color w:val="A5C261"/>
+          <w:sz w:val="20"/>
+          <w:szCs w:val="20"/>
+        </w:rPr>
+        <w:t>'django.template.context_processors.request'</w:t>
+      </w:r>
+      <w:r>
+        <w:rPr>
+          <w:rFonts w:ascii="Consolas" w:eastAsia="Times New Roman" w:hAnsi="Consolas" w:cs="Courier New"/>
+          <w:color w:val="CC7832"/>
+          <w:sz w:val="20"/>
+          <w:szCs w:val="20"/>
+        </w:rPr>
+        <w:t>,</w:t>
+      </w:r>
+      <w:r>
+        <w:rPr>
+          <w:rFonts w:ascii="Consolas" w:eastAsia="Times New Roman" w:hAnsi="Consolas" w:cs="Courier New"/>
+          <w:color w:val="CC7832"/>
+          <w:sz w:val="20"/>
+          <w:szCs w:val="20"/>
+        </w:rPr>
+        <w:br/>
+        <w:t xml:space="preserve">                </w:t>
+      </w:r>
+      <w:r>
+        <w:rPr>
+          <w:rFonts w:ascii="Consolas" w:eastAsia="Times New Roman" w:hAnsi="Consolas" w:cs="Courier New"/>
+          <w:color w:val="A5C261"/>
+          <w:sz w:val="20"/>
+          <w:szCs w:val="20"/>
+        </w:rPr>
+        <w:t>'django.contrib.auth.context_processors.auth'</w:t>
+      </w:r>
+      <w:r>
+        <w:rPr>
+          <w:rFonts w:ascii="Consolas" w:eastAsia="Times New Roman" w:hAnsi="Consolas" w:cs="Courier New"/>
+          <w:color w:val="CC7832"/>
+          <w:sz w:val="20"/>
+          <w:szCs w:val="20"/>
+        </w:rPr>
+        <w:t>,</w:t>
+      </w:r>
+      <w:r>
+        <w:rPr>
+          <w:rFonts w:ascii="Consolas" w:eastAsia="Times New Roman" w:hAnsi="Consolas" w:cs="Courier New"/>
+          <w:color w:val="CC7832"/>
+          <w:sz w:val="20"/>
+          <w:szCs w:val="20"/>
+        </w:rPr>
+        <w:br/>
+        <w:t xml:space="preserve">                </w:t>
+      </w:r>
+      <w:r>
+        <w:rPr>
+          <w:rFonts w:ascii="Consolas" w:eastAsia="Times New Roman" w:hAnsi="Consolas" w:cs="Courier New"/>
+          <w:color w:val="A5C261"/>
+          <w:sz w:val="20"/>
+          <w:szCs w:val="20"/>
+        </w:rPr>
+        <w:t>'django.contrib.messages.context_processors.messages'</w:t>
+      </w:r>
+      <w:r>
+        <w:rPr>
+          <w:rFonts w:ascii="Consolas" w:eastAsia="Times New Roman" w:hAnsi="Consolas" w:cs="Courier New"/>
+          <w:color w:val="CC7832"/>
+          <w:sz w:val="20"/>
+          <w:szCs w:val="20"/>
+        </w:rPr>
+        <w:t>,</w:t>
+      </w:r>
+      <w:r>
+        <w:rPr>
+          <w:rFonts w:ascii="Consolas" w:eastAsia="Times New Roman" w:hAnsi="Consolas" w:cs="Courier New"/>
+          <w:color w:val="CC7832"/>
+          <w:sz w:val="20"/>
+          <w:szCs w:val="20"/>
+        </w:rPr>
+        <w:br/>
+        <w:t xml:space="preserve">            </w:t>
+      </w:r>
+      <w:r>
+        <w:rPr>
+          <w:rFonts w:ascii="Consolas" w:eastAsia="Times New Roman" w:hAnsi="Consolas" w:cs="Courier New"/>
+          <w:color w:val="A9B7C6"/>
+          <w:sz w:val="20"/>
+          <w:szCs w:val="20"/>
+        </w:rPr>
+        <w:t>]</w:t>
+      </w:r>
+      <w:r>
+        <w:rPr>
+          <w:rFonts w:ascii="Consolas" w:eastAsia="Times New Roman" w:hAnsi="Consolas" w:cs="Courier New"/>
+          <w:color w:val="CC7832"/>
+          <w:sz w:val="20"/>
+          <w:szCs w:val="20"/>
+        </w:rPr>
+        <w:t>,</w:t>
+      </w:r>
+      <w:r>
+        <w:rPr>
+          <w:rFonts w:ascii="Consolas" w:eastAsia="Times New Roman" w:hAnsi="Consolas" w:cs="Courier New"/>
+          <w:color w:val="CC7832"/>
+          <w:sz w:val="20"/>
+          <w:szCs w:val="20"/>
+        </w:rPr>
+        <w:br/>
+        <w:t xml:space="preserve">        </w:t>
+      </w:r>
+      <w:r>
+        <w:rPr>
+          <w:rFonts w:ascii="Consolas" w:eastAsia="Times New Roman" w:hAnsi="Consolas" w:cs="Courier New"/>
+          <w:color w:val="A9B7C6"/>
+          <w:sz w:val="20"/>
+          <w:szCs w:val="20"/>
+        </w:rPr>
+        <w:t>}</w:t>
+      </w:r>
+      <w:r>
+        <w:rPr>
+          <w:rFonts w:ascii="Consolas" w:eastAsia="Times New Roman" w:hAnsi="Consolas" w:cs="Courier New"/>
+          <w:color w:val="CC7832"/>
+          <w:sz w:val="20"/>
+          <w:szCs w:val="20"/>
+        </w:rPr>
+        <w:t>,</w:t>
+      </w:r>
+      <w:r>
+        <w:rPr>
+          <w:rFonts w:ascii="Consolas" w:eastAsia="Times New Roman" w:hAnsi="Consolas" w:cs="Courier New"/>
+          <w:color w:val="CC7832"/>
+          <w:sz w:val="20"/>
+          <w:szCs w:val="20"/>
+        </w:rPr>
+        <w:br/>
+        <w:t xml:space="preserve">    </w:t>
+      </w:r>
+      <w:r>
+        <w:rPr>
+          <w:rFonts w:ascii="Consolas" w:eastAsia="Times New Roman" w:hAnsi="Consolas" w:cs="Courier New"/>
+          <w:color w:val="A9B7C6"/>
+          <w:sz w:val="20"/>
+          <w:szCs w:val="20"/>
+        </w:rPr>
+        <w:t>}</w:t>
+      </w:r>
+      <w:r>
+        <w:rPr>
+          <w:rFonts w:ascii="Consolas" w:eastAsia="Times New Roman" w:hAnsi="Consolas" w:cs="Courier New"/>
+          <w:color w:val="CC7832"/>
+          <w:sz w:val="20"/>
+          <w:szCs w:val="20"/>
+        </w:rPr>
+        <w:t>,</w:t>
+      </w:r>
+      <w:r>
+        <w:rPr>
+          <w:rFonts w:ascii="Consolas" w:eastAsia="Times New Roman" w:hAnsi="Consolas" w:cs="Courier New"/>
+          <w:color w:val="CC7832"/>
+          <w:sz w:val="20"/>
+          <w:szCs w:val="20"/>
+        </w:rPr>
+        <w:br/>
+      </w:r>
+      <w:r>
+        <w:rPr>
+          <w:rFonts w:ascii="Consolas" w:eastAsia="Times New Roman" w:hAnsi="Consolas" w:cs="Courier New"/>
+          <w:color w:val="A9B7C6"/>
+          <w:sz w:val="20"/>
+          <w:szCs w:val="20"/>
+        </w:rPr>
+        <w:t>]</w:t>
+      </w:r>
+    </w:p>
+    <w:p>
+      <w:pPr>
+        <w:spacing w:line="240" w:lineRule="auto"/>
+        <w:rPr>
+          <w:rFonts w:ascii="Times New Roman" w:hAnsi="Times New Roman" w:cs="Times New Roman"/>
+          <w:color w:val="000000" w:themeColor="text1"/>
+          <w:sz w:val="24"/>
+          <w:szCs w:val="24"/>
+        </w:rPr>
+      </w:pPr>
+    </w:p>
+    <w:p>
+      <w:pPr>
+        <w:spacing w:line="240" w:lineRule="auto"/>
+        <w:rPr>
+          <w:rFonts w:ascii="Times New Roman" w:hAnsi="Times New Roman" w:cs="Times New Roman"/>
+          <w:color w:val="000000" w:themeColor="text1"/>
+          <w:sz w:val="24"/>
+          <w:szCs w:val="24"/>
+        </w:rPr>
+      </w:pPr>
+    </w:p>
+    <w:p>
+      <w:pPr>
+        <w:spacing w:line="240" w:lineRule="auto"/>
+        <w:rPr>
+          <w:rFonts w:ascii="Times New Roman" w:hAnsi="Times New Roman" w:cs="Times New Roman"/>
+          <w:color w:val="000000" w:themeColor="text1"/>
+          <w:sz w:val="24"/>
+          <w:szCs w:val="24"/>
+        </w:rPr>
+      </w:pPr>
+      <w:r>
+        <w:rPr>
+          <w:rFonts w:ascii="Times New Roman" w:hAnsi="Times New Roman" w:cs="Times New Roman"/>
+          <w:color w:val="000000" w:themeColor="text1"/>
+          <w:sz w:val="24"/>
+          <w:szCs w:val="24"/>
+        </w:rPr>
+        <w:t>Khi load static thì thêm {% load static %} vào trong đầu file html</w:t>
+      </w:r>
+    </w:p>
+    <w:p>
+      <w:pPr>
+        <w:spacing w:line="240" w:lineRule="auto"/>
+        <w:rPr>
+          <w:rFonts w:ascii="Times New Roman" w:hAnsi="Times New Roman" w:cs="Times New Roman"/>
+          <w:color w:val="000000" w:themeColor="text1"/>
+          <w:sz w:val="24"/>
+          <w:szCs w:val="24"/>
+        </w:rPr>
+      </w:pPr>
+      <w:r>
+        <w:rPr>
+          <w:rFonts w:ascii="Times New Roman" w:hAnsi="Times New Roman" w:cs="Times New Roman"/>
+          <w:color w:val="000000" w:themeColor="text1"/>
+          <w:sz w:val="24"/>
+          <w:szCs w:val="24"/>
+        </w:rPr>
+        <w:lastRenderedPageBreak/>
+        <w:t xml:space="preserve">Và sau đó nếu gọi file css hay </w:t>
+      </w:r>
+      <w:r>
+        <w:rPr>
+          <w:rFonts w:ascii="Times New Roman" w:hAnsi="Times New Roman" w:cs="Times New Roman"/>
+          <w:color w:val="000000" w:themeColor="text1"/>
+          <w:sz w:val="24"/>
+          <w:szCs w:val="24"/>
+        </w:rPr>
+        <w:t>js gì đó thì href = “{% static ‘tenthumuc/tenduongdanfile’ %}”</w:t>
+      </w:r>
+    </w:p>
+    <w:p>
+      <w:pPr>
+        <w:spacing w:line="240" w:lineRule="auto"/>
+        <w:rPr>
+          <w:rFonts w:ascii="Times New Roman" w:hAnsi="Times New Roman" w:cs="Times New Roman"/>
+          <w:color w:val="000000" w:themeColor="text1"/>
+          <w:sz w:val="24"/>
+          <w:szCs w:val="24"/>
+        </w:rPr>
+      </w:pPr>
+      <w:r>
+        <w:rPr>
+          <w:rFonts w:ascii="Times New Roman" w:hAnsi="Times New Roman" w:cs="Times New Roman"/>
+          <w:color w:val="000000" w:themeColor="text1"/>
+          <w:sz w:val="24"/>
+          <w:szCs w:val="24"/>
+        </w:rPr>
+        <w:t>Ví dụ:</w:t>
+      </w:r>
+    </w:p>
+    <w:p>
+      <w:pPr>
+        <w:spacing w:line="240" w:lineRule="auto"/>
+        <w:rPr>
+          <w:rFonts w:ascii="Times New Roman" w:hAnsi="Times New Roman" w:cs="Times New Roman"/>
+          <w:color w:val="000000" w:themeColor="text1"/>
+          <w:sz w:val="24"/>
+          <w:szCs w:val="24"/>
+        </w:rPr>
+      </w:pPr>
+    </w:p>
+    <w:p>
+      <w:pPr>
+        <w:shd w:val="clear" w:color="auto" w:fill="2B2B2B"/>
+        <w:tabs>
+          <w:tab w:val="left" w:pos="916"/>
+          <w:tab w:val="left" w:pos="1832"/>
+          <w:tab w:val="left" w:pos="2748"/>
+          <w:tab w:val="left" w:pos="3664"/>
+          <w:tab w:val="left" w:pos="4580"/>
+          <w:tab w:val="left" w:pos="5496"/>
+          <w:tab w:val="left" w:pos="6412"/>
+          <w:tab w:val="left" w:pos="7328"/>
+          <w:tab w:val="left" w:pos="8244"/>
+          <w:tab w:val="left" w:pos="9160"/>
+          <w:tab w:val="left" w:pos="10076"/>
+          <w:tab w:val="left" w:pos="10992"/>
+          <w:tab w:val="left" w:pos="11908"/>
+          <w:tab w:val="left" w:pos="12824"/>
+          <w:tab w:val="left" w:pos="13740"/>
+          <w:tab w:val="left" w:pos="14656"/>
+        </w:tabs>
+        <w:spacing w:after="0" w:line="240" w:lineRule="auto"/>
+        <w:rPr>
+          <w:rFonts w:ascii="Consolas" w:eastAsia="Times New Roman" w:hAnsi="Consolas" w:cs="Courier New"/>
+          <w:color w:val="A9B7C6"/>
+          <w:sz w:val="20"/>
+          <w:szCs w:val="20"/>
+        </w:rPr>
+      </w:pPr>
+      <w:r>
+        <w:rPr>
+          <w:rFonts w:ascii="Consolas" w:eastAsia="Times New Roman" w:hAnsi="Consolas" w:cs="Courier New"/>
+          <w:color w:val="A9B7C6"/>
+          <w:sz w:val="20"/>
+          <w:szCs w:val="20"/>
+          <w:highlight w:val="yellow"/>
+        </w:rPr>
+        <w:t>{% load static %}</w:t>
+      </w:r>
+      <w:r>
+        <w:rPr>
+          <w:rFonts w:ascii="Consolas" w:eastAsia="Times New Roman" w:hAnsi="Consolas" w:cs="Courier New"/>
+          <w:color w:val="A9B7C6"/>
+          <w:sz w:val="20"/>
+          <w:szCs w:val="20"/>
+        </w:rPr>
+        <w:br/>
+      </w:r>
+      <w:r>
+        <w:rPr>
+          <w:rFonts w:ascii="Consolas" w:eastAsia="Times New Roman" w:hAnsi="Consolas" w:cs="Courier New"/>
+          <w:color w:val="E8BF6A"/>
+          <w:sz w:val="20"/>
+          <w:szCs w:val="20"/>
+        </w:rPr>
+        <w:t xml:space="preserve">&lt;!DOCTYPE </w:t>
+      </w:r>
+      <w:r>
+        <w:rPr>
+          <w:rFonts w:ascii="Consolas" w:eastAsia="Times New Roman" w:hAnsi="Consolas" w:cs="Courier New"/>
+          <w:color w:val="BABABA"/>
+          <w:sz w:val="20"/>
+          <w:szCs w:val="20"/>
+        </w:rPr>
+        <w:t>html</w:t>
+      </w:r>
+      <w:r>
+        <w:rPr>
+          <w:rFonts w:ascii="Consolas" w:eastAsia="Times New Roman" w:hAnsi="Consolas" w:cs="Courier New"/>
+          <w:color w:val="E8BF6A"/>
+          <w:sz w:val="20"/>
+          <w:szCs w:val="20"/>
+        </w:rPr>
+        <w:t>&gt;</w:t>
+      </w:r>
+      <w:r>
+        <w:rPr>
+          <w:rFonts w:ascii="Consolas" w:eastAsia="Times New Roman" w:hAnsi="Consolas" w:cs="Courier New"/>
+          <w:color w:val="E8BF6A"/>
+          <w:sz w:val="20"/>
+          <w:szCs w:val="20"/>
+        </w:rPr>
+        <w:br/>
+        <w:t xml:space="preserve">&lt;html </w:t>
+      </w:r>
+      <w:r>
+        <w:rPr>
+          <w:rFonts w:ascii="Consolas" w:eastAsia="Times New Roman" w:hAnsi="Consolas" w:cs="Courier New"/>
+          <w:color w:val="BABABA"/>
+          <w:sz w:val="20"/>
+          <w:szCs w:val="20"/>
+        </w:rPr>
+        <w:t>lang</w:t>
+      </w:r>
+      <w:r>
+        <w:rPr>
+          <w:rFonts w:ascii="Consolas" w:eastAsia="Times New Roman" w:hAnsi="Consolas" w:cs="Courier New"/>
+          <w:color w:val="A5C261"/>
+          <w:sz w:val="20"/>
+          <w:szCs w:val="20"/>
+        </w:rPr>
+        <w:t>="en"</w:t>
+      </w:r>
+      <w:r>
+        <w:rPr>
+          <w:rFonts w:ascii="Consolas" w:eastAsia="Times New Roman" w:hAnsi="Consolas" w:cs="Courier New"/>
+          <w:color w:val="E8BF6A"/>
+          <w:sz w:val="20"/>
+          <w:szCs w:val="20"/>
+        </w:rPr>
+        <w:t>&gt;</w:t>
+      </w:r>
+      <w:r>
+        <w:rPr>
+          <w:rFonts w:ascii="Consolas" w:eastAsia="Times New Roman" w:hAnsi="Consolas" w:cs="Courier New"/>
+          <w:color w:val="E8BF6A"/>
+          <w:sz w:val="20"/>
+          <w:szCs w:val="20"/>
+        </w:rPr>
+        <w:br/>
+        <w:t>&lt;head&gt;</w:t>
+      </w:r>
+      <w:r>
+        <w:rPr>
+          <w:rFonts w:ascii="Consolas" w:eastAsia="Times New Roman" w:hAnsi="Consolas" w:cs="Courier New"/>
+          <w:color w:val="E8BF6A"/>
+          <w:sz w:val="20"/>
+          <w:szCs w:val="20"/>
+        </w:rPr>
+        <w:br/>
+        <w:t>&lt;title&gt;</w:t>
+      </w:r>
+      <w:r>
+        <w:rPr>
+          <w:rFonts w:ascii="Consolas" w:eastAsia="Times New Roman" w:hAnsi="Consolas" w:cs="Courier New"/>
+          <w:color w:val="A9B7C6"/>
+          <w:sz w:val="20"/>
+          <w:szCs w:val="20"/>
+        </w:rPr>
+        <w:t>OneTech</w:t>
+      </w:r>
+      <w:r>
+        <w:rPr>
+          <w:rFonts w:ascii="Consolas" w:eastAsia="Times New Roman" w:hAnsi="Consolas" w:cs="Courier New"/>
+          <w:color w:val="E8BF6A"/>
+          <w:sz w:val="20"/>
+          <w:szCs w:val="20"/>
+        </w:rPr>
+        <w:t>&lt;/title&gt;</w:t>
+      </w:r>
+      <w:r>
+        <w:rPr>
+          <w:rFonts w:ascii="Consolas" w:eastAsia="Times New Roman" w:hAnsi="Consolas" w:cs="Courier New"/>
+          <w:color w:val="E8BF6A"/>
+          <w:sz w:val="20"/>
+          <w:szCs w:val="20"/>
+        </w:rPr>
+        <w:br/>
+        <w:t xml:space="preserve">&lt;meta </w:t>
+      </w:r>
+      <w:r>
+        <w:rPr>
+          <w:rFonts w:ascii="Consolas" w:eastAsia="Times New Roman" w:hAnsi="Consolas" w:cs="Courier New"/>
+          <w:color w:val="BABABA"/>
+          <w:sz w:val="20"/>
+          <w:szCs w:val="20"/>
+        </w:rPr>
+        <w:t>charset</w:t>
+      </w:r>
+      <w:r>
+        <w:rPr>
+          <w:rFonts w:ascii="Consolas" w:eastAsia="Times New Roman" w:hAnsi="Consolas" w:cs="Courier New"/>
+          <w:color w:val="A5C261"/>
+          <w:sz w:val="20"/>
+          <w:szCs w:val="20"/>
+        </w:rPr>
+        <w:t>="utf-8"</w:t>
+      </w:r>
+      <w:r>
+        <w:rPr>
+          <w:rFonts w:ascii="Consolas" w:eastAsia="Times New Roman" w:hAnsi="Consolas" w:cs="Courier New"/>
+          <w:color w:val="E8BF6A"/>
+          <w:sz w:val="20"/>
+          <w:szCs w:val="20"/>
+        </w:rPr>
+        <w:t>&gt;</w:t>
+      </w:r>
+      <w:r>
+        <w:rPr>
+          <w:rFonts w:ascii="Consolas" w:eastAsia="Times New Roman" w:hAnsi="Consolas" w:cs="Courier New"/>
+          <w:color w:val="E8BF6A"/>
+          <w:sz w:val="20"/>
+          <w:szCs w:val="20"/>
+        </w:rPr>
+        <w:br/>
+        <w:t xml:space="preserve">&lt;meta </w:t>
+      </w:r>
+      <w:r>
+        <w:rPr>
+          <w:rFonts w:ascii="Consolas" w:eastAsia="Times New Roman" w:hAnsi="Consolas" w:cs="Courier New"/>
+          <w:color w:val="BABABA"/>
+          <w:sz w:val="20"/>
+          <w:szCs w:val="20"/>
+        </w:rPr>
+        <w:t>http-equiv</w:t>
+      </w:r>
+      <w:r>
+        <w:rPr>
+          <w:rFonts w:ascii="Consolas" w:eastAsia="Times New Roman" w:hAnsi="Consolas" w:cs="Courier New"/>
+          <w:color w:val="A5C261"/>
+          <w:sz w:val="20"/>
+          <w:szCs w:val="20"/>
+        </w:rPr>
+        <w:t xml:space="preserve">="X-UA-Compatible" </w:t>
+      </w:r>
+      <w:r>
+        <w:rPr>
+          <w:rFonts w:ascii="Consolas" w:eastAsia="Times New Roman" w:hAnsi="Consolas" w:cs="Courier New"/>
+          <w:color w:val="BABABA"/>
+          <w:sz w:val="20"/>
+          <w:szCs w:val="20"/>
+        </w:rPr>
+        <w:t>content</w:t>
+      </w:r>
+      <w:r>
+        <w:rPr>
+          <w:rFonts w:ascii="Consolas" w:eastAsia="Times New Roman" w:hAnsi="Consolas" w:cs="Courier New"/>
+          <w:color w:val="A5C261"/>
+          <w:sz w:val="20"/>
+          <w:szCs w:val="20"/>
+        </w:rPr>
+        <w:t>="IE=edge"</w:t>
+      </w:r>
+      <w:r>
+        <w:rPr>
+          <w:rFonts w:ascii="Consolas" w:eastAsia="Times New Roman" w:hAnsi="Consolas" w:cs="Courier New"/>
+          <w:color w:val="E8BF6A"/>
+          <w:sz w:val="20"/>
+          <w:szCs w:val="20"/>
+        </w:rPr>
+        <w:t>&gt;</w:t>
+      </w:r>
+      <w:r>
+        <w:rPr>
+          <w:rFonts w:ascii="Consolas" w:eastAsia="Times New Roman" w:hAnsi="Consolas" w:cs="Courier New"/>
+          <w:color w:val="E8BF6A"/>
+          <w:sz w:val="20"/>
+          <w:szCs w:val="20"/>
+        </w:rPr>
+        <w:br/>
+        <w:t xml:space="preserve">&lt;meta </w:t>
+      </w:r>
+      <w:r>
+        <w:rPr>
+          <w:rFonts w:ascii="Consolas" w:eastAsia="Times New Roman" w:hAnsi="Consolas" w:cs="Courier New"/>
+          <w:color w:val="BABABA"/>
+          <w:sz w:val="20"/>
+          <w:szCs w:val="20"/>
+        </w:rPr>
+        <w:t>name</w:t>
+      </w:r>
+      <w:r>
+        <w:rPr>
+          <w:rFonts w:ascii="Consolas" w:eastAsia="Times New Roman" w:hAnsi="Consolas" w:cs="Courier New"/>
+          <w:color w:val="A5C261"/>
+          <w:sz w:val="20"/>
+          <w:szCs w:val="20"/>
+        </w:rPr>
+        <w:t xml:space="preserve">="description" </w:t>
+      </w:r>
+      <w:r>
+        <w:rPr>
+          <w:rFonts w:ascii="Consolas" w:eastAsia="Times New Roman" w:hAnsi="Consolas" w:cs="Courier New"/>
+          <w:color w:val="BABABA"/>
+          <w:sz w:val="20"/>
+          <w:szCs w:val="20"/>
+        </w:rPr>
+        <w:t>content</w:t>
+      </w:r>
+      <w:r>
+        <w:rPr>
+          <w:rFonts w:ascii="Consolas" w:eastAsia="Times New Roman" w:hAnsi="Consolas" w:cs="Courier New"/>
+          <w:color w:val="A5C261"/>
+          <w:sz w:val="20"/>
+          <w:szCs w:val="20"/>
+        </w:rPr>
+        <w:t>="OneTech shop project"</w:t>
+      </w:r>
+      <w:r>
+        <w:rPr>
+          <w:rFonts w:ascii="Consolas" w:eastAsia="Times New Roman" w:hAnsi="Consolas" w:cs="Courier New"/>
+          <w:color w:val="E8BF6A"/>
+          <w:sz w:val="20"/>
+          <w:szCs w:val="20"/>
+        </w:rPr>
+        <w:t>&gt;</w:t>
+      </w:r>
+      <w:r>
+        <w:rPr>
+          <w:rFonts w:ascii="Consolas" w:eastAsia="Times New Roman" w:hAnsi="Consolas" w:cs="Courier New"/>
+          <w:color w:val="E8BF6A"/>
+          <w:sz w:val="20"/>
+          <w:szCs w:val="20"/>
+        </w:rPr>
+        <w:br/>
+        <w:t xml:space="preserve">&lt;meta </w:t>
+      </w:r>
+      <w:r>
+        <w:rPr>
+          <w:rFonts w:ascii="Consolas" w:eastAsia="Times New Roman" w:hAnsi="Consolas" w:cs="Courier New"/>
+          <w:color w:val="BABABA"/>
+          <w:sz w:val="20"/>
+          <w:szCs w:val="20"/>
+        </w:rPr>
+        <w:t>name</w:t>
+      </w:r>
+      <w:r>
+        <w:rPr>
+          <w:rFonts w:ascii="Consolas" w:eastAsia="Times New Roman" w:hAnsi="Consolas" w:cs="Courier New"/>
+          <w:color w:val="A5C261"/>
+          <w:sz w:val="20"/>
+          <w:szCs w:val="20"/>
+        </w:rPr>
+        <w:t xml:space="preserve">="viewport" </w:t>
+      </w:r>
+      <w:r>
+        <w:rPr>
+          <w:rFonts w:ascii="Consolas" w:eastAsia="Times New Roman" w:hAnsi="Consolas" w:cs="Courier New"/>
+          <w:color w:val="BABABA"/>
+          <w:sz w:val="20"/>
+          <w:szCs w:val="20"/>
+        </w:rPr>
+        <w:t>content</w:t>
+      </w:r>
+      <w:r>
+        <w:rPr>
+          <w:rFonts w:ascii="Consolas" w:eastAsia="Times New Roman" w:hAnsi="Consolas" w:cs="Courier New"/>
+          <w:color w:val="A5C261"/>
+          <w:sz w:val="20"/>
+          <w:szCs w:val="20"/>
+        </w:rPr>
+        <w:t>="width=device-width, initial-scale=1"</w:t>
+      </w:r>
+      <w:r>
+        <w:rPr>
+          <w:rFonts w:ascii="Consolas" w:eastAsia="Times New Roman" w:hAnsi="Consolas" w:cs="Courier New"/>
+          <w:color w:val="E8BF6A"/>
+          <w:sz w:val="20"/>
+          <w:szCs w:val="20"/>
+        </w:rPr>
+        <w:t>&gt;</w:t>
+      </w:r>
+      <w:r>
+        <w:rPr>
+          <w:rFonts w:ascii="Consolas" w:eastAsia="Times New Roman" w:hAnsi="Consolas" w:cs="Courier New"/>
+          <w:color w:val="E8BF6A"/>
+          <w:sz w:val="20"/>
+          <w:szCs w:val="20"/>
+        </w:rPr>
+        <w:br/>
+        <w:t xml:space="preserve">&lt;link </w:t>
+      </w:r>
+      <w:r>
+        <w:rPr>
+          <w:rFonts w:ascii="Consolas" w:eastAsia="Times New Roman" w:hAnsi="Consolas" w:cs="Courier New"/>
+          <w:color w:val="BABABA"/>
+          <w:sz w:val="20"/>
+          <w:szCs w:val="20"/>
+        </w:rPr>
+        <w:t>rel</w:t>
+      </w:r>
+      <w:r>
+        <w:rPr>
+          <w:rFonts w:ascii="Consolas" w:eastAsia="Times New Roman" w:hAnsi="Consolas" w:cs="Courier New"/>
+          <w:color w:val="A5C261"/>
+          <w:sz w:val="20"/>
+          <w:szCs w:val="20"/>
+        </w:rPr>
+        <w:t xml:space="preserve">="stylesheet" </w:t>
+      </w:r>
+      <w:r>
+        <w:rPr>
+          <w:rFonts w:ascii="Consolas" w:eastAsia="Times New Roman" w:hAnsi="Consolas" w:cs="Courier New"/>
+          <w:color w:val="BABABA"/>
+          <w:sz w:val="20"/>
+          <w:szCs w:val="20"/>
+        </w:rPr>
+        <w:t>type</w:t>
+      </w:r>
+      <w:r>
+        <w:rPr>
+          <w:rFonts w:ascii="Consolas" w:eastAsia="Times New Roman" w:hAnsi="Consolas" w:cs="Courier New"/>
+          <w:color w:val="A5C261"/>
+          <w:sz w:val="20"/>
+          <w:szCs w:val="20"/>
+        </w:rPr>
+        <w:t xml:space="preserve">="text/css" </w:t>
+      </w:r>
+      <w:r>
+        <w:rPr>
+          <w:rFonts w:ascii="Consolas" w:eastAsia="Times New Roman" w:hAnsi="Consolas" w:cs="Courier New"/>
+          <w:color w:val="BABABA"/>
+          <w:sz w:val="20"/>
+          <w:szCs w:val="20"/>
+        </w:rPr>
+        <w:t>href</w:t>
+      </w:r>
+      <w:r>
+        <w:rPr>
+          <w:rFonts w:ascii="Consolas" w:eastAsia="Times New Roman" w:hAnsi="Consolas" w:cs="Courier New"/>
+          <w:color w:val="A5C261"/>
+          <w:sz w:val="20"/>
+          <w:szCs w:val="20"/>
+          <w:highlight w:val="yellow"/>
+        </w:rPr>
+        <w:t>="{% static 'homepage/styles/bootstrap4/bootstrap.min.css' %}</w:t>
+      </w:r>
+      <w:r>
+        <w:rPr>
+          <w:rFonts w:ascii="Consolas" w:eastAsia="Times New Roman" w:hAnsi="Consolas" w:cs="Courier New"/>
+          <w:color w:val="A5C261"/>
+          <w:sz w:val="20"/>
+          <w:szCs w:val="20"/>
+        </w:rPr>
+        <w:t>"</w:t>
+      </w:r>
+      <w:r>
+        <w:rPr>
+          <w:rFonts w:ascii="Consolas" w:eastAsia="Times New Roman" w:hAnsi="Consolas" w:cs="Courier New"/>
+          <w:color w:val="E8BF6A"/>
+          <w:sz w:val="20"/>
+          <w:szCs w:val="20"/>
+        </w:rPr>
+        <w:t>&gt;</w:t>
+      </w:r>
+      <w:r>
+        <w:rPr>
+          <w:rFonts w:ascii="Consolas" w:eastAsia="Times New Roman" w:hAnsi="Consolas" w:cs="Courier New"/>
+          <w:color w:val="E8BF6A"/>
+          <w:sz w:val="20"/>
+          <w:szCs w:val="20"/>
+        </w:rPr>
+        <w:br/>
+        <w:t xml:space="preserve">&lt;link </w:t>
+      </w:r>
+      <w:r>
+        <w:rPr>
+          <w:rFonts w:ascii="Consolas" w:eastAsia="Times New Roman" w:hAnsi="Consolas" w:cs="Courier New"/>
+          <w:color w:val="BABABA"/>
+          <w:sz w:val="20"/>
+          <w:szCs w:val="20"/>
+        </w:rPr>
+        <w:t>href</w:t>
+      </w:r>
+      <w:r>
+        <w:rPr>
+          <w:rFonts w:ascii="Consolas" w:eastAsia="Times New Roman" w:hAnsi="Consolas" w:cs="Courier New"/>
+          <w:color w:val="A5C261"/>
+          <w:sz w:val="20"/>
+          <w:szCs w:val="20"/>
+        </w:rPr>
+        <w:t xml:space="preserve">="plugins/fontawesome-free-5.0.1/css/fontawesome-all.css" </w:t>
+      </w:r>
+      <w:r>
+        <w:rPr>
+          <w:rFonts w:ascii="Consolas" w:eastAsia="Times New Roman" w:hAnsi="Consolas" w:cs="Courier New"/>
+          <w:color w:val="BABABA"/>
+          <w:sz w:val="20"/>
+          <w:szCs w:val="20"/>
+        </w:rPr>
+        <w:t>rel</w:t>
+      </w:r>
+      <w:r>
+        <w:rPr>
+          <w:rFonts w:ascii="Consolas" w:eastAsia="Times New Roman" w:hAnsi="Consolas" w:cs="Courier New"/>
+          <w:color w:val="A5C261"/>
+          <w:sz w:val="20"/>
+          <w:szCs w:val="20"/>
+        </w:rPr>
+        <w:t xml:space="preserve">="stylesheet" </w:t>
+      </w:r>
+      <w:r>
+        <w:rPr>
+          <w:rFonts w:ascii="Consolas" w:eastAsia="Times New Roman" w:hAnsi="Consolas" w:cs="Courier New"/>
+          <w:color w:val="BABABA"/>
+          <w:sz w:val="20"/>
+          <w:szCs w:val="20"/>
+        </w:rPr>
+        <w:t>type</w:t>
+      </w:r>
+      <w:r>
+        <w:rPr>
+          <w:rFonts w:ascii="Consolas" w:eastAsia="Times New Roman" w:hAnsi="Consolas" w:cs="Courier New"/>
+          <w:color w:val="A5C261"/>
+          <w:sz w:val="20"/>
+          <w:szCs w:val="20"/>
+        </w:rPr>
+        <w:t>="text/css"</w:t>
+      </w:r>
+      <w:r>
+        <w:rPr>
+          <w:rFonts w:ascii="Consolas" w:eastAsia="Times New Roman" w:hAnsi="Consolas" w:cs="Courier New"/>
+          <w:color w:val="E8BF6A"/>
+          <w:sz w:val="20"/>
+          <w:szCs w:val="20"/>
+        </w:rPr>
+        <w:t>&gt;</w:t>
+      </w:r>
+      <w:r>
+        <w:rPr>
+          <w:rFonts w:ascii="Consolas" w:eastAsia="Times New Roman" w:hAnsi="Consolas" w:cs="Courier New"/>
+          <w:color w:val="E8BF6A"/>
+          <w:sz w:val="20"/>
+          <w:szCs w:val="20"/>
+        </w:rPr>
+        <w:br/>
+        <w:t xml:space="preserve">&lt;link </w:t>
+      </w:r>
+      <w:r>
+        <w:rPr>
+          <w:rFonts w:ascii="Consolas" w:eastAsia="Times New Roman" w:hAnsi="Consolas" w:cs="Courier New"/>
+          <w:color w:val="BABABA"/>
+          <w:sz w:val="20"/>
+          <w:szCs w:val="20"/>
+        </w:rPr>
+        <w:t>rel</w:t>
+      </w:r>
+      <w:r>
+        <w:rPr>
+          <w:rFonts w:ascii="Consolas" w:eastAsia="Times New Roman" w:hAnsi="Consolas" w:cs="Courier New"/>
+          <w:color w:val="A5C261"/>
+          <w:sz w:val="20"/>
+          <w:szCs w:val="20"/>
+        </w:rPr>
+        <w:t xml:space="preserve">="stylesheet" </w:t>
+      </w:r>
+      <w:r>
+        <w:rPr>
+          <w:rFonts w:ascii="Consolas" w:eastAsia="Times New Roman" w:hAnsi="Consolas" w:cs="Courier New"/>
+          <w:color w:val="BABABA"/>
+          <w:sz w:val="20"/>
+          <w:szCs w:val="20"/>
+        </w:rPr>
+        <w:t>type</w:t>
+      </w:r>
+      <w:r>
+        <w:rPr>
+          <w:rFonts w:ascii="Consolas" w:eastAsia="Times New Roman" w:hAnsi="Consolas" w:cs="Courier New"/>
+          <w:color w:val="A5C261"/>
+          <w:sz w:val="20"/>
+          <w:szCs w:val="20"/>
+        </w:rPr>
+        <w:t xml:space="preserve">="text/css" </w:t>
+      </w:r>
+      <w:r>
+        <w:rPr>
+          <w:rFonts w:ascii="Consolas" w:eastAsia="Times New Roman" w:hAnsi="Consolas" w:cs="Courier New"/>
+          <w:color w:val="BABABA"/>
+          <w:sz w:val="20"/>
+          <w:szCs w:val="20"/>
+        </w:rPr>
+        <w:t>href</w:t>
+      </w:r>
+      <w:r>
+        <w:rPr>
+          <w:rFonts w:ascii="Consolas" w:eastAsia="Times New Roman" w:hAnsi="Consolas" w:cs="Courier New"/>
+          <w:color w:val="A5C261"/>
+          <w:sz w:val="20"/>
+          <w:szCs w:val="20"/>
+        </w:rPr>
+        <w:t>="plugins/OwlCarousel2-2.2.1/owl.carousel.css"</w:t>
+      </w:r>
+      <w:r>
+        <w:rPr>
+          <w:rFonts w:ascii="Consolas" w:eastAsia="Times New Roman" w:hAnsi="Consolas" w:cs="Courier New"/>
+          <w:color w:val="E8BF6A"/>
+          <w:sz w:val="20"/>
+          <w:szCs w:val="20"/>
+        </w:rPr>
+        <w:t>&gt;</w:t>
+      </w:r>
+      <w:r>
+        <w:rPr>
+          <w:rFonts w:ascii="Consolas" w:eastAsia="Times New Roman" w:hAnsi="Consolas" w:cs="Courier New"/>
+          <w:color w:val="E8BF6A"/>
+          <w:sz w:val="20"/>
+          <w:szCs w:val="20"/>
+        </w:rPr>
+        <w:br/>
+        <w:t xml:space="preserve">&lt;link </w:t>
+      </w:r>
+      <w:r>
+        <w:rPr>
+          <w:rFonts w:ascii="Consolas" w:eastAsia="Times New Roman" w:hAnsi="Consolas" w:cs="Courier New"/>
+          <w:color w:val="BABABA"/>
+          <w:sz w:val="20"/>
+          <w:szCs w:val="20"/>
+        </w:rPr>
+        <w:t>rel</w:t>
+      </w:r>
+      <w:r>
+        <w:rPr>
+          <w:rFonts w:ascii="Consolas" w:eastAsia="Times New Roman" w:hAnsi="Consolas" w:cs="Courier New"/>
+          <w:color w:val="A5C261"/>
+          <w:sz w:val="20"/>
+          <w:szCs w:val="20"/>
+        </w:rPr>
+        <w:t xml:space="preserve">="stylesheet" </w:t>
+      </w:r>
+      <w:r>
+        <w:rPr>
+          <w:rFonts w:ascii="Consolas" w:eastAsia="Times New Roman" w:hAnsi="Consolas" w:cs="Courier New"/>
+          <w:color w:val="BABABA"/>
+          <w:sz w:val="20"/>
+          <w:szCs w:val="20"/>
+        </w:rPr>
+        <w:t>type</w:t>
+      </w:r>
+      <w:r>
+        <w:rPr>
+          <w:rFonts w:ascii="Consolas" w:eastAsia="Times New Roman" w:hAnsi="Consolas" w:cs="Courier New"/>
+          <w:color w:val="A5C261"/>
+          <w:sz w:val="20"/>
+          <w:szCs w:val="20"/>
+        </w:rPr>
+        <w:t xml:space="preserve">="text/css" </w:t>
+      </w:r>
+      <w:r>
+        <w:rPr>
+          <w:rFonts w:ascii="Consolas" w:eastAsia="Times New Roman" w:hAnsi="Consolas" w:cs="Courier New"/>
+          <w:color w:val="BABABA"/>
+          <w:sz w:val="20"/>
+          <w:szCs w:val="20"/>
+        </w:rPr>
+        <w:t>href</w:t>
+      </w:r>
+      <w:r>
+        <w:rPr>
+          <w:rFonts w:ascii="Consolas" w:eastAsia="Times New Roman" w:hAnsi="Consolas" w:cs="Courier New"/>
+          <w:color w:val="A5C261"/>
+          <w:sz w:val="20"/>
+          <w:szCs w:val="20"/>
+        </w:rPr>
+        <w:t>="plugins/OwlCarousel2-2.2.1/owl.theme.default.css"</w:t>
+      </w:r>
+      <w:r>
+        <w:rPr>
+          <w:rFonts w:ascii="Consolas" w:eastAsia="Times New Roman" w:hAnsi="Consolas" w:cs="Courier New"/>
+          <w:color w:val="E8BF6A"/>
+          <w:sz w:val="20"/>
+          <w:szCs w:val="20"/>
+        </w:rPr>
+        <w:t>&gt;</w:t>
+      </w:r>
+      <w:r>
+        <w:rPr>
+          <w:rFonts w:ascii="Consolas" w:eastAsia="Times New Roman" w:hAnsi="Consolas" w:cs="Courier New"/>
+          <w:color w:val="E8BF6A"/>
+          <w:sz w:val="20"/>
+          <w:szCs w:val="20"/>
+        </w:rPr>
+        <w:br/>
+        <w:t xml:space="preserve">&lt;link </w:t>
+      </w:r>
+      <w:r>
+        <w:rPr>
+          <w:rFonts w:ascii="Consolas" w:eastAsia="Times New Roman" w:hAnsi="Consolas" w:cs="Courier New"/>
+          <w:color w:val="BABABA"/>
+          <w:sz w:val="20"/>
+          <w:szCs w:val="20"/>
+        </w:rPr>
+        <w:t>rel</w:t>
+      </w:r>
+      <w:r>
+        <w:rPr>
+          <w:rFonts w:ascii="Consolas" w:eastAsia="Times New Roman" w:hAnsi="Consolas" w:cs="Courier New"/>
+          <w:color w:val="A5C261"/>
+          <w:sz w:val="20"/>
+          <w:szCs w:val="20"/>
+        </w:rPr>
+        <w:t xml:space="preserve">="stylesheet" </w:t>
+      </w:r>
+      <w:r>
+        <w:rPr>
+          <w:rFonts w:ascii="Consolas" w:eastAsia="Times New Roman" w:hAnsi="Consolas" w:cs="Courier New"/>
+          <w:color w:val="BABABA"/>
+          <w:sz w:val="20"/>
+          <w:szCs w:val="20"/>
+        </w:rPr>
+        <w:t>type</w:t>
+      </w:r>
+      <w:r>
+        <w:rPr>
+          <w:rFonts w:ascii="Consolas" w:eastAsia="Times New Roman" w:hAnsi="Consolas" w:cs="Courier New"/>
+          <w:color w:val="A5C261"/>
+          <w:sz w:val="20"/>
+          <w:szCs w:val="20"/>
+        </w:rPr>
+        <w:t xml:space="preserve">="text/css" </w:t>
+      </w:r>
+      <w:r>
+        <w:rPr>
+          <w:rFonts w:ascii="Consolas" w:eastAsia="Times New Roman" w:hAnsi="Consolas" w:cs="Courier New"/>
+          <w:color w:val="BABABA"/>
+          <w:sz w:val="20"/>
+          <w:szCs w:val="20"/>
+        </w:rPr>
+        <w:t>href</w:t>
+      </w:r>
+      <w:r>
+        <w:rPr>
+          <w:rFonts w:ascii="Consolas" w:eastAsia="Times New Roman" w:hAnsi="Consolas" w:cs="Courier New"/>
+          <w:color w:val="A5C261"/>
+          <w:sz w:val="20"/>
+          <w:szCs w:val="20"/>
+        </w:rPr>
+        <w:t>="plugins/OwlCarousel2-2.2.1/animate.css"</w:t>
+      </w:r>
+      <w:r>
+        <w:rPr>
+          <w:rFonts w:ascii="Consolas" w:eastAsia="Times New Roman" w:hAnsi="Consolas" w:cs="Courier New"/>
+          <w:color w:val="E8BF6A"/>
+          <w:sz w:val="20"/>
+          <w:szCs w:val="20"/>
+        </w:rPr>
+        <w:t>&gt;</w:t>
+      </w:r>
+      <w:r>
+        <w:rPr>
+          <w:rFonts w:ascii="Consolas" w:eastAsia="Times New Roman" w:hAnsi="Consolas" w:cs="Courier New"/>
+          <w:color w:val="E8BF6A"/>
+          <w:sz w:val="20"/>
+          <w:szCs w:val="20"/>
+        </w:rPr>
+        <w:br/>
+        <w:t xml:space="preserve">&lt;link </w:t>
+      </w:r>
+      <w:r>
+        <w:rPr>
+          <w:rFonts w:ascii="Consolas" w:eastAsia="Times New Roman" w:hAnsi="Consolas" w:cs="Courier New"/>
+          <w:color w:val="BABABA"/>
+          <w:sz w:val="20"/>
+          <w:szCs w:val="20"/>
+        </w:rPr>
+        <w:t>rel</w:t>
+      </w:r>
+      <w:r>
+        <w:rPr>
+          <w:rFonts w:ascii="Consolas" w:eastAsia="Times New Roman" w:hAnsi="Consolas" w:cs="Courier New"/>
+          <w:color w:val="A5C261"/>
+          <w:sz w:val="20"/>
+          <w:szCs w:val="20"/>
+        </w:rPr>
+        <w:t xml:space="preserve">="stylesheet" </w:t>
+      </w:r>
+      <w:r>
+        <w:rPr>
+          <w:rFonts w:ascii="Consolas" w:eastAsia="Times New Roman" w:hAnsi="Consolas" w:cs="Courier New"/>
+          <w:color w:val="BABABA"/>
+          <w:sz w:val="20"/>
+          <w:szCs w:val="20"/>
+        </w:rPr>
+        <w:t>type</w:t>
+      </w:r>
+      <w:r>
+        <w:rPr>
+          <w:rFonts w:ascii="Consolas" w:eastAsia="Times New Roman" w:hAnsi="Consolas" w:cs="Courier New"/>
+          <w:color w:val="A5C261"/>
+          <w:sz w:val="20"/>
+          <w:szCs w:val="20"/>
+        </w:rPr>
+        <w:t xml:space="preserve">="text/css" </w:t>
+      </w:r>
+      <w:r>
+        <w:rPr>
+          <w:rFonts w:ascii="Consolas" w:eastAsia="Times New Roman" w:hAnsi="Consolas" w:cs="Courier New"/>
+          <w:color w:val="BABABA"/>
+          <w:sz w:val="20"/>
+          <w:szCs w:val="20"/>
+        </w:rPr>
+        <w:t>href</w:t>
+      </w:r>
+      <w:r>
+        <w:rPr>
+          <w:rFonts w:ascii="Consolas" w:eastAsia="Times New Roman" w:hAnsi="Consolas" w:cs="Courier New"/>
+          <w:color w:val="A5C261"/>
+          <w:sz w:val="20"/>
+          <w:szCs w:val="20"/>
+        </w:rPr>
+        <w:t>="plugins/slick-1.8.0/slick.css"</w:t>
+      </w:r>
+      <w:r>
+        <w:rPr>
+          <w:rFonts w:ascii="Consolas" w:eastAsia="Times New Roman" w:hAnsi="Consolas" w:cs="Courier New"/>
+          <w:color w:val="E8BF6A"/>
+          <w:sz w:val="20"/>
+          <w:szCs w:val="20"/>
+        </w:rPr>
+        <w:t>&gt;</w:t>
+      </w:r>
+      <w:r>
+        <w:rPr>
+          <w:rFonts w:ascii="Consolas" w:eastAsia="Times New Roman" w:hAnsi="Consolas" w:cs="Courier New"/>
+          <w:color w:val="E8BF6A"/>
+          <w:sz w:val="20"/>
+          <w:szCs w:val="20"/>
+        </w:rPr>
+        <w:br/>
+        <w:t xml:space="preserve">&lt;link </w:t>
+      </w:r>
+      <w:r>
+        <w:rPr>
+          <w:rFonts w:ascii="Consolas" w:eastAsia="Times New Roman" w:hAnsi="Consolas" w:cs="Courier New"/>
+          <w:color w:val="BABABA"/>
+          <w:sz w:val="20"/>
+          <w:szCs w:val="20"/>
+        </w:rPr>
+        <w:t>rel</w:t>
+      </w:r>
+      <w:r>
+        <w:rPr>
+          <w:rFonts w:ascii="Consolas" w:eastAsia="Times New Roman" w:hAnsi="Consolas" w:cs="Courier New"/>
+          <w:color w:val="A5C261"/>
+          <w:sz w:val="20"/>
+          <w:szCs w:val="20"/>
+        </w:rPr>
+        <w:t xml:space="preserve">="stylesheet" </w:t>
+      </w:r>
+      <w:r>
+        <w:rPr>
+          <w:rFonts w:ascii="Consolas" w:eastAsia="Times New Roman" w:hAnsi="Consolas" w:cs="Courier New"/>
+          <w:color w:val="BABABA"/>
+          <w:sz w:val="20"/>
+          <w:szCs w:val="20"/>
+        </w:rPr>
+        <w:t>type</w:t>
+      </w:r>
+      <w:r>
+        <w:rPr>
+          <w:rFonts w:ascii="Consolas" w:eastAsia="Times New Roman" w:hAnsi="Consolas" w:cs="Courier New"/>
+          <w:color w:val="A5C261"/>
+          <w:sz w:val="20"/>
+          <w:szCs w:val="20"/>
+        </w:rPr>
+        <w:t xml:space="preserve">="text/css" </w:t>
+      </w:r>
+      <w:r>
+        <w:rPr>
+          <w:rFonts w:ascii="Consolas" w:eastAsia="Times New Roman" w:hAnsi="Consolas" w:cs="Courier New"/>
+          <w:color w:val="BABABA"/>
+          <w:sz w:val="20"/>
+          <w:szCs w:val="20"/>
+        </w:rPr>
+        <w:t>href</w:t>
+      </w:r>
+      <w:r>
+        <w:rPr>
+          <w:rFonts w:ascii="Consolas" w:eastAsia="Times New Roman" w:hAnsi="Consolas" w:cs="Courier New"/>
+          <w:color w:val="A5C261"/>
+          <w:sz w:val="20"/>
+          <w:szCs w:val="20"/>
+        </w:rPr>
+        <w:t>="styles/main_styles.css"</w:t>
+      </w:r>
+      <w:r>
+        <w:rPr>
+          <w:rFonts w:ascii="Consolas" w:eastAsia="Times New Roman" w:hAnsi="Consolas" w:cs="Courier New"/>
+          <w:color w:val="E8BF6A"/>
+          <w:sz w:val="20"/>
+          <w:szCs w:val="20"/>
+        </w:rPr>
+        <w:t>&gt;</w:t>
+      </w:r>
+      <w:r>
+        <w:rPr>
+          <w:rFonts w:ascii="Consolas" w:eastAsia="Times New Roman" w:hAnsi="Consolas" w:cs="Courier New"/>
+          <w:color w:val="E8BF6A"/>
+          <w:sz w:val="20"/>
+          <w:szCs w:val="20"/>
+        </w:rPr>
+        <w:br/>
+        <w:t xml:space="preserve">&lt;link </w:t>
+      </w:r>
+      <w:r>
+        <w:rPr>
+          <w:rFonts w:ascii="Consolas" w:eastAsia="Times New Roman" w:hAnsi="Consolas" w:cs="Courier New"/>
+          <w:color w:val="BABABA"/>
+          <w:sz w:val="20"/>
+          <w:szCs w:val="20"/>
+        </w:rPr>
+        <w:t>rel</w:t>
+      </w:r>
+      <w:r>
+        <w:rPr>
+          <w:rFonts w:ascii="Consolas" w:eastAsia="Times New Roman" w:hAnsi="Consolas" w:cs="Courier New"/>
+          <w:color w:val="A5C261"/>
+          <w:sz w:val="20"/>
+          <w:szCs w:val="20"/>
+        </w:rPr>
+        <w:t xml:space="preserve">="stylesheet" </w:t>
+      </w:r>
+      <w:r>
+        <w:rPr>
+          <w:rFonts w:ascii="Consolas" w:eastAsia="Times New Roman" w:hAnsi="Consolas" w:cs="Courier New"/>
+          <w:color w:val="BABABA"/>
+          <w:sz w:val="20"/>
+          <w:szCs w:val="20"/>
+        </w:rPr>
+        <w:t>type</w:t>
+      </w:r>
+      <w:r>
+        <w:rPr>
+          <w:rFonts w:ascii="Consolas" w:eastAsia="Times New Roman" w:hAnsi="Consolas" w:cs="Courier New"/>
+          <w:color w:val="A5C261"/>
+          <w:sz w:val="20"/>
+          <w:szCs w:val="20"/>
+        </w:rPr>
+        <w:t xml:space="preserve">="text/css" </w:t>
+      </w:r>
+      <w:r>
+        <w:rPr>
+          <w:rFonts w:ascii="Consolas" w:eastAsia="Times New Roman" w:hAnsi="Consolas" w:cs="Courier New"/>
+          <w:color w:val="BABABA"/>
+          <w:sz w:val="20"/>
+          <w:szCs w:val="20"/>
+        </w:rPr>
+        <w:t>href</w:t>
+      </w:r>
+      <w:r>
+        <w:rPr>
+          <w:rFonts w:ascii="Consolas" w:eastAsia="Times New Roman" w:hAnsi="Consolas" w:cs="Courier New"/>
+          <w:color w:val="A5C261"/>
+          <w:sz w:val="20"/>
+          <w:szCs w:val="20"/>
+        </w:rPr>
+        <w:t>="styles/responsive.css"</w:t>
+      </w:r>
+      <w:r>
+        <w:rPr>
+          <w:rFonts w:ascii="Consolas" w:eastAsia="Times New Roman" w:hAnsi="Consolas" w:cs="Courier New"/>
+          <w:color w:val="E8BF6A"/>
+          <w:sz w:val="20"/>
+          <w:szCs w:val="20"/>
+        </w:rPr>
+        <w:t>&gt;</w:t>
+      </w:r>
+      <w:r>
+        <w:rPr>
+          <w:rFonts w:ascii="Consolas" w:eastAsia="Times New Roman" w:hAnsi="Consolas" w:cs="Courier New"/>
+          <w:color w:val="E8BF6A"/>
+          <w:sz w:val="20"/>
+          <w:szCs w:val="20"/>
+        </w:rPr>
+        <w:br/>
+      </w:r>
+      <w:r>
+        <w:rPr>
+          <w:rFonts w:ascii="Consolas" w:eastAsia="Times New Roman" w:hAnsi="Consolas" w:cs="Courier New"/>
+          <w:color w:val="E8BF6A"/>
+          <w:sz w:val="20"/>
+          <w:szCs w:val="20"/>
+        </w:rPr>
+        <w:br/>
+        <w:t>&lt;/head&gt;</w:t>
+      </w:r>
+    </w:p>
+    <w:p>
+      <w:pPr>
+        <w:spacing w:line="240" w:lineRule="auto"/>
+        <w:rPr>
+          <w:rFonts w:ascii="Times New Roman" w:hAnsi="Times New Roman" w:cs="Times New Roman"/>
+          <w:color w:val="000000" w:themeColor="text1"/>
+          <w:sz w:val="24"/>
+          <w:szCs w:val="24"/>
+        </w:rPr>
+      </w:pPr>
+    </w:p>
+    <w:p>
+      <w:pPr>
+        <w:spacing w:line="240" w:lineRule="auto"/>
+        <w:rPr>
+          <w:rFonts w:ascii="Times New Roman" w:hAnsi="Times New Roman" w:cs="Times New Roman"/>
+          <w:color w:val="000000" w:themeColor="text1"/>
+          <w:sz w:val="24"/>
+          <w:szCs w:val="24"/>
+        </w:rPr>
+      </w:pPr>
+    </w:p>
+    <w:p>
+      <w:pPr>
+        <w:spacing w:line="240" w:lineRule="auto"/>
+        <w:rPr>
+          <w:rFonts w:ascii="Times New Roman" w:hAnsi="Times New Roman" w:cs="Times New Roman"/>
+          <w:color w:val="000000" w:themeColor="text1"/>
+          <w:sz w:val="24"/>
+          <w:szCs w:val="24"/>
+        </w:rPr>
+      </w:pPr>
+      <w:r>
+        <w:rPr>
+          <w:rFonts w:ascii="Times New Roman" w:hAnsi="Times New Roman" w:cs="Times New Roman"/>
+          <w:color w:val="000000" w:themeColor="text1"/>
+          <w:sz w:val="24"/>
+          <w:szCs w:val="24"/>
+        </w:rPr>
+        <w:t>Block này là css</w:t>
+      </w:r>
+    </w:p>
+    <w:p>
+      <w:pPr>
+        <w:spacing w:line="240" w:lineRule="auto"/>
+        <w:rPr>
+          <w:rFonts w:ascii="Times New Roman" w:hAnsi="Times New Roman" w:cs="Times New Roman"/>
+          <w:color w:val="000000" w:themeColor="text1"/>
           <w:sz w:val="24"/>
           <w:szCs w:val="24"/>
         </w:rPr>
       </w:pPr>
       <w:bookmarkStart w:id="0" w:name="_GoBack"/>
       <w:bookmarkEnd w:id="0"/>
+    </w:p>
+    <w:p>
+      <w:pPr>
+        <w:shd w:val="clear" w:color="auto" w:fill="2B2B2B"/>
+        <w:tabs>
+          <w:tab w:val="left" w:pos="916"/>
+          <w:tab w:val="left" w:pos="1832"/>
+          <w:tab w:val="left" w:pos="2748"/>
+          <w:tab w:val="left" w:pos="3664"/>
+          <w:tab w:val="left" w:pos="4580"/>
+          <w:tab w:val="left" w:pos="5496"/>
+          <w:tab w:val="left" w:pos="6412"/>
+          <w:tab w:val="left" w:pos="7328"/>
+          <w:tab w:val="left" w:pos="8244"/>
+          <w:tab w:val="left" w:pos="9160"/>
+          <w:tab w:val="left" w:pos="10076"/>
+          <w:tab w:val="left" w:pos="10992"/>
+          <w:tab w:val="left" w:pos="11908"/>
+          <w:tab w:val="left" w:pos="12824"/>
+          <w:tab w:val="left" w:pos="13740"/>
+          <w:tab w:val="left" w:pos="14656"/>
+        </w:tabs>
+        <w:spacing w:after="0" w:line="240" w:lineRule="auto"/>
+        <w:rPr>
+          <w:rFonts w:ascii="Consolas" w:eastAsia="Times New Roman" w:hAnsi="Consolas" w:cs="Courier New"/>
+          <w:color w:val="A9B7C6"/>
+          <w:sz w:val="20"/>
+          <w:szCs w:val="20"/>
+        </w:rPr>
+      </w:pPr>
+      <w:r>
+        <w:rPr>
+          <w:rFonts w:ascii="Consolas" w:eastAsia="Times New Roman" w:hAnsi="Consolas" w:cs="Courier New"/>
+          <w:color w:val="A9B7C6"/>
+          <w:sz w:val="20"/>
+          <w:szCs w:val="20"/>
+        </w:rPr>
+        <w:t xml:space="preserve">{% block cssblock %} </w:t>
+      </w:r>
+      <w:r>
+        <w:rPr>
+          <w:rFonts w:ascii="Consolas" w:eastAsia="Times New Roman" w:hAnsi="Consolas" w:cs="Courier New"/>
+          <w:color w:val="A9B7C6"/>
+          <w:sz w:val="20"/>
+          <w:szCs w:val="20"/>
+        </w:rPr>
+        <w:br/>
+        <w:t>{% endblock%}</w:t>
+      </w:r>
+    </w:p>
+    <w:p>
+      <w:pPr>
+        <w:spacing w:line="240" w:lineRule="auto"/>
+        <w:rPr>
+          <w:rFonts w:ascii="Times New Roman" w:hAnsi="Times New Roman" w:cs="Times New Roman"/>
+          <w:color w:val="000000" w:themeColor="text1"/>
+          <w:sz w:val="24"/>
+          <w:szCs w:val="24"/>
+        </w:rPr>
+      </w:pPr>
     </w:p>
     <w:sectPr>
       <w:pgSz w:w="12240" w:h="15840"/>

</xml_diff>

<commit_message>
Update source shopOnLine and create, call api on django
</commit_message>
<xml_diff>
--- a/TomTatDjango.docx
+++ b/TomTatDjango.docx
@@ -19273,8 +19273,6 @@
           <w:szCs w:val="24"/>
         </w:rPr>
       </w:pPr>
-      <w:bookmarkStart w:id="0" w:name="_GoBack"/>
-      <w:bookmarkEnd w:id="0"/>
     </w:p>
     <w:p>
       <w:pPr>
@@ -19335,6 +19333,4239 @@
           <w:szCs w:val="24"/>
         </w:rPr>
       </w:pPr>
+    </w:p>
+    <w:p>
+      <w:pPr>
+        <w:spacing w:line="240" w:lineRule="auto"/>
+        <w:rPr>
+          <w:rFonts w:ascii="Times New Roman" w:hAnsi="Times New Roman" w:cs="Times New Roman"/>
+          <w:b/>
+          <w:color w:val="FF0000"/>
+          <w:sz w:val="28"/>
+          <w:szCs w:val="28"/>
+        </w:rPr>
+      </w:pPr>
+      <w:r>
+        <w:rPr>
+          <w:rFonts w:ascii="Times New Roman" w:hAnsi="Times New Roman" w:cs="Times New Roman"/>
+          <w:b/>
+          <w:color w:val="FF0000"/>
+          <w:sz w:val="28"/>
+          <w:szCs w:val="28"/>
+        </w:rPr>
+        <w:t xml:space="preserve">……………. Bài học </w:t>
+      </w:r>
+      <w:r>
+        <w:rPr>
+          <w:rFonts w:ascii="Times New Roman" w:hAnsi="Times New Roman" w:cs="Times New Roman"/>
+          <w:b/>
+          <w:color w:val="FF0000"/>
+          <w:sz w:val="28"/>
+          <w:szCs w:val="28"/>
+        </w:rPr>
+        <w:t xml:space="preserve">Thêm một trường mới vào database </w:t>
+      </w:r>
+      <w:r>
+        <w:rPr>
+          <w:rFonts w:ascii="Times New Roman" w:hAnsi="Times New Roman" w:cs="Times New Roman"/>
+          <w:b/>
+          <w:color w:val="FF0000"/>
+          <w:sz w:val="28"/>
+          <w:szCs w:val="28"/>
+        </w:rPr>
+        <w:t xml:space="preserve">trong Django </w:t>
+      </w:r>
+      <w:r>
+        <w:rPr>
+          <w:rFonts w:ascii="Times New Roman" w:hAnsi="Times New Roman" w:cs="Times New Roman"/>
+          <w:b/>
+          <w:color w:val="FF0000"/>
+          <w:sz w:val="28"/>
+          <w:szCs w:val="28"/>
+        </w:rPr>
+        <w:t>-------------------------</w:t>
+      </w:r>
+    </w:p>
+    <w:p>
+      <w:pPr>
+        <w:spacing w:line="240" w:lineRule="auto"/>
+        <w:rPr>
+          <w:rFonts w:ascii="Times New Roman" w:hAnsi="Times New Roman" w:cs="Times New Roman"/>
+          <w:color w:val="000000" w:themeColor="text1"/>
+          <w:sz w:val="28"/>
+          <w:szCs w:val="28"/>
+        </w:rPr>
+      </w:pPr>
+    </w:p>
+    <w:p>
+      <w:pPr>
+        <w:spacing w:line="240" w:lineRule="auto"/>
+        <w:rPr>
+          <w:rFonts w:ascii="Times New Roman" w:hAnsi="Times New Roman" w:cs="Times New Roman"/>
+          <w:color w:val="000000" w:themeColor="text1"/>
+          <w:sz w:val="28"/>
+          <w:szCs w:val="28"/>
+        </w:rPr>
+      </w:pPr>
+      <w:r>
+        <w:rPr>
+          <w:rFonts w:ascii="Times New Roman" w:hAnsi="Times New Roman" w:cs="Times New Roman"/>
+          <w:color w:val="000000" w:themeColor="text1"/>
+          <w:sz w:val="28"/>
+          <w:szCs w:val="28"/>
+        </w:rPr>
+        <w:t>Ví dụ thêm trường</w:t>
+      </w:r>
+    </w:p>
+    <w:p>
+      <w:pPr>
+        <w:shd w:val="clear" w:color="auto" w:fill="2B2B2B"/>
+        <w:tabs>
+          <w:tab w:val="left" w:pos="916"/>
+          <w:tab w:val="left" w:pos="1832"/>
+          <w:tab w:val="left" w:pos="2748"/>
+          <w:tab w:val="left" w:pos="3664"/>
+          <w:tab w:val="left" w:pos="4580"/>
+          <w:tab w:val="left" w:pos="5496"/>
+          <w:tab w:val="left" w:pos="6412"/>
+          <w:tab w:val="left" w:pos="7328"/>
+          <w:tab w:val="left" w:pos="8244"/>
+          <w:tab w:val="left" w:pos="9160"/>
+          <w:tab w:val="left" w:pos="10076"/>
+          <w:tab w:val="left" w:pos="10992"/>
+          <w:tab w:val="left" w:pos="11908"/>
+          <w:tab w:val="left" w:pos="12824"/>
+          <w:tab w:val="left" w:pos="13740"/>
+          <w:tab w:val="left" w:pos="14656"/>
+        </w:tabs>
+        <w:spacing w:after="0" w:line="240" w:lineRule="auto"/>
+        <w:rPr>
+          <w:rFonts w:ascii="Consolas" w:eastAsia="Times New Roman" w:hAnsi="Consolas" w:cs="Courier New"/>
+          <w:color w:val="A9B7C6"/>
+          <w:sz w:val="20"/>
+          <w:szCs w:val="20"/>
+        </w:rPr>
+      </w:pPr>
+      <w:r>
+        <w:rPr>
+          <w:rFonts w:ascii="Consolas" w:eastAsia="Times New Roman" w:hAnsi="Consolas" w:cs="Courier New"/>
+          <w:color w:val="CC7832"/>
+          <w:sz w:val="20"/>
+          <w:szCs w:val="20"/>
+        </w:rPr>
+        <w:t xml:space="preserve">class </w:t>
+      </w:r>
+      <w:r>
+        <w:rPr>
+          <w:rFonts w:ascii="Consolas" w:eastAsia="Times New Roman" w:hAnsi="Consolas" w:cs="Courier New"/>
+          <w:color w:val="A9B7C6"/>
+          <w:sz w:val="20"/>
+          <w:szCs w:val="20"/>
+        </w:rPr>
+        <w:t>Product(models.Model):</w:t>
+      </w:r>
+      <w:r>
+        <w:rPr>
+          <w:rFonts w:ascii="Consolas" w:eastAsia="Times New Roman" w:hAnsi="Consolas" w:cs="Courier New"/>
+          <w:color w:val="A9B7C6"/>
+          <w:sz w:val="20"/>
+          <w:szCs w:val="20"/>
+        </w:rPr>
+        <w:br/>
+        <w:t xml:space="preserve"> title = models.CharField(</w:t>
+      </w:r>
+      <w:r>
+        <w:rPr>
+          <w:rFonts w:ascii="Consolas" w:eastAsia="Times New Roman" w:hAnsi="Consolas" w:cs="Courier New"/>
+          <w:color w:val="AA4926"/>
+          <w:sz w:val="20"/>
+          <w:szCs w:val="20"/>
+        </w:rPr>
+        <w:t>max_length</w:t>
+      </w:r>
+      <w:r>
+        <w:rPr>
+          <w:rFonts w:ascii="Consolas" w:eastAsia="Times New Roman" w:hAnsi="Consolas" w:cs="Courier New"/>
+          <w:color w:val="A9B7C6"/>
+          <w:sz w:val="20"/>
+          <w:szCs w:val="20"/>
+        </w:rPr>
+        <w:t>=</w:t>
+      </w:r>
+      <w:r>
+        <w:rPr>
+          <w:rFonts w:ascii="Consolas" w:eastAsia="Times New Roman" w:hAnsi="Consolas" w:cs="Courier New"/>
+          <w:color w:val="6897BB"/>
+          <w:sz w:val="20"/>
+          <w:szCs w:val="20"/>
+        </w:rPr>
+        <w:t>255</w:t>
+      </w:r>
+      <w:r>
+        <w:rPr>
+          <w:rFonts w:ascii="Consolas" w:eastAsia="Times New Roman" w:hAnsi="Consolas" w:cs="Courier New"/>
+          <w:color w:val="CC7832"/>
+          <w:sz w:val="20"/>
+          <w:szCs w:val="20"/>
+        </w:rPr>
+        <w:t xml:space="preserve">, </w:t>
+      </w:r>
+      <w:r>
+        <w:rPr>
+          <w:rFonts w:ascii="Consolas" w:eastAsia="Times New Roman" w:hAnsi="Consolas" w:cs="Courier New"/>
+          <w:color w:val="AA4926"/>
+          <w:sz w:val="20"/>
+          <w:szCs w:val="20"/>
+        </w:rPr>
+        <w:t>default</w:t>
+      </w:r>
+      <w:r>
+        <w:rPr>
+          <w:rFonts w:ascii="Consolas" w:eastAsia="Times New Roman" w:hAnsi="Consolas" w:cs="Courier New"/>
+          <w:color w:val="A9B7C6"/>
+          <w:sz w:val="20"/>
+          <w:szCs w:val="20"/>
+        </w:rPr>
+        <w:t>=</w:t>
+      </w:r>
+      <w:r>
+        <w:rPr>
+          <w:rFonts w:ascii="Consolas" w:eastAsia="Times New Roman" w:hAnsi="Consolas" w:cs="Courier New"/>
+          <w:color w:val="A5C261"/>
+          <w:sz w:val="20"/>
+          <w:szCs w:val="20"/>
+        </w:rPr>
+        <w:t>''</w:t>
+      </w:r>
+      <w:r>
+        <w:rPr>
+          <w:rFonts w:ascii="Consolas" w:eastAsia="Times New Roman" w:hAnsi="Consolas" w:cs="Courier New"/>
+          <w:color w:val="A9B7C6"/>
+          <w:sz w:val="20"/>
+          <w:szCs w:val="20"/>
+        </w:rPr>
+        <w:t>)</w:t>
+      </w:r>
+      <w:r>
+        <w:rPr>
+          <w:rFonts w:ascii="Consolas" w:eastAsia="Times New Roman" w:hAnsi="Consolas" w:cs="Courier New"/>
+          <w:color w:val="A9B7C6"/>
+          <w:sz w:val="20"/>
+          <w:szCs w:val="20"/>
+        </w:rPr>
+        <w:br/>
+      </w:r>
+      <w:r>
+        <w:rPr>
+          <w:rFonts w:ascii="Consolas" w:eastAsia="Times New Roman" w:hAnsi="Consolas" w:cs="Courier New"/>
+          <w:color w:val="A9B7C6"/>
+          <w:sz w:val="20"/>
+          <w:szCs w:val="20"/>
+        </w:rPr>
+        <w:lastRenderedPageBreak/>
+        <w:t xml:space="preserve"> description = models.TextField(</w:t>
+      </w:r>
+      <w:r>
+        <w:rPr>
+          <w:rFonts w:ascii="Consolas" w:eastAsia="Times New Roman" w:hAnsi="Consolas" w:cs="Courier New"/>
+          <w:color w:val="AA4926"/>
+          <w:sz w:val="20"/>
+          <w:szCs w:val="20"/>
+        </w:rPr>
+        <w:t>default</w:t>
+      </w:r>
+      <w:r>
+        <w:rPr>
+          <w:rFonts w:ascii="Consolas" w:eastAsia="Times New Roman" w:hAnsi="Consolas" w:cs="Courier New"/>
+          <w:color w:val="A9B7C6"/>
+          <w:sz w:val="20"/>
+          <w:szCs w:val="20"/>
+        </w:rPr>
+        <w:t>=</w:t>
+      </w:r>
+      <w:r>
+        <w:rPr>
+          <w:rFonts w:ascii="Consolas" w:eastAsia="Times New Roman" w:hAnsi="Consolas" w:cs="Courier New"/>
+          <w:color w:val="A5C261"/>
+          <w:sz w:val="20"/>
+          <w:szCs w:val="20"/>
+        </w:rPr>
+        <w:t>''</w:t>
+      </w:r>
+      <w:r>
+        <w:rPr>
+          <w:rFonts w:ascii="Consolas" w:eastAsia="Times New Roman" w:hAnsi="Consolas" w:cs="Courier New"/>
+          <w:color w:val="A9B7C6"/>
+          <w:sz w:val="20"/>
+          <w:szCs w:val="20"/>
+        </w:rPr>
+        <w:t>)</w:t>
+      </w:r>
+      <w:r>
+        <w:rPr>
+          <w:rFonts w:ascii="Consolas" w:eastAsia="Times New Roman" w:hAnsi="Consolas" w:cs="Courier New"/>
+          <w:color w:val="A9B7C6"/>
+          <w:sz w:val="20"/>
+          <w:szCs w:val="20"/>
+        </w:rPr>
+        <w:br/>
+        <w:t xml:space="preserve"> </w:t>
+      </w:r>
+      <w:r>
+        <w:rPr>
+          <w:rFonts w:ascii="Consolas" w:eastAsia="Times New Roman" w:hAnsi="Consolas" w:cs="Courier New"/>
+          <w:color w:val="808080"/>
+          <w:sz w:val="20"/>
+          <w:szCs w:val="20"/>
+        </w:rPr>
+        <w:t># do category lien ket voi bang Category nen no la khoa ngoai nen khai bao de lien ket</w:t>
+      </w:r>
+      <w:r>
+        <w:rPr>
+          <w:rFonts w:ascii="Consolas" w:eastAsia="Times New Roman" w:hAnsi="Consolas" w:cs="Courier New"/>
+          <w:color w:val="808080"/>
+          <w:sz w:val="20"/>
+          <w:szCs w:val="20"/>
+        </w:rPr>
+        <w:br/>
+        <w:t xml:space="preserve"> </w:t>
+      </w:r>
+      <w:r>
+        <w:rPr>
+          <w:rFonts w:ascii="Consolas" w:eastAsia="Times New Roman" w:hAnsi="Consolas" w:cs="Courier New"/>
+          <w:color w:val="A9B7C6"/>
+          <w:sz w:val="20"/>
+          <w:szCs w:val="20"/>
+        </w:rPr>
+        <w:t>category = models.ForeignKey(Category</w:t>
+      </w:r>
+      <w:r>
+        <w:rPr>
+          <w:rFonts w:ascii="Consolas" w:eastAsia="Times New Roman" w:hAnsi="Consolas" w:cs="Courier New"/>
+          <w:color w:val="CC7832"/>
+          <w:sz w:val="20"/>
+          <w:szCs w:val="20"/>
+        </w:rPr>
+        <w:t xml:space="preserve">, </w:t>
+      </w:r>
+      <w:r>
+        <w:rPr>
+          <w:rFonts w:ascii="Consolas" w:eastAsia="Times New Roman" w:hAnsi="Consolas" w:cs="Courier New"/>
+          <w:color w:val="AA4926"/>
+          <w:sz w:val="20"/>
+          <w:szCs w:val="20"/>
+        </w:rPr>
+        <w:t>on_delete</w:t>
+      </w:r>
+      <w:r>
+        <w:rPr>
+          <w:rFonts w:ascii="Consolas" w:eastAsia="Times New Roman" w:hAnsi="Consolas" w:cs="Courier New"/>
+          <w:color w:val="A9B7C6"/>
+          <w:sz w:val="20"/>
+          <w:szCs w:val="20"/>
+        </w:rPr>
+        <w:t>=models.CASCADE)</w:t>
+      </w:r>
+      <w:r>
+        <w:rPr>
+          <w:rFonts w:ascii="Consolas" w:eastAsia="Times New Roman" w:hAnsi="Consolas" w:cs="Courier New"/>
+          <w:color w:val="A9B7C6"/>
+          <w:sz w:val="20"/>
+          <w:szCs w:val="20"/>
+        </w:rPr>
+        <w:br/>
+        <w:t xml:space="preserve"> </w:t>
+      </w:r>
+      <w:r>
+        <w:rPr>
+          <w:rFonts w:ascii="Consolas" w:eastAsia="Times New Roman" w:hAnsi="Consolas" w:cs="Courier New"/>
+          <w:color w:val="A9B7C6"/>
+          <w:sz w:val="20"/>
+          <w:szCs w:val="20"/>
+          <w:highlight w:val="yellow"/>
+        </w:rPr>
+        <w:t>product_img = models.CharField(</w:t>
+      </w:r>
+      <w:r>
+        <w:rPr>
+          <w:rFonts w:ascii="Consolas" w:eastAsia="Times New Roman" w:hAnsi="Consolas" w:cs="Courier New"/>
+          <w:color w:val="AA4926"/>
+          <w:sz w:val="20"/>
+          <w:szCs w:val="20"/>
+          <w:highlight w:val="yellow"/>
+        </w:rPr>
+        <w:t>max_length</w:t>
+      </w:r>
+      <w:r>
+        <w:rPr>
+          <w:rFonts w:ascii="Consolas" w:eastAsia="Times New Roman" w:hAnsi="Consolas" w:cs="Courier New"/>
+          <w:color w:val="A9B7C6"/>
+          <w:sz w:val="20"/>
+          <w:szCs w:val="20"/>
+          <w:highlight w:val="yellow"/>
+        </w:rPr>
+        <w:t>=</w:t>
+      </w:r>
+      <w:r>
+        <w:rPr>
+          <w:rFonts w:ascii="Consolas" w:eastAsia="Times New Roman" w:hAnsi="Consolas" w:cs="Courier New"/>
+          <w:color w:val="6897BB"/>
+          <w:sz w:val="20"/>
+          <w:szCs w:val="20"/>
+          <w:highlight w:val="yellow"/>
+        </w:rPr>
+        <w:t>255</w:t>
+      </w:r>
+      <w:r>
+        <w:rPr>
+          <w:rFonts w:ascii="Consolas" w:eastAsia="Times New Roman" w:hAnsi="Consolas" w:cs="Courier New"/>
+          <w:color w:val="CC7832"/>
+          <w:sz w:val="20"/>
+          <w:szCs w:val="20"/>
+          <w:highlight w:val="yellow"/>
+        </w:rPr>
+        <w:t xml:space="preserve">, </w:t>
+      </w:r>
+      <w:r>
+        <w:rPr>
+          <w:rFonts w:ascii="Consolas" w:eastAsia="Times New Roman" w:hAnsi="Consolas" w:cs="Courier New"/>
+          <w:color w:val="AA4926"/>
+          <w:sz w:val="20"/>
+          <w:szCs w:val="20"/>
+          <w:highlight w:val="yellow"/>
+        </w:rPr>
+        <w:t>default</w:t>
+      </w:r>
+      <w:r>
+        <w:rPr>
+          <w:rFonts w:ascii="Consolas" w:eastAsia="Times New Roman" w:hAnsi="Consolas" w:cs="Courier New"/>
+          <w:color w:val="A9B7C6"/>
+          <w:sz w:val="20"/>
+          <w:szCs w:val="20"/>
+          <w:highlight w:val="yellow"/>
+        </w:rPr>
+        <w:t>=</w:t>
+      </w:r>
+      <w:r>
+        <w:rPr>
+          <w:rFonts w:ascii="Consolas" w:eastAsia="Times New Roman" w:hAnsi="Consolas" w:cs="Courier New"/>
+          <w:color w:val="A5C261"/>
+          <w:sz w:val="20"/>
+          <w:szCs w:val="20"/>
+          <w:highlight w:val="yellow"/>
+        </w:rPr>
+        <w:t>''</w:t>
+      </w:r>
+      <w:r>
+        <w:rPr>
+          <w:rFonts w:ascii="Consolas" w:eastAsia="Times New Roman" w:hAnsi="Consolas" w:cs="Courier New"/>
+          <w:color w:val="A9B7C6"/>
+          <w:sz w:val="20"/>
+          <w:szCs w:val="20"/>
+          <w:highlight w:val="yellow"/>
+        </w:rPr>
+        <w:t>)</w:t>
+      </w:r>
+      <w:r>
+        <w:rPr>
+          <w:rFonts w:ascii="Consolas" w:eastAsia="Times New Roman" w:hAnsi="Consolas" w:cs="Courier New"/>
+          <w:color w:val="A9B7C6"/>
+          <w:sz w:val="20"/>
+          <w:szCs w:val="20"/>
+        </w:rPr>
+        <w:br/>
+        <w:t xml:space="preserve"> price = models.IntegerField(</w:t>
+      </w:r>
+      <w:r>
+        <w:rPr>
+          <w:rFonts w:ascii="Consolas" w:eastAsia="Times New Roman" w:hAnsi="Consolas" w:cs="Courier New"/>
+          <w:color w:val="AA4926"/>
+          <w:sz w:val="20"/>
+          <w:szCs w:val="20"/>
+        </w:rPr>
+        <w:t>default</w:t>
+      </w:r>
+      <w:r>
+        <w:rPr>
+          <w:rFonts w:ascii="Consolas" w:eastAsia="Times New Roman" w:hAnsi="Consolas" w:cs="Courier New"/>
+          <w:color w:val="A9B7C6"/>
+          <w:sz w:val="20"/>
+          <w:szCs w:val="20"/>
+        </w:rPr>
+        <w:t>=</w:t>
+      </w:r>
+      <w:r>
+        <w:rPr>
+          <w:rFonts w:ascii="Consolas" w:eastAsia="Times New Roman" w:hAnsi="Consolas" w:cs="Courier New"/>
+          <w:color w:val="6897BB"/>
+          <w:sz w:val="20"/>
+          <w:szCs w:val="20"/>
+        </w:rPr>
+        <w:t>0</w:t>
+      </w:r>
+      <w:r>
+        <w:rPr>
+          <w:rFonts w:ascii="Consolas" w:eastAsia="Times New Roman" w:hAnsi="Consolas" w:cs="Courier New"/>
+          <w:color w:val="A9B7C6"/>
+          <w:sz w:val="20"/>
+          <w:szCs w:val="20"/>
+        </w:rPr>
+        <w:t>)</w:t>
+      </w:r>
+      <w:r>
+        <w:rPr>
+          <w:rFonts w:ascii="Consolas" w:eastAsia="Times New Roman" w:hAnsi="Consolas" w:cs="Courier New"/>
+          <w:color w:val="A9B7C6"/>
+          <w:sz w:val="20"/>
+          <w:szCs w:val="20"/>
+        </w:rPr>
+        <w:br/>
+        <w:t xml:space="preserve"> active = models.BooleanField(</w:t>
+      </w:r>
+      <w:r>
+        <w:rPr>
+          <w:rFonts w:ascii="Consolas" w:eastAsia="Times New Roman" w:hAnsi="Consolas" w:cs="Courier New"/>
+          <w:color w:val="AA4926"/>
+          <w:sz w:val="20"/>
+          <w:szCs w:val="20"/>
+        </w:rPr>
+        <w:t>default</w:t>
+      </w:r>
+      <w:r>
+        <w:rPr>
+          <w:rFonts w:ascii="Consolas" w:eastAsia="Times New Roman" w:hAnsi="Consolas" w:cs="Courier New"/>
+          <w:color w:val="A9B7C6"/>
+          <w:sz w:val="20"/>
+          <w:szCs w:val="20"/>
+        </w:rPr>
+        <w:t>=</w:t>
+      </w:r>
+      <w:r>
+        <w:rPr>
+          <w:rFonts w:ascii="Consolas" w:eastAsia="Times New Roman" w:hAnsi="Consolas" w:cs="Courier New"/>
+          <w:color w:val="8888C6"/>
+          <w:sz w:val="20"/>
+          <w:szCs w:val="20"/>
+        </w:rPr>
+        <w:t>True</w:t>
+      </w:r>
+      <w:r>
+        <w:rPr>
+          <w:rFonts w:ascii="Consolas" w:eastAsia="Times New Roman" w:hAnsi="Consolas" w:cs="Courier New"/>
+          <w:color w:val="A9B7C6"/>
+          <w:sz w:val="20"/>
+          <w:szCs w:val="20"/>
+        </w:rPr>
+        <w:t>)</w:t>
+      </w:r>
+    </w:p>
+    <w:p>
+      <w:pPr>
+        <w:spacing w:line="240" w:lineRule="auto"/>
+        <w:rPr>
+          <w:rFonts w:ascii="Times New Roman" w:hAnsi="Times New Roman" w:cs="Times New Roman"/>
+          <w:b/>
+          <w:color w:val="FF0000"/>
+          <w:sz w:val="28"/>
+          <w:szCs w:val="28"/>
+        </w:rPr>
+      </w:pPr>
+    </w:p>
+    <w:p>
+      <w:pPr>
+        <w:spacing w:line="240" w:lineRule="auto"/>
+        <w:rPr>
+          <w:rFonts w:ascii="Times New Roman" w:hAnsi="Times New Roman" w:cs="Times New Roman"/>
+          <w:color w:val="000000" w:themeColor="text1"/>
+          <w:sz w:val="24"/>
+          <w:szCs w:val="24"/>
+        </w:rPr>
+      </w:pPr>
+      <w:r>
+        <w:rPr>
+          <w:rFonts w:ascii="Times New Roman" w:hAnsi="Times New Roman" w:cs="Times New Roman"/>
+          <w:color w:val="000000" w:themeColor="text1"/>
+          <w:sz w:val="24"/>
+          <w:szCs w:val="24"/>
+        </w:rPr>
+        <w:t>trong migrations nó lưu lại lịch sử tạo models</w:t>
+      </w:r>
+    </w:p>
+    <w:p>
+      <w:pPr>
+        <w:spacing w:line="240" w:lineRule="auto"/>
+        <w:rPr>
+          <w:rFonts w:ascii="Times New Roman" w:hAnsi="Times New Roman" w:cs="Times New Roman"/>
+          <w:b/>
+          <w:color w:val="FF0000"/>
+          <w:sz w:val="24"/>
+          <w:szCs w:val="24"/>
+        </w:rPr>
+      </w:pPr>
+      <w:r>
+        <w:rPr>
+          <w:rFonts w:ascii="Times New Roman" w:hAnsi="Times New Roman" w:cs="Times New Roman"/>
+          <w:color w:val="000000" w:themeColor="text1"/>
+          <w:sz w:val="24"/>
+          <w:szCs w:val="24"/>
+        </w:rPr>
+        <w:t xml:space="preserve">chạy câu lênh: </w:t>
+      </w:r>
+      <w:r>
+        <w:rPr>
+          <w:rFonts w:ascii="Times New Roman" w:hAnsi="Times New Roman" w:cs="Times New Roman"/>
+          <w:b/>
+          <w:color w:val="FF0000"/>
+          <w:sz w:val="24"/>
+          <w:szCs w:val="24"/>
+        </w:rPr>
+        <w:t>python manage.py make</w:t>
+      </w:r>
+      <w:r>
+        <w:rPr>
+          <w:rFonts w:ascii="Times New Roman" w:hAnsi="Times New Roman" w:cs="Times New Roman"/>
+          <w:b/>
+          <w:color w:val="FF0000"/>
+          <w:sz w:val="24"/>
+          <w:szCs w:val="24"/>
+        </w:rPr>
+        <w:t>migrations</w:t>
+      </w:r>
+    </w:p>
+    <w:p>
+      <w:pPr>
+        <w:spacing w:line="240" w:lineRule="auto"/>
+        <w:rPr>
+          <w:rFonts w:ascii="Times New Roman" w:hAnsi="Times New Roman" w:cs="Times New Roman"/>
+          <w:b/>
+          <w:color w:val="FF0000"/>
+          <w:sz w:val="24"/>
+          <w:szCs w:val="24"/>
+        </w:rPr>
+      </w:pPr>
+      <w:r>
+        <w:rPr>
+          <w:rFonts w:ascii="Times New Roman" w:hAnsi="Times New Roman" w:cs="Times New Roman"/>
+          <w:b/>
+          <w:color w:val="000000" w:themeColor="text1"/>
+          <w:sz w:val="24"/>
+          <w:szCs w:val="24"/>
+        </w:rPr>
+        <w:t xml:space="preserve">và </w:t>
+      </w:r>
+      <w:r>
+        <w:rPr>
+          <w:rFonts w:ascii="Times New Roman" w:hAnsi="Times New Roman" w:cs="Times New Roman"/>
+          <w:b/>
+          <w:color w:val="FF0000"/>
+          <w:sz w:val="24"/>
+          <w:szCs w:val="24"/>
+        </w:rPr>
+        <w:t>python manage.py migrate</w:t>
+      </w:r>
+    </w:p>
+    <w:p>
+      <w:pPr>
+        <w:spacing w:line="240" w:lineRule="auto"/>
+        <w:rPr>
+          <w:rFonts w:ascii="Times New Roman" w:hAnsi="Times New Roman" w:cs="Times New Roman"/>
+          <w:color w:val="FF0000"/>
+          <w:sz w:val="24"/>
+          <w:szCs w:val="24"/>
+        </w:rPr>
+      </w:pPr>
+      <w:r>
+        <w:rPr>
+          <w:rFonts w:ascii="Times New Roman" w:hAnsi="Times New Roman" w:cs="Times New Roman"/>
+          <w:color w:val="000000" w:themeColor="text1"/>
+          <w:sz w:val="24"/>
+          <w:szCs w:val="24"/>
+        </w:rPr>
+        <w:t>tạo tài khoản admin:</w:t>
+      </w:r>
+      <w:r>
+        <w:rPr>
+          <w:rFonts w:ascii="Times New Roman" w:hAnsi="Times New Roman" w:cs="Times New Roman"/>
+          <w:color w:val="000000" w:themeColor="text1"/>
+          <w:sz w:val="24"/>
+          <w:szCs w:val="24"/>
+        </w:rPr>
+        <w:t xml:space="preserve"> </w:t>
+      </w:r>
+      <w:r>
+        <w:rPr>
+          <w:rFonts w:ascii="Times New Roman" w:hAnsi="Times New Roman" w:cs="Times New Roman"/>
+          <w:color w:val="FF0000"/>
+          <w:sz w:val="24"/>
+          <w:szCs w:val="24"/>
+        </w:rPr>
+        <w:t>python manage.py createsuperuser</w:t>
+      </w:r>
+    </w:p>
+    <w:p>
+      <w:pPr>
+        <w:spacing w:line="240" w:lineRule="auto"/>
+        <w:rPr>
+          <w:rFonts w:ascii="Times New Roman" w:hAnsi="Times New Roman" w:cs="Times New Roman"/>
+          <w:color w:val="FF0000"/>
+          <w:sz w:val="24"/>
+          <w:szCs w:val="24"/>
+        </w:rPr>
+      </w:pPr>
+    </w:p>
+    <w:p>
+      <w:pPr>
+        <w:spacing w:line="240" w:lineRule="auto"/>
+        <w:rPr>
+          <w:rFonts w:ascii="Times New Roman" w:hAnsi="Times New Roman" w:cs="Times New Roman"/>
+          <w:b/>
+          <w:color w:val="FF0000"/>
+          <w:sz w:val="28"/>
+          <w:szCs w:val="28"/>
+        </w:rPr>
+      </w:pPr>
+      <w:r>
+        <w:rPr>
+          <w:rFonts w:ascii="Times New Roman" w:hAnsi="Times New Roman" w:cs="Times New Roman"/>
+          <w:b/>
+          <w:color w:val="FF0000"/>
+          <w:sz w:val="28"/>
+          <w:szCs w:val="28"/>
+        </w:rPr>
+        <w:t xml:space="preserve">……………. Bài học </w:t>
+      </w:r>
+      <w:r>
+        <w:rPr>
+          <w:rFonts w:ascii="Times New Roman" w:hAnsi="Times New Roman" w:cs="Times New Roman"/>
+          <w:b/>
+          <w:color w:val="FF0000"/>
+          <w:sz w:val="28"/>
+          <w:szCs w:val="28"/>
+        </w:rPr>
+        <w:t xml:space="preserve">một số lỗi sẽ gặp với migration khi làm việc với model trong Django </w:t>
+      </w:r>
+      <w:r>
+        <w:rPr>
+          <w:rFonts w:ascii="Times New Roman" w:hAnsi="Times New Roman" w:cs="Times New Roman"/>
+          <w:b/>
+          <w:color w:val="FF0000"/>
+          <w:sz w:val="28"/>
+          <w:szCs w:val="28"/>
+        </w:rPr>
+        <w:t>-------------------------</w:t>
+      </w:r>
+    </w:p>
+    <w:p>
+      <w:pPr>
+        <w:pStyle w:val="ListParagraph"/>
+        <w:numPr>
+          <w:ilvl w:val="1"/>
+          <w:numId w:val="9"/>
+        </w:numPr>
+        <w:spacing w:line="240" w:lineRule="auto"/>
+        <w:rPr>
+          <w:rFonts w:ascii="Times New Roman" w:hAnsi="Times New Roman" w:cs="Times New Roman"/>
+          <w:color w:val="000000" w:themeColor="text1"/>
+          <w:sz w:val="24"/>
+          <w:szCs w:val="24"/>
+        </w:rPr>
+      </w:pPr>
+      <w:r>
+        <w:rPr>
+          <w:rFonts w:ascii="Times New Roman" w:hAnsi="Times New Roman" w:cs="Times New Roman"/>
+          <w:color w:val="000000" w:themeColor="text1"/>
+          <w:sz w:val="24"/>
+          <w:szCs w:val="24"/>
+        </w:rPr>
+        <w:t>Khi tồn tại database rồi mà khi thêm vào một trường nào đó thì nên xóa db.sqlite3 để tạo lại (vì trong database đã tồn tại rồi)</w:t>
+      </w:r>
+    </w:p>
+    <w:p>
+      <w:pPr>
+        <w:pStyle w:val="ListParagraph"/>
+        <w:spacing w:line="240" w:lineRule="auto"/>
+        <w:ind w:left="1440"/>
+        <w:rPr>
+          <w:rFonts w:ascii="Times New Roman" w:hAnsi="Times New Roman" w:cs="Times New Roman"/>
+          <w:color w:val="000000" w:themeColor="text1"/>
+          <w:sz w:val="24"/>
+          <w:szCs w:val="24"/>
+        </w:rPr>
+      </w:pPr>
+    </w:p>
+    <w:p>
+      <w:pPr>
+        <w:pStyle w:val="ListParagraph"/>
+        <w:spacing w:line="240" w:lineRule="auto"/>
+        <w:ind w:left="1440"/>
+        <w:rPr>
+          <w:rFonts w:ascii="Times New Roman" w:hAnsi="Times New Roman" w:cs="Times New Roman"/>
+          <w:color w:val="000000" w:themeColor="text1"/>
+          <w:sz w:val="24"/>
+          <w:szCs w:val="24"/>
+        </w:rPr>
+      </w:pPr>
+    </w:p>
+    <w:p>
+      <w:pPr>
+        <w:pStyle w:val="ListParagraph"/>
+        <w:spacing w:line="240" w:lineRule="auto"/>
+        <w:ind w:left="1440"/>
+        <w:rPr>
+          <w:rFonts w:ascii="Times New Roman" w:hAnsi="Times New Roman" w:cs="Times New Roman"/>
+          <w:color w:val="000000" w:themeColor="text1"/>
+          <w:sz w:val="24"/>
+          <w:szCs w:val="24"/>
+        </w:rPr>
+      </w:pPr>
+    </w:p>
+    <w:p>
+      <w:pPr>
+        <w:spacing w:line="240" w:lineRule="auto"/>
+        <w:rPr>
+          <w:rFonts w:ascii="Times New Roman" w:hAnsi="Times New Roman" w:cs="Times New Roman"/>
+          <w:b/>
+          <w:color w:val="FF0000"/>
+          <w:sz w:val="28"/>
+          <w:szCs w:val="28"/>
+        </w:rPr>
+      </w:pPr>
+      <w:r>
+        <w:rPr>
+          <w:rFonts w:ascii="Times New Roman" w:hAnsi="Times New Roman" w:cs="Times New Roman"/>
+          <w:b/>
+          <w:color w:val="FF0000"/>
+          <w:sz w:val="28"/>
+          <w:szCs w:val="28"/>
+        </w:rPr>
+        <w:t xml:space="preserve">……………. Bài học </w:t>
+      </w:r>
+      <w:r>
+        <w:rPr>
+          <w:rFonts w:ascii="Times New Roman" w:hAnsi="Times New Roman" w:cs="Times New Roman"/>
+          <w:b/>
+          <w:color w:val="FF0000"/>
+          <w:sz w:val="28"/>
+          <w:szCs w:val="28"/>
+        </w:rPr>
+        <w:t>Cài đặt Django Rest Framework</w:t>
+      </w:r>
+      <w:r>
+        <w:rPr>
+          <w:rFonts w:ascii="Times New Roman" w:hAnsi="Times New Roman" w:cs="Times New Roman"/>
+          <w:b/>
+          <w:color w:val="FF0000"/>
+          <w:sz w:val="28"/>
+          <w:szCs w:val="28"/>
+        </w:rPr>
+        <w:t xml:space="preserve"> </w:t>
+      </w:r>
+      <w:r>
+        <w:rPr>
+          <w:rFonts w:ascii="Times New Roman" w:hAnsi="Times New Roman" w:cs="Times New Roman"/>
+          <w:b/>
+          <w:color w:val="FF0000"/>
+          <w:sz w:val="28"/>
+          <w:szCs w:val="28"/>
+        </w:rPr>
+        <w:t xml:space="preserve">trong Django </w:t>
+      </w:r>
+      <w:r>
+        <w:rPr>
+          <w:rFonts w:ascii="Times New Roman" w:hAnsi="Times New Roman" w:cs="Times New Roman"/>
+          <w:b/>
+          <w:color w:val="FF0000"/>
+          <w:sz w:val="28"/>
+          <w:szCs w:val="28"/>
+        </w:rPr>
+        <w:t>-------------------------</w:t>
+      </w:r>
+    </w:p>
+    <w:p>
+      <w:pPr>
+        <w:pStyle w:val="ListParagraph"/>
+        <w:spacing w:line="240" w:lineRule="auto"/>
+        <w:ind w:left="1440"/>
+        <w:rPr>
+          <w:rFonts w:ascii="Times New Roman" w:hAnsi="Times New Roman" w:cs="Times New Roman"/>
+          <w:color w:val="000000" w:themeColor="text1"/>
+          <w:sz w:val="24"/>
+          <w:szCs w:val="24"/>
+        </w:rPr>
+      </w:pPr>
+    </w:p>
+    <w:p>
+      <w:pPr>
+        <w:pStyle w:val="ListParagraph"/>
+        <w:spacing w:line="240" w:lineRule="auto"/>
+        <w:ind w:left="1440"/>
+        <w:rPr>
+          <w:rFonts w:ascii="Times New Roman" w:hAnsi="Times New Roman" w:cs="Times New Roman"/>
+          <w:color w:val="000000" w:themeColor="text1"/>
+          <w:sz w:val="24"/>
+          <w:szCs w:val="24"/>
+        </w:rPr>
+      </w:pPr>
+      <w:r>
+        <w:rPr>
+          <w:rFonts w:ascii="Times New Roman" w:hAnsi="Times New Roman" w:cs="Times New Roman"/>
+          <w:color w:val="000000" w:themeColor="text1"/>
+          <w:sz w:val="24"/>
+          <w:szCs w:val="24"/>
+        </w:rPr>
+        <w:t>Link:</w:t>
+      </w:r>
+    </w:p>
+    <w:p>
+      <w:pPr>
+        <w:pStyle w:val="ListParagraph"/>
+        <w:spacing w:line="240" w:lineRule="auto"/>
+        <w:ind w:left="1440"/>
+      </w:pPr>
+      <w:hyperlink r:id="rId17" w:history="1">
+        <w:r>
+          <w:rPr>
+            <w:rStyle w:val="Hyperlink"/>
+          </w:rPr>
+          <w:t>https://www.django-rest-framework.org/</w:t>
+        </w:r>
+      </w:hyperlink>
+    </w:p>
+    <w:p>
+      <w:pPr>
+        <w:pStyle w:val="ListParagraph"/>
+        <w:spacing w:line="240" w:lineRule="auto"/>
+        <w:ind w:left="1440"/>
+        <w:rPr>
+          <w:rFonts w:ascii="Times New Roman" w:hAnsi="Times New Roman" w:cs="Times New Roman"/>
+          <w:color w:val="000000" w:themeColor="text1"/>
+          <w:sz w:val="24"/>
+          <w:szCs w:val="24"/>
+        </w:rPr>
+      </w:pPr>
+    </w:p>
+    <w:p>
+      <w:pPr>
+        <w:pBdr>
+          <w:top w:val="single" w:sz="6" w:space="14" w:color="E3E3E3"/>
+          <w:left w:val="single" w:sz="6" w:space="14" w:color="E3E3E3"/>
+          <w:bottom w:val="single" w:sz="6" w:space="14" w:color="E3E3E3"/>
+          <w:right w:val="single" w:sz="6" w:space="14" w:color="E3E3E3"/>
+        </w:pBdr>
+        <w:shd w:val="clear" w:color="auto" w:fill="F5F5F5"/>
+        <w:tabs>
+          <w:tab w:val="left" w:pos="916"/>
+          <w:tab w:val="left" w:pos="1832"/>
+          <w:tab w:val="left" w:pos="2748"/>
+          <w:tab w:val="left" w:pos="3664"/>
+          <w:tab w:val="left" w:pos="4580"/>
+          <w:tab w:val="left" w:pos="5496"/>
+          <w:tab w:val="left" w:pos="6412"/>
+          <w:tab w:val="left" w:pos="7328"/>
+          <w:tab w:val="left" w:pos="8244"/>
+          <w:tab w:val="left" w:pos="9160"/>
+          <w:tab w:val="left" w:pos="10076"/>
+          <w:tab w:val="left" w:pos="10992"/>
+          <w:tab w:val="left" w:pos="11908"/>
+          <w:tab w:val="left" w:pos="12824"/>
+          <w:tab w:val="left" w:pos="13740"/>
+          <w:tab w:val="left" w:pos="14656"/>
+        </w:tabs>
+        <w:wordWrap w:val="0"/>
+        <w:spacing w:after="300" w:line="300" w:lineRule="atLeast"/>
+        <w:rPr>
+          <w:rFonts w:ascii="Consolas" w:eastAsia="Times New Roman" w:hAnsi="Consolas" w:cs="Courier New"/>
+          <w:color w:val="333333"/>
+          <w:sz w:val="18"/>
+          <w:szCs w:val="18"/>
+        </w:rPr>
+      </w:pPr>
+      <w:r>
+        <w:rPr>
+          <w:rFonts w:ascii="Consolas" w:eastAsia="Times New Roman" w:hAnsi="Consolas" w:cs="Courier New"/>
+          <w:color w:val="48484C"/>
+          <w:sz w:val="18"/>
+          <w:szCs w:val="18"/>
+          <w:bdr w:val="none" w:sz="0" w:space="0" w:color="auto" w:frame="1"/>
+        </w:rPr>
+        <w:t>pip install djangorestframework</w:t>
+      </w:r>
+    </w:p>
+    <w:p>
+      <w:pPr>
+        <w:pStyle w:val="ListParagraph"/>
+        <w:spacing w:line="240" w:lineRule="auto"/>
+        <w:ind w:left="1440"/>
+        <w:rPr>
+          <w:rFonts w:ascii="Times New Roman" w:hAnsi="Times New Roman" w:cs="Times New Roman"/>
+          <w:color w:val="000000" w:themeColor="text1"/>
+          <w:sz w:val="24"/>
+          <w:szCs w:val="24"/>
+        </w:rPr>
+      </w:pPr>
+      <w:r>
+        <w:rPr>
+          <w:rFonts w:ascii="Helvetica" w:hAnsi="Helvetica" w:cs="Helvetica"/>
+          <w:color w:val="333333"/>
+          <w:sz w:val="21"/>
+          <w:szCs w:val="21"/>
+          <w:shd w:val="clear" w:color="auto" w:fill="FFFFFF"/>
+        </w:rPr>
+        <w:t>Add </w:t>
+      </w:r>
+      <w:r>
+        <w:rPr>
+          <w:rStyle w:val="HTMLCode"/>
+          <w:rFonts w:ascii="Consolas" w:eastAsiaTheme="minorHAnsi" w:hAnsi="Consolas"/>
+          <w:color w:val="DD1144"/>
+          <w:sz w:val="18"/>
+          <w:szCs w:val="18"/>
+          <w:bdr w:val="single" w:sz="6" w:space="2" w:color="E1E1E8" w:frame="1"/>
+          <w:shd w:val="clear" w:color="auto" w:fill="F7F7F9"/>
+        </w:rPr>
+        <w:t>'rest_framework'</w:t>
+      </w:r>
+      <w:r>
+        <w:rPr>
+          <w:rFonts w:ascii="Helvetica" w:hAnsi="Helvetica" w:cs="Helvetica"/>
+          <w:color w:val="333333"/>
+          <w:sz w:val="21"/>
+          <w:szCs w:val="21"/>
+          <w:shd w:val="clear" w:color="auto" w:fill="FFFFFF"/>
+        </w:rPr>
+        <w:t> to your </w:t>
+      </w:r>
+      <w:r>
+        <w:rPr>
+          <w:rStyle w:val="HTMLCode"/>
+          <w:rFonts w:ascii="Consolas" w:eastAsiaTheme="minorHAnsi" w:hAnsi="Consolas"/>
+          <w:color w:val="DD1144"/>
+          <w:sz w:val="18"/>
+          <w:szCs w:val="18"/>
+          <w:bdr w:val="single" w:sz="6" w:space="2" w:color="E1E1E8" w:frame="1"/>
+          <w:shd w:val="clear" w:color="auto" w:fill="F7F7F9"/>
+        </w:rPr>
+        <w:t>INSTALLED_APPS</w:t>
+      </w:r>
+      <w:r>
+        <w:rPr>
+          <w:rFonts w:ascii="Helvetica" w:hAnsi="Helvetica" w:cs="Helvetica"/>
+          <w:color w:val="333333"/>
+          <w:sz w:val="21"/>
+          <w:szCs w:val="21"/>
+          <w:shd w:val="clear" w:color="auto" w:fill="FFFFFF"/>
+        </w:rPr>
+        <w:t> setting.</w:t>
+      </w:r>
+    </w:p>
+    <w:p>
+      <w:pPr>
+        <w:spacing w:line="240" w:lineRule="auto"/>
+        <w:rPr>
+          <w:rFonts w:ascii="Times New Roman" w:hAnsi="Times New Roman" w:cs="Times New Roman"/>
+          <w:color w:val="000000" w:themeColor="text1"/>
+          <w:sz w:val="24"/>
+          <w:szCs w:val="24"/>
+        </w:rPr>
+      </w:pPr>
+    </w:p>
+    <w:p>
+      <w:pPr>
+        <w:spacing w:line="240" w:lineRule="auto"/>
+        <w:rPr>
+          <w:rFonts w:ascii="Times New Roman" w:hAnsi="Times New Roman" w:cs="Times New Roman"/>
+          <w:b/>
+          <w:color w:val="FF0000"/>
+          <w:sz w:val="24"/>
+          <w:szCs w:val="24"/>
+        </w:rPr>
+      </w:pPr>
+    </w:p>
+    <w:p>
+      <w:pPr>
+        <w:spacing w:line="240" w:lineRule="auto"/>
+        <w:rPr>
+          <w:rFonts w:ascii="Times New Roman" w:hAnsi="Times New Roman" w:cs="Times New Roman"/>
+          <w:b/>
+          <w:color w:val="FF0000"/>
+          <w:sz w:val="28"/>
+          <w:szCs w:val="28"/>
+        </w:rPr>
+      </w:pPr>
+      <w:r>
+        <w:rPr>
+          <w:rFonts w:ascii="Times New Roman" w:hAnsi="Times New Roman" w:cs="Times New Roman"/>
+          <w:b/>
+          <w:color w:val="FF0000"/>
+          <w:sz w:val="28"/>
+          <w:szCs w:val="28"/>
+        </w:rPr>
+        <w:t xml:space="preserve">……………. Bài học </w:t>
+      </w:r>
+      <w:r>
+        <w:rPr>
+          <w:rFonts w:ascii="Times New Roman" w:hAnsi="Times New Roman" w:cs="Times New Roman"/>
+          <w:b/>
+          <w:color w:val="FF0000"/>
+          <w:sz w:val="28"/>
+          <w:szCs w:val="28"/>
+        </w:rPr>
+        <w:t xml:space="preserve">get json từ </w:t>
+      </w:r>
+      <w:proofErr w:type="gramStart"/>
+      <w:r>
+        <w:rPr>
+          <w:rFonts w:ascii="Times New Roman" w:hAnsi="Times New Roman" w:cs="Times New Roman"/>
+          <w:b/>
+          <w:color w:val="FF0000"/>
+          <w:sz w:val="28"/>
+          <w:szCs w:val="28"/>
+        </w:rPr>
+        <w:t>API  Django</w:t>
+      </w:r>
+      <w:proofErr w:type="gramEnd"/>
+      <w:r>
+        <w:rPr>
+          <w:rFonts w:ascii="Times New Roman" w:hAnsi="Times New Roman" w:cs="Times New Roman"/>
+          <w:b/>
+          <w:color w:val="FF0000"/>
+          <w:sz w:val="28"/>
+          <w:szCs w:val="28"/>
+        </w:rPr>
+        <w:t xml:space="preserve"> Rest Framework trong Django </w:t>
+      </w:r>
+      <w:r>
+        <w:rPr>
+          <w:rFonts w:ascii="Times New Roman" w:hAnsi="Times New Roman" w:cs="Times New Roman"/>
+          <w:b/>
+          <w:color w:val="FF0000"/>
+          <w:sz w:val="28"/>
+          <w:szCs w:val="28"/>
+        </w:rPr>
+        <w:t>-------------------------</w:t>
+      </w:r>
+    </w:p>
+    <w:p>
+      <w:pPr>
+        <w:pStyle w:val="ListParagraph"/>
+        <w:numPr>
+          <w:ilvl w:val="1"/>
+          <w:numId w:val="9"/>
+        </w:numPr>
+        <w:spacing w:line="240" w:lineRule="auto"/>
+        <w:rPr>
+          <w:rFonts w:ascii="Times New Roman" w:hAnsi="Times New Roman" w:cs="Times New Roman"/>
+          <w:color w:val="000000" w:themeColor="text1"/>
+          <w:sz w:val="28"/>
+          <w:szCs w:val="28"/>
+        </w:rPr>
+      </w:pPr>
+      <w:r>
+        <w:rPr>
+          <w:rFonts w:ascii="Times New Roman" w:hAnsi="Times New Roman" w:cs="Times New Roman"/>
+          <w:color w:val="000000" w:themeColor="text1"/>
+          <w:sz w:val="28"/>
+          <w:szCs w:val="28"/>
+        </w:rPr>
+        <w:lastRenderedPageBreak/>
+        <w:t>Tạo ra app</w:t>
+      </w:r>
+      <w:r>
+        <w:rPr>
+          <w:rFonts w:ascii="Times New Roman" w:hAnsi="Times New Roman" w:cs="Times New Roman"/>
+          <w:color w:val="000000" w:themeColor="text1"/>
+          <w:sz w:val="28"/>
+          <w:szCs w:val="28"/>
+        </w:rPr>
+        <w:t xml:space="preserve"> moi</w:t>
+      </w:r>
+    </w:p>
+    <w:p>
+      <w:pPr>
+        <w:spacing w:line="240" w:lineRule="auto"/>
+        <w:ind w:left="1080"/>
+        <w:rPr>
+          <w:rFonts w:ascii="Times New Roman" w:hAnsi="Times New Roman" w:cs="Times New Roman"/>
+          <w:b/>
+          <w:color w:val="FF0000"/>
+          <w:sz w:val="28"/>
+          <w:szCs w:val="28"/>
+        </w:rPr>
+      </w:pPr>
+      <w:r>
+        <w:rPr>
+          <w:rFonts w:ascii="Times New Roman" w:hAnsi="Times New Roman" w:cs="Times New Roman"/>
+          <w:b/>
+          <w:color w:val="FF0000"/>
+          <w:sz w:val="28"/>
+          <w:szCs w:val="28"/>
+        </w:rPr>
+        <w:t>Câu lệnh: python manage.py startapp course</w:t>
+      </w:r>
+    </w:p>
+    <w:p>
+      <w:pPr>
+        <w:pStyle w:val="ListParagraph"/>
+        <w:numPr>
+          <w:ilvl w:val="1"/>
+          <w:numId w:val="9"/>
+        </w:numPr>
+        <w:spacing w:line="240" w:lineRule="auto"/>
+        <w:rPr>
+          <w:rFonts w:ascii="Times New Roman" w:hAnsi="Times New Roman" w:cs="Times New Roman"/>
+          <w:color w:val="000000" w:themeColor="text1"/>
+          <w:sz w:val="28"/>
+          <w:szCs w:val="28"/>
+        </w:rPr>
+      </w:pPr>
+      <w:r>
+        <w:rPr>
+          <w:rFonts w:ascii="Times New Roman" w:hAnsi="Times New Roman" w:cs="Times New Roman"/>
+          <w:color w:val="000000" w:themeColor="text1"/>
+          <w:sz w:val="28"/>
+          <w:szCs w:val="28"/>
+        </w:rPr>
+        <w:t xml:space="preserve">Cài đặt tên app course này vào </w:t>
+      </w:r>
+      <w:r>
+        <w:rPr>
+          <w:rFonts w:ascii="Times New Roman" w:hAnsi="Times New Roman" w:cs="Times New Roman"/>
+          <w:b/>
+          <w:color w:val="000000" w:themeColor="text1"/>
+          <w:sz w:val="28"/>
+          <w:szCs w:val="28"/>
+        </w:rPr>
+        <w:t>file settings.py</w:t>
+      </w:r>
+      <w:r>
+        <w:rPr>
+          <w:rFonts w:ascii="Times New Roman" w:hAnsi="Times New Roman" w:cs="Times New Roman"/>
+          <w:color w:val="000000" w:themeColor="text1"/>
+          <w:sz w:val="28"/>
+          <w:szCs w:val="28"/>
+        </w:rPr>
+        <w:t xml:space="preserve"> </w:t>
+      </w:r>
+      <w:proofErr w:type="gramStart"/>
+      <w:r>
+        <w:rPr>
+          <w:rFonts w:ascii="Times New Roman" w:hAnsi="Times New Roman" w:cs="Times New Roman"/>
+          <w:color w:val="000000" w:themeColor="text1"/>
+          <w:sz w:val="28"/>
+          <w:szCs w:val="28"/>
+        </w:rPr>
+        <w:t>trong  demoapi</w:t>
+      </w:r>
+      <w:proofErr w:type="gramEnd"/>
+    </w:p>
+    <w:p>
+      <w:pPr>
+        <w:pStyle w:val="ListParagraph"/>
+        <w:numPr>
+          <w:ilvl w:val="1"/>
+          <w:numId w:val="9"/>
+        </w:numPr>
+        <w:spacing w:line="240" w:lineRule="auto"/>
+        <w:rPr>
+          <w:rFonts w:ascii="Times New Roman" w:hAnsi="Times New Roman" w:cs="Times New Roman"/>
+          <w:b/>
+          <w:color w:val="000000" w:themeColor="text1"/>
+          <w:sz w:val="28"/>
+          <w:szCs w:val="28"/>
+        </w:rPr>
+      </w:pPr>
+      <w:r>
+        <w:rPr>
+          <w:rFonts w:ascii="Times New Roman" w:hAnsi="Times New Roman" w:cs="Times New Roman"/>
+          <w:color w:val="000000" w:themeColor="text1"/>
+          <w:sz w:val="28"/>
+          <w:szCs w:val="28"/>
+        </w:rPr>
+        <w:t xml:space="preserve">Tạo database class trong model.py và chạy câu lệnh: </w:t>
+      </w:r>
+      <w:r>
+        <w:rPr>
+          <w:rFonts w:ascii="Times New Roman" w:hAnsi="Times New Roman" w:cs="Times New Roman"/>
+          <w:b/>
+          <w:color w:val="000000" w:themeColor="text1"/>
+          <w:sz w:val="28"/>
+          <w:szCs w:val="28"/>
+        </w:rPr>
+        <w:t>python manage.py makemigrations và python manage.py migrate</w:t>
+      </w:r>
+    </w:p>
+    <w:p>
+      <w:pPr>
+        <w:pStyle w:val="ListParagraph"/>
+        <w:spacing w:line="240" w:lineRule="auto"/>
+        <w:ind w:left="1440"/>
+        <w:rPr>
+          <w:rFonts w:ascii="Times New Roman" w:hAnsi="Times New Roman" w:cs="Times New Roman"/>
+          <w:b/>
+          <w:color w:val="000000" w:themeColor="text1"/>
+          <w:sz w:val="28"/>
+          <w:szCs w:val="28"/>
+        </w:rPr>
+      </w:pPr>
+    </w:p>
+    <w:p>
+      <w:pPr>
+        <w:pStyle w:val="ListParagraph"/>
+        <w:numPr>
+          <w:ilvl w:val="1"/>
+          <w:numId w:val="9"/>
+        </w:numPr>
+        <w:spacing w:line="240" w:lineRule="auto"/>
+        <w:rPr>
+          <w:rFonts w:ascii="Times New Roman" w:hAnsi="Times New Roman" w:cs="Times New Roman"/>
+          <w:b/>
+          <w:color w:val="000000" w:themeColor="text1"/>
+          <w:sz w:val="28"/>
+          <w:szCs w:val="28"/>
+        </w:rPr>
+      </w:pPr>
+      <w:r>
+        <w:rPr>
+          <w:rFonts w:ascii="Times New Roman" w:hAnsi="Times New Roman" w:cs="Times New Roman"/>
+          <w:color w:val="000000" w:themeColor="text1"/>
+          <w:sz w:val="28"/>
+          <w:szCs w:val="28"/>
+        </w:rPr>
+        <w:t>Tạo tài khoản admin câu lệnh</w:t>
+      </w:r>
+      <w:r>
+        <w:rPr>
+          <w:rFonts w:ascii="Times New Roman" w:hAnsi="Times New Roman" w:cs="Times New Roman"/>
+          <w:b/>
+          <w:color w:val="000000" w:themeColor="text1"/>
+          <w:sz w:val="28"/>
+          <w:szCs w:val="28"/>
+        </w:rPr>
+        <w:t xml:space="preserve">: python manage.py createsuperuser </w:t>
+      </w:r>
+    </w:p>
+    <w:p>
+      <w:pPr>
+        <w:pStyle w:val="ListParagraph"/>
+        <w:numPr>
+          <w:ilvl w:val="1"/>
+          <w:numId w:val="9"/>
+        </w:numPr>
+        <w:spacing w:line="240" w:lineRule="auto"/>
+        <w:rPr>
+          <w:rFonts w:ascii="Times New Roman" w:hAnsi="Times New Roman" w:cs="Times New Roman"/>
+          <w:color w:val="000000" w:themeColor="text1"/>
+          <w:sz w:val="28"/>
+          <w:szCs w:val="28"/>
+        </w:rPr>
+      </w:pPr>
+      <w:r>
+        <w:rPr>
+          <w:rFonts w:ascii="Times New Roman" w:hAnsi="Times New Roman" w:cs="Times New Roman"/>
+          <w:color w:val="000000" w:themeColor="text1"/>
+          <w:sz w:val="28"/>
+          <w:szCs w:val="28"/>
+        </w:rPr>
+        <w:t>Tạo ra file</w:t>
+      </w:r>
+      <w:r>
+        <w:rPr>
+          <w:rFonts w:ascii="Times New Roman" w:hAnsi="Times New Roman" w:cs="Times New Roman"/>
+          <w:color w:val="000000" w:themeColor="text1"/>
+          <w:sz w:val="28"/>
+          <w:szCs w:val="28"/>
+        </w:rPr>
+        <w:t>(</w:t>
+      </w:r>
+      <w:proofErr w:type="gramStart"/>
+      <w:r>
+        <w:rPr>
+          <w:rFonts w:ascii="Times New Roman" w:hAnsi="Times New Roman" w:cs="Times New Roman"/>
+          <w:color w:val="000000" w:themeColor="text1"/>
+          <w:sz w:val="28"/>
+          <w:szCs w:val="28"/>
+        </w:rPr>
+        <w:t>phần)</w:t>
+      </w:r>
+      <w:r>
+        <w:rPr>
+          <w:rFonts w:ascii="Times New Roman" w:hAnsi="Times New Roman" w:cs="Times New Roman"/>
+          <w:color w:val="000000" w:themeColor="text1"/>
+          <w:sz w:val="28"/>
+          <w:szCs w:val="28"/>
+        </w:rPr>
+        <w:t xml:space="preserve">  serializers.py</w:t>
+      </w:r>
+      <w:proofErr w:type="gramEnd"/>
+      <w:r>
+        <w:rPr>
+          <w:rFonts w:ascii="Times New Roman" w:hAnsi="Times New Roman" w:cs="Times New Roman"/>
+          <w:color w:val="000000" w:themeColor="text1"/>
+          <w:sz w:val="28"/>
+          <w:szCs w:val="28"/>
+        </w:rPr>
+        <w:t xml:space="preserve"> có nhiệm vụ chuyển đổi dữ liệu từ model thành dạng json trả về cho các hệ thống khác, client hoặc cho front end</w:t>
+      </w:r>
+      <w:r>
+        <w:rPr>
+          <w:rFonts w:ascii="Times New Roman" w:hAnsi="Times New Roman" w:cs="Times New Roman"/>
+          <w:color w:val="000000" w:themeColor="text1"/>
+          <w:sz w:val="28"/>
+          <w:szCs w:val="28"/>
+        </w:rPr>
+        <w:t xml:space="preserve"> sau đó import serializers vào trong file serializers.py</w:t>
+      </w:r>
+    </w:p>
+    <w:p>
+      <w:pPr>
+        <w:pStyle w:val="HTMLPreformatted"/>
+        <w:shd w:val="clear" w:color="auto" w:fill="2B2B2B"/>
+        <w:rPr>
+          <w:rFonts w:ascii="Consolas" w:hAnsi="Consolas"/>
+          <w:color w:val="A9B7C6"/>
+        </w:rPr>
+      </w:pPr>
+      <w:r>
+        <w:rPr>
+          <w:rFonts w:ascii="Times New Roman" w:hAnsi="Times New Roman" w:cs="Times New Roman"/>
+          <w:color w:val="000000" w:themeColor="text1"/>
+          <w:sz w:val="28"/>
+          <w:szCs w:val="28"/>
+        </w:rPr>
+        <w:t xml:space="preserve">  </w:t>
+      </w:r>
+      <w:r>
+        <w:rPr>
+          <w:rFonts w:ascii="Consolas" w:hAnsi="Consolas"/>
+          <w:color w:val="CC7832"/>
+        </w:rPr>
+        <w:t xml:space="preserve">from </w:t>
+      </w:r>
+      <w:r>
+        <w:rPr>
+          <w:rFonts w:ascii="Consolas" w:hAnsi="Consolas"/>
+          <w:color w:val="A9B7C6"/>
+        </w:rPr>
+        <w:t xml:space="preserve">rest_framework </w:t>
+      </w:r>
+      <w:r>
+        <w:rPr>
+          <w:rFonts w:ascii="Consolas" w:hAnsi="Consolas"/>
+          <w:color w:val="CC7832"/>
+        </w:rPr>
+        <w:t xml:space="preserve">import </w:t>
+      </w:r>
+      <w:r>
+        <w:rPr>
+          <w:rFonts w:ascii="Consolas" w:hAnsi="Consolas"/>
+          <w:color w:val="A9B7C6"/>
+        </w:rPr>
+        <w:t>serializers</w:t>
+      </w:r>
+    </w:p>
+    <w:p>
+      <w:pPr>
+        <w:pStyle w:val="ListParagraph"/>
+        <w:spacing w:line="240" w:lineRule="auto"/>
+        <w:ind w:left="1440"/>
+        <w:rPr>
+          <w:rFonts w:ascii="Times New Roman" w:hAnsi="Times New Roman" w:cs="Times New Roman"/>
+          <w:color w:val="000000" w:themeColor="text1"/>
+          <w:sz w:val="28"/>
+          <w:szCs w:val="28"/>
+        </w:rPr>
+      </w:pPr>
+    </w:p>
+    <w:p>
+      <w:pPr>
+        <w:pStyle w:val="ListParagraph"/>
+        <w:spacing w:line="240" w:lineRule="auto"/>
+        <w:ind w:left="1440"/>
+        <w:rPr>
+          <w:rFonts w:ascii="Times New Roman" w:hAnsi="Times New Roman" w:cs="Times New Roman"/>
+          <w:color w:val="000000" w:themeColor="text1"/>
+          <w:sz w:val="28"/>
+          <w:szCs w:val="28"/>
+        </w:rPr>
+      </w:pPr>
+      <w:r>
+        <w:rPr>
+          <w:rFonts w:ascii="Times New Roman" w:hAnsi="Times New Roman" w:cs="Times New Roman"/>
+          <w:color w:val="000000" w:themeColor="text1"/>
+          <w:sz w:val="28"/>
+          <w:szCs w:val="28"/>
+        </w:rPr>
+        <w:t xml:space="preserve">serializers (giúp lấy dữ liệu từ model chuyển thành dạng json và trả về cho client và cũng có thể nhận dữ liệu từ client dạng json chuyển đổi </w:t>
+      </w:r>
+      <w:r>
+        <w:rPr>
+          <w:rFonts w:ascii="Times New Roman" w:hAnsi="Times New Roman" w:cs="Times New Roman"/>
+          <w:color w:val="000000" w:themeColor="text1"/>
+          <w:sz w:val="28"/>
+          <w:szCs w:val="28"/>
+        </w:rPr>
+        <w:t xml:space="preserve">convert </w:t>
+      </w:r>
+      <w:r>
+        <w:rPr>
+          <w:rFonts w:ascii="Times New Roman" w:hAnsi="Times New Roman" w:cs="Times New Roman"/>
+          <w:color w:val="000000" w:themeColor="text1"/>
+          <w:sz w:val="28"/>
+          <w:szCs w:val="28"/>
+        </w:rPr>
+        <w:t>nó thành dạng object của model</w:t>
+      </w:r>
+    </w:p>
+    <w:p>
+      <w:pPr>
+        <w:pStyle w:val="ListParagraph"/>
+        <w:spacing w:line="240" w:lineRule="auto"/>
+        <w:ind w:left="1440"/>
+        <w:rPr>
+          <w:rFonts w:ascii="Times New Roman" w:hAnsi="Times New Roman" w:cs="Times New Roman"/>
+          <w:color w:val="000000" w:themeColor="text1"/>
+          <w:sz w:val="28"/>
+          <w:szCs w:val="28"/>
+        </w:rPr>
+      </w:pPr>
+    </w:p>
+    <w:p>
+      <w:pPr>
+        <w:pStyle w:val="ListParagraph"/>
+        <w:numPr>
+          <w:ilvl w:val="1"/>
+          <w:numId w:val="9"/>
+        </w:numPr>
+        <w:spacing w:line="240" w:lineRule="auto"/>
+        <w:rPr>
+          <w:rFonts w:ascii="Times New Roman" w:hAnsi="Times New Roman" w:cs="Times New Roman"/>
+          <w:b/>
+          <w:color w:val="FF0000"/>
+          <w:sz w:val="24"/>
+          <w:szCs w:val="24"/>
+        </w:rPr>
+      </w:pPr>
+      <w:r>
+        <w:rPr>
+          <w:rFonts w:ascii="Times New Roman" w:hAnsi="Times New Roman" w:cs="Times New Roman"/>
+          <w:color w:val="000000" w:themeColor="text1"/>
+          <w:sz w:val="28"/>
+          <w:szCs w:val="28"/>
+        </w:rPr>
+        <w:t xml:space="preserve">Sau đó </w:t>
+      </w:r>
+      <w:r>
+        <w:rPr>
+          <w:rFonts w:ascii="Times New Roman" w:hAnsi="Times New Roman" w:cs="Times New Roman"/>
+          <w:color w:val="000000" w:themeColor="text1"/>
+          <w:sz w:val="28"/>
+          <w:szCs w:val="28"/>
+        </w:rPr>
+        <w:t xml:space="preserve">viết nó vào view </w:t>
+      </w:r>
+    </w:p>
+    <w:p>
+      <w:pPr>
+        <w:pStyle w:val="ListParagraph"/>
+        <w:numPr>
+          <w:ilvl w:val="0"/>
+          <w:numId w:val="9"/>
+        </w:numPr>
+        <w:shd w:val="clear" w:color="auto" w:fill="2B2B2B"/>
+        <w:tabs>
+          <w:tab w:val="left" w:pos="916"/>
+          <w:tab w:val="left" w:pos="1832"/>
+          <w:tab w:val="left" w:pos="2748"/>
+          <w:tab w:val="left" w:pos="3664"/>
+          <w:tab w:val="left" w:pos="4580"/>
+          <w:tab w:val="left" w:pos="5496"/>
+          <w:tab w:val="left" w:pos="6412"/>
+          <w:tab w:val="left" w:pos="7328"/>
+          <w:tab w:val="left" w:pos="8244"/>
+          <w:tab w:val="left" w:pos="9160"/>
+          <w:tab w:val="left" w:pos="10076"/>
+          <w:tab w:val="left" w:pos="10992"/>
+          <w:tab w:val="left" w:pos="11908"/>
+          <w:tab w:val="left" w:pos="12824"/>
+          <w:tab w:val="left" w:pos="13740"/>
+          <w:tab w:val="left" w:pos="14656"/>
+        </w:tabs>
+        <w:spacing w:after="0" w:line="240" w:lineRule="auto"/>
+        <w:rPr>
+          <w:rFonts w:ascii="Consolas" w:eastAsia="Times New Roman" w:hAnsi="Consolas" w:cs="Courier New"/>
+          <w:color w:val="A9B7C6"/>
+          <w:sz w:val="20"/>
+          <w:szCs w:val="20"/>
+        </w:rPr>
+      </w:pPr>
+      <w:r>
+        <w:rPr>
+          <w:rFonts w:ascii="Consolas" w:eastAsia="Times New Roman" w:hAnsi="Consolas" w:cs="Courier New"/>
+          <w:color w:val="CC7832"/>
+          <w:sz w:val="20"/>
+          <w:szCs w:val="20"/>
+        </w:rPr>
+        <w:t xml:space="preserve">from </w:t>
+      </w:r>
+      <w:r>
+        <w:rPr>
+          <w:rFonts w:ascii="Consolas" w:eastAsia="Times New Roman" w:hAnsi="Consolas" w:cs="Courier New"/>
+          <w:color w:val="A9B7C6"/>
+          <w:sz w:val="20"/>
+          <w:szCs w:val="20"/>
+        </w:rPr>
+        <w:t>rest_</w:t>
+      </w:r>
+      <w:proofErr w:type="gramStart"/>
+      <w:r>
+        <w:rPr>
+          <w:rFonts w:ascii="Consolas" w:eastAsia="Times New Roman" w:hAnsi="Consolas" w:cs="Courier New"/>
+          <w:color w:val="A9B7C6"/>
+          <w:sz w:val="20"/>
+          <w:szCs w:val="20"/>
+        </w:rPr>
+        <w:t>framework.views</w:t>
+      </w:r>
+      <w:proofErr w:type="gramEnd"/>
+      <w:r>
+        <w:rPr>
+          <w:rFonts w:ascii="Consolas" w:eastAsia="Times New Roman" w:hAnsi="Consolas" w:cs="Courier New"/>
+          <w:color w:val="A9B7C6"/>
+          <w:sz w:val="20"/>
+          <w:szCs w:val="20"/>
+        </w:rPr>
+        <w:t xml:space="preserve"> </w:t>
+      </w:r>
+      <w:r>
+        <w:rPr>
+          <w:rFonts w:ascii="Consolas" w:eastAsia="Times New Roman" w:hAnsi="Consolas" w:cs="Courier New"/>
+          <w:color w:val="CC7832"/>
+          <w:sz w:val="20"/>
+          <w:szCs w:val="20"/>
+        </w:rPr>
+        <w:t xml:space="preserve">import </w:t>
+      </w:r>
+      <w:r>
+        <w:rPr>
+          <w:rFonts w:ascii="Consolas" w:eastAsia="Times New Roman" w:hAnsi="Consolas" w:cs="Courier New"/>
+          <w:color w:val="A9B7C6"/>
+          <w:sz w:val="20"/>
+          <w:szCs w:val="20"/>
+        </w:rPr>
+        <w:t>APIView</w:t>
+      </w:r>
+    </w:p>
+    <w:p>
+      <w:pPr>
+        <w:pStyle w:val="ListParagraph"/>
+        <w:numPr>
+          <w:ilvl w:val="0"/>
+          <w:numId w:val="9"/>
+        </w:numPr>
+        <w:shd w:val="clear" w:color="auto" w:fill="2B2B2B"/>
+        <w:tabs>
+          <w:tab w:val="left" w:pos="916"/>
+          <w:tab w:val="left" w:pos="1832"/>
+          <w:tab w:val="left" w:pos="2748"/>
+          <w:tab w:val="left" w:pos="3664"/>
+          <w:tab w:val="left" w:pos="4580"/>
+          <w:tab w:val="left" w:pos="5496"/>
+          <w:tab w:val="left" w:pos="6412"/>
+          <w:tab w:val="left" w:pos="7328"/>
+          <w:tab w:val="left" w:pos="8244"/>
+          <w:tab w:val="left" w:pos="9160"/>
+          <w:tab w:val="left" w:pos="10076"/>
+          <w:tab w:val="left" w:pos="10992"/>
+          <w:tab w:val="left" w:pos="11908"/>
+          <w:tab w:val="left" w:pos="12824"/>
+          <w:tab w:val="left" w:pos="13740"/>
+          <w:tab w:val="left" w:pos="14656"/>
+        </w:tabs>
+        <w:spacing w:after="0" w:line="240" w:lineRule="auto"/>
+        <w:rPr>
+          <w:rFonts w:ascii="Consolas" w:eastAsia="Times New Roman" w:hAnsi="Consolas" w:cs="Courier New"/>
+          <w:color w:val="A9B7C6"/>
+          <w:sz w:val="20"/>
+          <w:szCs w:val="20"/>
+        </w:rPr>
+      </w:pPr>
+      <w:r>
+        <w:rPr>
+          <w:rFonts w:ascii="Consolas" w:eastAsia="Times New Roman" w:hAnsi="Consolas" w:cs="Courier New"/>
+          <w:color w:val="CC7832"/>
+          <w:sz w:val="20"/>
+          <w:szCs w:val="20"/>
+        </w:rPr>
+        <w:t xml:space="preserve">from </w:t>
+      </w:r>
+      <w:r>
+        <w:rPr>
+          <w:rFonts w:ascii="Consolas" w:eastAsia="Times New Roman" w:hAnsi="Consolas" w:cs="Courier New"/>
+          <w:color w:val="A9B7C6"/>
+          <w:sz w:val="20"/>
+          <w:szCs w:val="20"/>
+        </w:rPr>
+        <w:t>rest_</w:t>
+      </w:r>
+      <w:proofErr w:type="gramStart"/>
+      <w:r>
+        <w:rPr>
+          <w:rFonts w:ascii="Consolas" w:eastAsia="Times New Roman" w:hAnsi="Consolas" w:cs="Courier New"/>
+          <w:color w:val="A9B7C6"/>
+          <w:sz w:val="20"/>
+          <w:szCs w:val="20"/>
+        </w:rPr>
+        <w:t>framework.response</w:t>
+      </w:r>
+      <w:proofErr w:type="gramEnd"/>
+      <w:r>
+        <w:rPr>
+          <w:rFonts w:ascii="Consolas" w:eastAsia="Times New Roman" w:hAnsi="Consolas" w:cs="Courier New"/>
+          <w:color w:val="A9B7C6"/>
+          <w:sz w:val="20"/>
+          <w:szCs w:val="20"/>
+        </w:rPr>
+        <w:t xml:space="preserve"> </w:t>
+      </w:r>
+      <w:r>
+        <w:rPr>
+          <w:rFonts w:ascii="Consolas" w:eastAsia="Times New Roman" w:hAnsi="Consolas" w:cs="Courier New"/>
+          <w:color w:val="CC7832"/>
+          <w:sz w:val="20"/>
+          <w:szCs w:val="20"/>
+        </w:rPr>
+        <w:t xml:space="preserve">import </w:t>
+      </w:r>
+      <w:r>
+        <w:rPr>
+          <w:rFonts w:ascii="Consolas" w:eastAsia="Times New Roman" w:hAnsi="Consolas" w:cs="Courier New"/>
+          <w:color w:val="A9B7C6"/>
+          <w:sz w:val="20"/>
+          <w:szCs w:val="20"/>
+        </w:rPr>
+        <w:t>Response</w:t>
+      </w:r>
+    </w:p>
+    <w:p>
+      <w:pPr>
+        <w:pStyle w:val="ListParagraph"/>
+        <w:numPr>
+          <w:ilvl w:val="0"/>
+          <w:numId w:val="9"/>
+        </w:numPr>
+        <w:shd w:val="clear" w:color="auto" w:fill="2B2B2B"/>
+        <w:tabs>
+          <w:tab w:val="left" w:pos="916"/>
+          <w:tab w:val="left" w:pos="1832"/>
+          <w:tab w:val="left" w:pos="2748"/>
+          <w:tab w:val="left" w:pos="3664"/>
+          <w:tab w:val="left" w:pos="4580"/>
+          <w:tab w:val="left" w:pos="5496"/>
+          <w:tab w:val="left" w:pos="6412"/>
+          <w:tab w:val="left" w:pos="7328"/>
+          <w:tab w:val="left" w:pos="8244"/>
+          <w:tab w:val="left" w:pos="9160"/>
+          <w:tab w:val="left" w:pos="10076"/>
+          <w:tab w:val="left" w:pos="10992"/>
+          <w:tab w:val="left" w:pos="11908"/>
+          <w:tab w:val="left" w:pos="12824"/>
+          <w:tab w:val="left" w:pos="13740"/>
+          <w:tab w:val="left" w:pos="14656"/>
+        </w:tabs>
+        <w:spacing w:after="0" w:line="240" w:lineRule="auto"/>
+        <w:rPr>
+          <w:rFonts w:ascii="Consolas" w:eastAsia="Times New Roman" w:hAnsi="Consolas" w:cs="Courier New"/>
+          <w:color w:val="A9B7C6"/>
+          <w:sz w:val="20"/>
+          <w:szCs w:val="20"/>
+        </w:rPr>
+      </w:pPr>
+      <w:r>
+        <w:rPr>
+          <w:rFonts w:ascii="Consolas" w:eastAsia="Times New Roman" w:hAnsi="Consolas" w:cs="Courier New"/>
+          <w:color w:val="CC7832"/>
+          <w:sz w:val="20"/>
+          <w:szCs w:val="20"/>
+        </w:rPr>
+        <w:t xml:space="preserve">from </w:t>
+      </w:r>
+      <w:r>
+        <w:rPr>
+          <w:rFonts w:ascii="Consolas" w:eastAsia="Times New Roman" w:hAnsi="Consolas" w:cs="Courier New"/>
+          <w:color w:val="A9B7C6"/>
+          <w:sz w:val="20"/>
+          <w:szCs w:val="20"/>
+        </w:rPr>
+        <w:t xml:space="preserve">rest_framework </w:t>
+      </w:r>
+      <w:r>
+        <w:rPr>
+          <w:rFonts w:ascii="Consolas" w:eastAsia="Times New Roman" w:hAnsi="Consolas" w:cs="Courier New"/>
+          <w:color w:val="CC7832"/>
+          <w:sz w:val="20"/>
+          <w:szCs w:val="20"/>
+        </w:rPr>
+        <w:t xml:space="preserve">import </w:t>
+      </w:r>
+      <w:r>
+        <w:rPr>
+          <w:rFonts w:ascii="Consolas" w:eastAsia="Times New Roman" w:hAnsi="Consolas" w:cs="Courier New"/>
+          <w:color w:val="A9B7C6"/>
+          <w:sz w:val="20"/>
+          <w:szCs w:val="20"/>
+        </w:rPr>
+        <w:t>status</w:t>
+      </w:r>
+    </w:p>
+    <w:p>
+      <w:pPr>
+        <w:spacing w:line="240" w:lineRule="auto"/>
+        <w:rPr>
+          <w:rFonts w:ascii="Times New Roman" w:hAnsi="Times New Roman" w:cs="Times New Roman"/>
+          <w:b/>
+          <w:color w:val="FF0000"/>
+          <w:sz w:val="24"/>
+          <w:szCs w:val="24"/>
+        </w:rPr>
+      </w:pPr>
+    </w:p>
+    <w:p>
+      <w:pPr>
+        <w:spacing w:line="240" w:lineRule="auto"/>
+        <w:rPr>
+          <w:rFonts w:ascii="Times New Roman" w:hAnsi="Times New Roman" w:cs="Times New Roman"/>
+          <w:b/>
+          <w:color w:val="FF0000"/>
+          <w:sz w:val="24"/>
+          <w:szCs w:val="24"/>
+        </w:rPr>
+      </w:pPr>
+    </w:p>
+    <w:p>
+      <w:pPr>
+        <w:shd w:val="clear" w:color="auto" w:fill="2B2B2B"/>
+        <w:tabs>
+          <w:tab w:val="left" w:pos="916"/>
+          <w:tab w:val="left" w:pos="1832"/>
+          <w:tab w:val="left" w:pos="2748"/>
+          <w:tab w:val="left" w:pos="3664"/>
+          <w:tab w:val="left" w:pos="4580"/>
+          <w:tab w:val="left" w:pos="5496"/>
+          <w:tab w:val="left" w:pos="6412"/>
+          <w:tab w:val="left" w:pos="7328"/>
+          <w:tab w:val="left" w:pos="8244"/>
+          <w:tab w:val="left" w:pos="9160"/>
+          <w:tab w:val="left" w:pos="10076"/>
+          <w:tab w:val="left" w:pos="10992"/>
+          <w:tab w:val="left" w:pos="11908"/>
+          <w:tab w:val="left" w:pos="12824"/>
+          <w:tab w:val="left" w:pos="13740"/>
+          <w:tab w:val="left" w:pos="14656"/>
+        </w:tabs>
+        <w:spacing w:after="0" w:line="240" w:lineRule="auto"/>
+        <w:rPr>
+          <w:rFonts w:ascii="Consolas" w:eastAsia="Times New Roman" w:hAnsi="Consolas" w:cs="Courier New"/>
+          <w:color w:val="A9B7C6"/>
+          <w:sz w:val="20"/>
+          <w:szCs w:val="20"/>
+        </w:rPr>
+      </w:pPr>
+      <w:r>
+        <w:rPr>
+          <w:rFonts w:ascii="Consolas" w:eastAsia="Times New Roman" w:hAnsi="Consolas" w:cs="Courier New"/>
+          <w:color w:val="CC7832"/>
+          <w:sz w:val="20"/>
+          <w:szCs w:val="20"/>
+        </w:rPr>
+        <w:t xml:space="preserve">from </w:t>
+      </w:r>
+      <w:proofErr w:type="gramStart"/>
+      <w:r>
+        <w:rPr>
+          <w:rFonts w:ascii="Consolas" w:eastAsia="Times New Roman" w:hAnsi="Consolas" w:cs="Courier New"/>
+          <w:color w:val="A9B7C6"/>
+          <w:sz w:val="20"/>
+          <w:szCs w:val="20"/>
+        </w:rPr>
+        <w:t>django.shortcuts</w:t>
+      </w:r>
+      <w:proofErr w:type="gramEnd"/>
+      <w:r>
+        <w:rPr>
+          <w:rFonts w:ascii="Consolas" w:eastAsia="Times New Roman" w:hAnsi="Consolas" w:cs="Courier New"/>
+          <w:color w:val="A9B7C6"/>
+          <w:sz w:val="20"/>
+          <w:szCs w:val="20"/>
+        </w:rPr>
+        <w:t xml:space="preserve"> </w:t>
+      </w:r>
+      <w:r>
+        <w:rPr>
+          <w:rFonts w:ascii="Consolas" w:eastAsia="Times New Roman" w:hAnsi="Consolas" w:cs="Courier New"/>
+          <w:color w:val="CC7832"/>
+          <w:sz w:val="20"/>
+          <w:szCs w:val="20"/>
+        </w:rPr>
+        <w:t xml:space="preserve">import </w:t>
+      </w:r>
+      <w:r>
+        <w:rPr>
+          <w:rFonts w:ascii="Consolas" w:eastAsia="Times New Roman" w:hAnsi="Consolas" w:cs="Courier New"/>
+          <w:color w:val="A9B7C6"/>
+          <w:sz w:val="20"/>
+          <w:szCs w:val="20"/>
+        </w:rPr>
+        <w:t>render</w:t>
+      </w:r>
+      <w:r>
+        <w:rPr>
+          <w:rFonts w:ascii="Consolas" w:eastAsia="Times New Roman" w:hAnsi="Consolas" w:cs="Courier New"/>
+          <w:color w:val="A9B7C6"/>
+          <w:sz w:val="20"/>
+          <w:szCs w:val="20"/>
+        </w:rPr>
+        <w:br/>
+      </w:r>
+      <w:r>
+        <w:rPr>
+          <w:rFonts w:ascii="Consolas" w:eastAsia="Times New Roman" w:hAnsi="Consolas" w:cs="Courier New"/>
+          <w:color w:val="CC7832"/>
+          <w:sz w:val="20"/>
+          <w:szCs w:val="20"/>
+        </w:rPr>
+        <w:t xml:space="preserve">from </w:t>
+      </w:r>
+      <w:r>
+        <w:rPr>
+          <w:rFonts w:ascii="Consolas" w:eastAsia="Times New Roman" w:hAnsi="Consolas" w:cs="Courier New"/>
+          <w:color w:val="A9B7C6"/>
+          <w:sz w:val="20"/>
+          <w:szCs w:val="20"/>
+        </w:rPr>
+        <w:t xml:space="preserve">rest_framework.views </w:t>
+      </w:r>
+      <w:r>
+        <w:rPr>
+          <w:rFonts w:ascii="Consolas" w:eastAsia="Times New Roman" w:hAnsi="Consolas" w:cs="Courier New"/>
+          <w:color w:val="CC7832"/>
+          <w:sz w:val="20"/>
+          <w:szCs w:val="20"/>
+        </w:rPr>
+        <w:t xml:space="preserve">import </w:t>
+      </w:r>
+      <w:r>
+        <w:rPr>
+          <w:rFonts w:ascii="Consolas" w:eastAsia="Times New Roman" w:hAnsi="Consolas" w:cs="Courier New"/>
+          <w:color w:val="A9B7C6"/>
+          <w:sz w:val="20"/>
+          <w:szCs w:val="20"/>
+        </w:rPr>
+        <w:t>APIView</w:t>
+      </w:r>
+      <w:r>
+        <w:rPr>
+          <w:rFonts w:ascii="Consolas" w:eastAsia="Times New Roman" w:hAnsi="Consolas" w:cs="Courier New"/>
+          <w:color w:val="A9B7C6"/>
+          <w:sz w:val="20"/>
+          <w:szCs w:val="20"/>
+        </w:rPr>
+        <w:br/>
+      </w:r>
+      <w:r>
+        <w:rPr>
+          <w:rFonts w:ascii="Consolas" w:eastAsia="Times New Roman" w:hAnsi="Consolas" w:cs="Courier New"/>
+          <w:color w:val="CC7832"/>
+          <w:sz w:val="20"/>
+          <w:szCs w:val="20"/>
+        </w:rPr>
+        <w:t xml:space="preserve">from </w:t>
+      </w:r>
+      <w:r>
+        <w:rPr>
+          <w:rFonts w:ascii="Consolas" w:eastAsia="Times New Roman" w:hAnsi="Consolas" w:cs="Courier New"/>
+          <w:color w:val="A9B7C6"/>
+          <w:sz w:val="20"/>
+          <w:szCs w:val="20"/>
+        </w:rPr>
+        <w:t xml:space="preserve">rest_framework.response </w:t>
+      </w:r>
+      <w:r>
+        <w:rPr>
+          <w:rFonts w:ascii="Consolas" w:eastAsia="Times New Roman" w:hAnsi="Consolas" w:cs="Courier New"/>
+          <w:color w:val="CC7832"/>
+          <w:sz w:val="20"/>
+          <w:szCs w:val="20"/>
+        </w:rPr>
+        <w:t xml:space="preserve">import </w:t>
+      </w:r>
+      <w:r>
+        <w:rPr>
+          <w:rFonts w:ascii="Consolas" w:eastAsia="Times New Roman" w:hAnsi="Consolas" w:cs="Courier New"/>
+          <w:color w:val="A9B7C6"/>
+          <w:sz w:val="20"/>
+          <w:szCs w:val="20"/>
+        </w:rPr>
+        <w:t>Response</w:t>
+      </w:r>
+      <w:r>
+        <w:rPr>
+          <w:rFonts w:ascii="Consolas" w:eastAsia="Times New Roman" w:hAnsi="Consolas" w:cs="Courier New"/>
+          <w:color w:val="A9B7C6"/>
+          <w:sz w:val="20"/>
+          <w:szCs w:val="20"/>
+        </w:rPr>
+        <w:br/>
+      </w:r>
+      <w:r>
+        <w:rPr>
+          <w:rFonts w:ascii="Consolas" w:eastAsia="Times New Roman" w:hAnsi="Consolas" w:cs="Courier New"/>
+          <w:color w:val="CC7832"/>
+          <w:sz w:val="20"/>
+          <w:szCs w:val="20"/>
+        </w:rPr>
+        <w:t xml:space="preserve">from </w:t>
+      </w:r>
+      <w:r>
+        <w:rPr>
+          <w:rFonts w:ascii="Consolas" w:eastAsia="Times New Roman" w:hAnsi="Consolas" w:cs="Courier New"/>
+          <w:color w:val="A9B7C6"/>
+          <w:sz w:val="20"/>
+          <w:szCs w:val="20"/>
+        </w:rPr>
+        <w:t xml:space="preserve">rest_framework </w:t>
+      </w:r>
+      <w:r>
+        <w:rPr>
+          <w:rFonts w:ascii="Consolas" w:eastAsia="Times New Roman" w:hAnsi="Consolas" w:cs="Courier New"/>
+          <w:color w:val="CC7832"/>
+          <w:sz w:val="20"/>
+          <w:szCs w:val="20"/>
+        </w:rPr>
+        <w:t xml:space="preserve">import </w:t>
+      </w:r>
+      <w:r>
+        <w:rPr>
+          <w:rFonts w:ascii="Consolas" w:eastAsia="Times New Roman" w:hAnsi="Consolas" w:cs="Courier New"/>
+          <w:color w:val="A9B7C6"/>
+          <w:sz w:val="20"/>
+          <w:szCs w:val="20"/>
+        </w:rPr>
+        <w:t>status</w:t>
+      </w:r>
+      <w:r>
+        <w:rPr>
+          <w:rFonts w:ascii="Consolas" w:eastAsia="Times New Roman" w:hAnsi="Consolas" w:cs="Courier New"/>
+          <w:color w:val="A9B7C6"/>
+          <w:sz w:val="20"/>
+          <w:szCs w:val="20"/>
+        </w:rPr>
+        <w:br/>
+      </w:r>
+      <w:r>
+        <w:rPr>
+          <w:rFonts w:ascii="Consolas" w:eastAsia="Times New Roman" w:hAnsi="Consolas" w:cs="Courier New"/>
+          <w:color w:val="CC7832"/>
+          <w:sz w:val="20"/>
+          <w:szCs w:val="20"/>
+        </w:rPr>
+        <w:t xml:space="preserve">from </w:t>
+      </w:r>
+      <w:r>
+        <w:rPr>
+          <w:rFonts w:ascii="Consolas" w:eastAsia="Times New Roman" w:hAnsi="Consolas" w:cs="Courier New"/>
+          <w:color w:val="A9B7C6"/>
+          <w:sz w:val="20"/>
+          <w:szCs w:val="20"/>
+        </w:rPr>
+        <w:t xml:space="preserve">.models </w:t>
+      </w:r>
+      <w:r>
+        <w:rPr>
+          <w:rFonts w:ascii="Consolas" w:eastAsia="Times New Roman" w:hAnsi="Consolas" w:cs="Courier New"/>
+          <w:color w:val="CC7832"/>
+          <w:sz w:val="20"/>
+          <w:szCs w:val="20"/>
+        </w:rPr>
+        <w:t xml:space="preserve">import </w:t>
+      </w:r>
+      <w:r>
+        <w:rPr>
+          <w:rFonts w:ascii="Consolas" w:eastAsia="Times New Roman" w:hAnsi="Consolas" w:cs="Courier New"/>
+          <w:color w:val="A9B7C6"/>
+          <w:sz w:val="20"/>
+          <w:szCs w:val="20"/>
+        </w:rPr>
+        <w:t>Course</w:t>
+      </w:r>
+      <w:r>
+        <w:rPr>
+          <w:rFonts w:ascii="Consolas" w:eastAsia="Times New Roman" w:hAnsi="Consolas" w:cs="Courier New"/>
+          <w:color w:val="A9B7C6"/>
+          <w:sz w:val="20"/>
+          <w:szCs w:val="20"/>
+        </w:rPr>
+        <w:br/>
+      </w:r>
+      <w:r>
+        <w:rPr>
+          <w:rFonts w:ascii="Consolas" w:eastAsia="Times New Roman" w:hAnsi="Consolas" w:cs="Courier New"/>
+          <w:color w:val="A9B7C6"/>
+          <w:sz w:val="20"/>
+          <w:szCs w:val="20"/>
+        </w:rPr>
+        <w:br/>
+      </w:r>
+      <w:r>
+        <w:rPr>
+          <w:rFonts w:ascii="Consolas" w:eastAsia="Times New Roman" w:hAnsi="Consolas" w:cs="Courier New"/>
+          <w:color w:val="A9B7C6"/>
+          <w:sz w:val="20"/>
+          <w:szCs w:val="20"/>
+        </w:rPr>
+        <w:br/>
+      </w:r>
+      <w:r>
+        <w:rPr>
+          <w:rFonts w:ascii="Consolas" w:eastAsia="Times New Roman" w:hAnsi="Consolas" w:cs="Courier New"/>
+          <w:color w:val="808080"/>
+          <w:sz w:val="20"/>
+          <w:szCs w:val="20"/>
+        </w:rPr>
+        <w:t># Create your views here.</w:t>
+      </w:r>
+      <w:r>
+        <w:rPr>
+          <w:rFonts w:ascii="Consolas" w:eastAsia="Times New Roman" w:hAnsi="Consolas" w:cs="Courier New"/>
+          <w:color w:val="808080"/>
+          <w:sz w:val="20"/>
+          <w:szCs w:val="20"/>
+        </w:rPr>
+        <w:br/>
+      </w:r>
+      <w:r>
+        <w:rPr>
+          <w:rFonts w:ascii="Consolas" w:eastAsia="Times New Roman" w:hAnsi="Consolas" w:cs="Courier New"/>
+          <w:color w:val="808080"/>
+          <w:sz w:val="20"/>
+          <w:szCs w:val="20"/>
+        </w:rPr>
+        <w:br/>
+      </w:r>
+      <w:r>
+        <w:rPr>
+          <w:rFonts w:ascii="Consolas" w:eastAsia="Times New Roman" w:hAnsi="Consolas" w:cs="Courier New"/>
+          <w:color w:val="CC7832"/>
+          <w:sz w:val="20"/>
+          <w:szCs w:val="20"/>
+        </w:rPr>
+        <w:t xml:space="preserve">class </w:t>
+      </w:r>
+      <w:r>
+        <w:rPr>
+          <w:rFonts w:ascii="Consolas" w:eastAsia="Times New Roman" w:hAnsi="Consolas" w:cs="Courier New"/>
+          <w:color w:val="A9B7C6"/>
+          <w:sz w:val="20"/>
+          <w:szCs w:val="20"/>
+        </w:rPr>
+        <w:t>GetAllCourse(APIView):</w:t>
+      </w:r>
+      <w:r>
+        <w:rPr>
+          <w:rFonts w:ascii="Consolas" w:eastAsia="Times New Roman" w:hAnsi="Consolas" w:cs="Courier New"/>
+          <w:color w:val="A9B7C6"/>
+          <w:sz w:val="20"/>
+          <w:szCs w:val="20"/>
+        </w:rPr>
+        <w:br/>
+        <w:t xml:space="preserve"> </w:t>
+      </w:r>
+      <w:r>
+        <w:rPr>
+          <w:rFonts w:ascii="Consolas" w:eastAsia="Times New Roman" w:hAnsi="Consolas" w:cs="Courier New"/>
+          <w:color w:val="CC7832"/>
+          <w:sz w:val="20"/>
+          <w:szCs w:val="20"/>
+        </w:rPr>
+        <w:t xml:space="preserve">def </w:t>
+      </w:r>
+      <w:r>
+        <w:rPr>
+          <w:rFonts w:ascii="Consolas" w:eastAsia="Times New Roman" w:hAnsi="Consolas" w:cs="Courier New"/>
+          <w:color w:val="FFC66D"/>
+          <w:sz w:val="20"/>
+          <w:szCs w:val="20"/>
+        </w:rPr>
+        <w:t>get</w:t>
+      </w:r>
+      <w:r>
+        <w:rPr>
+          <w:rFonts w:ascii="Consolas" w:eastAsia="Times New Roman" w:hAnsi="Consolas" w:cs="Courier New"/>
+          <w:color w:val="A9B7C6"/>
+          <w:sz w:val="20"/>
+          <w:szCs w:val="20"/>
+        </w:rPr>
+        <w:t>(</w:t>
+      </w:r>
+      <w:r>
+        <w:rPr>
+          <w:rFonts w:ascii="Consolas" w:eastAsia="Times New Roman" w:hAnsi="Consolas" w:cs="Courier New"/>
+          <w:color w:val="94558D"/>
+          <w:sz w:val="20"/>
+          <w:szCs w:val="20"/>
+        </w:rPr>
+        <w:t>self</w:t>
+      </w:r>
+      <w:r>
+        <w:rPr>
+          <w:rFonts w:ascii="Consolas" w:eastAsia="Times New Roman" w:hAnsi="Consolas" w:cs="Courier New"/>
+          <w:color w:val="CC7832"/>
+          <w:sz w:val="20"/>
+          <w:szCs w:val="20"/>
+        </w:rPr>
+        <w:t xml:space="preserve">, </w:t>
+      </w:r>
+      <w:r>
+        <w:rPr>
+          <w:rFonts w:ascii="Consolas" w:eastAsia="Times New Roman" w:hAnsi="Consolas" w:cs="Courier New"/>
+          <w:color w:val="72737A"/>
+          <w:sz w:val="20"/>
+          <w:szCs w:val="20"/>
+        </w:rPr>
+        <w:t>request</w:t>
+      </w:r>
+      <w:r>
+        <w:rPr>
+          <w:rFonts w:ascii="Consolas" w:eastAsia="Times New Roman" w:hAnsi="Consolas" w:cs="Courier New"/>
+          <w:color w:val="A9B7C6"/>
+          <w:sz w:val="20"/>
+          <w:szCs w:val="20"/>
+        </w:rPr>
+        <w:t>):</w:t>
+      </w:r>
+      <w:r>
+        <w:rPr>
+          <w:rFonts w:ascii="Consolas" w:eastAsia="Times New Roman" w:hAnsi="Consolas" w:cs="Courier New"/>
+          <w:color w:val="A9B7C6"/>
+          <w:sz w:val="20"/>
+          <w:szCs w:val="20"/>
+        </w:rPr>
+        <w:br/>
+        <w:t xml:space="preserve">  </w:t>
+      </w:r>
+      <w:r>
+        <w:rPr>
+          <w:rFonts w:ascii="Consolas" w:eastAsia="Times New Roman" w:hAnsi="Consolas" w:cs="Courier New"/>
+          <w:color w:val="A9B7C6"/>
+          <w:sz w:val="20"/>
+          <w:szCs w:val="20"/>
+          <w:highlight w:val="yellow"/>
+        </w:rPr>
+        <w:t>list_course = Course.objects.all()</w:t>
+      </w:r>
+      <w:r>
+        <w:rPr>
+          <w:rFonts w:ascii="Consolas" w:eastAsia="Times New Roman" w:hAnsi="Consolas" w:cs="Courier New"/>
+          <w:color w:val="A9B7C6"/>
+          <w:sz w:val="20"/>
+          <w:szCs w:val="20"/>
+        </w:rPr>
+        <w:br/>
+        <w:t xml:space="preserve">  </w:t>
+      </w:r>
+      <w:r>
+        <w:rPr>
+          <w:rFonts w:ascii="Consolas" w:eastAsia="Times New Roman" w:hAnsi="Consolas" w:cs="Courier New"/>
+          <w:color w:val="CC7832"/>
+          <w:sz w:val="20"/>
+          <w:szCs w:val="20"/>
+        </w:rPr>
+        <w:t xml:space="preserve">return </w:t>
+      </w:r>
+      <w:r>
+        <w:rPr>
+          <w:rFonts w:ascii="Consolas" w:eastAsia="Times New Roman" w:hAnsi="Consolas" w:cs="Courier New"/>
+          <w:color w:val="A9B7C6"/>
+          <w:sz w:val="20"/>
+          <w:szCs w:val="20"/>
+        </w:rPr>
+        <w:t>Response(list_course</w:t>
+      </w:r>
+      <w:r>
+        <w:rPr>
+          <w:rFonts w:ascii="Consolas" w:eastAsia="Times New Roman" w:hAnsi="Consolas" w:cs="Courier New"/>
+          <w:color w:val="CC7832"/>
+          <w:sz w:val="20"/>
+          <w:szCs w:val="20"/>
+        </w:rPr>
+        <w:t xml:space="preserve">, </w:t>
+      </w:r>
+      <w:r>
+        <w:rPr>
+          <w:rFonts w:ascii="Consolas" w:eastAsia="Times New Roman" w:hAnsi="Consolas" w:cs="Courier New"/>
+          <w:color w:val="AA4926"/>
+          <w:sz w:val="20"/>
+          <w:szCs w:val="20"/>
+        </w:rPr>
+        <w:t>status</w:t>
+      </w:r>
+      <w:r>
+        <w:rPr>
+          <w:rFonts w:ascii="Consolas" w:eastAsia="Times New Roman" w:hAnsi="Consolas" w:cs="Courier New"/>
+          <w:color w:val="A9B7C6"/>
+          <w:sz w:val="20"/>
+          <w:szCs w:val="20"/>
+        </w:rPr>
+        <w:t>=status.HTTP_200_OK)</w:t>
+      </w:r>
+    </w:p>
+    <w:p>
+      <w:pPr>
+        <w:spacing w:line="240" w:lineRule="auto"/>
+        <w:rPr>
+          <w:rFonts w:ascii="Times New Roman" w:hAnsi="Times New Roman" w:cs="Times New Roman"/>
+          <w:b/>
+          <w:color w:val="FF0000"/>
+          <w:sz w:val="24"/>
+          <w:szCs w:val="24"/>
+        </w:rPr>
+      </w:pPr>
+    </w:p>
+    <w:p>
+      <w:pPr>
+        <w:pStyle w:val="ListParagraph"/>
+        <w:spacing w:line="240" w:lineRule="auto"/>
+        <w:ind w:left="1440"/>
+        <w:rPr>
+          <w:rFonts w:ascii="Times New Roman" w:hAnsi="Times New Roman" w:cs="Times New Roman"/>
+          <w:b/>
+          <w:color w:val="FF0000"/>
+          <w:sz w:val="24"/>
+          <w:szCs w:val="24"/>
+        </w:rPr>
+      </w:pPr>
+    </w:p>
+    <w:p>
+      <w:pPr>
+        <w:pStyle w:val="ListParagraph"/>
+        <w:spacing w:line="240" w:lineRule="auto"/>
+        <w:ind w:left="1440"/>
+        <w:rPr>
+          <w:rFonts w:ascii="Consolas" w:eastAsia="Times New Roman" w:hAnsi="Consolas" w:cs="Courier New"/>
+          <w:color w:val="A9B7C6"/>
+          <w:sz w:val="20"/>
+          <w:szCs w:val="20"/>
+          <w:highlight w:val="yellow"/>
+        </w:rPr>
+      </w:pPr>
+      <w:r>
+        <w:rPr>
+          <w:rFonts w:ascii="Consolas" w:eastAsia="Times New Roman" w:hAnsi="Consolas" w:cs="Courier New"/>
+          <w:color w:val="A9B7C6"/>
+          <w:sz w:val="20"/>
+          <w:szCs w:val="20"/>
+          <w:highlight w:val="yellow"/>
+        </w:rPr>
+        <w:t xml:space="preserve">list_course = </w:t>
+      </w:r>
+      <w:proofErr w:type="gramStart"/>
+      <w:r>
+        <w:rPr>
+          <w:rFonts w:ascii="Consolas" w:eastAsia="Times New Roman" w:hAnsi="Consolas" w:cs="Courier New"/>
+          <w:color w:val="A9B7C6"/>
+          <w:sz w:val="20"/>
+          <w:szCs w:val="20"/>
+          <w:highlight w:val="yellow"/>
+        </w:rPr>
+        <w:t>Course.objects.all(</w:t>
+      </w:r>
+      <w:proofErr w:type="gramEnd"/>
+      <w:r>
+        <w:rPr>
+          <w:rFonts w:ascii="Consolas" w:eastAsia="Times New Roman" w:hAnsi="Consolas" w:cs="Courier New"/>
+          <w:color w:val="A9B7C6"/>
+          <w:sz w:val="20"/>
+          <w:szCs w:val="20"/>
+          <w:highlight w:val="yellow"/>
+        </w:rPr>
+        <w:t>)</w:t>
+      </w:r>
+    </w:p>
+    <w:p>
+      <w:pPr>
+        <w:pStyle w:val="ListParagraph"/>
+        <w:spacing w:line="240" w:lineRule="auto"/>
+        <w:ind w:left="1440"/>
+        <w:rPr>
+          <w:rFonts w:ascii="Times New Roman" w:hAnsi="Times New Roman" w:cs="Times New Roman"/>
+          <w:b/>
+          <w:color w:val="FF0000"/>
+          <w:sz w:val="24"/>
+          <w:szCs w:val="24"/>
+        </w:rPr>
+      </w:pPr>
+      <w:r>
+        <w:rPr>
+          <w:rFonts w:ascii="Times New Roman" w:hAnsi="Times New Roman" w:cs="Times New Roman"/>
+          <w:b/>
+          <w:color w:val="FF0000"/>
+          <w:sz w:val="24"/>
+          <w:szCs w:val="24"/>
+        </w:rPr>
+        <w:lastRenderedPageBreak/>
+        <w:t>lấy về tất cả các khóa học</w:t>
+      </w:r>
+    </w:p>
+    <w:p>
+      <w:pPr>
+        <w:pStyle w:val="ListParagraph"/>
+        <w:spacing w:line="240" w:lineRule="auto"/>
+        <w:ind w:left="1440"/>
+        <w:rPr>
+          <w:rFonts w:ascii="Times New Roman" w:hAnsi="Times New Roman" w:cs="Times New Roman"/>
+          <w:color w:val="000000" w:themeColor="text1"/>
+          <w:sz w:val="24"/>
+          <w:szCs w:val="24"/>
+        </w:rPr>
+      </w:pPr>
+    </w:p>
+    <w:p>
+      <w:pPr>
+        <w:pStyle w:val="ListParagraph"/>
+        <w:spacing w:line="240" w:lineRule="auto"/>
+        <w:ind w:left="1440"/>
+        <w:rPr>
+          <w:rFonts w:ascii="Times New Roman" w:hAnsi="Times New Roman" w:cs="Times New Roman"/>
+          <w:color w:val="000000" w:themeColor="text1"/>
+          <w:sz w:val="24"/>
+          <w:szCs w:val="24"/>
+          <w:highlight w:val="yellow"/>
+        </w:rPr>
+      </w:pPr>
+      <w:r>
+        <w:rPr>
+          <w:rFonts w:ascii="Times New Roman" w:hAnsi="Times New Roman" w:cs="Times New Roman"/>
+          <w:color w:val="000000" w:themeColor="text1"/>
+          <w:sz w:val="24"/>
+          <w:szCs w:val="24"/>
+          <w:highlight w:val="yellow"/>
+        </w:rPr>
+        <w:t>Tất cả dữ liệu:</w:t>
+      </w:r>
+    </w:p>
+    <w:p>
+      <w:pPr>
+        <w:pStyle w:val="ListParagraph"/>
+        <w:spacing w:line="240" w:lineRule="auto"/>
+        <w:ind w:left="1440"/>
+        <w:rPr>
+          <w:rFonts w:ascii="Times New Roman" w:hAnsi="Times New Roman" w:cs="Times New Roman"/>
+          <w:color w:val="000000" w:themeColor="text1"/>
+          <w:sz w:val="24"/>
+          <w:szCs w:val="24"/>
+        </w:rPr>
+      </w:pPr>
+    </w:p>
+    <w:p>
+      <w:pPr>
+        <w:pStyle w:val="ListParagraph"/>
+        <w:spacing w:line="240" w:lineRule="auto"/>
+        <w:ind w:left="1440"/>
+        <w:rPr>
+          <w:rFonts w:ascii="Times New Roman" w:hAnsi="Times New Roman" w:cs="Times New Roman"/>
+          <w:color w:val="000000" w:themeColor="text1"/>
+          <w:sz w:val="24"/>
+          <w:szCs w:val="24"/>
+        </w:rPr>
+      </w:pPr>
+      <w:r>
+        <w:rPr>
+          <w:rFonts w:ascii="Times New Roman" w:hAnsi="Times New Roman" w:cs="Times New Roman"/>
+          <w:color w:val="000000" w:themeColor="text1"/>
+          <w:sz w:val="24"/>
+          <w:szCs w:val="24"/>
+        </w:rPr>
+        <w:t>Model</w:t>
+      </w:r>
+      <w:r>
+        <w:rPr>
+          <w:rFonts w:ascii="Times New Roman" w:hAnsi="Times New Roman" w:cs="Times New Roman"/>
+          <w:color w:val="000000" w:themeColor="text1"/>
+          <w:sz w:val="24"/>
+          <w:szCs w:val="24"/>
+        </w:rPr>
+        <w:t>s</w:t>
+      </w:r>
+      <w:r>
+        <w:rPr>
+          <w:rFonts w:ascii="Times New Roman" w:hAnsi="Times New Roman" w:cs="Times New Roman"/>
+          <w:color w:val="000000" w:themeColor="text1"/>
+          <w:sz w:val="24"/>
+          <w:szCs w:val="24"/>
+        </w:rPr>
+        <w:t>.py</w:t>
+      </w:r>
+    </w:p>
+    <w:p>
+      <w:pPr>
+        <w:shd w:val="clear" w:color="auto" w:fill="2B2B2B"/>
+        <w:tabs>
+          <w:tab w:val="left" w:pos="916"/>
+          <w:tab w:val="left" w:pos="1832"/>
+          <w:tab w:val="left" w:pos="2748"/>
+          <w:tab w:val="left" w:pos="3664"/>
+          <w:tab w:val="left" w:pos="4580"/>
+          <w:tab w:val="left" w:pos="5496"/>
+          <w:tab w:val="left" w:pos="6412"/>
+          <w:tab w:val="left" w:pos="7328"/>
+          <w:tab w:val="left" w:pos="8244"/>
+          <w:tab w:val="left" w:pos="9160"/>
+          <w:tab w:val="left" w:pos="10076"/>
+          <w:tab w:val="left" w:pos="10992"/>
+          <w:tab w:val="left" w:pos="11908"/>
+          <w:tab w:val="left" w:pos="12824"/>
+          <w:tab w:val="left" w:pos="13740"/>
+          <w:tab w:val="left" w:pos="14656"/>
+        </w:tabs>
+        <w:spacing w:after="0" w:line="240" w:lineRule="auto"/>
+        <w:rPr>
+          <w:rFonts w:ascii="Consolas" w:eastAsia="Times New Roman" w:hAnsi="Consolas" w:cs="Courier New"/>
+          <w:color w:val="A9B7C6"/>
+          <w:sz w:val="20"/>
+          <w:szCs w:val="20"/>
+        </w:rPr>
+      </w:pPr>
+      <w:r>
+        <w:rPr>
+          <w:rFonts w:ascii="Consolas" w:eastAsia="Times New Roman" w:hAnsi="Consolas" w:cs="Courier New"/>
+          <w:color w:val="CC7832"/>
+          <w:sz w:val="20"/>
+          <w:szCs w:val="20"/>
+        </w:rPr>
+        <w:t xml:space="preserve">from </w:t>
+      </w:r>
+      <w:r>
+        <w:rPr>
+          <w:rFonts w:ascii="Consolas" w:eastAsia="Times New Roman" w:hAnsi="Consolas" w:cs="Courier New"/>
+          <w:color w:val="A9B7C6"/>
+          <w:sz w:val="20"/>
+          <w:szCs w:val="20"/>
+        </w:rPr>
+        <w:t xml:space="preserve">django.db </w:t>
+      </w:r>
+      <w:r>
+        <w:rPr>
+          <w:rFonts w:ascii="Consolas" w:eastAsia="Times New Roman" w:hAnsi="Consolas" w:cs="Courier New"/>
+          <w:color w:val="CC7832"/>
+          <w:sz w:val="20"/>
+          <w:szCs w:val="20"/>
+        </w:rPr>
+        <w:t xml:space="preserve">import </w:t>
+      </w:r>
+      <w:r>
+        <w:rPr>
+          <w:rFonts w:ascii="Consolas" w:eastAsia="Times New Roman" w:hAnsi="Consolas" w:cs="Courier New"/>
+          <w:color w:val="A9B7C6"/>
+          <w:sz w:val="20"/>
+          <w:szCs w:val="20"/>
+        </w:rPr>
+        <w:t>models</w:t>
+      </w:r>
+      <w:r>
+        <w:rPr>
+          <w:rFonts w:ascii="Consolas" w:eastAsia="Times New Roman" w:hAnsi="Consolas" w:cs="Courier New"/>
+          <w:color w:val="A9B7C6"/>
+          <w:sz w:val="20"/>
+          <w:szCs w:val="20"/>
+        </w:rPr>
+        <w:br/>
+      </w:r>
+      <w:r>
+        <w:rPr>
+          <w:rFonts w:ascii="Consolas" w:eastAsia="Times New Roman" w:hAnsi="Consolas" w:cs="Courier New"/>
+          <w:color w:val="A9B7C6"/>
+          <w:sz w:val="20"/>
+          <w:szCs w:val="20"/>
+        </w:rPr>
+        <w:br/>
+      </w:r>
+      <w:r>
+        <w:rPr>
+          <w:rFonts w:ascii="Consolas" w:eastAsia="Times New Roman" w:hAnsi="Consolas" w:cs="Courier New"/>
+          <w:color w:val="CC7832"/>
+          <w:sz w:val="20"/>
+          <w:szCs w:val="20"/>
+        </w:rPr>
+        <w:t xml:space="preserve">class </w:t>
+      </w:r>
+      <w:r>
+        <w:rPr>
+          <w:rFonts w:ascii="Consolas" w:eastAsia="Times New Roman" w:hAnsi="Consolas" w:cs="Courier New"/>
+          <w:color w:val="A9B7C6"/>
+          <w:sz w:val="20"/>
+          <w:szCs w:val="20"/>
+        </w:rPr>
+        <w:t>Course(</w:t>
+      </w:r>
+      <w:proofErr w:type="gramStart"/>
+      <w:r>
+        <w:rPr>
+          <w:rFonts w:ascii="Consolas" w:eastAsia="Times New Roman" w:hAnsi="Consolas" w:cs="Courier New"/>
+          <w:color w:val="A9B7C6"/>
+          <w:sz w:val="20"/>
+          <w:szCs w:val="20"/>
+        </w:rPr>
+        <w:t>models.Model</w:t>
+      </w:r>
+      <w:proofErr w:type="gramEnd"/>
+      <w:r>
+        <w:rPr>
+          <w:rFonts w:ascii="Consolas" w:eastAsia="Times New Roman" w:hAnsi="Consolas" w:cs="Courier New"/>
+          <w:color w:val="A9B7C6"/>
+          <w:sz w:val="20"/>
+          <w:szCs w:val="20"/>
+        </w:rPr>
+        <w:t>):</w:t>
+      </w:r>
+      <w:r>
+        <w:rPr>
+          <w:rFonts w:ascii="Consolas" w:eastAsia="Times New Roman" w:hAnsi="Consolas" w:cs="Courier New"/>
+          <w:color w:val="A9B7C6"/>
+          <w:sz w:val="20"/>
+          <w:szCs w:val="20"/>
+        </w:rPr>
+        <w:br/>
+        <w:t xml:space="preserve"> title = models.CharField(</w:t>
+      </w:r>
+      <w:r>
+        <w:rPr>
+          <w:rFonts w:ascii="Consolas" w:eastAsia="Times New Roman" w:hAnsi="Consolas" w:cs="Courier New"/>
+          <w:color w:val="AA4926"/>
+          <w:sz w:val="20"/>
+          <w:szCs w:val="20"/>
+        </w:rPr>
+        <w:t>max_length</w:t>
+      </w:r>
+      <w:r>
+        <w:rPr>
+          <w:rFonts w:ascii="Consolas" w:eastAsia="Times New Roman" w:hAnsi="Consolas" w:cs="Courier New"/>
+          <w:color w:val="A9B7C6"/>
+          <w:sz w:val="20"/>
+          <w:szCs w:val="20"/>
+        </w:rPr>
+        <w:t>=</w:t>
+      </w:r>
+      <w:r>
+        <w:rPr>
+          <w:rFonts w:ascii="Consolas" w:eastAsia="Times New Roman" w:hAnsi="Consolas" w:cs="Courier New"/>
+          <w:color w:val="6897BB"/>
+          <w:sz w:val="20"/>
+          <w:szCs w:val="20"/>
+        </w:rPr>
+        <w:t>255</w:t>
+      </w:r>
+      <w:r>
+        <w:rPr>
+          <w:rFonts w:ascii="Consolas" w:eastAsia="Times New Roman" w:hAnsi="Consolas" w:cs="Courier New"/>
+          <w:color w:val="A9B7C6"/>
+          <w:sz w:val="20"/>
+          <w:szCs w:val="20"/>
+        </w:rPr>
+        <w:t>)</w:t>
+      </w:r>
+      <w:r>
+        <w:rPr>
+          <w:rFonts w:ascii="Consolas" w:eastAsia="Times New Roman" w:hAnsi="Consolas" w:cs="Courier New"/>
+          <w:color w:val="A9B7C6"/>
+          <w:sz w:val="20"/>
+          <w:szCs w:val="20"/>
+        </w:rPr>
+        <w:br/>
+        <w:t xml:space="preserve"> price = models.IntegerField(</w:t>
+      </w:r>
+      <w:r>
+        <w:rPr>
+          <w:rFonts w:ascii="Consolas" w:eastAsia="Times New Roman" w:hAnsi="Consolas" w:cs="Courier New"/>
+          <w:color w:val="AA4926"/>
+          <w:sz w:val="20"/>
+          <w:szCs w:val="20"/>
+        </w:rPr>
+        <w:t>default</w:t>
+      </w:r>
+      <w:r>
+        <w:rPr>
+          <w:rFonts w:ascii="Consolas" w:eastAsia="Times New Roman" w:hAnsi="Consolas" w:cs="Courier New"/>
+          <w:color w:val="A9B7C6"/>
+          <w:sz w:val="20"/>
+          <w:szCs w:val="20"/>
+        </w:rPr>
+        <w:t>=</w:t>
+      </w:r>
+      <w:r>
+        <w:rPr>
+          <w:rFonts w:ascii="Consolas" w:eastAsia="Times New Roman" w:hAnsi="Consolas" w:cs="Courier New"/>
+          <w:color w:val="6897BB"/>
+          <w:sz w:val="20"/>
+          <w:szCs w:val="20"/>
+        </w:rPr>
+        <w:t>0</w:t>
+      </w:r>
+      <w:r>
+        <w:rPr>
+          <w:rFonts w:ascii="Consolas" w:eastAsia="Times New Roman" w:hAnsi="Consolas" w:cs="Courier New"/>
+          <w:color w:val="A9B7C6"/>
+          <w:sz w:val="20"/>
+          <w:szCs w:val="20"/>
+        </w:rPr>
+        <w:t>)</w:t>
+      </w:r>
+      <w:r>
+        <w:rPr>
+          <w:rFonts w:ascii="Consolas" w:eastAsia="Times New Roman" w:hAnsi="Consolas" w:cs="Courier New"/>
+          <w:color w:val="A9B7C6"/>
+          <w:sz w:val="20"/>
+          <w:szCs w:val="20"/>
+        </w:rPr>
+        <w:br/>
+        <w:t xml:space="preserve"> content = models.CharField(</w:t>
+      </w:r>
+      <w:r>
+        <w:rPr>
+          <w:rFonts w:ascii="Consolas" w:eastAsia="Times New Roman" w:hAnsi="Consolas" w:cs="Courier New"/>
+          <w:color w:val="AA4926"/>
+          <w:sz w:val="20"/>
+          <w:szCs w:val="20"/>
+        </w:rPr>
+        <w:t>max_length</w:t>
+      </w:r>
+      <w:r>
+        <w:rPr>
+          <w:rFonts w:ascii="Consolas" w:eastAsia="Times New Roman" w:hAnsi="Consolas" w:cs="Courier New"/>
+          <w:color w:val="A9B7C6"/>
+          <w:sz w:val="20"/>
+          <w:szCs w:val="20"/>
+        </w:rPr>
+        <w:t>=</w:t>
+      </w:r>
+      <w:r>
+        <w:rPr>
+          <w:rFonts w:ascii="Consolas" w:eastAsia="Times New Roman" w:hAnsi="Consolas" w:cs="Courier New"/>
+          <w:color w:val="6897BB"/>
+          <w:sz w:val="20"/>
+          <w:szCs w:val="20"/>
+        </w:rPr>
+        <w:t>255</w:t>
+      </w:r>
+      <w:r>
+        <w:rPr>
+          <w:rFonts w:ascii="Consolas" w:eastAsia="Times New Roman" w:hAnsi="Consolas" w:cs="Courier New"/>
+          <w:color w:val="A9B7C6"/>
+          <w:sz w:val="20"/>
+          <w:szCs w:val="20"/>
+        </w:rPr>
+        <w:t>)</w:t>
+      </w:r>
+    </w:p>
+    <w:p>
+      <w:pPr>
+        <w:pStyle w:val="ListParagraph"/>
+        <w:spacing w:line="240" w:lineRule="auto"/>
+        <w:ind w:left="1440"/>
+        <w:rPr>
+          <w:rFonts w:ascii="Times New Roman" w:hAnsi="Times New Roman" w:cs="Times New Roman"/>
+          <w:color w:val="000000" w:themeColor="text1"/>
+          <w:sz w:val="24"/>
+          <w:szCs w:val="24"/>
+        </w:rPr>
+      </w:pPr>
+    </w:p>
+    <w:p>
+      <w:pPr>
+        <w:pStyle w:val="ListParagraph"/>
+        <w:spacing w:line="240" w:lineRule="auto"/>
+        <w:ind w:left="1440"/>
+        <w:rPr>
+          <w:rFonts w:ascii="Times New Roman" w:hAnsi="Times New Roman" w:cs="Times New Roman"/>
+          <w:b/>
+          <w:color w:val="FF0000"/>
+          <w:sz w:val="24"/>
+          <w:szCs w:val="24"/>
+        </w:rPr>
+      </w:pPr>
+    </w:p>
+    <w:p>
+      <w:pPr>
+        <w:pStyle w:val="ListParagraph"/>
+        <w:spacing w:line="240" w:lineRule="auto"/>
+        <w:ind w:left="1440"/>
+        <w:rPr>
+          <w:rFonts w:ascii="Times New Roman" w:hAnsi="Times New Roman" w:cs="Times New Roman"/>
+          <w:b/>
+          <w:color w:val="FF0000"/>
+          <w:sz w:val="24"/>
+          <w:szCs w:val="24"/>
+        </w:rPr>
+      </w:pPr>
+      <w:r>
+        <w:rPr>
+          <w:rFonts w:ascii="Times New Roman" w:hAnsi="Times New Roman" w:cs="Times New Roman"/>
+          <w:b/>
+          <w:color w:val="FF0000"/>
+          <w:sz w:val="24"/>
+          <w:szCs w:val="24"/>
+        </w:rPr>
+        <w:tab/>
+      </w:r>
+    </w:p>
+    <w:p>
+      <w:pPr>
+        <w:pStyle w:val="ListParagraph"/>
+        <w:spacing w:line="240" w:lineRule="auto"/>
+        <w:ind w:left="1440"/>
+        <w:rPr>
+          <w:rFonts w:ascii="Times New Roman" w:hAnsi="Times New Roman" w:cs="Times New Roman"/>
+          <w:color w:val="000000" w:themeColor="text1"/>
+          <w:sz w:val="24"/>
+          <w:szCs w:val="24"/>
+        </w:rPr>
+      </w:pPr>
+      <w:r>
+        <w:rPr>
+          <w:rFonts w:ascii="Times New Roman" w:hAnsi="Times New Roman" w:cs="Times New Roman"/>
+          <w:color w:val="000000" w:themeColor="text1"/>
+          <w:sz w:val="24"/>
+          <w:szCs w:val="24"/>
+        </w:rPr>
+        <w:t>serializers.py</w:t>
+      </w:r>
+    </w:p>
+    <w:p>
+      <w:pPr>
+        <w:shd w:val="clear" w:color="auto" w:fill="2B2B2B"/>
+        <w:tabs>
+          <w:tab w:val="left" w:pos="916"/>
+          <w:tab w:val="left" w:pos="1832"/>
+          <w:tab w:val="left" w:pos="2748"/>
+          <w:tab w:val="left" w:pos="3664"/>
+          <w:tab w:val="left" w:pos="4580"/>
+          <w:tab w:val="left" w:pos="5496"/>
+          <w:tab w:val="left" w:pos="6412"/>
+          <w:tab w:val="left" w:pos="7328"/>
+          <w:tab w:val="left" w:pos="8244"/>
+          <w:tab w:val="left" w:pos="9160"/>
+          <w:tab w:val="left" w:pos="10076"/>
+          <w:tab w:val="left" w:pos="10992"/>
+          <w:tab w:val="left" w:pos="11908"/>
+          <w:tab w:val="left" w:pos="12824"/>
+          <w:tab w:val="left" w:pos="13740"/>
+          <w:tab w:val="left" w:pos="14656"/>
+        </w:tabs>
+        <w:spacing w:after="0" w:line="240" w:lineRule="auto"/>
+        <w:rPr>
+          <w:rFonts w:ascii="Consolas" w:eastAsia="Times New Roman" w:hAnsi="Consolas" w:cs="Courier New"/>
+          <w:color w:val="A9B7C6"/>
+          <w:sz w:val="20"/>
+          <w:szCs w:val="20"/>
+        </w:rPr>
+      </w:pPr>
+      <w:r>
+        <w:rPr>
+          <w:rFonts w:ascii="Consolas" w:eastAsia="Times New Roman" w:hAnsi="Consolas" w:cs="Courier New"/>
+          <w:color w:val="CC7832"/>
+          <w:sz w:val="20"/>
+          <w:szCs w:val="20"/>
+        </w:rPr>
+        <w:t xml:space="preserve">from </w:t>
+      </w:r>
+      <w:r>
+        <w:rPr>
+          <w:rFonts w:ascii="Consolas" w:eastAsia="Times New Roman" w:hAnsi="Consolas" w:cs="Courier New"/>
+          <w:color w:val="A9B7C6"/>
+          <w:sz w:val="20"/>
+          <w:szCs w:val="20"/>
+        </w:rPr>
+        <w:t xml:space="preserve">rest_framework </w:t>
+      </w:r>
+      <w:r>
+        <w:rPr>
+          <w:rFonts w:ascii="Consolas" w:eastAsia="Times New Roman" w:hAnsi="Consolas" w:cs="Courier New"/>
+          <w:color w:val="CC7832"/>
+          <w:sz w:val="20"/>
+          <w:szCs w:val="20"/>
+        </w:rPr>
+        <w:t xml:space="preserve">import </w:t>
+      </w:r>
+      <w:r>
+        <w:rPr>
+          <w:rFonts w:ascii="Consolas" w:eastAsia="Times New Roman" w:hAnsi="Consolas" w:cs="Courier New"/>
+          <w:color w:val="A9B7C6"/>
+          <w:sz w:val="20"/>
+          <w:szCs w:val="20"/>
+        </w:rPr>
+        <w:t>serializers</w:t>
+      </w:r>
+      <w:r>
+        <w:rPr>
+          <w:rFonts w:ascii="Consolas" w:eastAsia="Times New Roman" w:hAnsi="Consolas" w:cs="Courier New"/>
+          <w:color w:val="A9B7C6"/>
+          <w:sz w:val="20"/>
+          <w:szCs w:val="20"/>
+        </w:rPr>
+        <w:br/>
+      </w:r>
+      <w:proofErr w:type="gramStart"/>
+      <w:r>
+        <w:rPr>
+          <w:rFonts w:ascii="Consolas" w:eastAsia="Times New Roman" w:hAnsi="Consolas" w:cs="Courier New"/>
+          <w:color w:val="CC7832"/>
+          <w:sz w:val="20"/>
+          <w:szCs w:val="20"/>
+        </w:rPr>
+        <w:t xml:space="preserve">from </w:t>
+      </w:r>
+      <w:r>
+        <w:rPr>
+          <w:rFonts w:ascii="Consolas" w:eastAsia="Times New Roman" w:hAnsi="Consolas" w:cs="Courier New"/>
+          <w:color w:val="A9B7C6"/>
+          <w:sz w:val="20"/>
+          <w:szCs w:val="20"/>
+        </w:rPr>
+        <w:t>.models</w:t>
+      </w:r>
+      <w:proofErr w:type="gramEnd"/>
+      <w:r>
+        <w:rPr>
+          <w:rFonts w:ascii="Consolas" w:eastAsia="Times New Roman" w:hAnsi="Consolas" w:cs="Courier New"/>
+          <w:color w:val="A9B7C6"/>
+          <w:sz w:val="20"/>
+          <w:szCs w:val="20"/>
+        </w:rPr>
+        <w:t xml:space="preserve"> </w:t>
+      </w:r>
+      <w:r>
+        <w:rPr>
+          <w:rFonts w:ascii="Consolas" w:eastAsia="Times New Roman" w:hAnsi="Consolas" w:cs="Courier New"/>
+          <w:color w:val="CC7832"/>
+          <w:sz w:val="20"/>
+          <w:szCs w:val="20"/>
+        </w:rPr>
+        <w:t xml:space="preserve">import </w:t>
+      </w:r>
+      <w:r>
+        <w:rPr>
+          <w:rFonts w:ascii="Consolas" w:eastAsia="Times New Roman" w:hAnsi="Consolas" w:cs="Courier New"/>
+          <w:color w:val="A9B7C6"/>
+          <w:sz w:val="20"/>
+          <w:szCs w:val="20"/>
+        </w:rPr>
+        <w:t>Course</w:t>
+      </w:r>
+      <w:r>
+        <w:rPr>
+          <w:rFonts w:ascii="Consolas" w:eastAsia="Times New Roman" w:hAnsi="Consolas" w:cs="Courier New"/>
+          <w:color w:val="A9B7C6"/>
+          <w:sz w:val="20"/>
+          <w:szCs w:val="20"/>
+        </w:rPr>
+        <w:br/>
+      </w:r>
+      <w:r>
+        <w:rPr>
+          <w:rFonts w:ascii="Consolas" w:eastAsia="Times New Roman" w:hAnsi="Consolas" w:cs="Courier New"/>
+          <w:color w:val="A9B7C6"/>
+          <w:sz w:val="20"/>
+          <w:szCs w:val="20"/>
+        </w:rPr>
+        <w:br/>
+      </w:r>
+      <w:r>
+        <w:rPr>
+          <w:rFonts w:ascii="Consolas" w:eastAsia="Times New Roman" w:hAnsi="Consolas" w:cs="Courier New"/>
+          <w:color w:val="CC7832"/>
+          <w:sz w:val="20"/>
+          <w:szCs w:val="20"/>
+        </w:rPr>
+        <w:t xml:space="preserve">class </w:t>
+      </w:r>
+      <w:r>
+        <w:rPr>
+          <w:rFonts w:ascii="Consolas" w:eastAsia="Times New Roman" w:hAnsi="Consolas" w:cs="Courier New"/>
+          <w:color w:val="A9B7C6"/>
+          <w:sz w:val="20"/>
+          <w:szCs w:val="20"/>
+        </w:rPr>
+        <w:t>GetAllCourseSerializer(serializers.ModelSerializer):</w:t>
+      </w:r>
+      <w:r>
+        <w:rPr>
+          <w:rFonts w:ascii="Consolas" w:eastAsia="Times New Roman" w:hAnsi="Consolas" w:cs="Courier New"/>
+          <w:color w:val="A9B7C6"/>
+          <w:sz w:val="20"/>
+          <w:szCs w:val="20"/>
+        </w:rPr>
+        <w:br/>
+        <w:t xml:space="preserve"> </w:t>
+      </w:r>
+      <w:r>
+        <w:rPr>
+          <w:rFonts w:ascii="Consolas" w:eastAsia="Times New Roman" w:hAnsi="Consolas" w:cs="Courier New"/>
+          <w:color w:val="CC7832"/>
+          <w:sz w:val="20"/>
+          <w:szCs w:val="20"/>
+        </w:rPr>
+        <w:t xml:space="preserve">class </w:t>
+      </w:r>
+      <w:r>
+        <w:rPr>
+          <w:rFonts w:ascii="Consolas" w:eastAsia="Times New Roman" w:hAnsi="Consolas" w:cs="Courier New"/>
+          <w:color w:val="A9B7C6"/>
+          <w:sz w:val="20"/>
+          <w:szCs w:val="20"/>
+        </w:rPr>
+        <w:t>Meta:</w:t>
+      </w:r>
+      <w:r>
+        <w:rPr>
+          <w:rFonts w:ascii="Consolas" w:eastAsia="Times New Roman" w:hAnsi="Consolas" w:cs="Courier New"/>
+          <w:color w:val="A9B7C6"/>
+          <w:sz w:val="20"/>
+          <w:szCs w:val="20"/>
+        </w:rPr>
+        <w:br/>
+        <w:t xml:space="preserve">  models = Course</w:t>
+      </w:r>
+      <w:r>
+        <w:rPr>
+          <w:rFonts w:ascii="Consolas" w:eastAsia="Times New Roman" w:hAnsi="Consolas" w:cs="Courier New"/>
+          <w:color w:val="A9B7C6"/>
+          <w:sz w:val="20"/>
+          <w:szCs w:val="20"/>
+        </w:rPr>
+        <w:br/>
+        <w:t xml:space="preserve">  fields = (</w:t>
+      </w:r>
+      <w:r>
+        <w:rPr>
+          <w:rFonts w:ascii="Consolas" w:eastAsia="Times New Roman" w:hAnsi="Consolas" w:cs="Courier New"/>
+          <w:color w:val="A5C261"/>
+          <w:sz w:val="20"/>
+          <w:szCs w:val="20"/>
+        </w:rPr>
+        <w:t>'id'</w:t>
+      </w:r>
+      <w:r>
+        <w:rPr>
+          <w:rFonts w:ascii="Consolas" w:eastAsia="Times New Roman" w:hAnsi="Consolas" w:cs="Courier New"/>
+          <w:color w:val="CC7832"/>
+          <w:sz w:val="20"/>
+          <w:szCs w:val="20"/>
+        </w:rPr>
+        <w:t xml:space="preserve">, </w:t>
+      </w:r>
+      <w:r>
+        <w:rPr>
+          <w:rFonts w:ascii="Consolas" w:eastAsia="Times New Roman" w:hAnsi="Consolas" w:cs="Courier New"/>
+          <w:color w:val="A5C261"/>
+          <w:sz w:val="20"/>
+          <w:szCs w:val="20"/>
+        </w:rPr>
+        <w:t>'title'</w:t>
+      </w:r>
+      <w:r>
+        <w:rPr>
+          <w:rFonts w:ascii="Consolas" w:eastAsia="Times New Roman" w:hAnsi="Consolas" w:cs="Courier New"/>
+          <w:color w:val="A9B7C6"/>
+          <w:sz w:val="20"/>
+          <w:szCs w:val="20"/>
+        </w:rPr>
+        <w:t>)</w:t>
+      </w:r>
+      <w:r>
+        <w:rPr>
+          <w:rFonts w:ascii="Consolas" w:eastAsia="Times New Roman" w:hAnsi="Consolas" w:cs="Courier New"/>
+          <w:color w:val="A9B7C6"/>
+          <w:sz w:val="20"/>
+          <w:szCs w:val="20"/>
+        </w:rPr>
+        <w:br/>
+        <w:t xml:space="preserve">  </w:t>
+      </w:r>
+      <w:r>
+        <w:rPr>
+          <w:rFonts w:ascii="Consolas" w:eastAsia="Times New Roman" w:hAnsi="Consolas" w:cs="Courier New"/>
+          <w:color w:val="A9B7C6"/>
+          <w:sz w:val="20"/>
+          <w:szCs w:val="20"/>
+        </w:rPr>
+        <w:br/>
+        <w:t xml:space="preserve"> </w:t>
+      </w:r>
+    </w:p>
+    <w:p>
+      <w:pPr>
+        <w:pStyle w:val="ListParagraph"/>
+        <w:spacing w:line="240" w:lineRule="auto"/>
+        <w:ind w:left="1440"/>
+        <w:rPr>
+          <w:rFonts w:ascii="Times New Roman" w:hAnsi="Times New Roman" w:cs="Times New Roman"/>
+          <w:color w:val="FFFFFF" w:themeColor="background1"/>
+          <w:sz w:val="24"/>
+          <w:szCs w:val="24"/>
+        </w:rPr>
+      </w:pPr>
+    </w:p>
+    <w:p>
+      <w:pPr>
+        <w:pStyle w:val="ListParagraph"/>
+        <w:spacing w:line="240" w:lineRule="auto"/>
+        <w:ind w:left="1440"/>
+        <w:rPr>
+          <w:rFonts w:ascii="Times New Roman" w:hAnsi="Times New Roman" w:cs="Times New Roman"/>
+          <w:color w:val="FFFFFF" w:themeColor="background1"/>
+          <w:sz w:val="24"/>
+          <w:szCs w:val="24"/>
+        </w:rPr>
+      </w:pPr>
+    </w:p>
+    <w:p>
+      <w:pPr>
+        <w:pStyle w:val="ListParagraph"/>
+        <w:spacing w:line="240" w:lineRule="auto"/>
+        <w:ind w:left="1440"/>
+        <w:rPr>
+          <w:rFonts w:ascii="Times New Roman" w:hAnsi="Times New Roman" w:cs="Times New Roman"/>
+          <w:color w:val="000000" w:themeColor="text1"/>
+          <w:sz w:val="24"/>
+          <w:szCs w:val="24"/>
+        </w:rPr>
+      </w:pPr>
+      <w:r>
+        <w:rPr>
+          <w:rFonts w:ascii="Times New Roman" w:hAnsi="Times New Roman" w:cs="Times New Roman"/>
+          <w:color w:val="FFFFFF" w:themeColor="background1"/>
+          <w:sz w:val="24"/>
+          <w:szCs w:val="24"/>
+        </w:rPr>
+        <w:t>vi</w:t>
+      </w:r>
+      <w:r>
+        <w:rPr>
+          <w:rFonts w:ascii="Times New Roman" w:hAnsi="Times New Roman" w:cs="Times New Roman"/>
+          <w:color w:val="000000" w:themeColor="text1"/>
+          <w:sz w:val="24"/>
+          <w:szCs w:val="24"/>
+        </w:rPr>
+        <w:t>views.py</w:t>
+      </w:r>
+    </w:p>
+    <w:p>
+      <w:pPr>
+        <w:pStyle w:val="ListParagraph"/>
+        <w:spacing w:line="240" w:lineRule="auto"/>
+        <w:ind w:left="1440"/>
+        <w:rPr>
+          <w:rFonts w:ascii="Times New Roman" w:hAnsi="Times New Roman" w:cs="Times New Roman"/>
+          <w:color w:val="000000" w:themeColor="text1"/>
+          <w:sz w:val="24"/>
+          <w:szCs w:val="24"/>
+        </w:rPr>
+      </w:pPr>
+    </w:p>
+    <w:p>
+      <w:pPr>
+        <w:shd w:val="clear" w:color="auto" w:fill="2B2B2B"/>
+        <w:tabs>
+          <w:tab w:val="left" w:pos="916"/>
+          <w:tab w:val="left" w:pos="1832"/>
+          <w:tab w:val="left" w:pos="2748"/>
+          <w:tab w:val="left" w:pos="3664"/>
+          <w:tab w:val="left" w:pos="4580"/>
+          <w:tab w:val="left" w:pos="5496"/>
+          <w:tab w:val="left" w:pos="6412"/>
+          <w:tab w:val="left" w:pos="7328"/>
+          <w:tab w:val="left" w:pos="8244"/>
+          <w:tab w:val="left" w:pos="9160"/>
+          <w:tab w:val="left" w:pos="10076"/>
+          <w:tab w:val="left" w:pos="10992"/>
+          <w:tab w:val="left" w:pos="11908"/>
+          <w:tab w:val="left" w:pos="12824"/>
+          <w:tab w:val="left" w:pos="13740"/>
+          <w:tab w:val="left" w:pos="14656"/>
+        </w:tabs>
+        <w:spacing w:after="0" w:line="240" w:lineRule="auto"/>
+        <w:rPr>
+          <w:rFonts w:ascii="Consolas" w:eastAsia="Times New Roman" w:hAnsi="Consolas" w:cs="Courier New"/>
+          <w:color w:val="A9B7C6"/>
+          <w:sz w:val="20"/>
+          <w:szCs w:val="20"/>
+        </w:rPr>
+      </w:pPr>
+      <w:r>
+        <w:rPr>
+          <w:rFonts w:ascii="Consolas" w:eastAsia="Times New Roman" w:hAnsi="Consolas" w:cs="Courier New"/>
+          <w:color w:val="CC7832"/>
+          <w:sz w:val="20"/>
+          <w:szCs w:val="20"/>
+        </w:rPr>
+        <w:t xml:space="preserve">from </w:t>
+      </w:r>
+      <w:r>
+        <w:rPr>
+          <w:rFonts w:ascii="Consolas" w:eastAsia="Times New Roman" w:hAnsi="Consolas" w:cs="Courier New"/>
+          <w:color w:val="A9B7C6"/>
+          <w:sz w:val="20"/>
+          <w:szCs w:val="20"/>
+        </w:rPr>
+        <w:t xml:space="preserve">django.shortcuts </w:t>
+      </w:r>
+      <w:r>
+        <w:rPr>
+          <w:rFonts w:ascii="Consolas" w:eastAsia="Times New Roman" w:hAnsi="Consolas" w:cs="Courier New"/>
+          <w:color w:val="CC7832"/>
+          <w:sz w:val="20"/>
+          <w:szCs w:val="20"/>
+        </w:rPr>
+        <w:t xml:space="preserve">import </w:t>
+      </w:r>
+      <w:r>
+        <w:rPr>
+          <w:rFonts w:ascii="Consolas" w:eastAsia="Times New Roman" w:hAnsi="Consolas" w:cs="Courier New"/>
+          <w:color w:val="A9B7C6"/>
+          <w:sz w:val="20"/>
+          <w:szCs w:val="20"/>
+        </w:rPr>
+        <w:t>render</w:t>
+      </w:r>
+      <w:r>
+        <w:rPr>
+          <w:rFonts w:ascii="Consolas" w:eastAsia="Times New Roman" w:hAnsi="Consolas" w:cs="Courier New"/>
+          <w:color w:val="A9B7C6"/>
+          <w:sz w:val="20"/>
+          <w:szCs w:val="20"/>
+        </w:rPr>
+        <w:br/>
+      </w:r>
+      <w:r>
+        <w:rPr>
+          <w:rFonts w:ascii="Consolas" w:eastAsia="Times New Roman" w:hAnsi="Consolas" w:cs="Courier New"/>
+          <w:color w:val="CC7832"/>
+          <w:sz w:val="20"/>
+          <w:szCs w:val="20"/>
+        </w:rPr>
+        <w:t xml:space="preserve">from </w:t>
+      </w:r>
+      <w:r>
+        <w:rPr>
+          <w:rFonts w:ascii="Consolas" w:eastAsia="Times New Roman" w:hAnsi="Consolas" w:cs="Courier New"/>
+          <w:color w:val="A9B7C6"/>
+          <w:sz w:val="20"/>
+          <w:szCs w:val="20"/>
+        </w:rPr>
+        <w:t xml:space="preserve">rest_framework.views </w:t>
+      </w:r>
+      <w:r>
+        <w:rPr>
+          <w:rFonts w:ascii="Consolas" w:eastAsia="Times New Roman" w:hAnsi="Consolas" w:cs="Courier New"/>
+          <w:color w:val="CC7832"/>
+          <w:sz w:val="20"/>
+          <w:szCs w:val="20"/>
+        </w:rPr>
+        <w:t xml:space="preserve">import </w:t>
+      </w:r>
+      <w:r>
+        <w:rPr>
+          <w:rFonts w:ascii="Consolas" w:eastAsia="Times New Roman" w:hAnsi="Consolas" w:cs="Courier New"/>
+          <w:color w:val="A9B7C6"/>
+          <w:sz w:val="20"/>
+          <w:szCs w:val="20"/>
+        </w:rPr>
+        <w:t>APIView</w:t>
+      </w:r>
+      <w:r>
+        <w:rPr>
+          <w:rFonts w:ascii="Consolas" w:eastAsia="Times New Roman" w:hAnsi="Consolas" w:cs="Courier New"/>
+          <w:color w:val="A9B7C6"/>
+          <w:sz w:val="20"/>
+          <w:szCs w:val="20"/>
+        </w:rPr>
+        <w:br/>
+      </w:r>
+      <w:r>
+        <w:rPr>
+          <w:rFonts w:ascii="Consolas" w:eastAsia="Times New Roman" w:hAnsi="Consolas" w:cs="Courier New"/>
+          <w:color w:val="CC7832"/>
+          <w:sz w:val="20"/>
+          <w:szCs w:val="20"/>
+        </w:rPr>
+        <w:t xml:space="preserve">from </w:t>
+      </w:r>
+      <w:r>
+        <w:rPr>
+          <w:rFonts w:ascii="Consolas" w:eastAsia="Times New Roman" w:hAnsi="Consolas" w:cs="Courier New"/>
+          <w:color w:val="A9B7C6"/>
+          <w:sz w:val="20"/>
+          <w:szCs w:val="20"/>
+        </w:rPr>
+        <w:t xml:space="preserve">rest_framework.response </w:t>
+      </w:r>
+      <w:r>
+        <w:rPr>
+          <w:rFonts w:ascii="Consolas" w:eastAsia="Times New Roman" w:hAnsi="Consolas" w:cs="Courier New"/>
+          <w:color w:val="CC7832"/>
+          <w:sz w:val="20"/>
+          <w:szCs w:val="20"/>
+        </w:rPr>
+        <w:t xml:space="preserve">import </w:t>
+      </w:r>
+      <w:r>
+        <w:rPr>
+          <w:rFonts w:ascii="Consolas" w:eastAsia="Times New Roman" w:hAnsi="Consolas" w:cs="Courier New"/>
+          <w:color w:val="A9B7C6"/>
+          <w:sz w:val="20"/>
+          <w:szCs w:val="20"/>
+        </w:rPr>
+        <w:t>Response</w:t>
+      </w:r>
+      <w:r>
+        <w:rPr>
+          <w:rFonts w:ascii="Consolas" w:eastAsia="Times New Roman" w:hAnsi="Consolas" w:cs="Courier New"/>
+          <w:color w:val="A9B7C6"/>
+          <w:sz w:val="20"/>
+          <w:szCs w:val="20"/>
+        </w:rPr>
+        <w:br/>
+      </w:r>
+      <w:r>
+        <w:rPr>
+          <w:rFonts w:ascii="Consolas" w:eastAsia="Times New Roman" w:hAnsi="Consolas" w:cs="Courier New"/>
+          <w:color w:val="CC7832"/>
+          <w:sz w:val="20"/>
+          <w:szCs w:val="20"/>
+        </w:rPr>
+        <w:t xml:space="preserve">from </w:t>
+      </w:r>
+      <w:r>
+        <w:rPr>
+          <w:rFonts w:ascii="Consolas" w:eastAsia="Times New Roman" w:hAnsi="Consolas" w:cs="Courier New"/>
+          <w:color w:val="A9B7C6"/>
+          <w:sz w:val="20"/>
+          <w:szCs w:val="20"/>
+        </w:rPr>
+        <w:t xml:space="preserve">rest_framework </w:t>
+      </w:r>
+      <w:r>
+        <w:rPr>
+          <w:rFonts w:ascii="Consolas" w:eastAsia="Times New Roman" w:hAnsi="Consolas" w:cs="Courier New"/>
+          <w:color w:val="CC7832"/>
+          <w:sz w:val="20"/>
+          <w:szCs w:val="20"/>
+        </w:rPr>
+        <w:t xml:space="preserve">import </w:t>
+      </w:r>
+      <w:r>
+        <w:rPr>
+          <w:rFonts w:ascii="Consolas" w:eastAsia="Times New Roman" w:hAnsi="Consolas" w:cs="Courier New"/>
+          <w:color w:val="A9B7C6"/>
+          <w:sz w:val="20"/>
+          <w:szCs w:val="20"/>
+        </w:rPr>
+        <w:t>status</w:t>
+      </w:r>
+      <w:r>
+        <w:rPr>
+          <w:rFonts w:ascii="Consolas" w:eastAsia="Times New Roman" w:hAnsi="Consolas" w:cs="Courier New"/>
+          <w:color w:val="A9B7C6"/>
+          <w:sz w:val="20"/>
+          <w:szCs w:val="20"/>
+        </w:rPr>
+        <w:br/>
+      </w:r>
+      <w:r>
+        <w:rPr>
+          <w:rFonts w:ascii="Consolas" w:eastAsia="Times New Roman" w:hAnsi="Consolas" w:cs="Courier New"/>
+          <w:color w:val="CC7832"/>
+          <w:sz w:val="20"/>
+          <w:szCs w:val="20"/>
+        </w:rPr>
+        <w:t xml:space="preserve">from </w:t>
+      </w:r>
+      <w:r>
+        <w:rPr>
+          <w:rFonts w:ascii="Consolas" w:eastAsia="Times New Roman" w:hAnsi="Consolas" w:cs="Courier New"/>
+          <w:color w:val="A9B7C6"/>
+          <w:sz w:val="20"/>
+          <w:szCs w:val="20"/>
+        </w:rPr>
+        <w:t xml:space="preserve">.models </w:t>
+      </w:r>
+      <w:r>
+        <w:rPr>
+          <w:rFonts w:ascii="Consolas" w:eastAsia="Times New Roman" w:hAnsi="Consolas" w:cs="Courier New"/>
+          <w:color w:val="CC7832"/>
+          <w:sz w:val="20"/>
+          <w:szCs w:val="20"/>
+        </w:rPr>
+        <w:t xml:space="preserve">import </w:t>
+      </w:r>
+      <w:r>
+        <w:rPr>
+          <w:rFonts w:ascii="Consolas" w:eastAsia="Times New Roman" w:hAnsi="Consolas" w:cs="Courier New"/>
+          <w:color w:val="A9B7C6"/>
+          <w:sz w:val="20"/>
+          <w:szCs w:val="20"/>
+        </w:rPr>
+        <w:t>Course</w:t>
+      </w:r>
+      <w:r>
+        <w:rPr>
+          <w:rFonts w:ascii="Consolas" w:eastAsia="Times New Roman" w:hAnsi="Consolas" w:cs="Courier New"/>
+          <w:color w:val="A9B7C6"/>
+          <w:sz w:val="20"/>
+          <w:szCs w:val="20"/>
+        </w:rPr>
+        <w:br/>
+      </w:r>
+      <w:r>
+        <w:rPr>
+          <w:rFonts w:ascii="Consolas" w:eastAsia="Times New Roman" w:hAnsi="Consolas" w:cs="Courier New"/>
+          <w:color w:val="CC7832"/>
+          <w:sz w:val="20"/>
+          <w:szCs w:val="20"/>
+        </w:rPr>
+        <w:t xml:space="preserve">from </w:t>
+      </w:r>
+      <w:r>
+        <w:rPr>
+          <w:rFonts w:ascii="Consolas" w:eastAsia="Times New Roman" w:hAnsi="Consolas" w:cs="Courier New"/>
+          <w:color w:val="A9B7C6"/>
+          <w:sz w:val="20"/>
+          <w:szCs w:val="20"/>
+        </w:rPr>
+        <w:t xml:space="preserve">.serializers </w:t>
+      </w:r>
+      <w:r>
+        <w:rPr>
+          <w:rFonts w:ascii="Consolas" w:eastAsia="Times New Roman" w:hAnsi="Consolas" w:cs="Courier New"/>
+          <w:color w:val="CC7832"/>
+          <w:sz w:val="20"/>
+          <w:szCs w:val="20"/>
+        </w:rPr>
+        <w:t xml:space="preserve">import </w:t>
+      </w:r>
+      <w:r>
+        <w:rPr>
+          <w:rFonts w:ascii="Consolas" w:eastAsia="Times New Roman" w:hAnsi="Consolas" w:cs="Courier New"/>
+          <w:color w:val="A9B7C6"/>
+          <w:sz w:val="20"/>
+          <w:szCs w:val="20"/>
+        </w:rPr>
+        <w:t>GetAllCourseSerializer</w:t>
+      </w:r>
+      <w:r>
+        <w:rPr>
+          <w:rFonts w:ascii="Consolas" w:eastAsia="Times New Roman" w:hAnsi="Consolas" w:cs="Courier New"/>
+          <w:color w:val="A9B7C6"/>
+          <w:sz w:val="20"/>
+          <w:szCs w:val="20"/>
+        </w:rPr>
+        <w:br/>
+      </w:r>
+      <w:r>
+        <w:rPr>
+          <w:rFonts w:ascii="Consolas" w:eastAsia="Times New Roman" w:hAnsi="Consolas" w:cs="Courier New"/>
+          <w:color w:val="A9B7C6"/>
+          <w:sz w:val="20"/>
+          <w:szCs w:val="20"/>
+        </w:rPr>
+        <w:br/>
+      </w:r>
+      <w:r>
+        <w:rPr>
+          <w:rFonts w:ascii="Consolas" w:eastAsia="Times New Roman" w:hAnsi="Consolas" w:cs="Courier New"/>
+          <w:color w:val="A9B7C6"/>
+          <w:sz w:val="20"/>
+          <w:szCs w:val="20"/>
+        </w:rPr>
+        <w:br/>
+      </w:r>
+      <w:r>
+        <w:rPr>
+          <w:rFonts w:ascii="Consolas" w:eastAsia="Times New Roman" w:hAnsi="Consolas" w:cs="Courier New"/>
+          <w:color w:val="808080"/>
+          <w:sz w:val="20"/>
+          <w:szCs w:val="20"/>
+        </w:rPr>
+        <w:t># Create your views here.</w:t>
+      </w:r>
+      <w:r>
+        <w:rPr>
+          <w:rFonts w:ascii="Consolas" w:eastAsia="Times New Roman" w:hAnsi="Consolas" w:cs="Courier New"/>
+          <w:color w:val="808080"/>
+          <w:sz w:val="20"/>
+          <w:szCs w:val="20"/>
+        </w:rPr>
+        <w:br/>
+      </w:r>
+      <w:r>
+        <w:rPr>
+          <w:rFonts w:ascii="Consolas" w:eastAsia="Times New Roman" w:hAnsi="Consolas" w:cs="Courier New"/>
+          <w:color w:val="808080"/>
+          <w:sz w:val="20"/>
+          <w:szCs w:val="20"/>
+        </w:rPr>
+        <w:br/>
+      </w:r>
+      <w:r>
+        <w:rPr>
+          <w:rFonts w:ascii="Consolas" w:eastAsia="Times New Roman" w:hAnsi="Consolas" w:cs="Courier New"/>
+          <w:color w:val="CC7832"/>
+          <w:sz w:val="20"/>
+          <w:szCs w:val="20"/>
+        </w:rPr>
+        <w:t xml:space="preserve">class </w:t>
+      </w:r>
+      <w:r>
+        <w:rPr>
+          <w:rFonts w:ascii="Consolas" w:eastAsia="Times New Roman" w:hAnsi="Consolas" w:cs="Courier New"/>
+          <w:color w:val="A9B7C6"/>
+          <w:sz w:val="20"/>
+          <w:szCs w:val="20"/>
+        </w:rPr>
+        <w:t>GetAllCourseAPI(APIView):</w:t>
+      </w:r>
+      <w:r>
+        <w:rPr>
+          <w:rFonts w:ascii="Consolas" w:eastAsia="Times New Roman" w:hAnsi="Consolas" w:cs="Courier New"/>
+          <w:color w:val="A9B7C6"/>
+          <w:sz w:val="20"/>
+          <w:szCs w:val="20"/>
+        </w:rPr>
+        <w:br/>
+        <w:t xml:space="preserve"> </w:t>
+      </w:r>
+      <w:r>
+        <w:rPr>
+          <w:rFonts w:ascii="Consolas" w:eastAsia="Times New Roman" w:hAnsi="Consolas" w:cs="Courier New"/>
+          <w:color w:val="CC7832"/>
+          <w:sz w:val="20"/>
+          <w:szCs w:val="20"/>
+        </w:rPr>
+        <w:t xml:space="preserve">def </w:t>
+      </w:r>
+      <w:r>
+        <w:rPr>
+          <w:rFonts w:ascii="Consolas" w:eastAsia="Times New Roman" w:hAnsi="Consolas" w:cs="Courier New"/>
+          <w:color w:val="FFC66D"/>
+          <w:sz w:val="20"/>
+          <w:szCs w:val="20"/>
+        </w:rPr>
+        <w:t>get</w:t>
+      </w:r>
+      <w:r>
+        <w:rPr>
+          <w:rFonts w:ascii="Consolas" w:eastAsia="Times New Roman" w:hAnsi="Consolas" w:cs="Courier New"/>
+          <w:color w:val="A9B7C6"/>
+          <w:sz w:val="20"/>
+          <w:szCs w:val="20"/>
+        </w:rPr>
+        <w:t>(</w:t>
+      </w:r>
+      <w:r>
+        <w:rPr>
+          <w:rFonts w:ascii="Consolas" w:eastAsia="Times New Roman" w:hAnsi="Consolas" w:cs="Courier New"/>
+          <w:color w:val="94558D"/>
+          <w:sz w:val="20"/>
+          <w:szCs w:val="20"/>
+        </w:rPr>
+        <w:t>self</w:t>
+      </w:r>
+      <w:r>
+        <w:rPr>
+          <w:rFonts w:ascii="Consolas" w:eastAsia="Times New Roman" w:hAnsi="Consolas" w:cs="Courier New"/>
+          <w:color w:val="CC7832"/>
+          <w:sz w:val="20"/>
+          <w:szCs w:val="20"/>
+        </w:rPr>
+        <w:t xml:space="preserve">, </w:t>
+      </w:r>
+      <w:r>
+        <w:rPr>
+          <w:rFonts w:ascii="Consolas" w:eastAsia="Times New Roman" w:hAnsi="Consolas" w:cs="Courier New"/>
+          <w:color w:val="72737A"/>
+          <w:sz w:val="20"/>
+          <w:szCs w:val="20"/>
+        </w:rPr>
+        <w:t>request</w:t>
+      </w:r>
+      <w:r>
+        <w:rPr>
+          <w:rFonts w:ascii="Consolas" w:eastAsia="Times New Roman" w:hAnsi="Consolas" w:cs="Courier New"/>
+          <w:color w:val="A9B7C6"/>
+          <w:sz w:val="20"/>
+          <w:szCs w:val="20"/>
+        </w:rPr>
+        <w:t>):</w:t>
+      </w:r>
+      <w:r>
+        <w:rPr>
+          <w:rFonts w:ascii="Consolas" w:eastAsia="Times New Roman" w:hAnsi="Consolas" w:cs="Courier New"/>
+          <w:color w:val="A9B7C6"/>
+          <w:sz w:val="20"/>
+          <w:szCs w:val="20"/>
+        </w:rPr>
+        <w:br/>
+        <w:t xml:space="preserve">  list_course = Course.objects.all()</w:t>
+      </w:r>
+      <w:r>
+        <w:rPr>
+          <w:rFonts w:ascii="Consolas" w:eastAsia="Times New Roman" w:hAnsi="Consolas" w:cs="Courier New"/>
+          <w:color w:val="A9B7C6"/>
+          <w:sz w:val="20"/>
+          <w:szCs w:val="20"/>
+        </w:rPr>
+        <w:br/>
+        <w:t xml:space="preserve">  mydata = GetAllCourseSerializer(list_course</w:t>
+      </w:r>
+      <w:r>
+        <w:rPr>
+          <w:rFonts w:ascii="Consolas" w:eastAsia="Times New Roman" w:hAnsi="Consolas" w:cs="Courier New"/>
+          <w:color w:val="CC7832"/>
+          <w:sz w:val="20"/>
+          <w:szCs w:val="20"/>
+        </w:rPr>
+        <w:t xml:space="preserve">, </w:t>
+      </w:r>
+      <w:r>
+        <w:rPr>
+          <w:rFonts w:ascii="Consolas" w:eastAsia="Times New Roman" w:hAnsi="Consolas" w:cs="Courier New"/>
+          <w:color w:val="AA4926"/>
+          <w:sz w:val="20"/>
+          <w:szCs w:val="20"/>
+        </w:rPr>
+        <w:t>many</w:t>
+      </w:r>
+      <w:r>
+        <w:rPr>
+          <w:rFonts w:ascii="Consolas" w:eastAsia="Times New Roman" w:hAnsi="Consolas" w:cs="Courier New"/>
+          <w:color w:val="A9B7C6"/>
+          <w:sz w:val="20"/>
+          <w:szCs w:val="20"/>
+        </w:rPr>
+        <w:t>=</w:t>
+      </w:r>
+      <w:r>
+        <w:rPr>
+          <w:rFonts w:ascii="Consolas" w:eastAsia="Times New Roman" w:hAnsi="Consolas" w:cs="Courier New"/>
+          <w:color w:val="8888C6"/>
+          <w:sz w:val="20"/>
+          <w:szCs w:val="20"/>
+        </w:rPr>
+        <w:t>True</w:t>
+      </w:r>
+      <w:r>
+        <w:rPr>
+          <w:rFonts w:ascii="Consolas" w:eastAsia="Times New Roman" w:hAnsi="Consolas" w:cs="Courier New"/>
+          <w:color w:val="A9B7C6"/>
+          <w:sz w:val="20"/>
+          <w:szCs w:val="20"/>
+        </w:rPr>
+        <w:t>)</w:t>
+      </w:r>
+      <w:r>
+        <w:rPr>
+          <w:rFonts w:ascii="Consolas" w:eastAsia="Times New Roman" w:hAnsi="Consolas" w:cs="Courier New"/>
+          <w:color w:val="A9B7C6"/>
+          <w:sz w:val="20"/>
+          <w:szCs w:val="20"/>
+        </w:rPr>
+        <w:br/>
+        <w:t xml:space="preserve">  </w:t>
+      </w:r>
+      <w:r>
+        <w:rPr>
+          <w:rFonts w:ascii="Consolas" w:eastAsia="Times New Roman" w:hAnsi="Consolas" w:cs="Courier New"/>
+          <w:color w:val="CC7832"/>
+          <w:sz w:val="20"/>
+          <w:szCs w:val="20"/>
+        </w:rPr>
+        <w:t xml:space="preserve">return </w:t>
+      </w:r>
+      <w:r>
+        <w:rPr>
+          <w:rFonts w:ascii="Consolas" w:eastAsia="Times New Roman" w:hAnsi="Consolas" w:cs="Courier New"/>
+          <w:color w:val="A9B7C6"/>
+          <w:sz w:val="20"/>
+          <w:szCs w:val="20"/>
+        </w:rPr>
+        <w:t>Response(</w:t>
+      </w:r>
+      <w:r>
+        <w:rPr>
+          <w:rFonts w:ascii="Consolas" w:eastAsia="Times New Roman" w:hAnsi="Consolas" w:cs="Courier New"/>
+          <w:color w:val="AA4926"/>
+          <w:sz w:val="20"/>
+          <w:szCs w:val="20"/>
+        </w:rPr>
+        <w:t>data</w:t>
+      </w:r>
+      <w:r>
+        <w:rPr>
+          <w:rFonts w:ascii="Consolas" w:eastAsia="Times New Roman" w:hAnsi="Consolas" w:cs="Courier New"/>
+          <w:color w:val="A9B7C6"/>
+          <w:sz w:val="20"/>
+          <w:szCs w:val="20"/>
+        </w:rPr>
+        <w:t>=mydata.data</w:t>
+      </w:r>
+      <w:r>
+        <w:rPr>
+          <w:rFonts w:ascii="Consolas" w:eastAsia="Times New Roman" w:hAnsi="Consolas" w:cs="Courier New"/>
+          <w:color w:val="CC7832"/>
+          <w:sz w:val="20"/>
+          <w:szCs w:val="20"/>
+        </w:rPr>
+        <w:t xml:space="preserve">, </w:t>
+      </w:r>
+      <w:r>
+        <w:rPr>
+          <w:rFonts w:ascii="Consolas" w:eastAsia="Times New Roman" w:hAnsi="Consolas" w:cs="Courier New"/>
+          <w:color w:val="AA4926"/>
+          <w:sz w:val="20"/>
+          <w:szCs w:val="20"/>
+        </w:rPr>
+        <w:t>status</w:t>
+      </w:r>
+      <w:r>
+        <w:rPr>
+          <w:rFonts w:ascii="Consolas" w:eastAsia="Times New Roman" w:hAnsi="Consolas" w:cs="Courier New"/>
+          <w:color w:val="A9B7C6"/>
+          <w:sz w:val="20"/>
+          <w:szCs w:val="20"/>
+        </w:rPr>
+        <w:t>=status.HTTP_200_OK)</w:t>
+      </w:r>
+      <w:r>
+        <w:rPr>
+          <w:rFonts w:ascii="Consolas" w:eastAsia="Times New Roman" w:hAnsi="Consolas" w:cs="Courier New"/>
+          <w:color w:val="A9B7C6"/>
+          <w:sz w:val="20"/>
+          <w:szCs w:val="20"/>
+        </w:rPr>
+        <w:br/>
+        <w:t xml:space="preserve"> </w:t>
+      </w:r>
+    </w:p>
+    <w:p>
+      <w:pPr>
+        <w:pStyle w:val="ListParagraph"/>
+        <w:spacing w:line="240" w:lineRule="auto"/>
+        <w:ind w:left="1440"/>
+        <w:rPr>
+          <w:rFonts w:ascii="Times New Roman" w:hAnsi="Times New Roman" w:cs="Times New Roman"/>
+          <w:color w:val="000000" w:themeColor="text1"/>
+          <w:sz w:val="24"/>
+          <w:szCs w:val="24"/>
+        </w:rPr>
+      </w:pPr>
+    </w:p>
+    <w:p>
+      <w:pPr>
+        <w:spacing w:line="240" w:lineRule="auto"/>
+        <w:rPr>
+          <w:rFonts w:ascii="Times New Roman" w:hAnsi="Times New Roman" w:cs="Times New Roman"/>
+          <w:b/>
+          <w:color w:val="FF0000"/>
+          <w:sz w:val="24"/>
+          <w:szCs w:val="24"/>
+        </w:rPr>
+      </w:pPr>
+    </w:p>
+    <w:p>
+      <w:pPr>
+        <w:spacing w:line="240" w:lineRule="auto"/>
+        <w:rPr>
+          <w:rFonts w:ascii="Times New Roman" w:hAnsi="Times New Roman" w:cs="Times New Roman"/>
+          <w:color w:val="000000" w:themeColor="text1"/>
+          <w:sz w:val="24"/>
+          <w:szCs w:val="24"/>
+        </w:rPr>
+      </w:pPr>
+      <w:r>
+        <w:rPr>
+          <w:rFonts w:ascii="Times New Roman" w:hAnsi="Times New Roman" w:cs="Times New Roman"/>
+          <w:color w:val="000000" w:themeColor="text1"/>
+          <w:sz w:val="24"/>
+          <w:szCs w:val="24"/>
+        </w:rPr>
+        <w:lastRenderedPageBreak/>
+        <w:t>urls.py</w:t>
+      </w:r>
+    </w:p>
+    <w:p>
+      <w:pPr>
+        <w:spacing w:line="240" w:lineRule="auto"/>
+        <w:rPr>
+          <w:rFonts w:ascii="Times New Roman" w:hAnsi="Times New Roman" w:cs="Times New Roman"/>
+          <w:b/>
+          <w:color w:val="000000" w:themeColor="text1"/>
+          <w:sz w:val="24"/>
+          <w:szCs w:val="24"/>
+        </w:rPr>
+      </w:pPr>
+    </w:p>
+    <w:p>
+      <w:pPr>
+        <w:shd w:val="clear" w:color="auto" w:fill="2B2B2B"/>
+        <w:tabs>
+          <w:tab w:val="left" w:pos="916"/>
+          <w:tab w:val="left" w:pos="1832"/>
+          <w:tab w:val="left" w:pos="2748"/>
+          <w:tab w:val="left" w:pos="3664"/>
+          <w:tab w:val="left" w:pos="4580"/>
+          <w:tab w:val="left" w:pos="5496"/>
+          <w:tab w:val="left" w:pos="6412"/>
+          <w:tab w:val="left" w:pos="7328"/>
+          <w:tab w:val="left" w:pos="8244"/>
+          <w:tab w:val="left" w:pos="9160"/>
+          <w:tab w:val="left" w:pos="10076"/>
+          <w:tab w:val="left" w:pos="10992"/>
+          <w:tab w:val="left" w:pos="11908"/>
+          <w:tab w:val="left" w:pos="12824"/>
+          <w:tab w:val="left" w:pos="13740"/>
+          <w:tab w:val="left" w:pos="14656"/>
+        </w:tabs>
+        <w:spacing w:after="0" w:line="240" w:lineRule="auto"/>
+        <w:rPr>
+          <w:rFonts w:ascii="Consolas" w:eastAsia="Times New Roman" w:hAnsi="Consolas" w:cs="Courier New"/>
+          <w:color w:val="A9B7C6"/>
+          <w:sz w:val="20"/>
+          <w:szCs w:val="20"/>
+        </w:rPr>
+      </w:pPr>
+      <w:r>
+        <w:rPr>
+          <w:rFonts w:ascii="Consolas" w:eastAsia="Times New Roman" w:hAnsi="Consolas" w:cs="Courier New"/>
+          <w:color w:val="CC7832"/>
+          <w:sz w:val="20"/>
+          <w:szCs w:val="20"/>
+        </w:rPr>
+        <w:t xml:space="preserve">from </w:t>
+      </w:r>
+      <w:proofErr w:type="gramStart"/>
+      <w:r>
+        <w:rPr>
+          <w:rFonts w:ascii="Consolas" w:eastAsia="Times New Roman" w:hAnsi="Consolas" w:cs="Courier New"/>
+          <w:color w:val="A9B7C6"/>
+          <w:sz w:val="20"/>
+          <w:szCs w:val="20"/>
+        </w:rPr>
+        <w:t>django.contrib</w:t>
+      </w:r>
+      <w:proofErr w:type="gramEnd"/>
+      <w:r>
+        <w:rPr>
+          <w:rFonts w:ascii="Consolas" w:eastAsia="Times New Roman" w:hAnsi="Consolas" w:cs="Courier New"/>
+          <w:color w:val="A9B7C6"/>
+          <w:sz w:val="20"/>
+          <w:szCs w:val="20"/>
+        </w:rPr>
+        <w:t xml:space="preserve"> </w:t>
+      </w:r>
+      <w:r>
+        <w:rPr>
+          <w:rFonts w:ascii="Consolas" w:eastAsia="Times New Roman" w:hAnsi="Consolas" w:cs="Courier New"/>
+          <w:color w:val="CC7832"/>
+          <w:sz w:val="20"/>
+          <w:szCs w:val="20"/>
+        </w:rPr>
+        <w:t xml:space="preserve">import </w:t>
+      </w:r>
+      <w:r>
+        <w:rPr>
+          <w:rFonts w:ascii="Consolas" w:eastAsia="Times New Roman" w:hAnsi="Consolas" w:cs="Courier New"/>
+          <w:color w:val="A9B7C6"/>
+          <w:sz w:val="20"/>
+          <w:szCs w:val="20"/>
+        </w:rPr>
+        <w:t>admin</w:t>
+      </w:r>
+      <w:r>
+        <w:rPr>
+          <w:rFonts w:ascii="Consolas" w:eastAsia="Times New Roman" w:hAnsi="Consolas" w:cs="Courier New"/>
+          <w:color w:val="A9B7C6"/>
+          <w:sz w:val="20"/>
+          <w:szCs w:val="20"/>
+        </w:rPr>
+        <w:br/>
+      </w:r>
+      <w:r>
+        <w:rPr>
+          <w:rFonts w:ascii="Consolas" w:eastAsia="Times New Roman" w:hAnsi="Consolas" w:cs="Courier New"/>
+          <w:color w:val="CC7832"/>
+          <w:sz w:val="20"/>
+          <w:szCs w:val="20"/>
+        </w:rPr>
+        <w:t xml:space="preserve">from </w:t>
+      </w:r>
+      <w:r>
+        <w:rPr>
+          <w:rFonts w:ascii="Consolas" w:eastAsia="Times New Roman" w:hAnsi="Consolas" w:cs="Courier New"/>
+          <w:color w:val="A9B7C6"/>
+          <w:sz w:val="20"/>
+          <w:szCs w:val="20"/>
+        </w:rPr>
+        <w:t xml:space="preserve">django.urls </w:t>
+      </w:r>
+      <w:r>
+        <w:rPr>
+          <w:rFonts w:ascii="Consolas" w:eastAsia="Times New Roman" w:hAnsi="Consolas" w:cs="Courier New"/>
+          <w:color w:val="CC7832"/>
+          <w:sz w:val="20"/>
+          <w:szCs w:val="20"/>
+        </w:rPr>
+        <w:t xml:space="preserve">import </w:t>
+      </w:r>
+      <w:r>
+        <w:rPr>
+          <w:rFonts w:ascii="Consolas" w:eastAsia="Times New Roman" w:hAnsi="Consolas" w:cs="Courier New"/>
+          <w:color w:val="A9B7C6"/>
+          <w:sz w:val="20"/>
+          <w:szCs w:val="20"/>
+        </w:rPr>
+        <w:t>path</w:t>
+      </w:r>
+      <w:r>
+        <w:rPr>
+          <w:rFonts w:ascii="Consolas" w:eastAsia="Times New Roman" w:hAnsi="Consolas" w:cs="Courier New"/>
+          <w:color w:val="A9B7C6"/>
+          <w:sz w:val="20"/>
+          <w:szCs w:val="20"/>
+        </w:rPr>
+        <w:br/>
+      </w:r>
+      <w:r>
+        <w:rPr>
+          <w:rFonts w:ascii="Consolas" w:eastAsia="Times New Roman" w:hAnsi="Consolas" w:cs="Courier New"/>
+          <w:color w:val="CC7832"/>
+          <w:sz w:val="20"/>
+          <w:szCs w:val="20"/>
+        </w:rPr>
+        <w:t xml:space="preserve">from </w:t>
+      </w:r>
+      <w:r>
+        <w:rPr>
+          <w:rFonts w:ascii="Consolas" w:eastAsia="Times New Roman" w:hAnsi="Consolas" w:cs="Courier New"/>
+          <w:color w:val="A9B7C6"/>
+          <w:sz w:val="20"/>
+          <w:szCs w:val="20"/>
+        </w:rPr>
+        <w:t xml:space="preserve">course.views </w:t>
+      </w:r>
+      <w:r>
+        <w:rPr>
+          <w:rFonts w:ascii="Consolas" w:eastAsia="Times New Roman" w:hAnsi="Consolas" w:cs="Courier New"/>
+          <w:color w:val="CC7832"/>
+          <w:sz w:val="20"/>
+          <w:szCs w:val="20"/>
+        </w:rPr>
+        <w:t xml:space="preserve">import </w:t>
+      </w:r>
+      <w:r>
+        <w:rPr>
+          <w:rFonts w:ascii="Consolas" w:eastAsia="Times New Roman" w:hAnsi="Consolas" w:cs="Courier New"/>
+          <w:color w:val="A9B7C6"/>
+          <w:sz w:val="20"/>
+          <w:szCs w:val="20"/>
+        </w:rPr>
+        <w:t>GetAllCourseAPI</w:t>
+      </w:r>
+      <w:r>
+        <w:rPr>
+          <w:rFonts w:ascii="Consolas" w:eastAsia="Times New Roman" w:hAnsi="Consolas" w:cs="Courier New"/>
+          <w:color w:val="A9B7C6"/>
+          <w:sz w:val="20"/>
+          <w:szCs w:val="20"/>
+        </w:rPr>
+        <w:br/>
+      </w:r>
+      <w:r>
+        <w:rPr>
+          <w:rFonts w:ascii="Consolas" w:eastAsia="Times New Roman" w:hAnsi="Consolas" w:cs="Courier New"/>
+          <w:color w:val="A9B7C6"/>
+          <w:sz w:val="20"/>
+          <w:szCs w:val="20"/>
+        </w:rPr>
+        <w:br/>
+        <w:t>urlpatterns = [</w:t>
+      </w:r>
+      <w:r>
+        <w:rPr>
+          <w:rFonts w:ascii="Consolas" w:eastAsia="Times New Roman" w:hAnsi="Consolas" w:cs="Courier New"/>
+          <w:color w:val="A9B7C6"/>
+          <w:sz w:val="20"/>
+          <w:szCs w:val="20"/>
+        </w:rPr>
+        <w:br/>
+        <w:t xml:space="preserve">    path(</w:t>
+      </w:r>
+      <w:r>
+        <w:rPr>
+          <w:rFonts w:ascii="Consolas" w:eastAsia="Times New Roman" w:hAnsi="Consolas" w:cs="Courier New"/>
+          <w:color w:val="A5C261"/>
+          <w:sz w:val="20"/>
+          <w:szCs w:val="20"/>
+        </w:rPr>
+        <w:t>'admin/'</w:t>
+      </w:r>
+      <w:r>
+        <w:rPr>
+          <w:rFonts w:ascii="Consolas" w:eastAsia="Times New Roman" w:hAnsi="Consolas" w:cs="Courier New"/>
+          <w:color w:val="CC7832"/>
+          <w:sz w:val="20"/>
+          <w:szCs w:val="20"/>
+        </w:rPr>
+        <w:t xml:space="preserve">, </w:t>
+      </w:r>
+      <w:r>
+        <w:rPr>
+          <w:rFonts w:ascii="Consolas" w:eastAsia="Times New Roman" w:hAnsi="Consolas" w:cs="Courier New"/>
+          <w:color w:val="A9B7C6"/>
+          <w:sz w:val="20"/>
+          <w:szCs w:val="20"/>
+        </w:rPr>
+        <w:t>admin.site.urls)</w:t>
+      </w:r>
+      <w:r>
+        <w:rPr>
+          <w:rFonts w:ascii="Consolas" w:eastAsia="Times New Roman" w:hAnsi="Consolas" w:cs="Courier New"/>
+          <w:color w:val="CC7832"/>
+          <w:sz w:val="20"/>
+          <w:szCs w:val="20"/>
+        </w:rPr>
+        <w:t>,</w:t>
+      </w:r>
+      <w:r>
+        <w:rPr>
+          <w:rFonts w:ascii="Consolas" w:eastAsia="Times New Roman" w:hAnsi="Consolas" w:cs="Courier New"/>
+          <w:color w:val="CC7832"/>
+          <w:sz w:val="20"/>
+          <w:szCs w:val="20"/>
+        </w:rPr>
+        <w:br/>
+        <w:t xml:space="preserve">    </w:t>
+      </w:r>
+      <w:r>
+        <w:rPr>
+          <w:rFonts w:ascii="Consolas" w:eastAsia="Times New Roman" w:hAnsi="Consolas" w:cs="Courier New"/>
+          <w:color w:val="A9B7C6"/>
+          <w:sz w:val="20"/>
+          <w:szCs w:val="20"/>
+        </w:rPr>
+        <w:t>path(</w:t>
+      </w:r>
+      <w:r>
+        <w:rPr>
+          <w:rFonts w:ascii="Consolas" w:eastAsia="Times New Roman" w:hAnsi="Consolas" w:cs="Courier New"/>
+          <w:color w:val="A5C261"/>
+          <w:sz w:val="20"/>
+          <w:szCs w:val="20"/>
+        </w:rPr>
+        <w:t>'course/'</w:t>
+      </w:r>
+      <w:r>
+        <w:rPr>
+          <w:rFonts w:ascii="Consolas" w:eastAsia="Times New Roman" w:hAnsi="Consolas" w:cs="Courier New"/>
+          <w:color w:val="CC7832"/>
+          <w:sz w:val="20"/>
+          <w:szCs w:val="20"/>
+        </w:rPr>
+        <w:t xml:space="preserve">, </w:t>
+      </w:r>
+      <w:r>
+        <w:rPr>
+          <w:rFonts w:ascii="Consolas" w:eastAsia="Times New Roman" w:hAnsi="Consolas" w:cs="Courier New"/>
+          <w:color w:val="A9B7C6"/>
+          <w:sz w:val="20"/>
+          <w:szCs w:val="20"/>
+        </w:rPr>
+        <w:t>GetAllCourseAPI.as_view())</w:t>
+      </w:r>
+      <w:r>
+        <w:rPr>
+          <w:rFonts w:ascii="Consolas" w:eastAsia="Times New Roman" w:hAnsi="Consolas" w:cs="Courier New"/>
+          <w:color w:val="CC7832"/>
+          <w:sz w:val="20"/>
+          <w:szCs w:val="20"/>
+        </w:rPr>
+        <w:t>,</w:t>
+      </w:r>
+      <w:r>
+        <w:rPr>
+          <w:rFonts w:ascii="Consolas" w:eastAsia="Times New Roman" w:hAnsi="Consolas" w:cs="Courier New"/>
+          <w:color w:val="CC7832"/>
+          <w:sz w:val="20"/>
+          <w:szCs w:val="20"/>
+        </w:rPr>
+        <w:br/>
+      </w:r>
+      <w:r>
+        <w:rPr>
+          <w:rFonts w:ascii="Consolas" w:eastAsia="Times New Roman" w:hAnsi="Consolas" w:cs="Courier New"/>
+          <w:color w:val="A9B7C6"/>
+          <w:sz w:val="20"/>
+          <w:szCs w:val="20"/>
+        </w:rPr>
+        <w:t>]</w:t>
+      </w:r>
+    </w:p>
+    <w:p>
+      <w:pPr>
+        <w:spacing w:line="240" w:lineRule="auto"/>
+        <w:rPr>
+          <w:rFonts w:ascii="Times New Roman" w:hAnsi="Times New Roman" w:cs="Times New Roman"/>
+          <w:b/>
+          <w:color w:val="FF0000"/>
+          <w:sz w:val="24"/>
+          <w:szCs w:val="24"/>
+        </w:rPr>
+      </w:pPr>
+    </w:p>
+    <w:p>
+      <w:pPr>
+        <w:spacing w:line="240" w:lineRule="auto"/>
+        <w:rPr>
+          <w:rFonts w:ascii="Times New Roman" w:hAnsi="Times New Roman" w:cs="Times New Roman"/>
+          <w:color w:val="000000" w:themeColor="text1"/>
+          <w:sz w:val="24"/>
+          <w:szCs w:val="24"/>
+        </w:rPr>
+      </w:pPr>
+    </w:p>
+    <w:p>
+      <w:pPr>
+        <w:spacing w:line="240" w:lineRule="auto"/>
+        <w:rPr>
+          <w:rFonts w:ascii="Times New Roman" w:hAnsi="Times New Roman" w:cs="Times New Roman"/>
+          <w:color w:val="000000" w:themeColor="text1"/>
+          <w:sz w:val="24"/>
+          <w:szCs w:val="24"/>
+        </w:rPr>
+      </w:pPr>
+      <w:r>
+        <w:rPr>
+          <w:rFonts w:ascii="Times New Roman" w:hAnsi="Times New Roman" w:cs="Times New Roman"/>
+          <w:color w:val="000000" w:themeColor="text1"/>
+          <w:sz w:val="24"/>
+          <w:szCs w:val="24"/>
+        </w:rPr>
+        <w:t>postman ở đây đại diện cho một cái điện thoại, đại diện cho một trình duyệt web</w:t>
+      </w:r>
+    </w:p>
+    <w:p>
+      <w:pPr>
+        <w:spacing w:line="240" w:lineRule="auto"/>
+        <w:rPr>
+          <w:rFonts w:ascii="Times New Roman" w:hAnsi="Times New Roman" w:cs="Times New Roman"/>
+          <w:color w:val="000000" w:themeColor="text1"/>
+          <w:sz w:val="24"/>
+          <w:szCs w:val="24"/>
+        </w:rPr>
+      </w:pPr>
+      <w:r>
+        <w:rPr>
+          <w:rFonts w:ascii="Times New Roman" w:hAnsi="Times New Roman" w:cs="Times New Roman"/>
+          <w:color w:val="000000" w:themeColor="text1"/>
+          <w:sz w:val="24"/>
+          <w:szCs w:val="24"/>
+        </w:rPr>
+        <w:t>trình duyệt của người dùng ở phía client gửi dữ liệu lên server của chúng ta</w:t>
+      </w:r>
+    </w:p>
+    <w:p>
+      <w:pPr>
+        <w:spacing w:line="240" w:lineRule="auto"/>
+        <w:rPr>
+          <w:rFonts w:ascii="Times New Roman" w:hAnsi="Times New Roman" w:cs="Times New Roman"/>
+          <w:b/>
+          <w:color w:val="00B050"/>
+          <w:sz w:val="24"/>
+          <w:szCs w:val="24"/>
+        </w:rPr>
+      </w:pPr>
+    </w:p>
+    <w:p>
+      <w:pPr>
+        <w:spacing w:line="240" w:lineRule="auto"/>
+        <w:rPr>
+          <w:rFonts w:ascii="Times New Roman" w:hAnsi="Times New Roman" w:cs="Times New Roman"/>
+          <w:b/>
+          <w:color w:val="00B050"/>
+          <w:sz w:val="24"/>
+          <w:szCs w:val="24"/>
+        </w:rPr>
+      </w:pPr>
+      <w:r>
+        <w:rPr>
+          <w:rFonts w:ascii="Times New Roman" w:hAnsi="Times New Roman" w:cs="Times New Roman"/>
+          <w:b/>
+          <w:color w:val="00B050"/>
+          <w:sz w:val="24"/>
+          <w:szCs w:val="24"/>
+        </w:rPr>
+        <w:t xml:space="preserve">********* Cách test viết api chạy trong post </w:t>
+      </w:r>
+      <w:proofErr w:type="gramStart"/>
+      <w:r>
+        <w:rPr>
+          <w:rFonts w:ascii="Times New Roman" w:hAnsi="Times New Roman" w:cs="Times New Roman"/>
+          <w:b/>
+          <w:color w:val="00B050"/>
+          <w:sz w:val="24"/>
+          <w:szCs w:val="24"/>
+        </w:rPr>
+        <w:t>man  *</w:t>
+      </w:r>
+      <w:proofErr w:type="gramEnd"/>
+      <w:r>
+        <w:rPr>
+          <w:rFonts w:ascii="Times New Roman" w:hAnsi="Times New Roman" w:cs="Times New Roman"/>
+          <w:b/>
+          <w:color w:val="00B050"/>
+          <w:sz w:val="24"/>
+          <w:szCs w:val="24"/>
+        </w:rPr>
+        <w:t>***********</w:t>
+      </w:r>
+    </w:p>
+    <w:p>
+      <w:pPr>
+        <w:spacing w:line="240" w:lineRule="auto"/>
+        <w:rPr>
+          <w:rFonts w:ascii="Times New Roman" w:hAnsi="Times New Roman" w:cs="Times New Roman"/>
+          <w:color w:val="000000" w:themeColor="text1"/>
+          <w:sz w:val="24"/>
+          <w:szCs w:val="24"/>
+        </w:rPr>
+      </w:pPr>
+      <w:r>
+        <w:rPr>
+          <w:rFonts w:ascii="Times New Roman" w:hAnsi="Times New Roman" w:cs="Times New Roman"/>
+          <w:color w:val="000000" w:themeColor="text1"/>
+          <w:sz w:val="24"/>
+          <w:szCs w:val="24"/>
+        </w:rPr>
+        <w:t xml:space="preserve">client </w:t>
+      </w:r>
+      <w:r>
+        <w:rPr>
+          <w:rFonts w:ascii="Times New Roman" w:hAnsi="Times New Roman" w:cs="Times New Roman"/>
+          <w:color w:val="000000" w:themeColor="text1"/>
+          <w:sz w:val="24"/>
+          <w:szCs w:val="24"/>
+        </w:rPr>
+        <w:t>gửi json lên server -&gt; server bắt được dữ liệu và làm gì đó sau đó nó insert trong database</w:t>
+      </w:r>
+      <w:bookmarkStart w:id="0" w:name="_GoBack"/>
+      <w:bookmarkEnd w:id="0"/>
     </w:p>
     <w:sectPr>
       <w:pgSz w:w="12240" w:h="15840"/>
@@ -19873,7 +24104,7 @@
   <w:abstractNum w:abstractNumId="4" w15:restartNumberingAfterBreak="0">
     <w:nsid w:val="34FD001C"/>
     <w:multiLevelType w:val="multilevel"/>
-    <w:tmpl w:val="B96CF4EE"/>
+    <w:tmpl w:val="7DDA8A7A"/>
     <w:lvl w:ilvl="0">
       <w:start w:val="1"/>
       <w:numFmt w:val="bullet"/>
@@ -19899,6 +24130,7 @@
       </w:pPr>
       <w:rPr>
         <w:rFonts w:ascii="Times New Roman" w:eastAsiaTheme="minorHAnsi" w:hAnsi="Times New Roman" w:cs="Times New Roman" w:hint="default"/>
+        <w:color w:val="000000" w:themeColor="text1"/>
       </w:rPr>
     </w:lvl>
     <w:lvl w:ilvl="2" w:tentative="1">
@@ -21156,7 +25388,7 @@
   <w:style w:type="paragraph" w:default="1" w:styleId="Normal">
     <w:name w:val="Normal"/>
     <w:qFormat/>
-    <w:rsid w:val="00B3732A"/>
+    <w:rsid w:val="002561B7"/>
   </w:style>
   <w:style w:type="paragraph" w:styleId="Heading1">
     <w:name w:val="heading 1"/>
@@ -21409,6 +25641,11 @@
     <w:name w:val="kwd"/>
     <w:basedOn w:val="DefaultParagraphFont"/>
     <w:rsid w:val="00C80A82"/>
+  </w:style>
+  <w:style w:type="character" w:customStyle="1" w:styleId="pln">
+    <w:name w:val="pln"/>
+    <w:basedOn w:val="DefaultParagraphFont"/>
+    <w:rsid w:val="0083418B"/>
   </w:style>
 </w:styles>
 </file>

</xml_diff>